<commit_message>
update details of isu
</commit_message>
<xml_diff>
--- a/doc/Ace21064_MicroprocessorArchitectureSpecification.docx
+++ b/doc/Ace21064_MicroprocessorArchitectureSpecification.docx
@@ -9744,10 +9744,10 @@
             <v:path o:extrusionok="f" gradientshapeok="t" o:connecttype="rect"/>
             <o:lock v:ext="edit" aspectratio="t"/>
           </v:shapetype>
-          <v:shape id="_x0000_i1025" type="#_x0000_t75" style="width:348.55pt;height:330pt" o:ole="">
+          <v:shape id="_x0000_i1025" type="#_x0000_t75" style="width:348.75pt;height:329.95pt" o:ole="">
             <v:imagedata r:id="rId8" o:title=""/>
           </v:shape>
-          <o:OLEObject Type="Embed" ProgID="Visio.Drawing.15" ShapeID="_x0000_i1025" DrawAspect="Content" ObjectID="_1559950036" r:id="rId9"/>
+          <o:OLEObject Type="Embed" ProgID="Visio.Drawing.15" ShapeID="_x0000_i1025" DrawAspect="Content" ObjectID="_1566334138" r:id="rId9"/>
         </w:object>
       </w:r>
     </w:p>
@@ -9765,25 +9765,51 @@
       <w:r>
         <w:t xml:space="preserve">Figure </w:t>
       </w:r>
-      <w:fldSimple w:instr=" STYLEREF 1 \s ">
-        <w:r>
-          <w:rPr>
-            <w:noProof/>
-          </w:rPr>
-          <w:t>1</w:t>
-        </w:r>
-      </w:fldSimple>
+      <w:r>
+        <w:fldChar w:fldCharType="begin"/>
+      </w:r>
+      <w:r>
+        <w:instrText xml:space="preserve"> STYLEREF 1 \s </w:instrText>
+      </w:r>
+      <w:r>
+        <w:fldChar w:fldCharType="separate"/>
+      </w:r>
+      <w:r>
+        <w:rPr>
+          <w:noProof/>
+        </w:rPr>
+        <w:t>1</w:t>
+      </w:r>
+      <w:r>
+        <w:rPr>
+          <w:noProof/>
+        </w:rPr>
+        <w:fldChar w:fldCharType="end"/>
+      </w:r>
       <w:r>
         <w:noBreakHyphen/>
       </w:r>
-      <w:fldSimple w:instr=" SEQ Figure \* ARABIC \s 1 ">
-        <w:r>
-          <w:rPr>
-            <w:noProof/>
-          </w:rPr>
-          <w:t>1</w:t>
-        </w:r>
-      </w:fldSimple>
+      <w:r>
+        <w:fldChar w:fldCharType="begin"/>
+      </w:r>
+      <w:r>
+        <w:instrText xml:space="preserve"> SEQ Figure \* ARABIC \s 1 </w:instrText>
+      </w:r>
+      <w:r>
+        <w:fldChar w:fldCharType="separate"/>
+      </w:r>
+      <w:r>
+        <w:rPr>
+          <w:noProof/>
+        </w:rPr>
+        <w:t>1</w:t>
+      </w:r>
+      <w:r>
+        <w:rPr>
+          <w:noProof/>
+        </w:rPr>
+        <w:fldChar w:fldCharType="end"/>
+      </w:r>
       <w:bookmarkEnd w:id="2"/>
       <w:r>
         <w:t xml:space="preserve"> </w:t>
@@ -10816,10 +10842,10 @@
       </w:r>
       <w:r>
         <w:object w:dxaOrig="6049" w:dyaOrig="4129">
-          <v:shape id="_x0000_i1026" type="#_x0000_t75" style="width:421.1pt;height:287.45pt" o:ole="">
+          <v:shape id="_x0000_i1026" type="#_x0000_t75" style="width:420.75pt;height:287.35pt" o:ole="">
             <v:imagedata r:id="rId10" o:title=""/>
           </v:shape>
-          <o:OLEObject Type="Embed" ProgID="Visio.Drawing.15" ShapeID="_x0000_i1026" DrawAspect="Content" ObjectID="_1559950037" r:id="rId11"/>
+          <o:OLEObject Type="Embed" ProgID="Visio.Drawing.15" ShapeID="_x0000_i1026" DrawAspect="Content" ObjectID="_1566334139" r:id="rId11"/>
         </w:object>
       </w:r>
     </w:p>
@@ -10832,25 +10858,51 @@
       <w:r>
         <w:t xml:space="preserve">Figure </w:t>
       </w:r>
-      <w:fldSimple w:instr=" STYLEREF 1 \s ">
-        <w:r>
-          <w:rPr>
-            <w:noProof/>
-          </w:rPr>
-          <w:t>1</w:t>
-        </w:r>
-      </w:fldSimple>
+      <w:r>
+        <w:fldChar w:fldCharType="begin"/>
+      </w:r>
+      <w:r>
+        <w:instrText xml:space="preserve"> STYLEREF 1 \s </w:instrText>
+      </w:r>
+      <w:r>
+        <w:fldChar w:fldCharType="separate"/>
+      </w:r>
+      <w:r>
+        <w:rPr>
+          <w:noProof/>
+        </w:rPr>
+        <w:t>1</w:t>
+      </w:r>
+      <w:r>
+        <w:rPr>
+          <w:noProof/>
+        </w:rPr>
+        <w:fldChar w:fldCharType="end"/>
+      </w:r>
       <w:r>
         <w:noBreakHyphen/>
       </w:r>
-      <w:fldSimple w:instr=" SEQ Figure \* ARABIC \s 1 ">
-        <w:r>
-          <w:rPr>
-            <w:noProof/>
-          </w:rPr>
-          <w:t>2</w:t>
-        </w:r>
-      </w:fldSimple>
+      <w:r>
+        <w:fldChar w:fldCharType="begin"/>
+      </w:r>
+      <w:r>
+        <w:instrText xml:space="preserve"> SEQ Figure \* ARABIC \s 1 </w:instrText>
+      </w:r>
+      <w:r>
+        <w:fldChar w:fldCharType="separate"/>
+      </w:r>
+      <w:r>
+        <w:rPr>
+          <w:noProof/>
+        </w:rPr>
+        <w:t>2</w:t>
+      </w:r>
+      <w:r>
+        <w:rPr>
+          <w:noProof/>
+        </w:rPr>
+        <w:fldChar w:fldCharType="end"/>
+      </w:r>
       <w:r>
         <w:t xml:space="preserve"> Ace21064 </w:t>
       </w:r>
@@ -11001,10 +11053,10 @@
       </w:pPr>
       <w:r>
         <w:object w:dxaOrig="7897" w:dyaOrig="5749">
-          <v:shape id="_x0000_i1027" type="#_x0000_t75" style="width:394.9pt;height:4in" o:ole="">
+          <v:shape id="_x0000_i1027" type="#_x0000_t75" style="width:395.05pt;height:4in" o:ole="">
             <v:imagedata r:id="rId12" o:title=""/>
           </v:shape>
-          <o:OLEObject Type="Embed" ProgID="Visio.Drawing.15" ShapeID="_x0000_i1027" DrawAspect="Content" ObjectID="_1559950038" r:id="rId13"/>
+          <o:OLEObject Type="Embed" ProgID="Visio.Drawing.15" ShapeID="_x0000_i1027" DrawAspect="Content" ObjectID="_1566334140" r:id="rId13"/>
         </w:object>
       </w:r>
     </w:p>
@@ -11017,25 +11069,51 @@
       <w:r>
         <w:t xml:space="preserve">Figure </w:t>
       </w:r>
-      <w:fldSimple w:instr=" STYLEREF 1 \s ">
-        <w:r>
-          <w:rPr>
-            <w:noProof/>
-          </w:rPr>
-          <w:t>2</w:t>
-        </w:r>
-      </w:fldSimple>
+      <w:r>
+        <w:fldChar w:fldCharType="begin"/>
+      </w:r>
+      <w:r>
+        <w:instrText xml:space="preserve"> STYLEREF 1 \s </w:instrText>
+      </w:r>
+      <w:r>
+        <w:fldChar w:fldCharType="separate"/>
+      </w:r>
+      <w:r>
+        <w:rPr>
+          <w:noProof/>
+        </w:rPr>
+        <w:t>2</w:t>
+      </w:r>
+      <w:r>
+        <w:rPr>
+          <w:noProof/>
+        </w:rPr>
+        <w:fldChar w:fldCharType="end"/>
+      </w:r>
       <w:r>
         <w:noBreakHyphen/>
       </w:r>
-      <w:fldSimple w:instr=" SEQ Figure \* ARABIC \s 1 ">
-        <w:r>
-          <w:rPr>
-            <w:noProof/>
-          </w:rPr>
-          <w:t>1</w:t>
-        </w:r>
-      </w:fldSimple>
+      <w:r>
+        <w:fldChar w:fldCharType="begin"/>
+      </w:r>
+      <w:r>
+        <w:instrText xml:space="preserve"> SEQ Figure \* ARABIC \s 1 </w:instrText>
+      </w:r>
+      <w:r>
+        <w:fldChar w:fldCharType="separate"/>
+      </w:r>
+      <w:r>
+        <w:rPr>
+          <w:noProof/>
+        </w:rPr>
+        <w:t>1</w:t>
+      </w:r>
+      <w:r>
+        <w:rPr>
+          <w:noProof/>
+        </w:rPr>
+        <w:fldChar w:fldCharType="end"/>
+      </w:r>
       <w:r>
         <w:t xml:space="preserve"> </w:t>
       </w:r>
@@ -11214,25 +11292,54 @@
       <w:r>
         <w:t xml:space="preserve">Figure </w:t>
       </w:r>
-      <w:fldSimple w:instr=" STYLEREF 1 \s ">
-        <w:r>
-          <w:rPr>
-            <w:noProof/>
-          </w:rPr>
-          <w:t>2</w:t>
-        </w:r>
-      </w:fldSimple>
+      <w:r>
+        <w:fldChar w:fldCharType="begin"/>
+      </w:r>
+      <w:r>
+        <w:instrText xml:space="preserve"> STYLEREF</w:instrText>
+      </w:r>
+      <w:r>
+        <w:instrText xml:space="preserve"> 1 \s </w:instrText>
+      </w:r>
+      <w:r>
+        <w:fldChar w:fldCharType="separate"/>
+      </w:r>
+      <w:r>
+        <w:rPr>
+          <w:noProof/>
+        </w:rPr>
+        <w:t>2</w:t>
+      </w:r>
+      <w:r>
+        <w:rPr>
+          <w:noProof/>
+        </w:rPr>
+        <w:fldChar w:fldCharType="end"/>
+      </w:r>
       <w:r>
         <w:noBreakHyphen/>
       </w:r>
-      <w:fldSimple w:instr=" SEQ Figure \* ARABIC \s 1 ">
-        <w:r>
-          <w:rPr>
-            <w:noProof/>
-          </w:rPr>
-          <w:t>2</w:t>
-        </w:r>
-      </w:fldSimple>
+      <w:r>
+        <w:fldChar w:fldCharType="begin"/>
+      </w:r>
+      <w:r>
+        <w:instrText xml:space="preserve"> SEQ Figure \* ARABIC \s 1 </w:instrText>
+      </w:r>
+      <w:r>
+        <w:fldChar w:fldCharType="separate"/>
+      </w:r>
+      <w:r>
+        <w:rPr>
+          <w:noProof/>
+        </w:rPr>
+        <w:t>2</w:t>
+      </w:r>
+      <w:r>
+        <w:rPr>
+          <w:noProof/>
+        </w:rPr>
+        <w:fldChar w:fldCharType="end"/>
+      </w:r>
       <w:r>
         <w:t xml:space="preserve"> </w:t>
       </w:r>
@@ -12378,10 +12485,10 @@
       </w:pPr>
       <w:r>
         <w:object w:dxaOrig="13846" w:dyaOrig="8745">
-          <v:shape id="_x0000_i1028" type="#_x0000_t75" style="width:486.55pt;height:307.65pt" o:ole="">
+          <v:shape id="_x0000_i1028" type="#_x0000_t75" style="width:486.45pt;height:308.05pt" o:ole="">
             <v:imagedata r:id="rId14" o:title=""/>
           </v:shape>
-          <o:OLEObject Type="Embed" ProgID="Visio.Drawing.15" ShapeID="_x0000_i1028" DrawAspect="Content" ObjectID="_1559950039" r:id="rId15"/>
+          <o:OLEObject Type="Embed" ProgID="Visio.Drawing.15" ShapeID="_x0000_i1028" DrawAspect="Content" ObjectID="_1566334141" r:id="rId15"/>
         </w:object>
       </w:r>
     </w:p>
@@ -12394,25 +12501,51 @@
       <w:r>
         <w:t xml:space="preserve">Figure </w:t>
       </w:r>
-      <w:fldSimple w:instr=" STYLEREF 1 \s ">
-        <w:r>
-          <w:rPr>
-            <w:noProof/>
-          </w:rPr>
-          <w:t>3</w:t>
-        </w:r>
-      </w:fldSimple>
+      <w:r>
+        <w:fldChar w:fldCharType="begin"/>
+      </w:r>
+      <w:r>
+        <w:instrText xml:space="preserve"> STYLEREF 1 \s </w:instrText>
+      </w:r>
+      <w:r>
+        <w:fldChar w:fldCharType="separate"/>
+      </w:r>
+      <w:r>
+        <w:rPr>
+          <w:noProof/>
+        </w:rPr>
+        <w:t>3</w:t>
+      </w:r>
+      <w:r>
+        <w:rPr>
+          <w:noProof/>
+        </w:rPr>
+        <w:fldChar w:fldCharType="end"/>
+      </w:r>
       <w:r>
         <w:noBreakHyphen/>
       </w:r>
-      <w:fldSimple w:instr=" SEQ Figure \* ARABIC \s 1 ">
-        <w:r>
-          <w:rPr>
-            <w:noProof/>
-          </w:rPr>
-          <w:t>1</w:t>
-        </w:r>
-      </w:fldSimple>
+      <w:r>
+        <w:fldChar w:fldCharType="begin"/>
+      </w:r>
+      <w:r>
+        <w:instrText xml:space="preserve"> SEQ Figure \* ARABIC \s 1 </w:instrText>
+      </w:r>
+      <w:r>
+        <w:fldChar w:fldCharType="separate"/>
+      </w:r>
+      <w:r>
+        <w:rPr>
+          <w:noProof/>
+        </w:rPr>
+        <w:t>1</w:t>
+      </w:r>
+      <w:r>
+        <w:rPr>
+          <w:noProof/>
+        </w:rPr>
+        <w:fldChar w:fldCharType="end"/>
+      </w:r>
       <w:r>
         <w:t xml:space="preserve"> Instruction Fetch Unit block diagram</w:t>
       </w:r>
@@ -16490,10 +16623,10 @@
       </w:pPr>
       <w:r>
         <w:object w:dxaOrig="8401" w:dyaOrig="6341">
-          <v:shape id="_x0000_i1029" type="#_x0000_t75" style="width:419.45pt;height:319.1pt" o:ole="">
+          <v:shape id="_x0000_i1029" type="#_x0000_t75" style="width:419.5pt;height:318.7pt" o:ole="">
             <v:imagedata r:id="rId16" o:title=""/>
           </v:shape>
-          <o:OLEObject Type="Embed" ProgID="Visio.Drawing.15" ShapeID="_x0000_i1029" DrawAspect="Content" ObjectID="_1559950040" r:id="rId17"/>
+          <o:OLEObject Type="Embed" ProgID="Visio.Drawing.15" ShapeID="_x0000_i1029" DrawAspect="Content" ObjectID="_1566334142" r:id="rId17"/>
         </w:object>
       </w:r>
     </w:p>
@@ -22898,10 +23031,10 @@
       </w:pPr>
       <w:r>
         <w:object w:dxaOrig="9121" w:dyaOrig="7261">
-          <v:shape id="_x0000_i1030" type="#_x0000_t75" style="width:455.45pt;height:363.8pt" o:ole="">
+          <v:shape id="_x0000_i1030" type="#_x0000_t75" style="width:455.8pt;height:363.75pt" o:ole="">
             <v:imagedata r:id="rId18" o:title=""/>
           </v:shape>
-          <o:OLEObject Type="Embed" ProgID="Visio.Drawing.15" ShapeID="_x0000_i1030" DrawAspect="Content" ObjectID="_1559950041" r:id="rId19"/>
+          <o:OLEObject Type="Embed" ProgID="Visio.Drawing.15" ShapeID="_x0000_i1030" DrawAspect="Content" ObjectID="_1566334143" r:id="rId19"/>
         </w:object>
       </w:r>
     </w:p>
@@ -22914,25 +23047,51 @@
       <w:r>
         <w:t xml:space="preserve">Figure </w:t>
       </w:r>
-      <w:fldSimple w:instr=" STYLEREF 1 \s ">
-        <w:r>
-          <w:rPr>
-            <w:noProof/>
-          </w:rPr>
-          <w:t>5</w:t>
-        </w:r>
-      </w:fldSimple>
+      <w:r>
+        <w:fldChar w:fldCharType="begin"/>
+      </w:r>
+      <w:r>
+        <w:instrText xml:space="preserve"> STYLEREF 1 \s </w:instrText>
+      </w:r>
+      <w:r>
+        <w:fldChar w:fldCharType="separate"/>
+      </w:r>
+      <w:r>
+        <w:rPr>
+          <w:noProof/>
+        </w:rPr>
+        <w:t>5</w:t>
+      </w:r>
+      <w:r>
+        <w:rPr>
+          <w:noProof/>
+        </w:rPr>
+        <w:fldChar w:fldCharType="end"/>
+      </w:r>
       <w:r>
         <w:noBreakHyphen/>
       </w:r>
-      <w:fldSimple w:instr=" SEQ Figure \* ARABIC \s 1 ">
-        <w:r>
-          <w:rPr>
-            <w:noProof/>
-          </w:rPr>
-          <w:t>1</w:t>
-        </w:r>
-      </w:fldSimple>
+      <w:r>
+        <w:fldChar w:fldCharType="begin"/>
+      </w:r>
+      <w:r>
+        <w:instrText xml:space="preserve"> SEQ Figure \* ARABIC \s 1 </w:instrText>
+      </w:r>
+      <w:r>
+        <w:fldChar w:fldCharType="separate"/>
+      </w:r>
+      <w:r>
+        <w:rPr>
+          <w:noProof/>
+        </w:rPr>
+        <w:t>1</w:t>
+      </w:r>
+      <w:r>
+        <w:rPr>
+          <w:noProof/>
+        </w:rPr>
+        <w:fldChar w:fldCharType="end"/>
+      </w:r>
       <w:r>
         <w:t xml:space="preserve"> Register Renaming Unit</w:t>
       </w:r>
@@ -27223,10 +27382,37 @@
         <w:ind w:firstLine="420"/>
       </w:pPr>
       <w:r>
-        <w:t xml:space="preserve">When the instructions were renamed, the instruction not only keeps in reorder buffer (ROB) but also stored in the reservation station. </w:t>
-      </w:r>
-      <w:r>
-        <w:t xml:space="preserve">And the operation which write the renamed instruction into ROB, Reservation Station and Store Queue is called </w:t>
+        <w:t>When the instructions were renamed, the instruction not only keeps in reorder buffer (ROB) but also stored in the reservation station</w:t>
+      </w:r>
+      <w:r>
+        <w:t xml:space="preserve"> (also named issue queue in many designs)</w:t>
+      </w:r>
+      <w:r>
+        <w:t xml:space="preserve">. </w:t>
+      </w:r>
+      <w:r>
+        <w:t>And the operation which write the renamed instruction into ROB, Reservation Station</w:t>
+      </w:r>
+      <w:r>
+        <w:t xml:space="preserve"> (RS)</w:t>
+      </w:r>
+      <w:r>
+        <w:t xml:space="preserve"> and </w:t>
+      </w:r>
+      <w:r>
+        <w:rPr>
+          <w:color w:val="FF0000"/>
+        </w:rPr>
+        <w:t>Store Queue</w:t>
+      </w:r>
+      <w:r>
+        <w:rPr>
+          <w:color w:val="FF0000"/>
+        </w:rPr>
+        <w:t xml:space="preserve"> (SQ)</w:t>
+      </w:r>
+      <w:r>
+        <w:t xml:space="preserve"> is called </w:t>
       </w:r>
       <w:r>
         <w:rPr>
@@ -27247,22 +27433,13 @@
         <w:t>efore dispatch, it is the responsibility of dispatch logic to check for available space</w:t>
       </w:r>
       <w:r>
+        <w:t xml:space="preserve"> of ROB RS or SQ</w:t>
+      </w:r>
+      <w:r>
         <w:t xml:space="preserve">. </w:t>
       </w:r>
       <w:r>
         <w:t xml:space="preserve">If the back-end pipeline stages don’t have enough spaces in these resources, the dispatch logic generates stall signal for decode and rename stages. Dispatch is the boundary between in-order instruction processing and out-of-order instruction processing. </w:t>
-      </w:r>
-      <w:r>
-        <w:t>In issue stage, the instructions in reservation st</w:t>
-      </w:r>
-      <w:r>
-        <w:t>ation which has source operands</w:t>
-      </w:r>
-      <w:r>
-        <w:t xml:space="preserve"> ready will be delivered into </w:t>
-      </w:r>
-      <w:r>
-        <w:t>functional unit correspondingly</w:t>
       </w:r>
     </w:p>
     <w:p>
@@ -27270,58 +27447,16 @@
         <w:ind w:firstLine="420"/>
       </w:pPr>
       <w:r>
-        <w:t xml:space="preserve">In Ace21064, </w:t>
-      </w:r>
-      <w:r>
-        <w:t xml:space="preserve">IFU will fetch 8 instructions in one cycle </w:t>
-      </w:r>
-      <w:r>
-        <w:t>(in common instruction stream), which</w:t>
-      </w:r>
-      <w:r>
-        <w:t xml:space="preserve"> we have introduced previously</w:t>
-      </w:r>
-      <w:r>
-        <w:t xml:space="preserve">. </w:t>
-      </w:r>
-      <w:r>
-        <w:t>D</w:t>
-      </w:r>
-      <w:r>
-        <w:t>ecode and rename stage have operation wide of 4</w:t>
-      </w:r>
-      <w:r>
-        <w:t xml:space="preserve"> named as “machine width”. Due to the dependence between instructions, scheduler usually can’t issue 4 instructions into function unit in one cycle. In </w:t>
-      </w:r>
-      <w:r>
-        <w:t>order to get the maximum parall</w:t>
-      </w:r>
-      <w:r>
-        <w:t>el</w:t>
-      </w:r>
-      <w:r>
-        <w:t>i</w:t>
-      </w:r>
-      <w:r>
-        <w:t>s</w:t>
-      </w:r>
-      <w:r>
-        <w:t xml:space="preserve">m of execution, this design use issue width </w:t>
-      </w:r>
-      <w:r>
-        <w:t xml:space="preserve">in </w:t>
-      </w:r>
-      <w:r>
-        <w:t xml:space="preserve">6, up to 6 instructions </w:t>
-      </w:r>
-      <w:r>
-        <w:t xml:space="preserve">can be </w:t>
-      </w:r>
-      <w:r>
-        <w:t>sel</w:t>
-      </w:r>
-      <w:r>
-        <w:t>ected for execution every cycle.</w:t>
+        <w:t>In issue stage, the instructions in reservation st</w:t>
+      </w:r>
+      <w:r>
+        <w:t>ation which has source operands</w:t>
+      </w:r>
+      <w:r>
+        <w:t xml:space="preserve"> ready will be delivered into </w:t>
+      </w:r>
+      <w:r>
+        <w:t>functional unit correspondingly</w:t>
       </w:r>
     </w:p>
     <w:p>
@@ -27344,11 +27479,31 @@
       <w:bookmarkEnd w:id="73"/>
     </w:p>
     <w:p>
+      <w:pPr>
+        <w:ind w:firstLine="420"/>
+      </w:pPr>
       <w:r>
         <w:t>Instruction schedule unit is the main function unit in issue stage, and is critical to the performance of superscalar microarchitecture.</w:t>
       </w:r>
       <w:r>
         <w:t xml:space="preserve"> Issue stage buffers the renamed instructions and selects instructions for execution based on the availability of their source operands.</w:t>
+      </w:r>
+    </w:p>
+    <w:p>
+      <w:pPr>
+        <w:ind w:firstLine="420"/>
+      </w:pPr>
+      <w:r>
+        <w:t xml:space="preserve">In Ace21064, IFU will fetch 8 instructions in one cycle (in common instruction stream), which we have introduced previously. Decode and rename stage have operation wide of 4 named as “machine width”. Due to the dependence between instructions, scheduler usually can’t issue 4 instructions into function unit in one cycle. In order to get the maximum parallelism of execution, this design use issue width in six, up to 6 instructions </w:t>
+      </w:r>
+      <w:r>
+        <w:rPr>
+          <w:color w:val="FF0000"/>
+        </w:rPr>
+        <w:t>can</w:t>
+      </w:r>
+      <w:r>
+        <w:t xml:space="preserve"> be selected for execution every cycle.</w:t>
       </w:r>
     </w:p>
     <w:p/>
@@ -27392,7 +27547,30 @@
     </w:p>
     <w:p>
       <w:r>
-        <w:t>Speculative wakeup</w:t>
+        <w:t xml:space="preserve">Speculative </w:t>
+      </w:r>
+      <w:proofErr w:type="gramStart"/>
+      <w:r>
+        <w:t>wakeup</w:t>
+      </w:r>
+      <w:r>
+        <w:rPr>
+          <w:color w:val="FF0000"/>
+        </w:rPr>
+        <w:t>(</w:t>
+      </w:r>
+      <w:proofErr w:type="gramEnd"/>
+      <w:r>
+        <w:rPr>
+          <w:color w:val="FF0000"/>
+        </w:rPr>
+        <w:t xml:space="preserve">In reversion </w:t>
+      </w:r>
+      <w:r>
+        <w:rPr>
+          <w:color w:val="FF0000"/>
+        </w:rPr>
+        <w:t>0 there is no speculative wakeup)</w:t>
       </w:r>
     </w:p>
     <w:p>
@@ -27403,6 +27581,11 @@
       <w:r>
         <w:t xml:space="preserve">; </w:t>
       </w:r>
+    </w:p>
+    <w:p>
+      <w:pPr>
+        <w:ind w:firstLine="360"/>
+      </w:pPr>
       <w:r>
         <w:t>Multi-</w:t>
       </w:r>
@@ -27429,11 +27612,16 @@
     <w:p/>
     <w:p>
       <w:r>
-        <w:t>Instruction replay</w:t>
+        <w:t xml:space="preserve">Instruction </w:t>
+      </w:r>
+      <w:bookmarkStart w:id="74" w:name="_GoBack"/>
+      <w:r>
+        <w:t>replay</w:t>
       </w:r>
       <w:r>
         <w:t xml:space="preserve"> </w:t>
       </w:r>
+      <w:bookmarkEnd w:id="74"/>
       <w:r>
         <w:t>(replay queue based replay is used)</w:t>
       </w:r>
@@ -27471,7 +27659,6 @@
         <w:t xml:space="preserve">Considering the issue width of six, the physical register file should have read port count 2*(issue width) to support </w:t>
       </w:r>
       <w:r>
-        <w:lastRenderedPageBreak/>
         <w:t>six instructions execution in one cycle.</w:t>
       </w:r>
     </w:p>
@@ -27481,10 +27668,10 @@
       </w:pPr>
       <w:r>
         <w:object w:dxaOrig="9133" w:dyaOrig="7765">
-          <v:shape id="_x0000_i1031" type="#_x0000_t75" style="width:457.1pt;height:388.9pt" o:ole="">
+          <v:shape id="_x0000_i1031" type="#_x0000_t75" style="width:457.05pt;height:388.8pt" o:ole="">
             <v:imagedata r:id="rId20" o:title=""/>
           </v:shape>
-          <o:OLEObject Type="Embed" ProgID="Visio.Drawing.15" ShapeID="_x0000_i1031" DrawAspect="Content" ObjectID="_1559950042" r:id="rId21"/>
+          <o:OLEObject Type="Embed" ProgID="Visio.Drawing.15" ShapeID="_x0000_i1031" DrawAspect="Content" ObjectID="_1566334144" r:id="rId21"/>
         </w:object>
       </w:r>
     </w:p>
@@ -27492,14 +27679,14 @@
       <w:pPr>
         <w:pStyle w:val="3"/>
       </w:pPr>
-      <w:bookmarkStart w:id="74" w:name="_Toc486180842"/>
+      <w:bookmarkStart w:id="75" w:name="_Toc486180842"/>
       <w:r>
         <w:t>Feature</w:t>
       </w:r>
       <w:r>
         <w:t>s</w:t>
       </w:r>
-      <w:bookmarkEnd w:id="74"/>
+      <w:bookmarkEnd w:id="75"/>
     </w:p>
     <w:p/>
     <w:p/>
@@ -27507,62 +27694,62 @@
       <w:pPr>
         <w:pStyle w:val="1"/>
       </w:pPr>
-      <w:bookmarkStart w:id="75" w:name="_Toc486180843"/>
+      <w:bookmarkStart w:id="76" w:name="_Toc486180843"/>
       <w:r>
         <w:lastRenderedPageBreak/>
         <w:t>Physical Register File (PRF)</w:t>
-      </w:r>
-      <w:bookmarkEnd w:id="75"/>
-    </w:p>
-    <w:p>
-      <w:pPr>
-        <w:pStyle w:val="2"/>
-      </w:pPr>
-      <w:bookmarkStart w:id="76" w:name="_Toc486180844"/>
-      <w:r>
-        <w:t>Overview</w:t>
       </w:r>
       <w:bookmarkEnd w:id="76"/>
     </w:p>
     <w:p>
       <w:pPr>
-        <w:ind w:firstLine="420"/>
-      </w:pPr>
-      <w:r>
-        <w:t>As mentioned before, Non-Data-Capture architecture is used in current design, Physical Register File (PRF) will be accessed after the instruction was issued.</w:t>
-      </w:r>
-      <w:r>
-        <w:t xml:space="preserve"> In such structure, the PRF read port is twice of issue width. So read port of PRF in current implementation is 6*2, 12 read port needed.</w:t>
-      </w:r>
+        <w:pStyle w:val="2"/>
+      </w:pPr>
+      <w:bookmarkStart w:id="77" w:name="_Toc486180844"/>
+      <w:r>
+        <w:t>Overview</w:t>
+      </w:r>
+      <w:bookmarkEnd w:id="77"/>
     </w:p>
     <w:p>
-      <w:r>
-        <w:t>PRF is the register file which holds all the committed and non</w:t>
-      </w:r>
-      <w:r>
-        <w:t xml:space="preserve">-committed instruction results. The source register </w:t>
-      </w:r>
-      <w:r>
-        <w:t>specifiers of an issued instruction, reads the corresponding values of PRF. At the same time, the source register specifier also compared with the destination register specifier of the previous instruction, to determine if the source operator needs to be captured from the bypass logic.</w:t>
+      <w:pPr>
+        <w:ind w:firstLine="420"/>
+      </w:pPr>
+      <w:r>
+        <w:t>As mentioned before, Non-Data-Capture architecture is used in current design, Physical Register File (PRF) will be accessed after the instruction was issued.</w:t>
+      </w:r>
+      <w:r>
+        <w:t xml:space="preserve"> In such structure, the PRF read port is twice of issue width. So read port of PRF in current implementation is 6*2, 12 read port needed.</w:t>
       </w:r>
     </w:p>
     <w:p>
       <w:r>
-        <w:t>In current design, PRF is implemented with RAM, due to the 6-wide issue, 12-read and 6-write ports are required</w:t>
+        <w:t>PRF is the register file which holds all the committed and non</w:t>
+      </w:r>
+      <w:r>
+        <w:t xml:space="preserve">-committed instruction results. The source register </w:t>
+      </w:r>
+      <w:r>
+        <w:t>specifiers of an issued instruction, reads the corresponding values of PRF. At the same time, the source register specifier also compared with the destination register specifier of the previous instruction, to determine if the source operator needs to be captured from the bypass logic.</w:t>
       </w:r>
     </w:p>
     <w:p>
+      <w:r>
+        <w:t>In current design, PRF is implemented with RAM, due to the 6-wide issue, 12-read and 6-write ports are required</w:t>
+      </w:r>
+    </w:p>
+    <w:p>
       <w:pPr>
         <w:pStyle w:val="3"/>
       </w:pPr>
-      <w:bookmarkStart w:id="77" w:name="_Toc486180845"/>
+      <w:bookmarkStart w:id="78" w:name="_Toc486180845"/>
       <w:r>
         <w:rPr>
           <w:rFonts w:hint="cs"/>
         </w:rPr>
         <w:t>Introduction</w:t>
       </w:r>
-      <w:bookmarkEnd w:id="77"/>
+      <w:bookmarkEnd w:id="78"/>
     </w:p>
     <w:p>
       <w:r>
@@ -27583,22 +27770,22 @@
       <w:pPr>
         <w:pStyle w:val="1"/>
       </w:pPr>
-      <w:bookmarkStart w:id="78" w:name="_Toc486180846"/>
+      <w:bookmarkStart w:id="79" w:name="_Toc486180846"/>
       <w:r>
         <w:lastRenderedPageBreak/>
         <w:t>Execution Unit</w:t>
       </w:r>
-      <w:bookmarkEnd w:id="78"/>
+      <w:bookmarkEnd w:id="79"/>
     </w:p>
     <w:p>
       <w:pPr>
         <w:pStyle w:val="2"/>
       </w:pPr>
-      <w:bookmarkStart w:id="79" w:name="_Toc486180847"/>
+      <w:bookmarkStart w:id="80" w:name="_Toc486180847"/>
       <w:r>
         <w:t>Overview</w:t>
       </w:r>
-      <w:bookmarkEnd w:id="79"/>
+      <w:bookmarkEnd w:id="80"/>
     </w:p>
     <w:p>
       <w:r>
@@ -27704,14 +27891,14 @@
       <w:pPr>
         <w:pStyle w:val="3"/>
       </w:pPr>
-      <w:bookmarkStart w:id="80" w:name="_Toc486180848"/>
+      <w:bookmarkStart w:id="81" w:name="_Toc486180848"/>
       <w:r>
         <w:rPr>
           <w:rFonts w:hint="cs"/>
         </w:rPr>
         <w:t>Introduction</w:t>
       </w:r>
-      <w:bookmarkEnd w:id="80"/>
+      <w:bookmarkEnd w:id="81"/>
     </w:p>
     <w:p>
       <w:pPr>
@@ -27732,7 +27919,7 @@
       <w:pPr>
         <w:pStyle w:val="1"/>
       </w:pPr>
-      <w:bookmarkStart w:id="81" w:name="_Toc486180849"/>
+      <w:bookmarkStart w:id="82" w:name="_Toc486180849"/>
       <w:r>
         <w:lastRenderedPageBreak/>
         <w:t>Load Store Unit</w:t>
@@ -27742,86 +27929,86 @@
       </w:r>
       <w:r>
         <w:t>(LSU)</w:t>
-      </w:r>
-      <w:bookmarkEnd w:id="81"/>
-    </w:p>
-    <w:p>
-      <w:pPr>
-        <w:pStyle w:val="3"/>
-      </w:pPr>
-      <w:bookmarkStart w:id="82" w:name="_Toc486180850"/>
-      <w:r>
-        <w:t>Overview</w:t>
       </w:r>
       <w:bookmarkEnd w:id="82"/>
     </w:p>
     <w:p>
-      <w:r>
-        <w:t>Load and store instructions typically use register operands to calculate their address</w:t>
-      </w:r>
-      <w:r>
-        <w:t xml:space="preserve">, </w:t>
-      </w:r>
-      <w:r>
-        <w:t>dependence of load and store usually</w:t>
-      </w:r>
-      <w:r>
-        <w:t xml:space="preserve"> unreachable until they are execute</w:t>
-      </w:r>
-      <w:r>
-        <w:t>d</w:t>
-      </w:r>
-      <w:r>
-        <w:t xml:space="preserve">. </w:t>
-      </w:r>
-      <w:r>
-        <w:t>Memory dependence prediction is implemented in current design for load and store to be execute out of order.</w:t>
-      </w:r>
+      <w:pPr>
+        <w:pStyle w:val="3"/>
+      </w:pPr>
+      <w:bookmarkStart w:id="83" w:name="_Toc486180850"/>
+      <w:r>
+        <w:t>Overview</w:t>
+      </w:r>
+      <w:bookmarkEnd w:id="83"/>
     </w:p>
     <w:p>
       <w:r>
-        <w:t>By the way, a load instruction compares its address with all un-committed store operation which is older in program order. In case the address matches the store address, the data in store operation will be forward</w:t>
-      </w:r>
-      <w:r>
-        <w:t>ed</w:t>
-      </w:r>
-      <w:r>
-        <w:t xml:space="preserve"> to load instruction, moreover, all store</w:t>
-      </w:r>
-      <w:r>
-        <w:t xml:space="preserve"> operations should update the architectural memory data in program order.</w:t>
+        <w:t>Load and store instructions typically use register operands to calculate their address</w:t>
+      </w:r>
+      <w:r>
+        <w:t xml:space="preserve">, </w:t>
+      </w:r>
+      <w:r>
+        <w:t>dependence of load and store usually</w:t>
+      </w:r>
+      <w:r>
+        <w:t xml:space="preserve"> unreachable until they are execute</w:t>
+      </w:r>
+      <w:r>
+        <w:t>d</w:t>
+      </w:r>
+      <w:r>
+        <w:t xml:space="preserve">. </w:t>
+      </w:r>
+      <w:r>
+        <w:t>Memory dependence prediction is implemented in current design for load and store to be execute out of order.</w:t>
       </w:r>
     </w:p>
     <w:p>
       <w:r>
-        <w:t>Load queue (LQ) and store queue (SQ) are designed to maintain the uncommitted memory operations in program order.</w:t>
-      </w:r>
-      <w:r>
-        <w:t xml:space="preserve"> In current design, an issued load operation takes at least two cycles to execute</w:t>
-      </w:r>
-      <w:r>
-        <w:t>: first cycle, the AGEN unit calculate the load address, in second cycle it goes through an address dependency check.</w:t>
-      </w:r>
-      <w:r>
-        <w:t xml:space="preserve"> The load operation might get its data from data cache or the store queue. And the access to data cache happens in parallel with the checking of store queue.</w:t>
+        <w:t>By the way, a load instruction compares its address with all un-committed store operation which is older in program order. In case the address matches the store address, the data in store operation will be forward</w:t>
+      </w:r>
+      <w:r>
+        <w:t>ed</w:t>
+      </w:r>
+      <w:r>
+        <w:t xml:space="preserve"> to load instruction, moreover, all store</w:t>
+      </w:r>
+      <w:r>
+        <w:t xml:space="preserve"> operations should update the architectural memory data in program order.</w:t>
       </w:r>
     </w:p>
     <w:p>
+      <w:r>
+        <w:t>Load queue (LQ) and store queue (SQ) are designed to maintain the uncommitted memory operations in program order.</w:t>
+      </w:r>
+      <w:r>
+        <w:t xml:space="preserve"> In current design, an issued load operation takes at least two cycles to execute</w:t>
+      </w:r>
+      <w:r>
+        <w:t>: first cycle, the AGEN unit calculate the load address, in second cycle it goes through an address dependency check.</w:t>
+      </w:r>
+      <w:r>
+        <w:t xml:space="preserve"> The load operation might get its data from data cache or the store queue. And the access to data cache happens in parallel with the checking of store queue.</w:t>
+      </w:r>
+    </w:p>
+    <w:p>
       <w:pPr>
         <w:pStyle w:val="3"/>
       </w:pPr>
-      <w:bookmarkStart w:id="83" w:name="_Toc486180851"/>
+      <w:bookmarkStart w:id="84" w:name="_Toc486180851"/>
       <w:r>
         <w:t>Introduction</w:t>
       </w:r>
-      <w:bookmarkEnd w:id="83"/>
+      <w:bookmarkEnd w:id="84"/>
     </w:p>
     <w:p/>
     <w:p>
       <w:pPr>
         <w:pStyle w:val="1"/>
       </w:pPr>
-      <w:bookmarkStart w:id="84" w:name="_Toc486180852"/>
+      <w:bookmarkStart w:id="85" w:name="_Toc486180852"/>
       <w:r>
         <w:lastRenderedPageBreak/>
         <w:t>Level 1 data Cache</w:t>
@@ -27836,165 +28023,163 @@
       <w:proofErr w:type="spellEnd"/>
       <w:r>
         <w:t>)</w:t>
-      </w:r>
-      <w:bookmarkEnd w:id="84"/>
-    </w:p>
-    <w:p>
-      <w:pPr>
-        <w:pStyle w:val="3"/>
-      </w:pPr>
-      <w:bookmarkStart w:id="85" w:name="_Toc486180853"/>
-      <w:r>
-        <w:t>Overview</w:t>
       </w:r>
       <w:bookmarkEnd w:id="85"/>
     </w:p>
     <w:p>
       <w:pPr>
-        <w:ind w:firstLine="420"/>
-        <w:rPr>
-          <w:lang w:eastAsia="zh-CN"/>
-        </w:rPr>
-      </w:pPr>
-      <w:r>
-        <w:rPr>
-          <w:rFonts w:hint="eastAsia"/>
-          <w:lang w:eastAsia="zh-CN"/>
-        </w:rPr>
-        <w:t>Dual-port 2-way associative l</w:t>
-      </w:r>
-      <w:r>
-        <w:rPr>
-          <w:rFonts w:hint="eastAsia"/>
-          <w:lang w:eastAsia="zh-CN"/>
-        </w:rPr>
-        <w:t xml:space="preserve">evel </w:t>
-      </w:r>
-      <w:r>
-        <w:rPr>
-          <w:rFonts w:hint="eastAsia"/>
-          <w:lang w:eastAsia="zh-CN"/>
-        </w:rPr>
-        <w:t>1 data cache</w:t>
-      </w:r>
-      <w:r>
-        <w:rPr>
-          <w:lang w:eastAsia="zh-CN"/>
-        </w:rPr>
-        <w:t>, each way</w:t>
-      </w:r>
-      <w:r>
-        <w:rPr>
-          <w:rFonts w:hint="eastAsia"/>
-          <w:lang w:eastAsia="zh-CN"/>
-        </w:rPr>
-        <w:t xml:space="preserve"> is designed with 8 interleaved banks 2KB each bank</w:t>
-      </w:r>
-      <w:r>
-        <w:rPr>
-          <w:rFonts w:hint="eastAsia"/>
-          <w:lang w:eastAsia="zh-CN"/>
-        </w:rPr>
-        <w:t xml:space="preserve">, data cache designed with write back strategy when write hit happens. </w:t>
-      </w:r>
-      <w:r>
-        <w:rPr>
-          <w:lang w:eastAsia="zh-CN"/>
-        </w:rPr>
-        <w:t>when</w:t>
-      </w:r>
-      <w:r>
-        <w:rPr>
-          <w:rFonts w:hint="eastAsia"/>
-          <w:lang w:eastAsia="zh-CN"/>
-        </w:rPr>
-        <w:t xml:space="preserve"> a store operation </w:t>
-      </w:r>
-      <w:r>
-        <w:rPr>
-          <w:lang w:eastAsia="zh-CN"/>
-        </w:rPr>
-        <w:t xml:space="preserve">get a write miss, data cache controller </w:t>
-      </w:r>
-      <w:r>
-        <w:rPr>
-          <w:rFonts w:hint="eastAsia"/>
-          <w:lang w:eastAsia="zh-CN"/>
-        </w:rPr>
-        <w:t>takes write allocate strategy</w:t>
-      </w:r>
-      <w:r>
-        <w:rPr>
-          <w:rFonts w:hint="eastAsia"/>
-          <w:lang w:eastAsia="zh-CN"/>
-        </w:rPr>
-        <w:t>,</w:t>
-      </w:r>
-      <w:r>
-        <w:rPr>
-          <w:rFonts w:hint="eastAsia"/>
-          <w:lang w:eastAsia="zh-CN"/>
-        </w:rPr>
-        <w:t xml:space="preserve"> which means level 1 data cache will fetch expected data from next level cache, and then performs write hit operation.</w:t>
-      </w:r>
-      <w:r>
-        <w:rPr>
-          <w:rFonts w:hint="eastAsia"/>
-          <w:lang w:eastAsia="zh-CN"/>
-        </w:rPr>
-        <w:t xml:space="preserve"> When a cache refill </w:t>
-      </w:r>
-      <w:r>
-        <w:rPr>
-          <w:rFonts w:hint="eastAsia"/>
-          <w:lang w:eastAsia="zh-CN"/>
-        </w:rPr>
-        <w:t>take place, LRU strategy is used for data replacement.</w:t>
-      </w:r>
-    </w:p>
-    <w:p>
-      <w:pPr>
-        <w:ind w:firstLine="420"/>
-      </w:pPr>
-    </w:p>
-    <w:p>
-      <w:pPr>
         <w:pStyle w:val="3"/>
-        <w:rPr>
-          <w:lang w:eastAsia="zh-CN"/>
-        </w:rPr>
-      </w:pPr>
-      <w:bookmarkStart w:id="86" w:name="_Toc486180854"/>
-      <w:r>
-        <w:t>Introduction</w:t>
+      </w:pPr>
+      <w:bookmarkStart w:id="86" w:name="_Toc486180853"/>
+      <w:r>
+        <w:t>Overview</w:t>
       </w:r>
       <w:bookmarkEnd w:id="86"/>
     </w:p>
     <w:p>
       <w:pPr>
-        <w:rPr>
-          <w:lang w:eastAsia="zh-CN"/>
-        </w:rPr>
-      </w:pPr>
+        <w:ind w:firstLine="420"/>
+        <w:rPr>
+          <w:lang w:eastAsia="zh-CN"/>
+        </w:rPr>
+      </w:pPr>
+      <w:r>
+        <w:rPr>
+          <w:rFonts w:hint="eastAsia"/>
+          <w:lang w:eastAsia="zh-CN"/>
+        </w:rPr>
+        <w:t>Dual-port 2-way associative l</w:t>
+      </w:r>
+      <w:r>
+        <w:rPr>
+          <w:rFonts w:hint="eastAsia"/>
+          <w:lang w:eastAsia="zh-CN"/>
+        </w:rPr>
+        <w:t xml:space="preserve">evel </w:t>
+      </w:r>
+      <w:r>
+        <w:rPr>
+          <w:rFonts w:hint="eastAsia"/>
+          <w:lang w:eastAsia="zh-CN"/>
+        </w:rPr>
+        <w:t>1 data cache</w:t>
+      </w:r>
+      <w:r>
+        <w:rPr>
+          <w:lang w:eastAsia="zh-CN"/>
+        </w:rPr>
+        <w:t>, each way</w:t>
+      </w:r>
+      <w:r>
+        <w:rPr>
+          <w:rFonts w:hint="eastAsia"/>
+          <w:lang w:eastAsia="zh-CN"/>
+        </w:rPr>
+        <w:t xml:space="preserve"> is designed with 8 interleaved banks 2KB each bank</w:t>
+      </w:r>
+      <w:r>
+        <w:rPr>
+          <w:rFonts w:hint="eastAsia"/>
+          <w:lang w:eastAsia="zh-CN"/>
+        </w:rPr>
+        <w:t xml:space="preserve">, data cache designed with write back strategy when write hit happens. </w:t>
+      </w:r>
+      <w:r>
+        <w:rPr>
+          <w:lang w:eastAsia="zh-CN"/>
+        </w:rPr>
+        <w:t>when</w:t>
+      </w:r>
+      <w:r>
+        <w:rPr>
+          <w:rFonts w:hint="eastAsia"/>
+          <w:lang w:eastAsia="zh-CN"/>
+        </w:rPr>
+        <w:t xml:space="preserve"> a store operation </w:t>
+      </w:r>
+      <w:r>
+        <w:rPr>
+          <w:lang w:eastAsia="zh-CN"/>
+        </w:rPr>
+        <w:t xml:space="preserve">get a write miss, data cache controller </w:t>
+      </w:r>
+      <w:r>
+        <w:rPr>
+          <w:rFonts w:hint="eastAsia"/>
+          <w:lang w:eastAsia="zh-CN"/>
+        </w:rPr>
+        <w:t>takes write allocate strategy</w:t>
+      </w:r>
+      <w:r>
+        <w:rPr>
+          <w:rFonts w:hint="eastAsia"/>
+          <w:lang w:eastAsia="zh-CN"/>
+        </w:rPr>
+        <w:t>,</w:t>
+      </w:r>
+      <w:r>
+        <w:rPr>
+          <w:rFonts w:hint="eastAsia"/>
+          <w:lang w:eastAsia="zh-CN"/>
+        </w:rPr>
+        <w:t xml:space="preserve"> which means level 1 data cache will fetch expected data from next level cache, and then performs write hit operation.</w:t>
+      </w:r>
+      <w:r>
+        <w:rPr>
+          <w:rFonts w:hint="eastAsia"/>
+          <w:lang w:eastAsia="zh-CN"/>
+        </w:rPr>
+        <w:t xml:space="preserve"> When a cache refill </w:t>
+      </w:r>
+      <w:r>
+        <w:rPr>
+          <w:rFonts w:hint="eastAsia"/>
+          <w:lang w:eastAsia="zh-CN"/>
+        </w:rPr>
+        <w:t>take place, LRU strategy is used for data replacement.</w:t>
+      </w:r>
     </w:p>
     <w:p>
       <w:pPr>
-        <w:keepNext/>
-        <w:jc w:val="center"/>
-      </w:pPr>
-      <w:r>
-        <w:object w:dxaOrig="9628" w:dyaOrig="7531">
-          <v:shape id="_x0000_i1034" type="#_x0000_t75" style="width:481.65pt;height:376.35pt" o:ole="">
-            <v:imagedata r:id="rId22" o:title=""/>
-          </v:shape>
-          <o:OLEObject Type="Embed" ProgID="Visio.Drawing.15" ShapeID="_x0000_i1034" DrawAspect="Content" ObjectID="_1559950043" r:id="rId23"/>
-        </w:object>
-      </w:r>
-      <w:bookmarkStart w:id="87" w:name="_GoBack"/>
+        <w:ind w:firstLine="420"/>
+      </w:pPr>
+    </w:p>
+    <w:p>
+      <w:pPr>
+        <w:pStyle w:val="3"/>
+        <w:rPr>
+          <w:lang w:eastAsia="zh-CN"/>
+        </w:rPr>
+      </w:pPr>
+      <w:bookmarkStart w:id="87" w:name="_Toc486180854"/>
+      <w:r>
+        <w:t>Introduction</w:t>
+      </w:r>
       <w:bookmarkEnd w:id="87"/>
     </w:p>
     <w:p>
       <w:pPr>
+        <w:rPr>
+          <w:lang w:eastAsia="zh-CN"/>
+        </w:rPr>
+      </w:pPr>
+    </w:p>
+    <w:p>
+      <w:pPr>
+        <w:keepNext/>
+        <w:jc w:val="center"/>
+      </w:pPr>
+      <w:r>
+        <w:object w:dxaOrig="9628" w:dyaOrig="7531">
+          <v:shape id="_x0000_i1032" type="#_x0000_t75" style="width:482.1pt;height:376.3pt" o:ole="">
+            <v:imagedata r:id="rId22" o:title=""/>
+          </v:shape>
+          <o:OLEObject Type="Embed" ProgID="Visio.Drawing.15" ShapeID="_x0000_i1032" DrawAspect="Content" ObjectID="_1566334145" r:id="rId23"/>
+        </w:object>
+      </w:r>
+    </w:p>
+    <w:p>
+      <w:pPr>
         <w:pStyle w:val="ae"/>
         <w:jc w:val="center"/>
         <w:rPr>
@@ -28005,25 +28190,51 @@
       <w:r>
         <w:t xml:space="preserve">Figure </w:t>
       </w:r>
-      <w:fldSimple w:instr=" STYLEREF 1 \s ">
-        <w:r>
-          <w:rPr>
-            <w:noProof/>
-          </w:rPr>
-          <w:t>10</w:t>
-        </w:r>
-      </w:fldSimple>
+      <w:r>
+        <w:fldChar w:fldCharType="begin"/>
+      </w:r>
+      <w:r>
+        <w:instrText xml:space="preserve"> STYLEREF 1 \s </w:instrText>
+      </w:r>
+      <w:r>
+        <w:fldChar w:fldCharType="separate"/>
+      </w:r>
+      <w:r>
+        <w:rPr>
+          <w:noProof/>
+        </w:rPr>
+        <w:t>10</w:t>
+      </w:r>
+      <w:r>
+        <w:rPr>
+          <w:noProof/>
+        </w:rPr>
+        <w:fldChar w:fldCharType="end"/>
+      </w:r>
       <w:r>
         <w:noBreakHyphen/>
       </w:r>
-      <w:fldSimple w:instr=" SEQ Figure \* ARABIC \s 1 ">
-        <w:r>
-          <w:rPr>
-            <w:noProof/>
-          </w:rPr>
-          <w:t>1</w:t>
-        </w:r>
-      </w:fldSimple>
+      <w:r>
+        <w:fldChar w:fldCharType="begin"/>
+      </w:r>
+      <w:r>
+        <w:instrText xml:space="preserve"> SEQ Figure \* ARABIC \s 1 </w:instrText>
+      </w:r>
+      <w:r>
+        <w:fldChar w:fldCharType="separate"/>
+      </w:r>
+      <w:r>
+        <w:rPr>
+          <w:noProof/>
+        </w:rPr>
+        <w:t>1</w:t>
+      </w:r>
+      <w:r>
+        <w:rPr>
+          <w:noProof/>
+        </w:rPr>
+        <w:fldChar w:fldCharType="end"/>
+      </w:r>
       <w:r>
         <w:t xml:space="preserve"> Ace21064 level </w:t>
       </w:r>
@@ -29146,14 +29357,27 @@
     <w:r>
       <w:t xml:space="preserve"> of </w:t>
     </w:r>
-    <w:fldSimple w:instr=" NUMPAGES \*Arabic ">
-      <w:r>
-        <w:rPr>
-          <w:noProof/>
-        </w:rPr>
-        <w:t>37</w:t>
-      </w:r>
-    </w:fldSimple>
+    <w:r>
+      <w:fldChar w:fldCharType="begin"/>
+    </w:r>
+    <w:r>
+      <w:instrText xml:space="preserve"> NUMPAGES \*Arabic </w:instrText>
+    </w:r>
+    <w:r>
+      <w:fldChar w:fldCharType="separate"/>
+    </w:r>
+    <w:r>
+      <w:rPr>
+        <w:noProof/>
+      </w:rPr>
+      <w:t>37</w:t>
+    </w:r>
+    <w:r>
+      <w:rPr>
+        <w:noProof/>
+      </w:rPr>
+      <w:fldChar w:fldCharType="end"/>
+    </w:r>
     <w:r>
       <w:rPr>
         <w:lang w:eastAsia="zh-CN"/>
@@ -29166,7 +29390,7 @@
 
 <file path=word/numbering.xml><?xml version="1.0" encoding="utf-8"?>
 <w:numbering xmlns:wpc="http://schemas.microsoft.com/office/word/2010/wordprocessingCanvas" xmlns:mc="http://schemas.openxmlformats.org/markup-compatibility/2006" xmlns:o="urn:schemas-microsoft-com:office:office" xmlns:r="http://schemas.openxmlformats.org/officeDocument/2006/relationships" xmlns:m="http://schemas.openxmlformats.org/officeDocument/2006/math" xmlns:v="urn:schemas-microsoft-com:vml" xmlns:wp14="http://schemas.microsoft.com/office/word/2010/wordprocessingDrawing" xmlns:wp="http://schemas.openxmlformats.org/drawingml/2006/wordprocessingDrawing" xmlns:w10="urn:schemas-microsoft-com:office:word" xmlns:w="http://schemas.openxmlformats.org/wordprocessingml/2006/main" xmlns:w14="http://schemas.microsoft.com/office/word/2010/wordml" xmlns:w15="http://schemas.microsoft.com/office/word/2012/wordml" xmlns:wpg="http://schemas.microsoft.com/office/word/2010/wordprocessingGroup" xmlns:wpi="http://schemas.microsoft.com/office/word/2010/wordprocessingInk" xmlns:wne="http://schemas.microsoft.com/office/word/2006/wordml" xmlns:wps="http://schemas.microsoft.com/office/word/2010/wordprocessingShape" mc:Ignorable="w14 w15 wp14">
-  <w:abstractNum w:abstractNumId="0" w15:restartNumberingAfterBreak="0">
+  <w:abstractNum w:abstractNumId="0">
     <w:nsid w:val="00000001"/>
     <w:multiLevelType w:val="multilevel"/>
     <w:tmpl w:val="00000001"/>
@@ -29284,7 +29508,7 @@
       </w:pPr>
     </w:lvl>
   </w:abstractNum>
-  <w:abstractNum w:abstractNumId="1" w15:restartNumberingAfterBreak="0">
+  <w:abstractNum w:abstractNumId="1">
     <w:nsid w:val="00000002"/>
     <w:multiLevelType w:val="singleLevel"/>
     <w:tmpl w:val="00000002"/>
@@ -29305,7 +29529,7 @@
       </w:rPr>
     </w:lvl>
   </w:abstractNum>
-  <w:abstractNum w:abstractNumId="2" w15:restartNumberingAfterBreak="0">
+  <w:abstractNum w:abstractNumId="2">
     <w:nsid w:val="00000003"/>
     <w:multiLevelType w:val="singleLevel"/>
     <w:tmpl w:val="00000003"/>
@@ -29326,7 +29550,7 @@
       </w:rPr>
     </w:lvl>
   </w:abstractNum>
-  <w:abstractNum w:abstractNumId="3" w15:restartNumberingAfterBreak="0">
+  <w:abstractNum w:abstractNumId="3">
     <w:nsid w:val="00000004"/>
     <w:multiLevelType w:val="singleLevel"/>
     <w:tmpl w:val="00000004"/>
@@ -29344,7 +29568,7 @@
       </w:pPr>
     </w:lvl>
   </w:abstractNum>
-  <w:abstractNum w:abstractNumId="4" w15:restartNumberingAfterBreak="0">
+  <w:abstractNum w:abstractNumId="4">
     <w:nsid w:val="00000005"/>
     <w:multiLevelType w:val="singleLevel"/>
     <w:tmpl w:val="00000005"/>
@@ -29365,7 +29589,7 @@
       </w:rPr>
     </w:lvl>
   </w:abstractNum>
-  <w:abstractNum w:abstractNumId="5" w15:restartNumberingAfterBreak="0">
+  <w:abstractNum w:abstractNumId="5">
     <w:nsid w:val="00000006"/>
     <w:multiLevelType w:val="singleLevel"/>
     <w:tmpl w:val="00000006"/>
@@ -29386,7 +29610,7 @@
       </w:rPr>
     </w:lvl>
   </w:abstractNum>
-  <w:abstractNum w:abstractNumId="6" w15:restartNumberingAfterBreak="0">
+  <w:abstractNum w:abstractNumId="6">
     <w:nsid w:val="00000007"/>
     <w:multiLevelType w:val="singleLevel"/>
     <w:tmpl w:val="00000007"/>
@@ -29408,7 +29632,7 @@
       </w:rPr>
     </w:lvl>
   </w:abstractNum>
-  <w:abstractNum w:abstractNumId="7" w15:restartNumberingAfterBreak="0">
+  <w:abstractNum w:abstractNumId="7">
     <w:nsid w:val="00000008"/>
     <w:multiLevelType w:val="singleLevel"/>
     <w:tmpl w:val="00000008"/>
@@ -29429,7 +29653,7 @@
       </w:rPr>
     </w:lvl>
   </w:abstractNum>
-  <w:abstractNum w:abstractNumId="8" w15:restartNumberingAfterBreak="0">
+  <w:abstractNum w:abstractNumId="8">
     <w:nsid w:val="00000009"/>
     <w:multiLevelType w:val="singleLevel"/>
     <w:tmpl w:val="00000009"/>
@@ -29450,7 +29674,7 @@
       </w:rPr>
     </w:lvl>
   </w:abstractNum>
-  <w:abstractNum w:abstractNumId="9" w15:restartNumberingAfterBreak="0">
+  <w:abstractNum w:abstractNumId="9">
     <w:nsid w:val="0E82495A"/>
     <w:multiLevelType w:val="hybridMultilevel"/>
     <w:tmpl w:val="88B2A0E8"/>
@@ -29563,7 +29787,7 @@
       </w:rPr>
     </w:lvl>
   </w:abstractNum>
-  <w:abstractNum w:abstractNumId="10" w15:restartNumberingAfterBreak="0">
+  <w:abstractNum w:abstractNumId="10">
     <w:nsid w:val="1B887338"/>
     <w:multiLevelType w:val="hybridMultilevel"/>
     <w:tmpl w:val="D6901244"/>
@@ -29676,7 +29900,7 @@
       </w:rPr>
     </w:lvl>
   </w:abstractNum>
-  <w:abstractNum w:abstractNumId="11" w15:restartNumberingAfterBreak="0">
+  <w:abstractNum w:abstractNumId="11">
     <w:nsid w:val="281744A2"/>
     <w:multiLevelType w:val="hybridMultilevel"/>
     <w:tmpl w:val="9C18B874"/>
@@ -29789,7 +30013,7 @@
       </w:rPr>
     </w:lvl>
   </w:abstractNum>
-  <w:abstractNum w:abstractNumId="12" w15:restartNumberingAfterBreak="0">
+  <w:abstractNum w:abstractNumId="12">
     <w:nsid w:val="2DC22EE6"/>
     <w:multiLevelType w:val="hybridMultilevel"/>
     <w:tmpl w:val="74963784"/>
@@ -29902,7 +30126,7 @@
       </w:rPr>
     </w:lvl>
   </w:abstractNum>
-  <w:abstractNum w:abstractNumId="13" w15:restartNumberingAfterBreak="0">
+  <w:abstractNum w:abstractNumId="13">
     <w:nsid w:val="39035E2C"/>
     <w:multiLevelType w:val="hybridMultilevel"/>
     <w:tmpl w:val="299226BA"/>
@@ -29991,7 +30215,7 @@
       </w:pPr>
     </w:lvl>
   </w:abstractNum>
-  <w:abstractNum w:abstractNumId="14" w15:restartNumberingAfterBreak="0">
+  <w:abstractNum w:abstractNumId="14">
     <w:nsid w:val="3C857D64"/>
     <w:multiLevelType w:val="multilevel"/>
     <w:tmpl w:val="B128DEA4"/>
@@ -30135,7 +30359,7 @@
       </w:rPr>
     </w:lvl>
   </w:abstractNum>
-  <w:abstractNum w:abstractNumId="15" w15:restartNumberingAfterBreak="0">
+  <w:abstractNum w:abstractNumId="15">
     <w:nsid w:val="42587BF3"/>
     <w:multiLevelType w:val="hybridMultilevel"/>
     <w:tmpl w:val="55145CA8"/>
@@ -30224,7 +30448,7 @@
       </w:pPr>
     </w:lvl>
   </w:abstractNum>
-  <w:abstractNum w:abstractNumId="16" w15:restartNumberingAfterBreak="0">
+  <w:abstractNum w:abstractNumId="16">
     <w:nsid w:val="45BE5EB3"/>
     <w:multiLevelType w:val="hybridMultilevel"/>
     <w:tmpl w:val="8F08ABD6"/>
@@ -30337,7 +30561,7 @@
       </w:rPr>
     </w:lvl>
   </w:abstractNum>
-  <w:abstractNum w:abstractNumId="17" w15:restartNumberingAfterBreak="0">
+  <w:abstractNum w:abstractNumId="17">
     <w:nsid w:val="474E402B"/>
     <w:multiLevelType w:val="hybridMultilevel"/>
     <w:tmpl w:val="E1A04E1A"/>
@@ -30428,7 +30652,7 @@
       </w:pPr>
     </w:lvl>
   </w:abstractNum>
-  <w:abstractNum w:abstractNumId="18" w15:restartNumberingAfterBreak="0">
+  <w:abstractNum w:abstractNumId="18">
     <w:nsid w:val="4AD45C13"/>
     <w:multiLevelType w:val="hybridMultilevel"/>
     <w:tmpl w:val="D564147A"/>
@@ -30517,7 +30741,7 @@
       </w:pPr>
     </w:lvl>
   </w:abstractNum>
-  <w:abstractNum w:abstractNumId="19" w15:restartNumberingAfterBreak="0">
+  <w:abstractNum w:abstractNumId="19">
     <w:nsid w:val="554C1CFC"/>
     <w:multiLevelType w:val="hybridMultilevel"/>
     <w:tmpl w:val="0DD4C140"/>
@@ -30606,7 +30830,7 @@
       </w:pPr>
     </w:lvl>
   </w:abstractNum>
-  <w:abstractNum w:abstractNumId="20" w15:restartNumberingAfterBreak="0">
+  <w:abstractNum w:abstractNumId="20">
     <w:nsid w:val="57A06C0D"/>
     <w:multiLevelType w:val="hybridMultilevel"/>
     <w:tmpl w:val="E9F63430"/>
@@ -30719,7 +30943,7 @@
       </w:rPr>
     </w:lvl>
   </w:abstractNum>
-  <w:abstractNum w:abstractNumId="21" w15:restartNumberingAfterBreak="0">
+  <w:abstractNum w:abstractNumId="21">
     <w:nsid w:val="5DB06087"/>
     <w:multiLevelType w:val="hybridMultilevel"/>
     <w:tmpl w:val="078AB748"/>
@@ -30808,7 +31032,7 @@
       </w:pPr>
     </w:lvl>
   </w:abstractNum>
-  <w:abstractNum w:abstractNumId="22" w15:restartNumberingAfterBreak="0">
+  <w:abstractNum w:abstractNumId="22">
     <w:nsid w:val="6E1857B6"/>
     <w:multiLevelType w:val="hybridMultilevel"/>
     <w:tmpl w:val="650859AE"/>
@@ -32403,6 +32627,7 @@
     <w:basedOn w:val="a1"/>
     <w:rsid w:val="001067C8"/>
     <w:tblPr>
+      <w:tblInd w:w="0" w:type="dxa"/>
       <w:tblBorders>
         <w:top w:val="single" w:sz="4" w:space="0" w:color="auto"/>
         <w:left w:val="single" w:sz="4" w:space="0" w:color="auto"/>
@@ -32411,6 +32636,12 @@
         <w:insideH w:val="single" w:sz="4" w:space="0" w:color="auto"/>
         <w:insideV w:val="single" w:sz="4" w:space="0" w:color="auto"/>
       </w:tblBorders>
+      <w:tblCellMar>
+        <w:top w:w="0" w:type="dxa"/>
+        <w:left w:w="108" w:type="dxa"/>
+        <w:bottom w:w="0" w:type="dxa"/>
+        <w:right w:w="108" w:type="dxa"/>
+      </w:tblCellMar>
     </w:tblPr>
   </w:style>
   <w:style w:type="paragraph" w:styleId="ac">
@@ -32536,6 +32767,13 @@
     <w:tblPr>
       <w:tblStyleRowBandSize w:val="1"/>
       <w:tblStyleColBandSize w:val="1"/>
+      <w:tblInd w:w="0" w:type="dxa"/>
+      <w:tblCellMar>
+        <w:top w:w="0" w:type="dxa"/>
+        <w:left w:w="108" w:type="dxa"/>
+        <w:bottom w:w="0" w:type="dxa"/>
+        <w:right w:w="108" w:type="dxa"/>
+      </w:tblCellMar>
     </w:tblPr>
     <w:tblStylePr w:type="firstRow">
       <w:rPr>
@@ -32582,10 +32820,17 @@
     <w:tblPr>
       <w:tblStyleRowBandSize w:val="1"/>
       <w:tblStyleColBandSize w:val="1"/>
+      <w:tblInd w:w="0" w:type="dxa"/>
       <w:tblBorders>
         <w:top w:val="single" w:sz="4" w:space="0" w:color="7F7F7F" w:themeColor="text1" w:themeTint="80"/>
         <w:bottom w:val="single" w:sz="4" w:space="0" w:color="7F7F7F" w:themeColor="text1" w:themeTint="80"/>
       </w:tblBorders>
+      <w:tblCellMar>
+        <w:top w:w="0" w:type="dxa"/>
+        <w:left w:w="108" w:type="dxa"/>
+        <w:bottom w:w="0" w:type="dxa"/>
+        <w:right w:w="108" w:type="dxa"/>
+      </w:tblCellMar>
     </w:tblPr>
     <w:tblStylePr w:type="firstRow">
       <w:rPr>
@@ -32659,6 +32904,13 @@
     <w:tblPr>
       <w:tblStyleRowBandSize w:val="1"/>
       <w:tblStyleColBandSize w:val="1"/>
+      <w:tblInd w:w="0" w:type="dxa"/>
+      <w:tblCellMar>
+        <w:top w:w="0" w:type="dxa"/>
+        <w:left w:w="108" w:type="dxa"/>
+        <w:bottom w:w="0" w:type="dxa"/>
+        <w:right w:w="108" w:type="dxa"/>
+      </w:tblCellMar>
     </w:tblPr>
     <w:tblStylePr w:type="firstRow">
       <w:rPr>
@@ -33163,7 +33415,7 @@
 </file>
 
 <file path=customXml/itemProps1.xml><?xml version="1.0" encoding="utf-8"?>
-<ds:datastoreItem xmlns:ds="http://schemas.openxmlformats.org/officeDocument/2006/customXml" ds:itemID="{198681D4-9FE8-4E8F-970C-C55AB8D303FE}">
+<ds:datastoreItem xmlns:ds="http://schemas.openxmlformats.org/officeDocument/2006/customXml" ds:itemID="{AD827FFD-CE00-49F6-A770-17B23CE96D07}">
   <ds:schemaRefs>
     <ds:schemaRef ds:uri="http://schemas.openxmlformats.org/officeDocument/2006/bibliography"/>
   </ds:schemaRefs>

</xml_diff>

<commit_message>
update fetch stage document
</commit_message>
<xml_diff>
--- a/doc/Ace21064_MicroprocessorArchitectureSpecification.docx
+++ b/doc/Ace21064_MicroprocessorArchitectureSpecification.docx
@@ -484,19 +484,11 @@
                 <w:lang w:eastAsia="zh-CN"/>
               </w:rPr>
             </w:pPr>
-            <w:proofErr w:type="spellStart"/>
-            <w:r>
-              <w:rPr>
-                <w:lang w:eastAsia="zh-CN"/>
-              </w:rPr>
-              <w:t>Yijun</w:t>
-            </w:r>
-            <w:proofErr w:type="spellEnd"/>
-            <w:r>
-              <w:rPr>
-                <w:lang w:eastAsia="zh-CN"/>
-              </w:rPr>
-              <w:t xml:space="preserve"> LI</w:t>
+            <w:r>
+              <w:rPr>
+                <w:lang w:eastAsia="zh-CN"/>
+              </w:rPr>
+              <w:t>Yijun LI</w:t>
             </w:r>
           </w:p>
         </w:tc>
@@ -10383,7 +10375,7 @@
           <v:shape id="_x0000_i1025" type="#_x0000_t75" style="width:348.9pt;height:330.1pt" o:ole="">
             <v:imagedata r:id="rId8" o:title=""/>
           </v:shape>
-          <o:OLEObject Type="Embed" ProgID="Visio.Drawing.15" ShapeID="_x0000_i1025" DrawAspect="Content" ObjectID="_1567272118" r:id="rId9"/>
+          <o:OLEObject Type="Embed" ProgID="Visio.Drawing.15" ShapeID="_x0000_i1025" DrawAspect="Content" ObjectID="_1567649969" r:id="rId9"/>
         </w:object>
       </w:r>
     </w:p>
@@ -10401,25 +10393,51 @@
       <w:r>
         <w:t xml:space="preserve">Figure </w:t>
       </w:r>
-      <w:fldSimple w:instr=" STYLEREF 1 \s ">
-        <w:r>
-          <w:rPr>
-            <w:noProof/>
-          </w:rPr>
-          <w:t>1</w:t>
-        </w:r>
-      </w:fldSimple>
+      <w:r>
+        <w:fldChar w:fldCharType="begin"/>
+      </w:r>
+      <w:r>
+        <w:instrText xml:space="preserve"> STYLEREF 1 \s </w:instrText>
+      </w:r>
+      <w:r>
+        <w:fldChar w:fldCharType="separate"/>
+      </w:r>
+      <w:r>
+        <w:rPr>
+          <w:noProof/>
+        </w:rPr>
+        <w:t>1</w:t>
+      </w:r>
+      <w:r>
+        <w:rPr>
+          <w:noProof/>
+        </w:rPr>
+        <w:fldChar w:fldCharType="end"/>
+      </w:r>
       <w:r>
         <w:noBreakHyphen/>
       </w:r>
-      <w:fldSimple w:instr=" SEQ Figure \* ARABIC \s 1 ">
-        <w:r>
-          <w:rPr>
-            <w:noProof/>
-          </w:rPr>
-          <w:t>1</w:t>
-        </w:r>
-      </w:fldSimple>
+      <w:r>
+        <w:fldChar w:fldCharType="begin"/>
+      </w:r>
+      <w:r>
+        <w:instrText xml:space="preserve"> SEQ Figure \* ARABIC \s 1 </w:instrText>
+      </w:r>
+      <w:r>
+        <w:fldChar w:fldCharType="separate"/>
+      </w:r>
+      <w:r>
+        <w:rPr>
+          <w:noProof/>
+        </w:rPr>
+        <w:t>1</w:t>
+      </w:r>
+      <w:r>
+        <w:rPr>
+          <w:noProof/>
+        </w:rPr>
+        <w:fldChar w:fldCharType="end"/>
+      </w:r>
       <w:bookmarkEnd w:id="2"/>
       <w:r>
         <w:t xml:space="preserve"> </w:t>
@@ -10597,19 +10615,11 @@
           <w:lang w:eastAsia="zh-CN"/>
         </w:rPr>
       </w:pPr>
-      <w:proofErr w:type="spellStart"/>
       <w:r>
         <w:rPr>
           <w:lang w:eastAsia="zh-CN"/>
         </w:rPr>
-        <w:t>iCache</w:t>
-      </w:r>
-      <w:proofErr w:type="spellEnd"/>
-      <w:r>
-        <w:rPr>
-          <w:lang w:eastAsia="zh-CN"/>
-        </w:rPr>
-        <w:t xml:space="preserve"> with LRU replace strategy</w:t>
+        <w:t>iCache with LRU replace strategy</w:t>
       </w:r>
     </w:p>
     <w:p>
@@ -10647,21 +10657,7 @@
         <w:rPr>
           <w:lang w:eastAsia="zh-CN"/>
         </w:rPr>
-        <w:t xml:space="preserve">G-Share and Pap Tournament </w:t>
-      </w:r>
-      <w:proofErr w:type="spellStart"/>
-      <w:r>
-        <w:rPr>
-          <w:lang w:eastAsia="zh-CN"/>
-        </w:rPr>
-        <w:t>Hybird</w:t>
-      </w:r>
-      <w:proofErr w:type="spellEnd"/>
-      <w:r>
-        <w:rPr>
-          <w:lang w:eastAsia="zh-CN"/>
-        </w:rPr>
-        <w:t xml:space="preserve"> branch predictor</w:t>
+        <w:t>G-Share and Pap Tournament Hybird branch predictor</w:t>
       </w:r>
     </w:p>
     <w:p>
@@ -10876,16 +10872,8 @@
         <w:rPr>
           <w:lang w:eastAsia="zh-CN"/>
         </w:rPr>
-        <w:t xml:space="preserve">branch </w:t>
-      </w:r>
-      <w:proofErr w:type="spellStart"/>
-      <w:r>
-        <w:rPr>
-          <w:lang w:eastAsia="zh-CN"/>
-        </w:rPr>
-        <w:t>misprediction</w:t>
-      </w:r>
-      <w:proofErr w:type="spellEnd"/>
+        <w:t>branch misprediction</w:t>
+      </w:r>
       <w:r>
         <w:rPr>
           <w:lang w:eastAsia="zh-CN"/>
@@ -11468,45 +11456,69 @@
       <w:r>
         <w:t xml:space="preserve"> </w:t>
       </w:r>
-      <w:bookmarkStart w:id="6" w:name="_GoBack"/>
       <w:r>
         <w:object w:dxaOrig="6046" w:dyaOrig="4126">
-          <v:shape id="_x0000_i1034" type="#_x0000_t75" style="width:420.35pt;height:286.9pt" o:ole="">
+          <v:shape id="_x0000_i1026" type="#_x0000_t75" style="width:420.35pt;height:286.9pt" o:ole="">
             <v:imagedata r:id="rId10" o:title=""/>
           </v:shape>
-          <o:OLEObject Type="Embed" ProgID="Visio.Drawing.15" ShapeID="_x0000_i1034" DrawAspect="Content" ObjectID="_1567272119" r:id="rId11"/>
+          <o:OLEObject Type="Embed" ProgID="Visio.Drawing.15" ShapeID="_x0000_i1026" DrawAspect="Content" ObjectID="_1567649970" r:id="rId11"/>
         </w:object>
       </w:r>
-      <w:bookmarkEnd w:id="6"/>
     </w:p>
     <w:p>
       <w:pPr>
         <w:pStyle w:val="ae"/>
         <w:jc w:val="center"/>
       </w:pPr>
-      <w:bookmarkStart w:id="7" w:name="_Toc493193143"/>
+      <w:bookmarkStart w:id="6" w:name="_Toc493193143"/>
       <w:r>
         <w:t xml:space="preserve">Figure </w:t>
       </w:r>
-      <w:fldSimple w:instr=" STYLEREF 1 \s ">
-        <w:r>
-          <w:rPr>
-            <w:noProof/>
-          </w:rPr>
-          <w:t>1</w:t>
-        </w:r>
-      </w:fldSimple>
+      <w:r>
+        <w:fldChar w:fldCharType="begin"/>
+      </w:r>
+      <w:r>
+        <w:instrText xml:space="preserve"> STYLEREF 1 \s </w:instrText>
+      </w:r>
+      <w:r>
+        <w:fldChar w:fldCharType="separate"/>
+      </w:r>
+      <w:r>
+        <w:rPr>
+          <w:noProof/>
+        </w:rPr>
+        <w:t>1</w:t>
+      </w:r>
+      <w:r>
+        <w:rPr>
+          <w:noProof/>
+        </w:rPr>
+        <w:fldChar w:fldCharType="end"/>
+      </w:r>
       <w:r>
         <w:noBreakHyphen/>
       </w:r>
-      <w:fldSimple w:instr=" SEQ Figure \* ARABIC \s 1 ">
-        <w:r>
-          <w:rPr>
-            <w:noProof/>
-          </w:rPr>
-          <w:t>2</w:t>
-        </w:r>
-      </w:fldSimple>
+      <w:r>
+        <w:fldChar w:fldCharType="begin"/>
+      </w:r>
+      <w:r>
+        <w:instrText xml:space="preserve"> SEQ Figure \* ARABIC \s 1 </w:instrText>
+      </w:r>
+      <w:r>
+        <w:fldChar w:fldCharType="separate"/>
+      </w:r>
+      <w:r>
+        <w:rPr>
+          <w:noProof/>
+        </w:rPr>
+        <w:t>2</w:t>
+      </w:r>
+      <w:r>
+        <w:rPr>
+          <w:noProof/>
+        </w:rPr>
+        <w:fldChar w:fldCharType="end"/>
+      </w:r>
       <w:r>
         <w:t xml:space="preserve"> Ace21064 </w:t>
       </w:r>
@@ -11516,42 +11528,34 @@
       <w:r>
         <w:t>Pipeline</w:t>
       </w:r>
-      <w:bookmarkEnd w:id="7"/>
+      <w:bookmarkEnd w:id="6"/>
     </w:p>
     <w:p/>
     <w:p>
       <w:pPr>
         <w:pStyle w:val="1"/>
       </w:pPr>
-      <w:bookmarkStart w:id="8" w:name="_Toc493193064"/>
+      <w:bookmarkStart w:id="7" w:name="_Toc493193064"/>
       <w:r>
         <w:lastRenderedPageBreak/>
         <w:t>Level 1 Instruction Cache</w:t>
       </w:r>
       <w:r>
-        <w:t xml:space="preserve"> (</w:t>
-      </w:r>
-      <w:proofErr w:type="spellStart"/>
-      <w:r>
-        <w:t>iCache</w:t>
-      </w:r>
-      <w:proofErr w:type="spellEnd"/>
-      <w:r>
-        <w:t>)</w:t>
+        <w:t xml:space="preserve"> (iCache)</w:t>
+      </w:r>
+      <w:bookmarkEnd w:id="7"/>
+    </w:p>
+    <w:p>
+      <w:pPr>
+        <w:pStyle w:val="2"/>
+      </w:pPr>
+      <w:bookmarkStart w:id="8" w:name="_Toc493193065"/>
+      <w:r>
+        <w:t>Overview</w:t>
       </w:r>
       <w:bookmarkEnd w:id="8"/>
     </w:p>
     <w:p>
-      <w:pPr>
-        <w:pStyle w:val="2"/>
-      </w:pPr>
-      <w:bookmarkStart w:id="9" w:name="_Toc493193065"/>
-      <w:r>
-        <w:t>Overview</w:t>
-      </w:r>
-      <w:bookmarkEnd w:id="9"/>
-    </w:p>
-    <w:p>
       <w:r>
         <w:t>Level 1 instruction cache of Ace</w:t>
       </w:r>
@@ -11633,11 +11637,11 @@
       <w:pPr>
         <w:pStyle w:val="3"/>
       </w:pPr>
-      <w:bookmarkStart w:id="10" w:name="_Toc493193066"/>
+      <w:bookmarkStart w:id="9" w:name="_Toc493193066"/>
       <w:r>
         <w:t>Introduction</w:t>
       </w:r>
-      <w:bookmarkEnd w:id="10"/>
+      <w:bookmarkEnd w:id="9"/>
     </w:p>
     <w:p>
       <w:r>
@@ -11660,7 +11664,7 @@
           <v:shape id="_x0000_i1027" type="#_x0000_t75" style="width:395.45pt;height:4in" o:ole="">
             <v:imagedata r:id="rId12" o:title=""/>
           </v:shape>
-          <o:OLEObject Type="Embed" ProgID="Visio.Drawing.15" ShapeID="_x0000_i1027" DrawAspect="Content" ObjectID="_1567272120" r:id="rId13"/>
+          <o:OLEObject Type="Embed" ProgID="Visio.Drawing.15" ShapeID="_x0000_i1027" DrawAspect="Content" ObjectID="_1567649971" r:id="rId13"/>
         </w:object>
       </w:r>
     </w:p>
@@ -11669,29 +11673,58 @@
         <w:pStyle w:val="ae"/>
         <w:jc w:val="center"/>
       </w:pPr>
-      <w:bookmarkStart w:id="11" w:name="_Toc493193144"/>
+      <w:bookmarkStart w:id="10" w:name="_Toc493193144"/>
       <w:r>
         <w:t xml:space="preserve">Figure </w:t>
       </w:r>
-      <w:fldSimple w:instr=" STYLEREF 1 \s ">
-        <w:r>
-          <w:rPr>
-            <w:noProof/>
-          </w:rPr>
-          <w:t>2</w:t>
-        </w:r>
-      </w:fldSimple>
+      <w:r>
+        <w:fldChar w:fldCharType="begin"/>
+      </w:r>
+      <w:r>
+        <w:instrText xml:space="preserve"> STYLEREF 1 \s </w:instrText>
+      </w:r>
+      <w:r>
+        <w:fldChar w:fldCharType="separate"/>
+      </w:r>
+      <w:r>
+        <w:rPr>
+          <w:noProof/>
+        </w:rPr>
+        <w:t>2</w:t>
+      </w:r>
+      <w:r>
+        <w:rPr>
+          <w:noProof/>
+        </w:rPr>
+        <w:fldChar w:fldCharType="end"/>
+      </w:r>
       <w:r>
         <w:noBreakHyphen/>
       </w:r>
-      <w:fldSimple w:instr=" SEQ Figure \* ARABIC \s 1 ">
-        <w:r>
-          <w:rPr>
-            <w:noProof/>
-          </w:rPr>
-          <w:t>1</w:t>
-        </w:r>
-      </w:fldSimple>
+      <w:r>
+        <w:fldChar w:fldCharType="begin"/>
+      </w:r>
+      <w:r>
+        <w:instrText xml:space="preserve"> SEQ Figure \* ARABIC </w:instrText>
+      </w:r>
+      <w:r>
+        <w:instrText xml:space="preserve">\s 1 </w:instrText>
+      </w:r>
+      <w:r>
+        <w:fldChar w:fldCharType="separate"/>
+      </w:r>
+      <w:r>
+        <w:rPr>
+          <w:noProof/>
+        </w:rPr>
+        <w:t>1</w:t>
+      </w:r>
+      <w:r>
+        <w:rPr>
+          <w:noProof/>
+        </w:rPr>
+        <w:fldChar w:fldCharType="end"/>
+      </w:r>
       <w:r>
         <w:t xml:space="preserve"> </w:t>
       </w:r>
@@ -11710,7 +11743,7 @@
       <w:r>
         <w:t>verview</w:t>
       </w:r>
-      <w:bookmarkEnd w:id="11"/>
+      <w:bookmarkEnd w:id="10"/>
     </w:p>
     <w:p>
       <w:r>
@@ -11826,97 +11859,102 @@
     </w:p>
     <w:p>
       <w:r>
-        <w:t xml:space="preserve">According the width of physical address, 28bits need to be kept in tag array of </w:t>
-      </w:r>
-      <w:proofErr w:type="spellStart"/>
-      <w:r>
-        <w:t>icache</w:t>
-      </w:r>
-      <w:proofErr w:type="spellEnd"/>
-      <w:r>
-        <w:t xml:space="preserve">, which will be compared with the hit-value of </w:t>
-      </w:r>
-      <w:proofErr w:type="spellStart"/>
-      <w:r>
-        <w:t>iTLB</w:t>
-      </w:r>
-      <w:proofErr w:type="spellEnd"/>
-      <w:r>
-        <w:t xml:space="preserve"> to determine the fetch operation is hit or not.</w:t>
+        <w:t>According the width of physical address, 28bits need to be kept in tag array of icache</w:t>
+      </w:r>
+      <w:r>
+        <w:t>, which will be compared with the hit-value of iTLB to determine the fetch operation is hit or not.</w:t>
       </w:r>
     </w:p>
     <w:p>
       <w:pPr>
         <w:pStyle w:val="3"/>
       </w:pPr>
-      <w:bookmarkStart w:id="12" w:name="_Toc493193067"/>
+      <w:bookmarkStart w:id="11" w:name="_Toc493193067"/>
       <w:r>
         <w:t>Architecture</w:t>
+      </w:r>
+      <w:bookmarkEnd w:id="11"/>
+    </w:p>
+    <w:p>
+      <w:pPr>
+        <w:keepNext/>
+        <w:jc w:val="center"/>
+      </w:pPr>
+    </w:p>
+    <w:p>
+      <w:pPr>
+        <w:pStyle w:val="ae"/>
+        <w:jc w:val="center"/>
+      </w:pPr>
+      <w:bookmarkStart w:id="12" w:name="_Toc493193145"/>
+      <w:r>
+        <w:t xml:space="preserve">Figure </w:t>
+      </w:r>
+      <w:r>
+        <w:fldChar w:fldCharType="begin"/>
+      </w:r>
+      <w:r>
+        <w:instrText xml:space="preserve"> STYLEREF 1 \s </w:instrText>
+      </w:r>
+      <w:r>
+        <w:fldChar w:fldCharType="separate"/>
+      </w:r>
+      <w:r>
+        <w:rPr>
+          <w:noProof/>
+        </w:rPr>
+        <w:t>2</w:t>
+      </w:r>
+      <w:r>
+        <w:rPr>
+          <w:noProof/>
+        </w:rPr>
+        <w:fldChar w:fldCharType="end"/>
+      </w:r>
+      <w:r>
+        <w:noBreakHyphen/>
+      </w:r>
+      <w:r>
+        <w:fldChar w:fldCharType="begin"/>
+      </w:r>
+      <w:r>
+        <w:instrText xml:space="preserve"> SEQ Figure \* ARABIC \s 1 </w:instrText>
+      </w:r>
+      <w:r>
+        <w:fldChar w:fldCharType="separate"/>
+      </w:r>
+      <w:r>
+        <w:rPr>
+          <w:noProof/>
+        </w:rPr>
+        <w:t>2</w:t>
+      </w:r>
+      <w:r>
+        <w:rPr>
+          <w:noProof/>
+        </w:rPr>
+        <w:fldChar w:fldCharType="end"/>
+      </w:r>
+      <w:r>
+        <w:t xml:space="preserve"> ace_icache block d</w:t>
+      </w:r>
+      <w:r>
+        <w:t>i</w:t>
+      </w:r>
+      <w:r>
+        <w:t>agram</w:t>
       </w:r>
       <w:bookmarkEnd w:id="12"/>
     </w:p>
     <w:p>
       <w:pPr>
-        <w:keepNext/>
-        <w:jc w:val="center"/>
-      </w:pPr>
-    </w:p>
-    <w:p>
-      <w:pPr>
-        <w:pStyle w:val="ae"/>
-        <w:jc w:val="center"/>
-      </w:pPr>
-      <w:bookmarkStart w:id="13" w:name="_Toc493193145"/>
-      <w:r>
-        <w:t xml:space="preserve">Figure </w:t>
-      </w:r>
-      <w:fldSimple w:instr=" STYLEREF 1 \s ">
-        <w:r>
-          <w:rPr>
-            <w:noProof/>
-          </w:rPr>
-          <w:t>2</w:t>
-        </w:r>
-      </w:fldSimple>
-      <w:r>
-        <w:noBreakHyphen/>
-      </w:r>
-      <w:fldSimple w:instr=" SEQ Figure \* ARABIC \s 1 ">
-        <w:r>
-          <w:rPr>
-            <w:noProof/>
-          </w:rPr>
-          <w:t>2</w:t>
-        </w:r>
-      </w:fldSimple>
-      <w:r>
-        <w:t xml:space="preserve"> </w:t>
-      </w:r>
-      <w:proofErr w:type="spellStart"/>
-      <w:r>
-        <w:t>ace_icache</w:t>
-      </w:r>
-      <w:proofErr w:type="spellEnd"/>
-      <w:r>
-        <w:t xml:space="preserve"> block d</w:t>
-      </w:r>
-      <w:r>
-        <w:t>i</w:t>
-      </w:r>
-      <w:r>
-        <w:t>agram</w:t>
+        <w:pStyle w:val="3"/>
+      </w:pPr>
+      <w:bookmarkStart w:id="13" w:name="_Toc493193068"/>
+      <w:r>
+        <w:t>Signals</w:t>
       </w:r>
       <w:bookmarkEnd w:id="13"/>
-    </w:p>
-    <w:p>
-      <w:pPr>
-        <w:pStyle w:val="3"/>
-      </w:pPr>
-      <w:bookmarkStart w:id="14" w:name="_Toc493193068"/>
-      <w:r>
-        <w:t>Signals</w:t>
-      </w:r>
-      <w:bookmarkEnd w:id="14"/>
     </w:p>
     <w:tbl>
       <w:tblPr>
@@ -12138,14 +12176,12 @@
                 <w:b w:val="0"/>
               </w:rPr>
             </w:pPr>
-            <w:proofErr w:type="spellStart"/>
             <w:r>
               <w:rPr>
                 <w:b w:val="0"/>
               </w:rPr>
               <w:t>reset_n</w:t>
             </w:r>
-            <w:proofErr w:type="spellEnd"/>
           </w:p>
         </w:tc>
         <w:tc>
@@ -12565,13 +12601,8 @@
             <w:pPr>
               <w:cnfStyle w:val="000000100000" w:firstRow="0" w:lastRow="0" w:firstColumn="0" w:lastColumn="0" w:oddVBand="0" w:evenVBand="0" w:oddHBand="1" w:evenHBand="0" w:firstRowFirstColumn="0" w:firstRowLastColumn="0" w:lastRowFirstColumn="0" w:lastRowLastColumn="0"/>
             </w:pPr>
-            <w:proofErr w:type="spellStart"/>
-            <w:r>
-              <w:t>itlb</w:t>
-            </w:r>
-            <w:proofErr w:type="spellEnd"/>
-            <w:r>
-              <w:t xml:space="preserve"> miss flag</w:t>
+            <w:r>
+              <w:t>itlb miss flag</w:t>
             </w:r>
           </w:p>
         </w:tc>
@@ -12637,13 +12668,8 @@
             <w:pPr>
               <w:cnfStyle w:val="000000000000" w:firstRow="0" w:lastRow="0" w:firstColumn="0" w:lastColumn="0" w:oddVBand="0" w:evenVBand="0" w:oddHBand="0" w:evenHBand="0" w:firstRowFirstColumn="0" w:firstRowLastColumn="0" w:lastRowFirstColumn="0" w:lastRowLastColumn="0"/>
             </w:pPr>
-            <w:proofErr w:type="spellStart"/>
-            <w:r>
-              <w:t>itlb</w:t>
-            </w:r>
-            <w:proofErr w:type="spellEnd"/>
-            <w:r>
-              <w:t xml:space="preserve"> miss flag</w:t>
+            <w:r>
+              <w:t>itlb miss flag</w:t>
             </w:r>
           </w:p>
         </w:tc>
@@ -12873,32 +12899,40 @@
       <w:pPr>
         <w:pStyle w:val="3"/>
       </w:pPr>
-      <w:bookmarkStart w:id="15" w:name="_Toc493193069"/>
-      <w:proofErr w:type="spellStart"/>
+      <w:bookmarkStart w:id="14" w:name="_Toc493193069"/>
       <w:r>
         <w:lastRenderedPageBreak/>
         <w:t>Submodules</w:t>
       </w:r>
-      <w:bookmarkEnd w:id="15"/>
-      <w:proofErr w:type="spellEnd"/>
+      <w:bookmarkEnd w:id="14"/>
     </w:p>
     <w:p>
       <w:pPr>
         <w:pStyle w:val="3"/>
       </w:pPr>
-      <w:bookmarkStart w:id="16" w:name="_Toc493193070"/>
+      <w:bookmarkStart w:id="15" w:name="_Toc493193070"/>
       <w:r>
         <w:t>Timing</w:t>
+      </w:r>
+      <w:bookmarkEnd w:id="15"/>
+    </w:p>
+    <w:p>
+      <w:pPr>
+        <w:pStyle w:val="2"/>
+      </w:pPr>
+      <w:bookmarkStart w:id="16" w:name="_Toc493193071"/>
+      <w:r>
+        <w:t>Instruction Alignment Unit</w:t>
       </w:r>
       <w:bookmarkEnd w:id="16"/>
     </w:p>
     <w:p>
       <w:pPr>
-        <w:pStyle w:val="2"/>
-      </w:pPr>
-      <w:bookmarkStart w:id="17" w:name="_Toc493193071"/>
-      <w:r>
-        <w:t>Instruction Alignment Unit</w:t>
+        <w:pStyle w:val="3"/>
+      </w:pPr>
+      <w:bookmarkStart w:id="17" w:name="_Toc493193072"/>
+      <w:r>
+        <w:t>Introduction</w:t>
       </w:r>
       <w:bookmarkEnd w:id="17"/>
     </w:p>
@@ -12906,9 +12940,9 @@
       <w:pPr>
         <w:pStyle w:val="3"/>
       </w:pPr>
-      <w:bookmarkStart w:id="18" w:name="_Toc493193072"/>
-      <w:r>
-        <w:t>Introduction</w:t>
+      <w:bookmarkStart w:id="18" w:name="_Toc493193073"/>
+      <w:r>
+        <w:t>Architecture</w:t>
       </w:r>
       <w:bookmarkEnd w:id="18"/>
     </w:p>
@@ -12916,9 +12950,9 @@
       <w:pPr>
         <w:pStyle w:val="3"/>
       </w:pPr>
-      <w:bookmarkStart w:id="19" w:name="_Toc493193073"/>
-      <w:r>
-        <w:t>Architecture</w:t>
+      <w:bookmarkStart w:id="19" w:name="_Toc493193074"/>
+      <w:r>
+        <w:t>Signals</w:t>
       </w:r>
       <w:bookmarkEnd w:id="19"/>
     </w:p>
@@ -12926,9 +12960,9 @@
       <w:pPr>
         <w:pStyle w:val="3"/>
       </w:pPr>
-      <w:bookmarkStart w:id="20" w:name="_Toc493193074"/>
-      <w:r>
-        <w:t>Signals</w:t>
+      <w:bookmarkStart w:id="20" w:name="_Toc493193075"/>
+      <w:r>
+        <w:t>Submodules</w:t>
       </w:r>
       <w:bookmarkEnd w:id="20"/>
     </w:p>
@@ -12936,58 +12970,46 @@
       <w:pPr>
         <w:pStyle w:val="3"/>
       </w:pPr>
-      <w:bookmarkStart w:id="21" w:name="_Toc493193075"/>
-      <w:proofErr w:type="spellStart"/>
-      <w:r>
-        <w:t>Submodules</w:t>
+      <w:bookmarkStart w:id="21" w:name="_Toc493193076"/>
+      <w:r>
+        <w:t>Timing</w:t>
       </w:r>
       <w:bookmarkEnd w:id="21"/>
-      <w:proofErr w:type="spellEnd"/>
-    </w:p>
-    <w:p>
-      <w:pPr>
-        <w:pStyle w:val="3"/>
-      </w:pPr>
-      <w:bookmarkStart w:id="22" w:name="_Toc493193076"/>
-      <w:r>
-        <w:t>Timing</w:t>
-      </w:r>
-      <w:bookmarkEnd w:id="22"/>
     </w:p>
     <w:p/>
     <w:p>
       <w:pPr>
         <w:pStyle w:val="1"/>
       </w:pPr>
-      <w:bookmarkStart w:id="23" w:name="_Toc493193077"/>
+      <w:bookmarkStart w:id="22" w:name="_Toc493193077"/>
       <w:r>
         <w:lastRenderedPageBreak/>
         <w:t>Instruction Fetch Unit (IFU)</w:t>
+      </w:r>
+      <w:bookmarkEnd w:id="22"/>
+    </w:p>
+    <w:p>
+      <w:pPr>
+        <w:pStyle w:val="2"/>
+      </w:pPr>
+      <w:bookmarkStart w:id="23" w:name="_Toc493193078"/>
+      <w:r>
+        <w:t>Overview</w:t>
       </w:r>
       <w:bookmarkEnd w:id="23"/>
     </w:p>
     <w:p>
       <w:pPr>
-        <w:pStyle w:val="2"/>
-      </w:pPr>
-      <w:bookmarkStart w:id="24" w:name="_Toc493193078"/>
-      <w:r>
-        <w:t>Overview</w:t>
+        <w:pStyle w:val="3"/>
+      </w:pPr>
+      <w:bookmarkStart w:id="24" w:name="_Toc493193079"/>
+      <w:r>
+        <w:rPr>
+          <w:rFonts w:hint="cs"/>
+        </w:rPr>
+        <w:t>Introduction</w:t>
       </w:r>
       <w:bookmarkEnd w:id="24"/>
-    </w:p>
-    <w:p>
-      <w:pPr>
-        <w:pStyle w:val="3"/>
-      </w:pPr>
-      <w:bookmarkStart w:id="25" w:name="_Toc493193079"/>
-      <w:r>
-        <w:rPr>
-          <w:rFonts w:hint="cs"/>
-        </w:rPr>
-        <w:t>Introduction</w:t>
-      </w:r>
-      <w:bookmarkEnd w:id="25"/>
     </w:p>
     <w:p>
       <w:r>
@@ -13041,7 +13063,7 @@
           <v:shape id="_x0000_i1028" type="#_x0000_t75" style="width:486.85pt;height:308.5pt" o:ole="">
             <v:imagedata r:id="rId14" o:title=""/>
           </v:shape>
-          <o:OLEObject Type="Embed" ProgID="Visio.Drawing.15" ShapeID="_x0000_i1028" DrawAspect="Content" ObjectID="_1567272121" r:id="rId15"/>
+          <o:OLEObject Type="Embed" ProgID="Visio.Drawing.15" ShapeID="_x0000_i1028" DrawAspect="Content" ObjectID="_1567649972" r:id="rId15"/>
         </w:object>
       </w:r>
     </w:p>
@@ -13050,51 +13072,77 @@
         <w:pStyle w:val="ae"/>
         <w:jc w:val="center"/>
       </w:pPr>
-      <w:bookmarkStart w:id="26" w:name="_Toc493193146"/>
+      <w:bookmarkStart w:id="25" w:name="_Toc493193146"/>
       <w:r>
         <w:t xml:space="preserve">Figure </w:t>
       </w:r>
-      <w:fldSimple w:instr=" STYLEREF 1 \s ">
-        <w:r>
-          <w:rPr>
-            <w:noProof/>
-          </w:rPr>
-          <w:t>3</w:t>
-        </w:r>
-      </w:fldSimple>
+      <w:r>
+        <w:fldChar w:fldCharType="begin"/>
+      </w:r>
+      <w:r>
+        <w:instrText xml:space="preserve"> STYLEREF 1 \s </w:instrText>
+      </w:r>
+      <w:r>
+        <w:fldChar w:fldCharType="separate"/>
+      </w:r>
+      <w:r>
+        <w:rPr>
+          <w:noProof/>
+        </w:rPr>
+        <w:t>3</w:t>
+      </w:r>
+      <w:r>
+        <w:rPr>
+          <w:noProof/>
+        </w:rPr>
+        <w:fldChar w:fldCharType="end"/>
+      </w:r>
       <w:r>
         <w:noBreakHyphen/>
       </w:r>
-      <w:fldSimple w:instr=" SEQ Figure \* ARABIC \s 1 ">
-        <w:r>
-          <w:rPr>
-            <w:noProof/>
-          </w:rPr>
-          <w:t>1</w:t>
-        </w:r>
-      </w:fldSimple>
+      <w:r>
+        <w:fldChar w:fldCharType="begin"/>
+      </w:r>
+      <w:r>
+        <w:instrText xml:space="preserve"> SEQ Figure \* ARABIC \s 1 </w:instrText>
+      </w:r>
+      <w:r>
+        <w:fldChar w:fldCharType="separate"/>
+      </w:r>
+      <w:r>
+        <w:rPr>
+          <w:noProof/>
+        </w:rPr>
+        <w:t>1</w:t>
+      </w:r>
+      <w:r>
+        <w:rPr>
+          <w:noProof/>
+        </w:rPr>
+        <w:fldChar w:fldCharType="end"/>
+      </w:r>
       <w:r>
         <w:t xml:space="preserve"> Instruction Fetch Unit block diagram</w:t>
+      </w:r>
+      <w:bookmarkEnd w:id="25"/>
+    </w:p>
+    <w:p>
+      <w:pPr>
+        <w:pStyle w:val="3"/>
+      </w:pPr>
+      <w:bookmarkStart w:id="26" w:name="_Toc493193080"/>
+      <w:r>
+        <w:t>Signals</w:t>
       </w:r>
       <w:bookmarkEnd w:id="26"/>
     </w:p>
     <w:p>
       <w:pPr>
-        <w:pStyle w:val="3"/>
-      </w:pPr>
-      <w:bookmarkStart w:id="27" w:name="_Toc493193080"/>
-      <w:r>
-        <w:t>Signals</w:t>
-      </w:r>
-      <w:bookmarkEnd w:id="27"/>
-    </w:p>
-    <w:p>
-      <w:pPr>
         <w:pStyle w:val="ae"/>
         <w:keepNext/>
         <w:jc w:val="center"/>
       </w:pPr>
-      <w:bookmarkStart w:id="28" w:name="_Toc493193149"/>
+      <w:bookmarkStart w:id="27" w:name="_Toc493193149"/>
       <w:r>
         <w:t xml:space="preserve">Table </w:t>
       </w:r>
@@ -13146,7 +13194,7 @@
       <w:r>
         <w:t xml:space="preserve"> signals</w:t>
       </w:r>
-      <w:bookmarkEnd w:id="28"/>
+      <w:bookmarkEnd w:id="27"/>
     </w:p>
     <w:tbl>
       <w:tblPr>
@@ -13418,7 +13466,6 @@
                 <w:lang w:eastAsia="zh-CN"/>
               </w:rPr>
             </w:pPr>
-            <w:proofErr w:type="spellStart"/>
             <w:r>
               <w:rPr>
                 <w:b w:val="0"/>
@@ -13426,7 +13473,6 @@
               </w:rPr>
               <w:t>reset_n</w:t>
             </w:r>
-            <w:proofErr w:type="spellEnd"/>
           </w:p>
         </w:tc>
         <w:tc>
@@ -13705,7 +13751,6 @@
                 <w:lang w:eastAsia="zh-CN"/>
               </w:rPr>
             </w:pPr>
-            <w:proofErr w:type="spellStart"/>
             <w:r>
               <w:rPr>
                 <w:b w:val="0"/>
@@ -13713,7 +13758,6 @@
               </w:rPr>
               <w:t>flush_rt_i</w:t>
             </w:r>
-            <w:proofErr w:type="spellEnd"/>
           </w:p>
         </w:tc>
         <w:tc>
@@ -13794,7 +13838,6 @@
                 <w:lang w:eastAsia="zh-CN"/>
               </w:rPr>
             </w:pPr>
-            <w:proofErr w:type="spellStart"/>
             <w:r>
               <w:rPr>
                 <w:b w:val="0"/>
@@ -13802,7 +13845,6 @@
               </w:rPr>
               <w:t>flush_pc_rt_i</w:t>
             </w:r>
-            <w:proofErr w:type="spellEnd"/>
           </w:p>
         </w:tc>
         <w:tc>
@@ -13880,7 +13922,6 @@
                 <w:lang w:eastAsia="zh-CN"/>
               </w:rPr>
             </w:pPr>
-            <w:proofErr w:type="spellStart"/>
             <w:r>
               <w:rPr>
                 <w:b w:val="0"/>
@@ -13888,7 +13929,6 @@
               </w:rPr>
               <w:t>brcond_vld_rt_i</w:t>
             </w:r>
-            <w:proofErr w:type="spellEnd"/>
           </w:p>
         </w:tc>
         <w:tc>
@@ -13975,7 +14015,6 @@
                 <w:lang w:eastAsia="zh-CN"/>
               </w:rPr>
             </w:pPr>
-            <w:proofErr w:type="spellStart"/>
             <w:r>
               <w:rPr>
                 <w:b w:val="0"/>
@@ -13983,7 +14022,6 @@
               </w:rPr>
               <w:t>brindir_vld_rt_i</w:t>
             </w:r>
-            <w:proofErr w:type="spellEnd"/>
           </w:p>
         </w:tc>
         <w:tc>
@@ -14061,7 +14099,6 @@
                 <w:lang w:eastAsia="zh-CN"/>
               </w:rPr>
             </w:pPr>
-            <w:proofErr w:type="spellStart"/>
             <w:r>
               <w:rPr>
                 <w:b w:val="0"/>
@@ -14069,7 +14106,6 @@
               </w:rPr>
               <w:t>brdir_rt_i</w:t>
             </w:r>
-            <w:proofErr w:type="spellEnd"/>
           </w:p>
         </w:tc>
         <w:tc>
@@ -14172,16 +14208,8 @@
               <w:rPr>
                 <w:lang w:eastAsia="zh-CN"/>
               </w:rPr>
-              <w:t xml:space="preserve">m </w:t>
-            </w:r>
-            <w:proofErr w:type="spellStart"/>
-            <w:r>
-              <w:rPr>
-                <w:lang w:eastAsia="zh-CN"/>
-              </w:rPr>
-              <w:t>iCache</w:t>
-            </w:r>
-            <w:proofErr w:type="spellEnd"/>
+              <w:t>m iCache</w:t>
+            </w:r>
           </w:p>
         </w:tc>
       </w:tr>
@@ -14199,7 +14227,6 @@
                 <w:lang w:eastAsia="zh-CN"/>
               </w:rPr>
             </w:pPr>
-            <w:proofErr w:type="spellStart"/>
             <w:r>
               <w:rPr>
                 <w:b w:val="0"/>
@@ -14221,7 +14248,6 @@
               </w:rPr>
               <w:t>_i</w:t>
             </w:r>
-            <w:proofErr w:type="spellEnd"/>
           </w:p>
         </w:tc>
         <w:tc>
@@ -14302,7 +14328,6 @@
                 <w:lang w:eastAsia="zh-CN"/>
               </w:rPr>
             </w:pPr>
-            <w:proofErr w:type="spellStart"/>
             <w:r>
               <w:rPr>
                 <w:b w:val="0"/>
@@ -14310,7 +14335,6 @@
               </w:rPr>
               <w:t>icache_stall_i</w:t>
             </w:r>
-            <w:proofErr w:type="spellEnd"/>
           </w:p>
         </w:tc>
         <w:tc>
@@ -14369,16 +14393,8 @@
               <w:rPr>
                 <w:lang w:eastAsia="zh-CN"/>
               </w:rPr>
-              <w:t xml:space="preserve">indicate the stall status of </w:t>
-            </w:r>
-            <w:proofErr w:type="spellStart"/>
-            <w:r>
-              <w:rPr>
-                <w:lang w:eastAsia="zh-CN"/>
-              </w:rPr>
-              <w:t>icache</w:t>
-            </w:r>
-            <w:proofErr w:type="spellEnd"/>
+              <w:t>indicate the stall status of icache</w:t>
+            </w:r>
           </w:p>
         </w:tc>
       </w:tr>
@@ -14422,7 +14438,6 @@
                 <w:lang w:eastAsia="zh-CN"/>
               </w:rPr>
             </w:pPr>
-            <w:proofErr w:type="spellStart"/>
             <w:r>
               <w:rPr>
                 <w:b w:val="0"/>
@@ -14430,7 +14445,6 @@
               </w:rPr>
               <w:t>inst_q_full_i</w:t>
             </w:r>
-            <w:proofErr w:type="spellEnd"/>
           </w:p>
         </w:tc>
         <w:tc>
@@ -14533,7 +14547,6 @@
                 <w:lang w:eastAsia="zh-CN"/>
               </w:rPr>
             </w:pPr>
-            <w:proofErr w:type="spellStart"/>
             <w:r>
               <w:rPr>
                 <w:b w:val="0"/>
@@ -14541,7 +14554,6 @@
               </w:rPr>
               <w:t>branch_pc_o</w:t>
             </w:r>
-            <w:proofErr w:type="spellEnd"/>
           </w:p>
         </w:tc>
         <w:tc>
@@ -14607,7 +14619,6 @@
                 <w:lang w:eastAsia="zh-CN"/>
               </w:rPr>
             </w:pPr>
-            <w:proofErr w:type="spellStart"/>
             <w:r>
               <w:rPr>
                 <w:b w:val="0"/>
@@ -14615,7 +14626,6 @@
               </w:rPr>
               <w:t>override_pc_o</w:t>
             </w:r>
-            <w:proofErr w:type="spellEnd"/>
           </w:p>
         </w:tc>
         <w:tc>
@@ -14684,7 +14694,6 @@
                 <w:lang w:eastAsia="zh-CN"/>
               </w:rPr>
             </w:pPr>
-            <w:proofErr w:type="spellStart"/>
             <w:r>
               <w:rPr>
                 <w:b w:val="0"/>
@@ -14692,7 +14701,6 @@
               </w:rPr>
               <w:t>override_vld_o</w:t>
             </w:r>
-            <w:proofErr w:type="spellEnd"/>
           </w:p>
         </w:tc>
         <w:tc>
@@ -16626,8 +16634,7 @@
       <w:pPr>
         <w:pStyle w:val="3"/>
       </w:pPr>
-      <w:bookmarkStart w:id="29" w:name="_Toc493193081"/>
-      <w:proofErr w:type="spellStart"/>
+      <w:bookmarkStart w:id="28" w:name="_Toc493193081"/>
       <w:r>
         <w:t>S</w:t>
       </w:r>
@@ -16640,8 +16647,7 @@
       <w:r>
         <w:t>modules</w:t>
       </w:r>
-      <w:bookmarkEnd w:id="29"/>
-      <w:proofErr w:type="spellEnd"/>
+      <w:bookmarkEnd w:id="28"/>
     </w:p>
     <w:p>
       <w:pPr>
@@ -16649,7 +16655,7 @@
         <w:keepNext/>
         <w:jc w:val="center"/>
       </w:pPr>
-      <w:bookmarkStart w:id="30" w:name="_Toc493193150"/>
+      <w:bookmarkStart w:id="29" w:name="_Toc493193150"/>
       <w:r>
         <w:t xml:space="preserve">Table </w:t>
       </w:r>
@@ -16695,15 +16701,13 @@
       <w:r>
         <w:t xml:space="preserve"> </w:t>
       </w:r>
-      <w:proofErr w:type="spellStart"/>
       <w:r>
         <w:t>ace_fetch</w:t>
       </w:r>
-      <w:proofErr w:type="spellEnd"/>
       <w:r>
         <w:t xml:space="preserve"> sub-modules</w:t>
       </w:r>
-      <w:bookmarkEnd w:id="30"/>
+      <w:bookmarkEnd w:id="29"/>
     </w:p>
     <w:tbl>
       <w:tblPr>
@@ -17098,24 +17102,24 @@
       <w:pPr>
         <w:pStyle w:val="2"/>
       </w:pPr>
-      <w:bookmarkStart w:id="31" w:name="_Toc493193082"/>
+      <w:bookmarkStart w:id="30" w:name="_Toc493193082"/>
       <w:r>
         <w:t>Branch Prediction Unit</w:t>
       </w:r>
-      <w:bookmarkEnd w:id="31"/>
+      <w:bookmarkEnd w:id="30"/>
     </w:p>
     <w:p>
       <w:pPr>
         <w:pStyle w:val="3"/>
       </w:pPr>
-      <w:bookmarkStart w:id="32" w:name="_Toc493193083"/>
+      <w:bookmarkStart w:id="31" w:name="_Toc493193083"/>
       <w:r>
         <w:rPr>
           <w:rFonts w:hint="cs"/>
         </w:rPr>
         <w:t>Introduction</w:t>
       </w:r>
-      <w:bookmarkEnd w:id="32"/>
+      <w:bookmarkEnd w:id="31"/>
     </w:p>
     <w:p>
       <w:r>
@@ -17140,11 +17144,11 @@
       <w:pPr>
         <w:pStyle w:val="3"/>
       </w:pPr>
-      <w:bookmarkStart w:id="33" w:name="_Toc493193084"/>
+      <w:bookmarkStart w:id="32" w:name="_Toc493193084"/>
       <w:r>
         <w:t>Architecture</w:t>
       </w:r>
-      <w:bookmarkEnd w:id="33"/>
+      <w:bookmarkEnd w:id="32"/>
     </w:p>
     <w:p>
       <w:pPr>
@@ -17155,7 +17159,7 @@
           <v:shape id="_x0000_i1029" type="#_x0000_t75" style="width:419.8pt;height:319pt" o:ole="">
             <v:imagedata r:id="rId16" o:title=""/>
           </v:shape>
-          <o:OLEObject Type="Embed" ProgID="Visio.Drawing.15" ShapeID="_x0000_i1029" DrawAspect="Content" ObjectID="_1567272122" r:id="rId17"/>
+          <o:OLEObject Type="Embed" ProgID="Visio.Drawing.15" ShapeID="_x0000_i1029" DrawAspect="Content" ObjectID="_1567649973" r:id="rId17"/>
         </w:object>
       </w:r>
     </w:p>
@@ -17163,14 +17167,14 @@
       <w:pPr>
         <w:pStyle w:val="3"/>
       </w:pPr>
-      <w:bookmarkStart w:id="34" w:name="_Toc493193085"/>
+      <w:bookmarkStart w:id="33" w:name="_Toc493193085"/>
       <w:r>
         <w:rPr>
           <w:rFonts w:hint="cs"/>
         </w:rPr>
         <w:t>Ports</w:t>
       </w:r>
-      <w:bookmarkEnd w:id="34"/>
+      <w:bookmarkEnd w:id="33"/>
     </w:p>
     <w:p>
       <w:pPr>
@@ -17178,7 +17182,7 @@
         <w:keepNext/>
         <w:jc w:val="center"/>
       </w:pPr>
-      <w:bookmarkStart w:id="35" w:name="_Toc493193151"/>
+      <w:bookmarkStart w:id="34" w:name="_Toc493193151"/>
       <w:r>
         <w:t xml:space="preserve">Table </w:t>
       </w:r>
@@ -17230,7 +17234,7 @@
       <w:r>
         <w:t>ports</w:t>
       </w:r>
-      <w:bookmarkEnd w:id="35"/>
+      <w:bookmarkEnd w:id="34"/>
     </w:p>
     <w:tbl>
       <w:tblPr>
@@ -18163,254 +18167,164 @@
       <w:pPr>
         <w:pStyle w:val="3"/>
       </w:pPr>
-      <w:bookmarkStart w:id="36" w:name="_Toc493193086"/>
+      <w:bookmarkStart w:id="35" w:name="_Toc493193086"/>
       <w:r>
         <w:rPr>
           <w:rFonts w:hint="cs"/>
         </w:rPr>
         <w:t>Timing</w:t>
+      </w:r>
+      <w:bookmarkEnd w:id="35"/>
+    </w:p>
+    <w:p>
+      <w:pPr>
+        <w:keepNext/>
+      </w:pPr>
+    </w:p>
+    <w:p>
+      <w:pPr>
+        <w:pStyle w:val="3"/>
+      </w:pPr>
+      <w:bookmarkStart w:id="36" w:name="_Toc493193087"/>
+      <w:r>
+        <w:t>Branch History Table (</w:t>
+      </w:r>
+      <w:r>
+        <w:rPr>
+          <w:rFonts w:hint="cs"/>
+        </w:rPr>
+        <w:t>BHT</w:t>
+      </w:r>
+      <w:r>
+        <w:t>)</w:t>
       </w:r>
       <w:bookmarkEnd w:id="36"/>
     </w:p>
     <w:p>
-      <w:pPr>
-        <w:keepNext/>
-      </w:pPr>
+      <w:r>
+        <w:t>BHT in Ace21064 has 10 bits</w:t>
+      </w:r>
+      <w:r>
+        <w:t xml:space="preserve"> wide, which can record ten</w:t>
+      </w:r>
+      <w:r>
+        <w:t xml:space="preserve"> branch taken history. And has 1024 entries for different branches. </w:t>
+      </w:r>
     </w:p>
     <w:p>
-      <w:pPr>
-        <w:pStyle w:val="3"/>
-      </w:pPr>
-      <w:bookmarkStart w:id="37" w:name="_Toc493193087"/>
-      <w:r>
-        <w:t>Branch History Table (</w:t>
-      </w:r>
-      <w:r>
-        <w:rPr>
-          <w:rFonts w:hint="cs"/>
-        </w:rPr>
-        <w:t>BHT</w:t>
-      </w:r>
-      <w:r>
-        <w:t>)</w:t>
-      </w:r>
-      <w:bookmarkEnd w:id="37"/>
+      <w:r>
+        <w:t>Read BHT :</w:t>
+      </w:r>
     </w:p>
     <w:p>
       <w:r>
-        <w:t>BHT in Ace21064 has 10 bits</w:t>
-      </w:r>
-      <w:r>
-        <w:t xml:space="preserve"> wide, which can record ten</w:t>
-      </w:r>
-      <w:r>
-        <w:t xml:space="preserve"> branch taken history. And has 1024 entries for different branches. </w:t>
+        <w:t xml:space="preserve">Read </w:t>
+      </w:r>
+      <w:r>
+        <w:t>A</w:t>
+      </w:r>
+      <w:r>
+        <w:t xml:space="preserve">ddress: (Read </w:t>
+      </w:r>
+      <w:r>
+        <w:t>I</w:t>
+      </w:r>
+      <w:r>
+        <w:t>ndex) there are 1K entries in design, so the read index width should be 10 bits from current PC. As we know the RISCV ISA is 32bit width, so the bits [1:0] is reserved. bht_rd_index</w:t>
+      </w:r>
+      <w:r>
+        <w:t>_i</w:t>
+      </w:r>
+      <w:r>
+        <w:t xml:space="preserve">[9:0] comes from </w:t>
+      </w:r>
+      <w:r>
+        <w:t>cur_</w:t>
+      </w:r>
+      <w:r>
+        <w:t>pc</w:t>
+      </w:r>
+      <w:r>
+        <w:t>_i</w:t>
+      </w:r>
+      <w:r>
+        <w:t>[11:2]</w:t>
+      </w:r>
+      <w:r>
+        <w:t>.</w:t>
       </w:r>
     </w:p>
     <w:p>
       <w:r>
-        <w:t xml:space="preserve">Read </w:t>
-      </w:r>
-      <w:proofErr w:type="gramStart"/>
-      <w:r>
-        <w:t>BHT :</w:t>
-      </w:r>
-      <w:proofErr w:type="gramEnd"/>
+        <w:t>Read Data</w:t>
+      </w:r>
+      <w:r>
+        <w:t xml:space="preserve">: when we find the entry which the cur_pc has </w:t>
+      </w:r>
+      <w:r>
+        <w:t xml:space="preserve">indexed, read the data out for PHT index. We rename it as </w:t>
+      </w:r>
+      <w:r>
+        <w:t>bht_br_hist_o</w:t>
+      </w:r>
+      <w:r>
+        <w:t>[9:0].</w:t>
+      </w:r>
     </w:p>
     <w:p>
       <w:r>
-        <w:t xml:space="preserve">Read </w:t>
-      </w:r>
-      <w:r>
-        <w:t>A</w:t>
-      </w:r>
-      <w:r>
-        <w:t xml:space="preserve">ddress: (Read </w:t>
-      </w:r>
-      <w:r>
-        <w:t>I</w:t>
-      </w:r>
-      <w:r>
-        <w:t xml:space="preserve">ndex) there are 1K entries in design, so the read index width should be 10 bits from current PC. As we know the RISCV ISA is 32bit width, so the bits [1:0] is reserved. </w:t>
-      </w:r>
-      <w:proofErr w:type="spellStart"/>
-      <w:r>
-        <w:t>bht_rd_index</w:t>
-      </w:r>
-      <w:r>
-        <w:t>_</w:t>
-      </w:r>
-      <w:proofErr w:type="gramStart"/>
-      <w:r>
-        <w:t>i</w:t>
-      </w:r>
-      <w:proofErr w:type="spellEnd"/>
-      <w:r>
-        <w:t>[</w:t>
-      </w:r>
-      <w:proofErr w:type="gramEnd"/>
-      <w:r>
-        <w:t xml:space="preserve">9:0] comes from </w:t>
-      </w:r>
-      <w:proofErr w:type="spellStart"/>
-      <w:r>
-        <w:t>cur_</w:t>
-      </w:r>
-      <w:r>
-        <w:t>pc</w:t>
-      </w:r>
-      <w:r>
-        <w:t>_i</w:t>
-      </w:r>
-      <w:proofErr w:type="spellEnd"/>
-      <w:r>
-        <w:t>[11:2]</w:t>
-      </w:r>
-      <w:r>
-        <w:t>.</w:t>
+        <w:t>Write BHT:</w:t>
       </w:r>
     </w:p>
     <w:p>
       <w:r>
-        <w:t>Read Data</w:t>
-      </w:r>
-      <w:r>
-        <w:t xml:space="preserve">: when we find the entry which the </w:t>
-      </w:r>
-      <w:proofErr w:type="spellStart"/>
-      <w:r>
-        <w:t>cur_pc</w:t>
-      </w:r>
-      <w:proofErr w:type="spellEnd"/>
-      <w:r>
-        <w:t xml:space="preserve"> has </w:t>
-      </w:r>
-      <w:r>
-        <w:t xml:space="preserve">indexed, read the data out for PHT index. We rename it as </w:t>
-      </w:r>
-      <w:proofErr w:type="spellStart"/>
-      <w:r>
-        <w:t>bht_br_hist_</w:t>
-      </w:r>
-      <w:proofErr w:type="gramStart"/>
-      <w:r>
-        <w:t>o</w:t>
-      </w:r>
-      <w:proofErr w:type="spellEnd"/>
-      <w:r>
-        <w:t>[</w:t>
-      </w:r>
-      <w:proofErr w:type="gramEnd"/>
-      <w:r>
-        <w:t>9:0].</w:t>
+        <w:t>Write Address: (Write Index) we update BHT when</w:t>
+      </w:r>
+      <w:r>
+        <w:t xml:space="preserve"> the branch instruction is committ</w:t>
+      </w:r>
+      <w:r>
+        <w:t>ed (after execute stage, the branch direction is confirmed) we named reference pc as confirmed pc. So bht_wt_index</w:t>
+      </w:r>
+      <w:r>
+        <w:t>_i</w:t>
+      </w:r>
+      <w:r>
+        <w:t>[9:0] comes from c</w:t>
+      </w:r>
+      <w:r>
+        <w:t>m_pc</w:t>
+      </w:r>
+      <w:r>
+        <w:t>_i</w:t>
+      </w:r>
+      <w:r>
+        <w:t>[11:2]</w:t>
       </w:r>
     </w:p>
     <w:p>
       <w:r>
-        <w:t>Write BHT:</w:t>
+        <w:t>Write Data: As the definition of BHT (a shifter), the write data is the branch direction of the co</w:t>
+      </w:r>
+      <w:r>
+        <w:t>nfirmed pc instruction, (bht_cm_br</w:t>
+      </w:r>
+      <w:r>
+        <w:t>dir_i)</w:t>
       </w:r>
     </w:p>
     <w:p>
       <w:r>
-        <w:t>Write Address: (Write Index) we update BHT when</w:t>
-      </w:r>
-      <w:r>
-        <w:t xml:space="preserve"> the branch instruction is committ</w:t>
-      </w:r>
-      <w:r>
-        <w:t xml:space="preserve">ed (after execute stage, the branch direction is confirmed) we named reference pc as confirmed pc. So </w:t>
-      </w:r>
-      <w:proofErr w:type="spellStart"/>
-      <w:r>
-        <w:t>bht_wt_index</w:t>
-      </w:r>
-      <w:r>
-        <w:t>_</w:t>
-      </w:r>
-      <w:proofErr w:type="gramStart"/>
-      <w:r>
-        <w:t>i</w:t>
-      </w:r>
-      <w:proofErr w:type="spellEnd"/>
-      <w:r>
-        <w:t>[</w:t>
-      </w:r>
-      <w:proofErr w:type="gramEnd"/>
-      <w:r>
-        <w:t xml:space="preserve">9:0] comes from </w:t>
-      </w:r>
-      <w:proofErr w:type="spellStart"/>
-      <w:r>
-        <w:t>c</w:t>
-      </w:r>
-      <w:r>
-        <w:t>m_pc</w:t>
-      </w:r>
-      <w:r>
-        <w:t>_i</w:t>
-      </w:r>
-      <w:proofErr w:type="spellEnd"/>
-      <w:r>
-        <w:t>[11:2]</w:t>
-      </w:r>
-    </w:p>
-    <w:p>
-      <w:r>
-        <w:t>Write Data: As the definition of BHT (a shifter), the write data is the branch direction of the co</w:t>
-      </w:r>
-      <w:r>
-        <w:t>nfirmed pc instruction, (</w:t>
-      </w:r>
-      <w:proofErr w:type="spellStart"/>
-      <w:r>
-        <w:t>bht_cm_br</w:t>
-      </w:r>
-      <w:r>
-        <w:t>dir_i</w:t>
-      </w:r>
-      <w:proofErr w:type="spellEnd"/>
-      <w:r>
-        <w:t>)</w:t>
-      </w:r>
-    </w:p>
-    <w:p>
-      <w:r>
         <w:t xml:space="preserve">Write enable: except address and data we need to know when to update the BHT entry, so write enable signal is needed. As we know the BHT entry can only be update when the branch is confirmed </w:t>
       </w:r>
       <w:r>
         <w:t>for the correct</w:t>
       </w:r>
       <w:r>
-        <w:t xml:space="preserve"> branch history record. (</w:t>
-      </w:r>
-      <w:proofErr w:type="spellStart"/>
-      <w:r>
-        <w:t>bht_cm_brdir_</w:t>
-      </w:r>
-      <w:r>
-        <w:t>se_i</w:t>
-      </w:r>
-      <w:proofErr w:type="spellEnd"/>
-      <w:r>
-        <w:t>)  (</w:t>
-      </w:r>
-      <w:proofErr w:type="spellStart"/>
-      <w:proofErr w:type="gramStart"/>
-      <w:r>
-        <w:t>fixme</w:t>
-      </w:r>
-      <w:proofErr w:type="spellEnd"/>
-      <w:proofErr w:type="gramEnd"/>
-      <w:r>
-        <w:t>: when to update the BHT [</w:t>
-      </w:r>
-      <w:proofErr w:type="spellStart"/>
-      <w:r>
-        <w:t>SuperScalar</w:t>
-      </w:r>
-      <w:proofErr w:type="spellEnd"/>
-      <w:r>
-        <w:t xml:space="preserve"> RISC Processor Design p118])</w:t>
+        <w:t xml:space="preserve"> branch history record. (bht_cm_brdir_</w:t>
+      </w:r>
+      <w:r>
+        <w:t>se_i)  (fixme: when to update the BHT [SuperScalar RISC Processor Design p118])</w:t>
       </w:r>
     </w:p>
     <w:p>
@@ -18425,7 +18339,7 @@
         <w:keepNext/>
         <w:jc w:val="center"/>
       </w:pPr>
-      <w:bookmarkStart w:id="38" w:name="_Toc493193152"/>
+      <w:bookmarkStart w:id="37" w:name="_Toc493193152"/>
       <w:r>
         <w:t xml:space="preserve">Table </w:t>
       </w:r>
@@ -18471,7 +18385,7 @@
       <w:r>
         <w:t xml:space="preserve"> BHT Port List</w:t>
       </w:r>
-      <w:bookmarkEnd w:id="38"/>
+      <w:bookmarkEnd w:id="37"/>
     </w:p>
     <w:tbl>
       <w:tblPr>
@@ -18714,7 +18628,6 @@
                 <w:lang w:eastAsia="zh-CN"/>
               </w:rPr>
             </w:pPr>
-            <w:proofErr w:type="spellStart"/>
             <w:r>
               <w:rPr>
                 <w:b w:val="0"/>
@@ -18723,7 +18636,6 @@
               <w:lastRenderedPageBreak/>
               <w:t>clk</w:t>
             </w:r>
-            <w:proofErr w:type="spellEnd"/>
           </w:p>
         </w:tc>
         <w:tc>
@@ -18817,7 +18729,6 @@
                 <w:lang w:eastAsia="zh-CN"/>
               </w:rPr>
             </w:pPr>
-            <w:proofErr w:type="spellStart"/>
             <w:r>
               <w:rPr>
                 <w:b w:val="0"/>
@@ -18825,7 +18736,6 @@
               </w:rPr>
               <w:t>rst_b</w:t>
             </w:r>
-            <w:proofErr w:type="spellEnd"/>
           </w:p>
         </w:tc>
         <w:tc>
@@ -18958,14 +18868,12 @@
                 <w:b w:val="0"/>
               </w:rPr>
             </w:pPr>
-            <w:proofErr w:type="spellStart"/>
             <w:r>
               <w:rPr>
                 <w:b w:val="0"/>
               </w:rPr>
               <w:t>bht_rd_index_i</w:t>
             </w:r>
-            <w:proofErr w:type="spellEnd"/>
           </w:p>
         </w:tc>
         <w:tc>
@@ -19053,7 +18961,6 @@
                 <w:b w:val="0"/>
               </w:rPr>
             </w:pPr>
-            <w:proofErr w:type="spellStart"/>
             <w:r>
               <w:rPr>
                 <w:b w:val="0"/>
@@ -19066,7 +18973,6 @@
               </w:rPr>
               <w:t>_hist_o</w:t>
             </w:r>
-            <w:proofErr w:type="spellEnd"/>
           </w:p>
         </w:tc>
         <w:tc>
@@ -19159,14 +19065,12 @@
                 <w:b w:val="0"/>
               </w:rPr>
             </w:pPr>
-            <w:proofErr w:type="spellStart"/>
             <w:r>
               <w:rPr>
                 <w:b w:val="0"/>
               </w:rPr>
               <w:t>bht_wt_index_i</w:t>
             </w:r>
-            <w:proofErr w:type="spellEnd"/>
           </w:p>
         </w:tc>
         <w:tc>
@@ -19227,13 +19131,8 @@
               <w:t xml:space="preserve">part of </w:t>
             </w:r>
             <w:r>
-              <w:t xml:space="preserve">confirmed branch </w:t>
-            </w:r>
-            <w:proofErr w:type="spellStart"/>
-            <w:r>
-              <w:t>instruction’PC</w:t>
-            </w:r>
-            <w:proofErr w:type="spellEnd"/>
+              <w:t>confirmed branch instruction’PC</w:t>
+            </w:r>
           </w:p>
         </w:tc>
       </w:tr>
@@ -19256,7 +19155,6 @@
                 <w:b w:val="0"/>
               </w:rPr>
             </w:pPr>
-            <w:proofErr w:type="spellStart"/>
             <w:r>
               <w:rPr>
                 <w:b w:val="0"/>
@@ -19281,7 +19179,6 @@
               </w:rPr>
               <w:t>dir_i</w:t>
             </w:r>
-            <w:proofErr w:type="spellEnd"/>
           </w:p>
         </w:tc>
         <w:tc>
@@ -19353,7 +19250,6 @@
                 <w:b w:val="0"/>
               </w:rPr>
             </w:pPr>
-            <w:proofErr w:type="spellStart"/>
             <w:r>
               <w:rPr>
                 <w:b w:val="0"/>
@@ -19372,7 +19268,6 @@
               </w:rPr>
               <w:t>_i</w:t>
             </w:r>
-            <w:proofErr w:type="spellEnd"/>
           </w:p>
         </w:tc>
         <w:tc>
@@ -19433,7 +19328,7 @@
       <w:r>
         <w:br w:type="page"/>
       </w:r>
-      <w:bookmarkStart w:id="39" w:name="_Toc493193088"/>
+      <w:bookmarkStart w:id="38" w:name="_Toc493193088"/>
       <w:r>
         <w:lastRenderedPageBreak/>
         <w:t>Pattern History Table (P</w:t>
@@ -19447,7 +19342,7 @@
       <w:r>
         <w:t>)</w:t>
       </w:r>
-      <w:bookmarkEnd w:id="39"/>
+      <w:bookmarkEnd w:id="38"/>
     </w:p>
     <w:p>
       <w:r>
@@ -19456,70 +19351,17 @@
     </w:p>
     <w:p>
       <w:r>
-        <w:t xml:space="preserve">Read </w:t>
-      </w:r>
-      <w:proofErr w:type="gramStart"/>
-      <w:r>
-        <w:t>BHT :</w:t>
-      </w:r>
-      <w:proofErr w:type="gramEnd"/>
+        <w:t>Read BHT :</w:t>
+      </w:r>
     </w:p>
     <w:p>
       <w:r>
-        <w:t xml:space="preserve">Read Address: (Read Index) there are 1K entries in design, so the read index width should be 10 bits from current PC. As we know the RISCV ISA is 32bit width, so the bits [1:0] is reserved. </w:t>
-      </w:r>
-      <w:proofErr w:type="spellStart"/>
-      <w:r>
-        <w:t>bht_rd_index_</w:t>
-      </w:r>
-      <w:proofErr w:type="gramStart"/>
-      <w:r>
-        <w:t>i</w:t>
-      </w:r>
-      <w:proofErr w:type="spellEnd"/>
-      <w:r>
-        <w:t>[</w:t>
-      </w:r>
-      <w:proofErr w:type="gramEnd"/>
-      <w:r>
-        <w:t xml:space="preserve">9:0] comes from </w:t>
-      </w:r>
-      <w:proofErr w:type="spellStart"/>
-      <w:r>
-        <w:t>cur_pc_i</w:t>
-      </w:r>
-      <w:proofErr w:type="spellEnd"/>
-      <w:r>
-        <w:t>[11:2].</w:t>
+        <w:t>Read Address: (Read Index) there are 1K entries in design, so the read index width should be 10 bits from current PC. As we know the RISCV ISA is 32bit width, so the bits [1:0] is reserved. bht_rd_index_i[9:0] comes from cur_pc_i[11:2].</w:t>
       </w:r>
     </w:p>
     <w:p>
       <w:r>
-        <w:t xml:space="preserve">Read Data: when we find the entry which the </w:t>
-      </w:r>
-      <w:proofErr w:type="spellStart"/>
-      <w:r>
-        <w:t>cur_pc</w:t>
-      </w:r>
-      <w:proofErr w:type="spellEnd"/>
-      <w:r>
-        <w:t xml:space="preserve"> has indexed, read the data out for PHT index. We rename it as </w:t>
-      </w:r>
-      <w:proofErr w:type="spellStart"/>
-      <w:r>
-        <w:t>bht_br_hist_</w:t>
-      </w:r>
-      <w:proofErr w:type="gramStart"/>
-      <w:r>
-        <w:t>o</w:t>
-      </w:r>
-      <w:proofErr w:type="spellEnd"/>
-      <w:r>
-        <w:t>[</w:t>
-      </w:r>
-      <w:proofErr w:type="gramEnd"/>
-      <w:r>
-        <w:t>9:0].</w:t>
+        <w:t>Read Data: when we find the entry which the cur_pc has indexed, read the data out for PHT index. We rename it as bht_br_hist_o[9:0].</w:t>
       </w:r>
     </w:p>
     <w:p>
@@ -19529,75 +19371,17 @@
     </w:p>
     <w:p>
       <w:r>
-        <w:t xml:space="preserve">Write Address: (Write Index) we update BHT when the branch instruction is committed (after execute stage, the branch direction is confirmed) we named reference pc as confirmed pc. So </w:t>
-      </w:r>
-      <w:proofErr w:type="spellStart"/>
-      <w:r>
-        <w:t>bht_wt_index_</w:t>
-      </w:r>
-      <w:proofErr w:type="gramStart"/>
-      <w:r>
-        <w:t>i</w:t>
-      </w:r>
-      <w:proofErr w:type="spellEnd"/>
-      <w:r>
-        <w:t>[</w:t>
-      </w:r>
-      <w:proofErr w:type="gramEnd"/>
-      <w:r>
-        <w:t xml:space="preserve">9:0] comes from </w:t>
-      </w:r>
-      <w:proofErr w:type="spellStart"/>
-      <w:r>
-        <w:t>cm_pc_i</w:t>
-      </w:r>
-      <w:proofErr w:type="spellEnd"/>
-      <w:r>
-        <w:t>[11:2]</w:t>
+        <w:t>Write Address: (Write Index) we update BHT when the branch instruction is committed (after execute stage, the branch direction is confirmed) we named reference pc as confirmed pc. So bht_wt_index_i[9:0] comes from cm_pc_i[11:2]</w:t>
       </w:r>
     </w:p>
     <w:p>
       <w:r>
-        <w:t>Write Data: As the definition of BHT (a shifter), the write data is the branch direction of the confirmed pc instruction, (</w:t>
-      </w:r>
-      <w:proofErr w:type="spellStart"/>
-      <w:r>
-        <w:t>bht_cm_brdir_i</w:t>
-      </w:r>
-      <w:proofErr w:type="spellEnd"/>
-      <w:r>
-        <w:t>)</w:t>
+        <w:t>Write Data: As the definition of BHT (a shifter), the write data is the branch direction of the confirmed pc instruction, (bht_cm_brdir_i)</w:t>
       </w:r>
     </w:p>
     <w:p>
       <w:r>
-        <w:t>Write enable: except address and data we need to know when to update the BHT entry, so write enable signal is needed. As we know the BHT entry can only be update when the branch is confirmed for the correct branch history record. (</w:t>
-      </w:r>
-      <w:proofErr w:type="spellStart"/>
-      <w:r>
-        <w:t>bht_cm_brdir_se_i</w:t>
-      </w:r>
-      <w:proofErr w:type="spellEnd"/>
-      <w:r>
-        <w:t>)  (</w:t>
-      </w:r>
-      <w:proofErr w:type="spellStart"/>
-      <w:proofErr w:type="gramStart"/>
-      <w:r>
-        <w:t>fixme</w:t>
-      </w:r>
-      <w:proofErr w:type="spellEnd"/>
-      <w:proofErr w:type="gramEnd"/>
-      <w:r>
-        <w:t>: when to update the BHT [</w:t>
-      </w:r>
-      <w:proofErr w:type="spellStart"/>
-      <w:r>
-        <w:t>SuperScalar</w:t>
-      </w:r>
-      <w:proofErr w:type="spellEnd"/>
-      <w:r>
-        <w:t xml:space="preserve"> RISC Processor Design p118])</w:t>
+        <w:t>Write enable: except address and data we need to know when to update the BHT entry, so write enable signal is needed. As we know the BHT entry can only be update when the branch is confirmed for the correct branch history record. (bht_cm_brdir_se_i)  (fixme: when to update the BHT [SuperScalar RISC Processor Design p118])</w:t>
       </w:r>
     </w:p>
     <w:p>
@@ -19612,7 +19396,7 @@
         <w:keepNext/>
         <w:jc w:val="center"/>
       </w:pPr>
-      <w:bookmarkStart w:id="40" w:name="_Toc493193153"/>
+      <w:bookmarkStart w:id="39" w:name="_Toc493193153"/>
       <w:r>
         <w:t xml:space="preserve">Table </w:t>
       </w:r>
@@ -19658,7 +19442,7 @@
       <w:r>
         <w:t xml:space="preserve"> BHT Port List</w:t>
       </w:r>
-      <w:bookmarkEnd w:id="40"/>
+      <w:bookmarkEnd w:id="39"/>
     </w:p>
     <w:tbl>
       <w:tblPr>
@@ -19901,7 +19685,6 @@
                 <w:lang w:eastAsia="zh-CN"/>
               </w:rPr>
             </w:pPr>
-            <w:proofErr w:type="spellStart"/>
             <w:r>
               <w:rPr>
                 <w:b w:val="0"/>
@@ -19909,7 +19692,6 @@
               </w:rPr>
               <w:t>clk</w:t>
             </w:r>
-            <w:proofErr w:type="spellEnd"/>
           </w:p>
         </w:tc>
         <w:tc>
@@ -20003,7 +19785,6 @@
                 <w:lang w:eastAsia="zh-CN"/>
               </w:rPr>
             </w:pPr>
-            <w:proofErr w:type="spellStart"/>
             <w:r>
               <w:rPr>
                 <w:b w:val="0"/>
@@ -20011,7 +19792,6 @@
               </w:rPr>
               <w:t>rst_b</w:t>
             </w:r>
-            <w:proofErr w:type="spellEnd"/>
           </w:p>
         </w:tc>
         <w:tc>
@@ -20138,14 +19918,12 @@
                 <w:b w:val="0"/>
               </w:rPr>
             </w:pPr>
-            <w:proofErr w:type="spellStart"/>
             <w:r>
               <w:rPr>
                 <w:b w:val="0"/>
               </w:rPr>
               <w:t>bht_rd_index_i</w:t>
             </w:r>
-            <w:proofErr w:type="spellEnd"/>
           </w:p>
         </w:tc>
         <w:tc>
@@ -20233,14 +20011,12 @@
                 <w:b w:val="0"/>
               </w:rPr>
             </w:pPr>
-            <w:proofErr w:type="spellStart"/>
             <w:r>
               <w:rPr>
                 <w:b w:val="0"/>
               </w:rPr>
               <w:t>bht_br_hist_o</w:t>
             </w:r>
-            <w:proofErr w:type="spellEnd"/>
           </w:p>
         </w:tc>
         <w:tc>
@@ -20333,14 +20109,12 @@
                 <w:b w:val="0"/>
               </w:rPr>
             </w:pPr>
-            <w:proofErr w:type="spellStart"/>
             <w:r>
               <w:rPr>
                 <w:b w:val="0"/>
               </w:rPr>
               <w:t>bht_wt_index_i</w:t>
             </w:r>
-            <w:proofErr w:type="spellEnd"/>
           </w:p>
         </w:tc>
         <w:tc>
@@ -20395,13 +20169,8 @@
               <w:cnfStyle w:val="000000000000" w:firstRow="0" w:lastRow="0" w:firstColumn="0" w:lastColumn="0" w:oddVBand="0" w:evenVBand="0" w:oddHBand="0" w:evenHBand="0" w:firstRowFirstColumn="0" w:firstRowLastColumn="0" w:lastRowFirstColumn="0" w:lastRowLastColumn="0"/>
             </w:pPr>
             <w:r>
-              <w:t xml:space="preserve">BHT write index, part of confirmed branch </w:t>
-            </w:r>
-            <w:proofErr w:type="spellStart"/>
-            <w:r>
-              <w:t>instruction’PC</w:t>
-            </w:r>
-            <w:proofErr w:type="spellEnd"/>
+              <w:t>BHT write index, part of confirmed branch instruction’PC</w:t>
+            </w:r>
           </w:p>
         </w:tc>
       </w:tr>
@@ -20424,14 +20193,12 @@
                 <w:b w:val="0"/>
               </w:rPr>
             </w:pPr>
-            <w:proofErr w:type="spellStart"/>
             <w:r>
               <w:rPr>
                 <w:b w:val="0"/>
               </w:rPr>
               <w:t>bht_cm_brdir_i</w:t>
             </w:r>
-            <w:proofErr w:type="spellEnd"/>
           </w:p>
         </w:tc>
         <w:tc>
@@ -20503,14 +20270,12 @@
                 <w:b w:val="0"/>
               </w:rPr>
             </w:pPr>
-            <w:proofErr w:type="spellStart"/>
             <w:r>
               <w:rPr>
                 <w:b w:val="0"/>
               </w:rPr>
               <w:t>bht_cm_brdir_se_i</w:t>
             </w:r>
-            <w:proofErr w:type="spellEnd"/>
           </w:p>
         </w:tc>
         <w:tc>
@@ -20569,7 +20334,7 @@
       <w:pPr>
         <w:pStyle w:val="2"/>
       </w:pPr>
-      <w:bookmarkStart w:id="41" w:name="_Toc493193089"/>
+      <w:bookmarkStart w:id="40" w:name="_Toc493193089"/>
       <w:r>
         <w:lastRenderedPageBreak/>
         <w:t>Return Address Stack</w:t>
@@ -20577,34 +20342,49 @@
       <w:r>
         <w:t xml:space="preserve"> (RAS)</w:t>
       </w:r>
-      <w:bookmarkEnd w:id="41"/>
+      <w:bookmarkEnd w:id="40"/>
     </w:p>
     <w:p/>
     <w:p>
       <w:pPr>
         <w:pStyle w:val="2"/>
       </w:pPr>
-      <w:bookmarkStart w:id="42" w:name="_Toc493193090"/>
+      <w:bookmarkStart w:id="41" w:name="_Toc493193090"/>
       <w:r>
         <w:t>Branch Target Buffer (BTB)</w:t>
+      </w:r>
+      <w:bookmarkEnd w:id="41"/>
+    </w:p>
+    <w:p>
+      <w:pPr>
+        <w:pStyle w:val="3"/>
+      </w:pPr>
+      <w:bookmarkStart w:id="42" w:name="_Toc493193091"/>
+      <w:r>
+        <w:t>Introduction</w:t>
       </w:r>
       <w:bookmarkEnd w:id="42"/>
     </w:p>
     <w:p>
       <w:pPr>
-        <w:pStyle w:val="3"/>
-      </w:pPr>
-      <w:bookmarkStart w:id="43" w:name="_Toc493193091"/>
-      <w:r>
-        <w:t>Introduction</w:t>
-      </w:r>
+        <w:ind w:firstLine="420"/>
+      </w:pPr>
+      <w:r>
+        <w:t xml:space="preserve">4-Way </w:t>
+      </w:r>
+      <w:r>
+        <w:t>associative branch target buffer</w:t>
+      </w:r>
+      <w:r>
+        <w:t xml:space="preserve"> is realized in Ace 21064 processor</w:t>
+      </w:r>
+      <w:r>
+        <w:t>, also named branch target address cache in some systems.</w:t>
+      </w:r>
+      <w:bookmarkStart w:id="43" w:name="_GoBack"/>
       <w:bookmarkEnd w:id="43"/>
     </w:p>
-    <w:p>
-      <w:r>
-        <w:t>4-Way associative branch target buffer is realized in Ace 21064 processor</w:t>
-      </w:r>
-    </w:p>
+    <w:p/>
     <w:p/>
     <w:p>
       <w:pPr>
@@ -21603,15 +21383,7 @@
       <w:bookmarkStart w:id="46" w:name="_Toc493193094"/>
       <w:r>
         <w:lastRenderedPageBreak/>
-        <w:t xml:space="preserve">Instruction Decoder </w:t>
-      </w:r>
-      <w:proofErr w:type="gramStart"/>
-      <w:r>
-        <w:t>Unit(</w:t>
-      </w:r>
-      <w:proofErr w:type="gramEnd"/>
-      <w:r>
-        <w:t>IDU)</w:t>
+        <w:t>Instruction Decoder Unit(IDU)</w:t>
       </w:r>
       <w:bookmarkEnd w:id="46"/>
     </w:p>
@@ -21702,7 +21474,6 @@
         <w:pStyle w:val="3"/>
       </w:pPr>
       <w:bookmarkStart w:id="49" w:name="_Toc493193097"/>
-      <w:proofErr w:type="spellStart"/>
       <w:r>
         <w:t>S</w:t>
       </w:r>
@@ -21716,7 +21487,6 @@
         <w:t>modules</w:t>
       </w:r>
       <w:bookmarkEnd w:id="49"/>
-      <w:proofErr w:type="spellEnd"/>
     </w:p>
     <w:p>
       <w:pPr>
@@ -21768,15 +21538,7 @@
         <w:fldChar w:fldCharType="end"/>
       </w:r>
       <w:r>
-        <w:t xml:space="preserve"> </w:t>
-      </w:r>
-      <w:proofErr w:type="spellStart"/>
-      <w:r>
-        <w:t>ace_decode</w:t>
-      </w:r>
-      <w:proofErr w:type="spellEnd"/>
-      <w:r>
-        <w:t xml:space="preserve"> sub-modules</w:t>
+        <w:t xml:space="preserve"> ace_decode sub-modules</w:t>
       </w:r>
       <w:bookmarkEnd w:id="50"/>
     </w:p>
@@ -21873,7 +21635,6 @@
                 <w:lang w:eastAsia="zh-CN"/>
               </w:rPr>
             </w:pPr>
-            <w:proofErr w:type="spellStart"/>
             <w:r>
               <w:rPr>
                 <w:b w:val="0"/>
@@ -21881,7 +21642,6 @@
               </w:rPr>
               <w:t>inst_buf</w:t>
             </w:r>
-            <w:proofErr w:type="spellEnd"/>
           </w:p>
         </w:tc>
         <w:tc>
@@ -22130,15 +21890,7 @@
         <w:t>decouples the instruction fetching and the rest of frontend pipeline stages,</w:t>
       </w:r>
       <w:r>
-        <w:t xml:space="preserve"> </w:t>
-      </w:r>
-      <w:proofErr w:type="gramStart"/>
-      <w:r>
-        <w:t>It</w:t>
-      </w:r>
-      <w:proofErr w:type="gramEnd"/>
-      <w:r>
-        <w:t xml:space="preserve"> </w:t>
+        <w:t xml:space="preserve"> It </w:t>
       </w:r>
       <w:r>
         <w:t>receives up to 8 instructions</w:t>
@@ -22173,15 +21925,7 @@
     </w:p>
     <w:p>
       <w:r>
-        <w:t xml:space="preserve">The instruction buffer allows instruction fetching, even the rest of frontend pipeline is stalled because of resource limitation, and because of the existence of this buffer, </w:t>
-      </w:r>
-      <w:proofErr w:type="gramStart"/>
-      <w:r>
-        <w:t>the decode</w:t>
-      </w:r>
-      <w:proofErr w:type="gramEnd"/>
-      <w:r>
-        <w:t>, rename, and dispatch stage can always be fed with a fix number of instruction, 4 instruction in current design.</w:t>
+        <w:t>The instruction buffer allows instruction fetching, even the rest of frontend pipeline is stalled because of resource limitation, and because of the existence of this buffer, the decode, rename, and dispatch stage can always be fed with a fix number of instruction, 4 instruction in current design.</w:t>
       </w:r>
     </w:p>
     <w:p>
@@ -22219,25 +21963,54 @@
       <w:r>
         <w:t xml:space="preserve">Table </w:t>
       </w:r>
-      <w:fldSimple w:instr=" STYLEREF 1 \s ">
-        <w:r>
-          <w:rPr>
-            <w:noProof/>
-          </w:rPr>
-          <w:t>4</w:t>
-        </w:r>
-      </w:fldSimple>
+      <w:r>
+        <w:fldChar w:fldCharType="begin"/>
+      </w:r>
+      <w:r>
+        <w:instrText xml:space="preserve"> </w:instrText>
+      </w:r>
+      <w:r>
+        <w:instrText xml:space="preserve">STYLEREF 1 \s </w:instrText>
+      </w:r>
+      <w:r>
+        <w:fldChar w:fldCharType="separate"/>
+      </w:r>
+      <w:r>
+        <w:rPr>
+          <w:noProof/>
+        </w:rPr>
+        <w:t>4</w:t>
+      </w:r>
+      <w:r>
+        <w:rPr>
+          <w:noProof/>
+        </w:rPr>
+        <w:fldChar w:fldCharType="end"/>
+      </w:r>
       <w:r>
         <w:noBreakHyphen/>
       </w:r>
-      <w:fldSimple w:instr=" SEQ Table \* ARABIC \s 1 ">
-        <w:r>
-          <w:rPr>
-            <w:noProof/>
-          </w:rPr>
-          <w:t>2</w:t>
-        </w:r>
-      </w:fldSimple>
+      <w:r>
+        <w:fldChar w:fldCharType="begin"/>
+      </w:r>
+      <w:r>
+        <w:instrText xml:space="preserve"> SEQ Table \* ARABIC \s 1 </w:instrText>
+      </w:r>
+      <w:r>
+        <w:fldChar w:fldCharType="separate"/>
+      </w:r>
+      <w:r>
+        <w:rPr>
+          <w:noProof/>
+        </w:rPr>
+        <w:t>2</w:t>
+      </w:r>
+      <w:r>
+        <w:rPr>
+          <w:noProof/>
+        </w:rPr>
+        <w:fldChar w:fldCharType="end"/>
+      </w:r>
       <w:r>
         <w:t xml:space="preserve"> instruction buffer ports</w:t>
       </w:r>
@@ -23496,7 +23269,6 @@
         </w:rPr>
         <w:t>(</w:t>
       </w:r>
-      <w:proofErr w:type="spellStart"/>
       <w:r>
         <w:rPr>
           <w:lang w:eastAsia="zh-CN"/>
@@ -23516,7 +23288,6 @@
         </w:rPr>
         <w:t>FL</w:t>
       </w:r>
-      <w:proofErr w:type="spellEnd"/>
       <w:r>
         <w:rPr>
           <w:rFonts w:hint="eastAsia"/>
@@ -23527,354 +23298,201 @@
       <w:r>
         <w:t xml:space="preserve">, contains the unused physical registers. An unused physical register is popped by the </w:t>
       </w:r>
-      <w:proofErr w:type="spellStart"/>
       <w:r>
         <w:rPr>
           <w:rFonts w:hint="eastAsia"/>
           <w:lang w:eastAsia="zh-CN"/>
         </w:rPr>
-        <w:t>SpecRFL</w:t>
-      </w:r>
-      <w:proofErr w:type="spellEnd"/>
+        <w:t xml:space="preserve">SpecRFL </w:t>
+      </w:r>
+      <w:r>
+        <w:t xml:space="preserve">to be used as a replacement of the architectural destination register of instruction. A register alias table (RAT) maintains the physical registers to </w:t>
+      </w:r>
+      <w:r>
+        <w:t>which architectural registers are currently mapped. Accordingly, each architectural source register of the instruction is renamed to a physical source register by looking up RAT.</w:t>
+      </w:r>
+    </w:p>
+    <w:p>
+      <w:pPr>
+        <w:ind w:firstLine="420"/>
+        <w:rPr>
+          <w:lang w:eastAsia="zh-CN"/>
+        </w:rPr>
+      </w:pPr>
       <w:r>
         <w:rPr>
           <w:rFonts w:hint="eastAsia"/>
           <w:lang w:eastAsia="zh-CN"/>
         </w:rPr>
-        <w:t xml:space="preserve"> </w:t>
-      </w:r>
-      <w:r>
-        <w:t xml:space="preserve">to be used as a replacement of the architectural destination register of instruction. A register alias table (RAT) maintains the physical registers to </w:t>
-      </w:r>
-      <w:r>
-        <w:t>which architectural registers are currently mapped. Accordingly, each architectural source register of the instruction is renamed to a physical source register by looking up RAT.</w:t>
-      </w:r>
-    </w:p>
-    <w:p>
-      <w:pPr>
-        <w:ind w:firstLine="420"/>
+        <w:t xml:space="preserve">Checkpoints of SpecRAT and SpecRFL, </w:t>
+      </w:r>
+      <w:r>
         <w:rPr>
           <w:lang w:eastAsia="zh-CN"/>
         </w:rPr>
-      </w:pPr>
+        <w:t xml:space="preserve">Architectural Register Alias Table (ArchRAT) </w:t>
+      </w:r>
       <w:r>
         <w:rPr>
           <w:rFonts w:hint="eastAsia"/>
           <w:lang w:eastAsia="zh-CN"/>
         </w:rPr>
-        <w:t xml:space="preserve">Checkpoints of </w:t>
-      </w:r>
-      <w:proofErr w:type="spellStart"/>
+        <w:t xml:space="preserve">are </w:t>
+      </w:r>
+      <w:r>
+        <w:rPr>
+          <w:lang w:eastAsia="zh-CN"/>
+        </w:rPr>
+        <w:t>implemented</w:t>
+      </w:r>
       <w:r>
         <w:rPr>
           <w:rFonts w:hint="eastAsia"/>
           <w:lang w:eastAsia="zh-CN"/>
         </w:rPr>
-        <w:t>SpecRAT</w:t>
-      </w:r>
-      <w:proofErr w:type="spellEnd"/>
+        <w:t xml:space="preserve"> for branch mis</w:t>
+      </w:r>
+      <w:r>
+        <w:rPr>
+          <w:lang w:eastAsia="zh-CN"/>
+        </w:rPr>
+        <w:t>-</w:t>
+      </w:r>
       <w:r>
         <w:rPr>
           <w:rFonts w:hint="eastAsia"/>
           <w:lang w:eastAsia="zh-CN"/>
         </w:rPr>
-        <w:t xml:space="preserve"> and </w:t>
-      </w:r>
-      <w:proofErr w:type="spellStart"/>
+        <w:t xml:space="preserve">prediction quick recovery. </w:t>
+      </w:r>
       <w:r>
         <w:rPr>
           <w:rFonts w:hint="eastAsia"/>
           <w:lang w:eastAsia="zh-CN"/>
         </w:rPr>
-        <w:t>SpecRFL</w:t>
-      </w:r>
-      <w:proofErr w:type="spellEnd"/>
+        <w:t>T</w:t>
+      </w:r>
       <w:r>
         <w:rPr>
           <w:rFonts w:hint="eastAsia"/>
           <w:lang w:eastAsia="zh-CN"/>
         </w:rPr>
-        <w:t xml:space="preserve">, </w:t>
+        <w:t xml:space="preserve">he </w:t>
       </w:r>
       <w:r>
         <w:rPr>
           <w:lang w:eastAsia="zh-CN"/>
         </w:rPr>
-        <w:t>Architectural Register Alias Table (</w:t>
-      </w:r>
-      <w:proofErr w:type="spellStart"/>
-      <w:r>
-        <w:rPr>
-          <w:lang w:eastAsia="zh-CN"/>
-        </w:rPr>
-        <w:t>ArchRAT</w:t>
-      </w:r>
-      <w:proofErr w:type="spellEnd"/>
-      <w:r>
-        <w:rPr>
-          <w:lang w:eastAsia="zh-CN"/>
-        </w:rPr>
-        <w:t xml:space="preserve">) </w:t>
+        <w:t xml:space="preserve">Architectural state Recovery </w:t>
       </w:r>
       <w:r>
         <w:rPr>
           <w:rFonts w:hint="eastAsia"/>
           <w:lang w:eastAsia="zh-CN"/>
         </w:rPr>
-        <w:t xml:space="preserve">are </w:t>
+        <w:t>mechanism</w:t>
       </w:r>
       <w:r>
         <w:rPr>
           <w:lang w:eastAsia="zh-CN"/>
         </w:rPr>
-        <w:t>implemented</w:t>
+        <w:t xml:space="preserve"> updates ArchRAT and ArchRFL when each instruction leaves the pipeline (Retire)</w:t>
       </w:r>
       <w:r>
         <w:rPr>
           <w:rFonts w:hint="eastAsia"/>
           <w:lang w:eastAsia="zh-CN"/>
         </w:rPr>
-        <w:t xml:space="preserve"> for branch </w:t>
-      </w:r>
-      <w:proofErr w:type="spellStart"/>
+        <w:t>,</w:t>
+      </w:r>
       <w:r>
         <w:rPr>
           <w:rFonts w:hint="eastAsia"/>
           <w:lang w:eastAsia="zh-CN"/>
         </w:rPr>
-        <w:t>mis</w:t>
-      </w:r>
-      <w:proofErr w:type="spellEnd"/>
+        <w:t xml:space="preserve"> when a branch </w:t>
+      </w:r>
       <w:r>
         <w:rPr>
           <w:lang w:eastAsia="zh-CN"/>
         </w:rPr>
-        <w:t>-</w:t>
+        <w:t>instruction</w:t>
       </w:r>
       <w:r>
         <w:rPr>
           <w:rFonts w:hint="eastAsia"/>
           <w:lang w:eastAsia="zh-CN"/>
         </w:rPr>
-        <w:t xml:space="preserve">prediction quick recovery. </w:t>
+        <w:t xml:space="preserve"> mis</w:t>
+      </w:r>
+      <w:r>
+        <w:rPr>
+          <w:lang w:eastAsia="zh-CN"/>
+        </w:rPr>
+        <w:t>-</w:t>
       </w:r>
       <w:r>
         <w:rPr>
           <w:rFonts w:hint="eastAsia"/>
           <w:lang w:eastAsia="zh-CN"/>
         </w:rPr>
-        <w:t>T</w:t>
+        <w:t xml:space="preserve">prediction encountered in </w:t>
+      </w:r>
+      <w:r>
+        <w:rPr>
+          <w:lang w:eastAsia="zh-CN"/>
+        </w:rPr>
+        <w:t>execute stage, the processor let the pipeline keep movin</w:t>
+      </w:r>
+      <w:r>
+        <w:rPr>
+          <w:lang w:eastAsia="zh-CN"/>
+        </w:rPr>
+        <w:t xml:space="preserve">g, until the </w:t>
+      </w:r>
+      <w:r>
+        <w:rPr>
+          <w:lang w:eastAsia="zh-CN"/>
+        </w:rPr>
+        <w:t xml:space="preserve">mis-predicted </w:t>
+      </w:r>
+      <w:r>
+        <w:rPr>
+          <w:lang w:eastAsia="zh-CN"/>
+        </w:rPr>
+        <w:t xml:space="preserve">branch </w:t>
+      </w:r>
+      <w:r>
+        <w:rPr>
+          <w:lang w:eastAsia="zh-CN"/>
+        </w:rPr>
+        <w:t xml:space="preserve">instruction becomes the last instruction in pipeline, </w:t>
+      </w:r>
+      <w:r>
+        <w:rPr>
+          <w:lang w:eastAsia="zh-CN"/>
+        </w:rPr>
+        <w:t>recover SpecRAT with ArchRAT (keeps all correct instruction status)</w:t>
+      </w:r>
+      <w:r>
+        <w:rPr>
+          <w:lang w:eastAsia="zh-CN"/>
+        </w:rPr>
+        <w:t xml:space="preserve">, and the pipeline will be completely flushed. </w:t>
       </w:r>
       <w:r>
         <w:rPr>
           <w:rFonts w:hint="eastAsia"/>
           <w:lang w:eastAsia="zh-CN"/>
         </w:rPr>
-        <w:t xml:space="preserve">he </w:t>
-      </w:r>
-      <w:r>
-        <w:rPr>
-          <w:lang w:eastAsia="zh-CN"/>
-        </w:rPr>
-        <w:t xml:space="preserve">Architectural state Recovery </w:t>
+        <w:t>If a branch resolves correctly the</w:t>
       </w:r>
       <w:r>
         <w:rPr>
           <w:rFonts w:hint="eastAsia"/>
           <w:lang w:eastAsia="zh-CN"/>
         </w:rPr>
-        <w:t>mechanism</w:t>
-      </w:r>
-      <w:r>
-        <w:rPr>
-          <w:lang w:eastAsia="zh-CN"/>
-        </w:rPr>
-        <w:t xml:space="preserve"> updates </w:t>
-      </w:r>
-      <w:proofErr w:type="spellStart"/>
-      <w:r>
-        <w:rPr>
-          <w:lang w:eastAsia="zh-CN"/>
-        </w:rPr>
-        <w:t>ArchRAT</w:t>
-      </w:r>
-      <w:proofErr w:type="spellEnd"/>
-      <w:r>
-        <w:rPr>
-          <w:lang w:eastAsia="zh-CN"/>
-        </w:rPr>
-        <w:t xml:space="preserve"> and </w:t>
-      </w:r>
-      <w:proofErr w:type="spellStart"/>
-      <w:r>
-        <w:rPr>
-          <w:lang w:eastAsia="zh-CN"/>
-        </w:rPr>
-        <w:t>ArchRFL</w:t>
-      </w:r>
-      <w:proofErr w:type="spellEnd"/>
-      <w:r>
-        <w:rPr>
-          <w:lang w:eastAsia="zh-CN"/>
-        </w:rPr>
-        <w:t xml:space="preserve"> when each instruction leaves the pipeline (Retire)</w:t>
-      </w:r>
-      <w:r>
-        <w:rPr>
-          <w:rFonts w:hint="eastAsia"/>
-          <w:lang w:eastAsia="zh-CN"/>
-        </w:rPr>
-        <w:t>,</w:t>
-      </w:r>
-      <w:r>
-        <w:rPr>
-          <w:rFonts w:hint="eastAsia"/>
-          <w:lang w:eastAsia="zh-CN"/>
-        </w:rPr>
-        <w:t xml:space="preserve"> when a branch </w:t>
-      </w:r>
-      <w:r>
-        <w:rPr>
-          <w:lang w:eastAsia="zh-CN"/>
-        </w:rPr>
-        <w:t>instruction</w:t>
-      </w:r>
-      <w:r>
-        <w:rPr>
-          <w:rFonts w:hint="eastAsia"/>
-          <w:lang w:eastAsia="zh-CN"/>
-        </w:rPr>
-        <w:t xml:space="preserve"> </w:t>
-      </w:r>
-      <w:proofErr w:type="spellStart"/>
-      <w:r>
-        <w:rPr>
-          <w:rFonts w:hint="eastAsia"/>
-          <w:lang w:eastAsia="zh-CN"/>
-        </w:rPr>
-        <w:t>mis</w:t>
-      </w:r>
-      <w:proofErr w:type="spellEnd"/>
-      <w:r>
-        <w:rPr>
-          <w:lang w:eastAsia="zh-CN"/>
-        </w:rPr>
-        <w:t>-</w:t>
-      </w:r>
-      <w:r>
-        <w:rPr>
-          <w:rFonts w:hint="eastAsia"/>
-          <w:lang w:eastAsia="zh-CN"/>
-        </w:rPr>
-        <w:t xml:space="preserve">prediction encountered in </w:t>
-      </w:r>
-      <w:r>
-        <w:rPr>
-          <w:lang w:eastAsia="zh-CN"/>
-        </w:rPr>
-        <w:t>execute stage, the processor let the pipeline keep movin</w:t>
-      </w:r>
-      <w:r>
-        <w:rPr>
-          <w:lang w:eastAsia="zh-CN"/>
-        </w:rPr>
-        <w:t xml:space="preserve">g, until the </w:t>
-      </w:r>
-      <w:proofErr w:type="spellStart"/>
-      <w:r>
-        <w:rPr>
-          <w:lang w:eastAsia="zh-CN"/>
-        </w:rPr>
-        <w:t>mis</w:t>
-      </w:r>
-      <w:proofErr w:type="spellEnd"/>
-      <w:r>
-        <w:rPr>
-          <w:lang w:eastAsia="zh-CN"/>
-        </w:rPr>
-        <w:t xml:space="preserve">-predicted </w:t>
-      </w:r>
-      <w:r>
-        <w:rPr>
-          <w:lang w:eastAsia="zh-CN"/>
-        </w:rPr>
-        <w:t xml:space="preserve">branch </w:t>
-      </w:r>
-      <w:r>
-        <w:rPr>
-          <w:lang w:eastAsia="zh-CN"/>
-        </w:rPr>
-        <w:t xml:space="preserve">instruction becomes the last instruction in pipeline, </w:t>
-      </w:r>
-      <w:r>
-        <w:rPr>
-          <w:lang w:eastAsia="zh-CN"/>
-        </w:rPr>
-        <w:t xml:space="preserve">recover </w:t>
-      </w:r>
-      <w:proofErr w:type="spellStart"/>
-      <w:r>
-        <w:rPr>
-          <w:lang w:eastAsia="zh-CN"/>
-        </w:rPr>
-        <w:t>SpecRAT</w:t>
-      </w:r>
-      <w:proofErr w:type="spellEnd"/>
-      <w:r>
-        <w:rPr>
-          <w:lang w:eastAsia="zh-CN"/>
-        </w:rPr>
-        <w:t xml:space="preserve"> with </w:t>
-      </w:r>
-      <w:proofErr w:type="spellStart"/>
-      <w:r>
-        <w:rPr>
-          <w:lang w:eastAsia="zh-CN"/>
-        </w:rPr>
-        <w:t>ArchRAT</w:t>
-      </w:r>
-      <w:proofErr w:type="spellEnd"/>
-      <w:r>
-        <w:rPr>
-          <w:lang w:eastAsia="zh-CN"/>
-        </w:rPr>
-        <w:t xml:space="preserve"> (keeps all correct instruction status)</w:t>
-      </w:r>
-      <w:r>
-        <w:rPr>
-          <w:lang w:eastAsia="zh-CN"/>
-        </w:rPr>
-        <w:t xml:space="preserve">, and the pipeline will be completely flushed. </w:t>
-      </w:r>
-      <w:r>
-        <w:rPr>
-          <w:rFonts w:hint="eastAsia"/>
-          <w:lang w:eastAsia="zh-CN"/>
-        </w:rPr>
-        <w:t>If a branch resolves correctly the</w:t>
-      </w:r>
-      <w:r>
-        <w:rPr>
-          <w:rFonts w:hint="eastAsia"/>
-          <w:lang w:eastAsia="zh-CN"/>
-        </w:rPr>
-        <w:t xml:space="preserve"> </w:t>
-      </w:r>
-      <w:proofErr w:type="spellStart"/>
-      <w:r>
-        <w:rPr>
-          <w:rFonts w:hint="eastAsia"/>
-          <w:lang w:eastAsia="zh-CN"/>
-        </w:rPr>
-        <w:t>ArchRAT</w:t>
-      </w:r>
-      <w:proofErr w:type="spellEnd"/>
-      <w:r>
-        <w:rPr>
-          <w:rFonts w:hint="eastAsia"/>
-          <w:lang w:eastAsia="zh-CN"/>
-        </w:rPr>
-        <w:t xml:space="preserve"> will keep updating and no recovery operation will occur.</w:t>
+        <w:t xml:space="preserve"> ArchRAT will keep updating and no recovery operation will occur.</w:t>
       </w:r>
     </w:p>
     <w:p>
@@ -23900,7 +23518,7 @@
           <v:shape id="_x0000_i1030" type="#_x0000_t75" style="width:455.8pt;height:363.3pt" o:ole="">
             <v:imagedata r:id="rId18" o:title=""/>
           </v:shape>
-          <o:OLEObject Type="Embed" ProgID="Visio.Drawing.15" ShapeID="_x0000_i1030" DrawAspect="Content" ObjectID="_1567272123" r:id="rId19"/>
+          <o:OLEObject Type="Embed" ProgID="Visio.Drawing.15" ShapeID="_x0000_i1030" DrawAspect="Content" ObjectID="_1567649974" r:id="rId19"/>
         </w:object>
       </w:r>
     </w:p>
@@ -23913,25 +23531,51 @@
       <w:r>
         <w:t xml:space="preserve">Figure </w:t>
       </w:r>
-      <w:fldSimple w:instr=" STYLEREF 1 \s ">
-        <w:r>
-          <w:rPr>
-            <w:noProof/>
-          </w:rPr>
-          <w:t>5</w:t>
-        </w:r>
-      </w:fldSimple>
+      <w:r>
+        <w:fldChar w:fldCharType="begin"/>
+      </w:r>
+      <w:r>
+        <w:instrText xml:space="preserve"> STYLEREF 1 \s </w:instrText>
+      </w:r>
+      <w:r>
+        <w:fldChar w:fldCharType="separate"/>
+      </w:r>
+      <w:r>
+        <w:rPr>
+          <w:noProof/>
+        </w:rPr>
+        <w:t>5</w:t>
+      </w:r>
+      <w:r>
+        <w:rPr>
+          <w:noProof/>
+        </w:rPr>
+        <w:fldChar w:fldCharType="end"/>
+      </w:r>
       <w:r>
         <w:noBreakHyphen/>
       </w:r>
-      <w:fldSimple w:instr=" SEQ Figure \* ARABIC \s 1 ">
-        <w:r>
-          <w:rPr>
-            <w:noProof/>
-          </w:rPr>
-          <w:t>1</w:t>
-        </w:r>
-      </w:fldSimple>
+      <w:r>
+        <w:fldChar w:fldCharType="begin"/>
+      </w:r>
+      <w:r>
+        <w:instrText xml:space="preserve"> SEQ Figure \* ARABIC \s 1 </w:instrText>
+      </w:r>
+      <w:r>
+        <w:fldChar w:fldCharType="separate"/>
+      </w:r>
+      <w:r>
+        <w:rPr>
+          <w:noProof/>
+        </w:rPr>
+        <w:t>1</w:t>
+      </w:r>
+      <w:r>
+        <w:rPr>
+          <w:noProof/>
+        </w:rPr>
+        <w:fldChar w:fldCharType="end"/>
+      </w:r>
       <w:r>
         <w:t xml:space="preserve"> Register Renaming Unit</w:t>
       </w:r>
@@ -24280,7 +23924,6 @@
                 <w:lang w:eastAsia="zh-CN"/>
               </w:rPr>
             </w:pPr>
-            <w:proofErr w:type="spellStart"/>
             <w:r>
               <w:rPr>
                 <w:b w:val="0"/>
@@ -24288,7 +23931,6 @@
               </w:rPr>
               <w:t>reset_n</w:t>
             </w:r>
-            <w:proofErr w:type="spellEnd"/>
           </w:p>
         </w:tc>
         <w:tc>
@@ -24503,7 +24145,6 @@
         <w:pStyle w:val="3"/>
       </w:pPr>
       <w:bookmarkStart w:id="65" w:name="_Toc493193109"/>
-      <w:proofErr w:type="spellStart"/>
       <w:r>
         <w:t>S</w:t>
       </w:r>
@@ -24517,7 +24158,6 @@
         <w:t>modules</w:t>
       </w:r>
       <w:bookmarkEnd w:id="65"/>
-      <w:proofErr w:type="spellEnd"/>
     </w:p>
     <w:p>
       <w:pPr>
@@ -24569,13 +24209,8 @@
         <w:fldChar w:fldCharType="end"/>
       </w:r>
       <w:r>
-        <w:t xml:space="preserve"> </w:t>
-      </w:r>
-      <w:proofErr w:type="spellStart"/>
-      <w:r>
-        <w:t>ace_rename</w:t>
-      </w:r>
-      <w:proofErr w:type="spellEnd"/>
+        <w:t xml:space="preserve"> ace_rename</w:t>
+      </w:r>
       <w:r>
         <w:t xml:space="preserve"> sub-modules</w:t>
       </w:r>
@@ -24674,7 +24309,6 @@
                 <w:lang w:eastAsia="zh-CN"/>
               </w:rPr>
             </w:pPr>
-            <w:proofErr w:type="spellStart"/>
             <w:r>
               <w:rPr>
                 <w:b w:val="0"/>
@@ -24683,7 +24317,6 @@
               <w:lastRenderedPageBreak/>
               <w:t>spec_rat</w:t>
             </w:r>
-            <w:proofErr w:type="spellEnd"/>
           </w:p>
         </w:tc>
         <w:tc>
@@ -24739,7 +24372,6 @@
                 <w:lang w:eastAsia="zh-CN"/>
               </w:rPr>
             </w:pPr>
-            <w:proofErr w:type="spellStart"/>
             <w:r>
               <w:rPr>
                 <w:b w:val="0"/>
@@ -24747,7 +24379,6 @@
               </w:rPr>
               <w:t>spec_rfl</w:t>
             </w:r>
-            <w:proofErr w:type="spellEnd"/>
           </w:p>
         </w:tc>
         <w:tc>
@@ -24762,33 +24393,11 @@
                 <w:lang w:eastAsia="zh-CN"/>
               </w:rPr>
             </w:pPr>
-            <w:proofErr w:type="gramStart"/>
-            <w:r>
-              <w:rPr>
-                <w:lang w:eastAsia="zh-CN"/>
-              </w:rPr>
-              <w:t>speculative</w:t>
-            </w:r>
-            <w:proofErr w:type="gramEnd"/>
-            <w:r>
-              <w:rPr>
-                <w:lang w:eastAsia="zh-CN"/>
-              </w:rPr>
-              <w:t xml:space="preserve"> </w:t>
-            </w:r>
-            <w:proofErr w:type="spellStart"/>
-            <w:r>
-              <w:rPr>
-                <w:lang w:eastAsia="zh-CN"/>
-              </w:rPr>
-              <w:t>FreeList</w:t>
-            </w:r>
-            <w:proofErr w:type="spellEnd"/>
-            <w:r>
-              <w:rPr>
-                <w:lang w:eastAsia="zh-CN"/>
-              </w:rPr>
-              <w:t xml:space="preserve"> with 4 read ports(four-wide renaming per cycle), 8 write ports (eight wide retire per cycle)</w:t>
+            <w:r>
+              <w:rPr>
+                <w:lang w:eastAsia="zh-CN"/>
+              </w:rPr>
+              <w:t>speculative FreeList with 4 read ports(four-wide renaming per cycle), 8 write ports (eight wide retire per cycle)</w:t>
             </w:r>
             <w:r>
               <w:rPr>
@@ -24816,7 +24425,6 @@
                 <w:lang w:eastAsia="zh-CN"/>
               </w:rPr>
             </w:pPr>
-            <w:proofErr w:type="spellStart"/>
             <w:r>
               <w:rPr>
                 <w:b w:val="0"/>
@@ -24824,7 +24432,6 @@
               </w:rPr>
               <w:t>mdp_ssit</w:t>
             </w:r>
-            <w:proofErr w:type="spellEnd"/>
           </w:p>
         </w:tc>
         <w:tc>
@@ -24860,14 +24467,12 @@
                 <w:b w:val="0"/>
               </w:rPr>
             </w:pPr>
-            <w:proofErr w:type="spellStart"/>
             <w:r>
               <w:rPr>
                 <w:b w:val="0"/>
               </w:rPr>
               <w:t>mdp_ssit_dpd_chk</w:t>
             </w:r>
-            <w:proofErr w:type="spellEnd"/>
           </w:p>
         </w:tc>
         <w:tc>
@@ -24906,14 +24511,12 @@
                 <w:b w:val="0"/>
               </w:rPr>
             </w:pPr>
-            <w:proofErr w:type="spellStart"/>
             <w:r>
               <w:rPr>
                 <w:b w:val="0"/>
               </w:rPr>
               <w:t>mdp_lfst</w:t>
             </w:r>
-            <w:proofErr w:type="spellEnd"/>
           </w:p>
         </w:tc>
         <w:tc>
@@ -24949,14 +24552,12 @@
                 <w:b w:val="0"/>
               </w:rPr>
             </w:pPr>
-            <w:proofErr w:type="spellStart"/>
             <w:r>
               <w:rPr>
                 <w:b w:val="0"/>
               </w:rPr>
               <w:t>mdp_dpd_chk</w:t>
             </w:r>
-            <w:proofErr w:type="spellEnd"/>
           </w:p>
         </w:tc>
         <w:tc>
@@ -25107,34 +24708,10 @@
         </w:rPr>
       </w:pPr>
       <w:r>
-        <w:t>In current design the RAT is implemented with SRAM, so the RAT is also called SRAM based RAT (</w:t>
-      </w:r>
-      <w:proofErr w:type="spellStart"/>
-      <w:r>
-        <w:t>sRAT</w:t>
-      </w:r>
-      <w:proofErr w:type="spellEnd"/>
-      <w:r>
-        <w:t xml:space="preserve">, contrast with CAM based RAT, </w:t>
-      </w:r>
-      <w:proofErr w:type="spellStart"/>
-      <w:r>
-        <w:t>cRAT</w:t>
-      </w:r>
-      <w:proofErr w:type="spellEnd"/>
-      <w:r>
-        <w:t>). According to the rename protocol, one instruction needs 2 read ports (source register alias register read), and 1 write port (new alias of destination register, needs to be write into RAT)</w:t>
-      </w:r>
-      <w:r>
-        <w:t xml:space="preserve">. Considering the speculative execution in branch instruction, if the </w:t>
-      </w:r>
-      <w:proofErr w:type="spellStart"/>
-      <w:r>
-        <w:t>misprediction</w:t>
-      </w:r>
-      <w:proofErr w:type="spellEnd"/>
-      <w:r>
-        <w:t xml:space="preserve"> occurs, the RAT need to be recover from Architectural RAT, implemented in retire stage.(will be in</w:t>
+        <w:t>In current design the RAT is implemented with SRAM, so the RAT is also called SRAM based RAT (sRAT, contrast with CAM based RAT, cRAT). According to the rename protocol, one instruction needs 2 read ports (source register alias register read), and 1 write port (new alias of destination register, needs to be write into RAT)</w:t>
+      </w:r>
+      <w:r>
+        <w:t>. Considering the speculative execution in branch instruction, if the misprediction occurs, the RAT need to be recover from Architectural RAT, implemented in retire stage.(will be in</w:t>
       </w:r>
       <w:r>
         <w:t>troduced in following chapter)</w:t>
@@ -25154,13 +24731,8 @@
         <w:t>What’s more, before we update RAT, we should k</w:t>
       </w:r>
       <w:r>
-        <w:t xml:space="preserve">eep the old data in </w:t>
-      </w:r>
-      <w:proofErr w:type="spellStart"/>
-      <w:r>
-        <w:t>sRAT</w:t>
-      </w:r>
-      <w:proofErr w:type="spellEnd"/>
+        <w:t>eep the old data in sRAT</w:t>
+      </w:r>
       <w:r>
         <w:t xml:space="preserve"> </w:t>
       </w:r>
@@ -25207,15 +24779,7 @@
         <w:t>econd</w:t>
       </w:r>
       <w:r>
-        <w:t xml:space="preserve">, if exception triggered or </w:t>
-      </w:r>
-      <w:proofErr w:type="spellStart"/>
-      <w:r>
-        <w:t>misprediction</w:t>
-      </w:r>
-      <w:proofErr w:type="spellEnd"/>
-      <w:r>
-        <w:t xml:space="preserve"> take place, the pipeline should be flushed, and we need to recover RAT.</w:t>
+        <w:t>, if exception triggered or misprediction take place, the pipeline should be flushed, and we need to recover RAT.</w:t>
       </w:r>
       <w:r>
         <w:t xml:space="preserve"> So another Read port needed for old alias data backup.</w:t>
@@ -25261,7 +24825,6 @@
         </w:rPr>
         <w:t xml:space="preserve"> The </w:t>
       </w:r>
-      <w:proofErr w:type="spellStart"/>
       <w:r>
         <w:rPr>
           <w:lang w:eastAsia="zh-CN"/>
@@ -25272,14 +24835,7 @@
         <w:rPr>
           <w:lang w:eastAsia="zh-CN"/>
         </w:rPr>
-        <w:t>RAT</w:t>
-      </w:r>
-      <w:proofErr w:type="spellEnd"/>
-      <w:r>
-        <w:rPr>
-          <w:lang w:eastAsia="zh-CN"/>
-        </w:rPr>
-        <w:t xml:space="preserve"> holds following features:</w:t>
+        <w:t>RAT holds following features:</w:t>
       </w:r>
     </w:p>
     <w:p>
@@ -25418,21 +24974,7 @@
         <w:rPr>
           <w:lang w:eastAsia="zh-CN"/>
         </w:rPr>
-        <w:t xml:space="preserve">free list in current design, used to record the unused physical register, to cooperate with </w:t>
-      </w:r>
-      <w:proofErr w:type="spellStart"/>
-      <w:r>
-        <w:rPr>
-          <w:lang w:eastAsia="zh-CN"/>
-        </w:rPr>
-        <w:t>SpecRAT</w:t>
-      </w:r>
-      <w:proofErr w:type="spellEnd"/>
-      <w:r>
-        <w:rPr>
-          <w:lang w:eastAsia="zh-CN"/>
-        </w:rPr>
-        <w:t xml:space="preserve"> to</w:t>
+        <w:t>free list in current design, used to record the unused physical register, to cooperate with SpecRAT to</w:t>
       </w:r>
       <w:r>
         <w:rPr>
@@ -25847,7 +25389,6 @@
                 <w:lang w:eastAsia="zh-CN"/>
               </w:rPr>
             </w:pPr>
-            <w:proofErr w:type="spellStart"/>
             <w:r>
               <w:rPr>
                 <w:b w:val="0"/>
@@ -25855,7 +25396,6 @@
               </w:rPr>
               <w:t>reset_n</w:t>
             </w:r>
-            <w:proofErr w:type="spellEnd"/>
           </w:p>
         </w:tc>
         <w:tc>
@@ -25962,7 +25502,6 @@
                 <w:lang w:eastAsia="zh-CN"/>
               </w:rPr>
             </w:pPr>
-            <w:proofErr w:type="spellStart"/>
             <w:r>
               <w:rPr>
                 <w:b w:val="0"/>
@@ -25970,7 +25509,6 @@
               </w:rPr>
               <w:t>arch_fl_rec_i</w:t>
             </w:r>
-            <w:proofErr w:type="spellEnd"/>
           </w:p>
         </w:tc>
         <w:tc>
@@ -26029,21 +25567,7 @@
               <w:rPr>
                 <w:lang w:eastAsia="zh-CN"/>
               </w:rPr>
-              <w:t xml:space="preserve">Architectural register </w:t>
-            </w:r>
-            <w:proofErr w:type="spellStart"/>
-            <w:r>
-              <w:rPr>
-                <w:lang w:eastAsia="zh-CN"/>
-              </w:rPr>
-              <w:t>freelist</w:t>
-            </w:r>
-            <w:proofErr w:type="spellEnd"/>
-            <w:r>
-              <w:rPr>
-                <w:lang w:eastAsia="zh-CN"/>
-              </w:rPr>
-              <w:t xml:space="preserve"> recover signal</w:t>
+              <w:t>Architectural register freelist recover signal</w:t>
             </w:r>
           </w:p>
         </w:tc>
@@ -26062,7 +25586,6 @@
                 <w:lang w:eastAsia="zh-CN"/>
               </w:rPr>
             </w:pPr>
-            <w:proofErr w:type="spellStart"/>
             <w:r>
               <w:rPr>
                 <w:b w:val="0"/>
@@ -26070,7 +25593,6 @@
               </w:rPr>
               <w:t>arch_fl_rec_data_i</w:t>
             </w:r>
-            <w:proofErr w:type="spellEnd"/>
           </w:p>
         </w:tc>
         <w:tc>
@@ -26128,21 +25650,7 @@
               <w:rPr>
                 <w:lang w:eastAsia="zh-CN"/>
               </w:rPr>
-              <w:t xml:space="preserve">Architectural register </w:t>
-            </w:r>
-            <w:proofErr w:type="spellStart"/>
-            <w:r>
-              <w:rPr>
-                <w:lang w:eastAsia="zh-CN"/>
-              </w:rPr>
-              <w:t>freelist</w:t>
-            </w:r>
-            <w:proofErr w:type="spellEnd"/>
-            <w:r>
-              <w:rPr>
-                <w:lang w:eastAsia="zh-CN"/>
-              </w:rPr>
-              <w:t xml:space="preserve"> recover data</w:t>
+              <w:t>Architectural register freelist recover data</w:t>
             </w:r>
           </w:p>
         </w:tc>
@@ -28389,11 +27897,7 @@
     </w:p>
     <w:p>
       <w:r>
-        <w:t xml:space="preserve">Speculative </w:t>
-      </w:r>
-      <w:proofErr w:type="gramStart"/>
-      <w:r>
-        <w:t>wakeup</w:t>
+        <w:t>Speculative wakeup</w:t>
       </w:r>
       <w:r>
         <w:rPr>
@@ -28401,7 +27905,6 @@
         </w:rPr>
         <w:t>(</w:t>
       </w:r>
-      <w:proofErr w:type="gramEnd"/>
       <w:r>
         <w:rPr>
           <w:color w:val="FF0000"/>
@@ -28511,7 +28014,7 @@
           <v:shape id="_x0000_i1031" type="#_x0000_t75" style="width:456.9pt;height:388.25pt" o:ole="">
             <v:imagedata r:id="rId20" o:title=""/>
           </v:shape>
-          <o:OLEObject Type="Embed" ProgID="Visio.Drawing.15" ShapeID="_x0000_i1031" DrawAspect="Content" ObjectID="_1567272124" r:id="rId21"/>
+          <o:OLEObject Type="Embed" ProgID="Visio.Drawing.15" ShapeID="_x0000_i1031" DrawAspect="Content" ObjectID="_1567649975" r:id="rId21"/>
         </w:object>
       </w:r>
     </w:p>
@@ -28622,11 +28125,9 @@
             </w:tcBorders>
           </w:tcPr>
           <w:p>
-            <w:proofErr w:type="spellStart"/>
             <w:r>
               <w:t>Instr.Issued</w:t>
             </w:r>
-            <w:proofErr w:type="spellEnd"/>
           </w:p>
         </w:tc>
         <w:tc>
@@ -28637,11 +28138,9 @@
             </w:tcBorders>
           </w:tcPr>
           <w:p>
-            <w:proofErr w:type="spellStart"/>
             <w:r>
               <w:t>Instr.Valid</w:t>
             </w:r>
-            <w:proofErr w:type="spellEnd"/>
           </w:p>
         </w:tc>
         <w:tc>
@@ -28805,39 +28304,60 @@
       <w:r>
         <w:t xml:space="preserve">Table </w:t>
       </w:r>
-      <w:fldSimple w:instr=" STYLEREF 1 \s ">
-        <w:r>
-          <w:rPr>
-            <w:noProof/>
-          </w:rPr>
-          <w:t>6</w:t>
-        </w:r>
-      </w:fldSimple>
+      <w:r>
+        <w:fldChar w:fldCharType="begin"/>
+      </w:r>
+      <w:r>
+        <w:instrText xml:space="preserve"> STYLEREF 1 \s </w:instrText>
+      </w:r>
+      <w:r>
+        <w:fldChar w:fldCharType="separate"/>
+      </w:r>
+      <w:r>
+        <w:rPr>
+          <w:noProof/>
+        </w:rPr>
+        <w:t>6</w:t>
+      </w:r>
+      <w:r>
+        <w:rPr>
+          <w:noProof/>
+        </w:rPr>
+        <w:fldChar w:fldCharType="end"/>
+      </w:r>
       <w:r>
         <w:noBreakHyphen/>
       </w:r>
-      <w:fldSimple w:instr=" SEQ Table \* ARABIC \s 1 ">
-        <w:r>
-          <w:rPr>
-            <w:noProof/>
-          </w:rPr>
-          <w:t>1</w:t>
-        </w:r>
-      </w:fldSimple>
+      <w:r>
+        <w:fldChar w:fldCharType="begin"/>
+      </w:r>
+      <w:r>
+        <w:instrText xml:space="preserve"> SEQ Table \* ARABIC \s 1 </w:instrText>
+      </w:r>
+      <w:r>
+        <w:fldChar w:fldCharType="separate"/>
+      </w:r>
+      <w:r>
+        <w:rPr>
+          <w:noProof/>
+        </w:rPr>
+        <w:t>1</w:t>
+      </w:r>
+      <w:r>
+        <w:rPr>
+          <w:noProof/>
+        </w:rPr>
+        <w:fldChar w:fldCharType="end"/>
+      </w:r>
       <w:r>
         <w:t xml:space="preserve"> </w:t>
       </w:r>
       <w:r>
-        <w:t xml:space="preserve">reservation </w:t>
-      </w:r>
-      <w:proofErr w:type="spellStart"/>
-      <w:r>
-        <w:t>station</w:t>
+        <w:t>reservation station</w:t>
       </w:r>
       <w:r>
         <w:t>h</w:t>
       </w:r>
-      <w:proofErr w:type="spellEnd"/>
       <w:r>
         <w:t xml:space="preserve"> port signals</w:t>
       </w:r>
@@ -29113,7 +28633,6 @@
                 <w:lang w:eastAsia="zh-CN"/>
               </w:rPr>
             </w:pPr>
-            <w:proofErr w:type="spellStart"/>
             <w:r>
               <w:rPr>
                 <w:b w:val="0"/>
@@ -29121,7 +28640,6 @@
               </w:rPr>
               <w:t>reset_n</w:t>
             </w:r>
-            <w:proofErr w:type="spellEnd"/>
           </w:p>
         </w:tc>
         <w:tc>
@@ -29911,7 +29429,6 @@
         <w:pStyle w:val="3"/>
       </w:pPr>
       <w:bookmarkStart w:id="81" w:name="_Toc493193123"/>
-      <w:proofErr w:type="spellStart"/>
       <w:r>
         <w:t>S</w:t>
       </w:r>
@@ -29925,7 +29442,6 @@
         <w:t>modules</w:t>
       </w:r>
       <w:bookmarkEnd w:id="81"/>
-      <w:proofErr w:type="spellEnd"/>
     </w:p>
     <w:p>
       <w:pPr>
@@ -29937,35 +29453,53 @@
       <w:r>
         <w:t xml:space="preserve">Table </w:t>
       </w:r>
-      <w:fldSimple w:instr=" STYLEREF 1 \s ">
-        <w:r>
-          <w:rPr>
-            <w:noProof/>
-          </w:rPr>
-          <w:t>6</w:t>
-        </w:r>
-      </w:fldSimple>
+      <w:r>
+        <w:fldChar w:fldCharType="begin"/>
+      </w:r>
+      <w:r>
+        <w:instrText xml:space="preserve"> STYLEREF 1 \s </w:instrText>
+      </w:r>
+      <w:r>
+        <w:fldChar w:fldCharType="separate"/>
+      </w:r>
+      <w:r>
+        <w:rPr>
+          <w:noProof/>
+        </w:rPr>
+        <w:t>6</w:t>
+      </w:r>
+      <w:r>
+        <w:rPr>
+          <w:noProof/>
+        </w:rPr>
+        <w:fldChar w:fldCharType="end"/>
+      </w:r>
       <w:r>
         <w:noBreakHyphen/>
       </w:r>
-      <w:fldSimple w:instr=" SEQ Table \* ARABIC \s 1 ">
-        <w:r>
-          <w:rPr>
-            <w:noProof/>
-          </w:rPr>
-          <w:t>2</w:t>
-        </w:r>
-      </w:fldSimple>
-      <w:r>
-        <w:t xml:space="preserve"> </w:t>
-      </w:r>
-      <w:proofErr w:type="spellStart"/>
-      <w:r>
-        <w:t>ace_rename</w:t>
-      </w:r>
-      <w:proofErr w:type="spellEnd"/>
-      <w:r>
-        <w:t xml:space="preserve"> sub-modules</w:t>
+      <w:r>
+        <w:fldChar w:fldCharType="begin"/>
+      </w:r>
+      <w:r>
+        <w:instrText xml:space="preserve"> SEQ Table \* ARABIC \s 1 </w:instrText>
+      </w:r>
+      <w:r>
+        <w:fldChar w:fldCharType="separate"/>
+      </w:r>
+      <w:r>
+        <w:rPr>
+          <w:noProof/>
+        </w:rPr>
+        <w:t>2</w:t>
+      </w:r>
+      <w:r>
+        <w:rPr>
+          <w:noProof/>
+        </w:rPr>
+        <w:fldChar w:fldCharType="end"/>
+      </w:r>
+      <w:r>
+        <w:t xml:space="preserve"> ace_rename sub-modules</w:t>
       </w:r>
       <w:bookmarkEnd w:id="82"/>
     </w:p>
@@ -30374,29 +29908,8 @@
       <w:r>
         <w:t xml:space="preserve">-committed instruction results. The source register </w:t>
       </w:r>
-      <w:proofErr w:type="spellStart"/>
-      <w:r>
-        <w:t>specifiers</w:t>
-      </w:r>
-      <w:proofErr w:type="spellEnd"/>
-      <w:r>
-        <w:t xml:space="preserve"> of an issued instruction, reads the corresponding values of PRF. At the same time, the source register </w:t>
-      </w:r>
-      <w:proofErr w:type="spellStart"/>
-      <w:r>
-        <w:t>specifier</w:t>
-      </w:r>
-      <w:proofErr w:type="spellEnd"/>
-      <w:r>
-        <w:t xml:space="preserve"> also compared with the destination register </w:t>
-      </w:r>
-      <w:proofErr w:type="spellStart"/>
-      <w:r>
-        <w:t>specifier</w:t>
-      </w:r>
-      <w:proofErr w:type="spellEnd"/>
-      <w:r>
-        <w:t xml:space="preserve"> of the previous instruction, to determine if the source operator needs to be captured from the bypass logic.</w:t>
+      <w:r>
+        <w:t>specifiers of an issued instruction, reads the corresponding values of PRF. At the same time, the source register specifier also compared with the destination register specifier of the previous instruction, to determine if the source operator needs to be captured from the bypass logic.</w:t>
       </w:r>
     </w:p>
     <w:p>
@@ -30680,15 +30193,7 @@
         <w:t>Level 1 data Cache</w:t>
       </w:r>
       <w:r>
-        <w:t xml:space="preserve"> (</w:t>
-      </w:r>
-      <w:proofErr w:type="spellStart"/>
-      <w:r>
-        <w:t>dCache</w:t>
-      </w:r>
-      <w:proofErr w:type="spellEnd"/>
-      <w:r>
-        <w:t>)</w:t>
+        <w:t xml:space="preserve"> (dCache)</w:t>
       </w:r>
       <w:bookmarkEnd w:id="92"/>
     </w:p>
@@ -30840,7 +30345,7 @@
           <v:shape id="_x0000_i1032" type="#_x0000_t75" style="width:481.85pt;height:376.05pt" o:ole="">
             <v:imagedata r:id="rId22" o:title=""/>
           </v:shape>
-          <o:OLEObject Type="Embed" ProgID="Visio.Drawing.15" ShapeID="_x0000_i1032" DrawAspect="Content" ObjectID="_1567272125" r:id="rId23"/>
+          <o:OLEObject Type="Embed" ProgID="Visio.Drawing.15" ShapeID="_x0000_i1032" DrawAspect="Content" ObjectID="_1567649976" r:id="rId23"/>
         </w:object>
       </w:r>
     </w:p>
@@ -30856,25 +30361,51 @@
       <w:r>
         <w:t xml:space="preserve">Figure </w:t>
       </w:r>
-      <w:fldSimple w:instr=" STYLEREF 1 \s ">
-        <w:r>
-          <w:rPr>
-            <w:noProof/>
-          </w:rPr>
-          <w:t>10</w:t>
-        </w:r>
-      </w:fldSimple>
+      <w:r>
+        <w:fldChar w:fldCharType="begin"/>
+      </w:r>
+      <w:r>
+        <w:instrText xml:space="preserve"> STYLEREF 1 \s </w:instrText>
+      </w:r>
+      <w:r>
+        <w:fldChar w:fldCharType="separate"/>
+      </w:r>
+      <w:r>
+        <w:rPr>
+          <w:noProof/>
+        </w:rPr>
+        <w:t>10</w:t>
+      </w:r>
+      <w:r>
+        <w:rPr>
+          <w:noProof/>
+        </w:rPr>
+        <w:fldChar w:fldCharType="end"/>
+      </w:r>
       <w:r>
         <w:noBreakHyphen/>
       </w:r>
-      <w:fldSimple w:instr=" SEQ Figure \* ARABIC \s 1 ">
-        <w:r>
-          <w:rPr>
-            <w:noProof/>
-          </w:rPr>
-          <w:t>1</w:t>
-        </w:r>
-      </w:fldSimple>
+      <w:r>
+        <w:fldChar w:fldCharType="begin"/>
+      </w:r>
+      <w:r>
+        <w:instrText xml:space="preserve"> SEQ Figure \* ARABIC \s 1 </w:instrText>
+      </w:r>
+      <w:r>
+        <w:fldChar w:fldCharType="separate"/>
+      </w:r>
+      <w:r>
+        <w:rPr>
+          <w:noProof/>
+        </w:rPr>
+        <w:t>1</w:t>
+      </w:r>
+      <w:r>
+        <w:rPr>
+          <w:noProof/>
+        </w:rPr>
+        <w:fldChar w:fldCharType="end"/>
+      </w:r>
       <w:r>
         <w:t xml:space="preserve"> Ace21064 level </w:t>
       </w:r>
@@ -30958,36 +30489,12 @@
         <w:t>i</w:t>
       </w:r>
       <w:r>
-        <w:t xml:space="preserve">ons to the dependent instructions. The instructions in register read stage and execute stage compare their register </w:t>
-      </w:r>
-      <w:proofErr w:type="spellStart"/>
-      <w:r>
-        <w:t>specifiers</w:t>
-      </w:r>
-      <w:proofErr w:type="spellEnd"/>
-      <w:r>
-        <w:t xml:space="preserve"> with destination register </w:t>
-      </w:r>
-      <w:proofErr w:type="spellStart"/>
-      <w:r>
-        <w:t>specifiers</w:t>
-      </w:r>
-      <w:proofErr w:type="spellEnd"/>
-      <w:r>
-        <w:t xml:space="preserve"> on the bypass network.</w:t>
+        <w:t>ons to the dependent instructions. The instructions in register read stage and execute stage compare their register specifiers with destination register specifiers on the bypass network.</w:t>
       </w:r>
     </w:p>
     <w:p>
       <w:r>
-        <w:t xml:space="preserve">The write back stage also acts the source of branch </w:t>
-      </w:r>
-      <w:proofErr w:type="spellStart"/>
-      <w:r>
-        <w:t>misprediction</w:t>
-      </w:r>
-      <w:proofErr w:type="spellEnd"/>
-      <w:r>
-        <w:t xml:space="preserve"> signals.</w:t>
+        <w:t>The write back stage also acts the source of branch misprediction signals.</w:t>
       </w:r>
     </w:p>
     <w:p>
@@ -31066,86 +30573,33 @@
         <w:t xml:space="preserve"> ROB keeps probing the completed bits for the entries starting from the head pointer, and any completed instructions at the head are committed and removed from ROB</w:t>
       </w:r>
       <w:r>
-        <w:t>. For Store instruction ROB signals the SQ to commit the store data into memory (</w:t>
-      </w:r>
-      <w:proofErr w:type="spellStart"/>
-      <w:r>
-        <w:t>dCache</w:t>
-      </w:r>
-      <w:proofErr w:type="spellEnd"/>
-      <w:r>
-        <w:t>).</w:t>
+        <w:t>. For Store instruction ROB signals the SQ to commit the store data into memory (dCache).</w:t>
       </w:r>
     </w:p>
     <w:p/>
     <w:p>
       <w:r>
-        <w:t>Architectural Register Alias Table (</w:t>
-      </w:r>
-      <w:proofErr w:type="spellStart"/>
-      <w:r>
-        <w:t>ArchRAT</w:t>
-      </w:r>
-      <w:proofErr w:type="spellEnd"/>
-      <w:r>
-        <w:t>)</w:t>
+        <w:t>Architectural Register Alias Table (ArchRAT)</w:t>
       </w:r>
     </w:p>
     <w:p>
-      <w:proofErr w:type="spellStart"/>
-      <w:r>
-        <w:t>ArchRAT</w:t>
-      </w:r>
-      <w:proofErr w:type="spellEnd"/>
-      <w:r>
-        <w:t xml:space="preserve"> contains register mappings between architectural registers and physical registers for committed version of architectural registers.</w:t>
+      <w:r>
+        <w:t>ArchRAT contains register mappings between architectural registers and physical registers for committed version of architectural registers.</w:t>
       </w:r>
       <w:r>
         <w:t xml:space="preserve"> </w:t>
       </w:r>
       <w:r>
-        <w:t xml:space="preserve">When an instruction commits, the ROB updates the </w:t>
-      </w:r>
-      <w:proofErr w:type="spellStart"/>
-      <w:r>
-        <w:t>ArchRAT</w:t>
-      </w:r>
-      <w:proofErr w:type="spellEnd"/>
-      <w:r>
-        <w:t xml:space="preserve"> with the instructions’ physical destination register mapping, and release the mapped p</w:t>
-      </w:r>
-      <w:r>
-        <w:t>hysical register previously, and the released physical registers are added into the Architectural Register Free List (</w:t>
-      </w:r>
-      <w:proofErr w:type="spellStart"/>
-      <w:r>
-        <w:t>ArchRFL</w:t>
-      </w:r>
-      <w:proofErr w:type="spellEnd"/>
-      <w:r>
-        <w:t>)</w:t>
+        <w:t>When an instruction commits, the ROB updates the ArchRAT with the instructions’ physical destination register mapping, and release the mapped p</w:t>
+      </w:r>
+      <w:r>
+        <w:t>hysical register previously, and the released physical registers are added into the Architectural Register Free List (ArchRFL)</w:t>
       </w:r>
     </w:p>
     <w:p/>
     <w:p>
       <w:r>
-        <w:t xml:space="preserve">In these retire two cycles, first cycle the head of ROB is read and in the second cycle, the </w:t>
-      </w:r>
-      <w:proofErr w:type="spellStart"/>
-      <w:r>
-        <w:t>ArchRAT</w:t>
-      </w:r>
-      <w:proofErr w:type="spellEnd"/>
-      <w:r>
-        <w:t xml:space="preserve"> and </w:t>
-      </w:r>
-      <w:proofErr w:type="spellStart"/>
-      <w:r>
-        <w:t>ArchRFL</w:t>
-      </w:r>
-      <w:proofErr w:type="spellEnd"/>
-      <w:r>
-        <w:t xml:space="preserve"> and SQ are updated.</w:t>
+        <w:t>In these retire two cycles, first cycle the head of ROB is read and in the second cycle, the ArchRAT and ArchRFL and SQ are updated.</w:t>
       </w:r>
     </w:p>
     <w:p/>
@@ -31186,31 +30640,22 @@
           <w:rFonts w:hint="eastAsia"/>
           <w:lang w:eastAsia="zh-CN"/>
         </w:rPr>
-        <w:t xml:space="preserve">Branch </w:t>
-      </w:r>
-      <w:proofErr w:type="spellStart"/>
+        <w:t>Branch Mi</w:t>
+      </w:r>
       <w:r>
         <w:rPr>
           <w:rFonts w:hint="eastAsia"/>
           <w:lang w:eastAsia="zh-CN"/>
         </w:rPr>
-        <w:t>Mi</w:t>
+        <w:t>s</w:t>
       </w:r>
       <w:r>
         <w:rPr>
           <w:rFonts w:hint="eastAsia"/>
           <w:lang w:eastAsia="zh-CN"/>
         </w:rPr>
-        <w:t>s</w:t>
-      </w:r>
-      <w:r>
-        <w:rPr>
-          <w:rFonts w:hint="eastAsia"/>
-          <w:lang w:eastAsia="zh-CN"/>
-        </w:rPr>
         <w:t>prediction</w:t>
       </w:r>
-      <w:proofErr w:type="spellEnd"/>
       <w:r>
         <w:rPr>
           <w:lang w:eastAsia="zh-CN"/>
@@ -31235,21 +30680,7 @@
         <w:rPr>
           <w:lang w:eastAsia="zh-CN"/>
         </w:rPr>
-        <w:t xml:space="preserve">In a pipeline with branch prediction, the prediction result </w:t>
-      </w:r>
-      <w:proofErr w:type="spellStart"/>
-      <w:r>
-        <w:rPr>
-          <w:lang w:eastAsia="zh-CN"/>
-        </w:rPr>
-        <w:t>ca</w:t>
-      </w:r>
-      <w:proofErr w:type="spellEnd"/>
-      <w:r>
-        <w:rPr>
-          <w:lang w:eastAsia="zh-CN"/>
-        </w:rPr>
-        <w:t xml:space="preserve"> be checked in several pipeline stages, they are decode stage, register read stage, and execute stage. In these stages some information can be confirmed</w:t>
+        <w:t>In a pipeline with branch prediction, the prediction result ca be checked in several pipeline stages, they are decode stage, register read stage, and execute stage. In these stages some information can be confirmed</w:t>
       </w:r>
     </w:p>
     <w:p>
@@ -31269,53 +30700,25 @@
         <w:rPr>
           <w:lang w:eastAsia="zh-CN"/>
         </w:rPr>
-        <w:t xml:space="preserve">: one instruction can be </w:t>
-      </w:r>
-      <w:proofErr w:type="spellStart"/>
+        <w:t>: one instruction can be know whether it is a branch instruction, and the branch type of this instruction. If this instruction is PC-relative branch instruction, the target address can also be confirmed. So some instructions’ prediction result can be checked.</w:t>
+      </w:r>
       <w:r>
         <w:rPr>
           <w:lang w:eastAsia="zh-CN"/>
         </w:rPr>
-        <w:t>know</w:t>
-      </w:r>
-      <w:proofErr w:type="spellEnd"/>
+        <w:t xml:space="preserve"> In </w:t>
+      </w:r>
       <w:r>
         <w:rPr>
           <w:lang w:eastAsia="zh-CN"/>
         </w:rPr>
-        <w:t xml:space="preserve"> whether it is a branch instruction, and the branch type of this instruction. If this instruction is PC-relative branch instruction, the target address can also be confirmed. So some instructions’ prediction result can be checked.</w:t>
+        <w:t>RV32I class the instruction JAL</w:t>
       </w:r>
       <w:r>
         <w:rPr>
           <w:lang w:eastAsia="zh-CN"/>
         </w:rPr>
-        <w:t xml:space="preserve"> In </w:t>
-      </w:r>
-      <w:r>
-        <w:rPr>
-          <w:lang w:eastAsia="zh-CN"/>
-        </w:rPr>
-        <w:t>RV32I class the instruction JAL</w:t>
-      </w:r>
-      <w:r>
-        <w:rPr>
-          <w:lang w:eastAsia="zh-CN"/>
-        </w:rPr>
-        <w:t xml:space="preserve"> (Jump </w:t>
-      </w:r>
-      <w:proofErr w:type="gramStart"/>
-      <w:r>
-        <w:rPr>
-          <w:lang w:eastAsia="zh-CN"/>
-        </w:rPr>
-        <w:t>And</w:t>
-      </w:r>
-      <w:proofErr w:type="gramEnd"/>
-      <w:r>
-        <w:rPr>
-          <w:lang w:eastAsia="zh-CN"/>
-        </w:rPr>
-        <w:t xml:space="preserve"> Link)</w:t>
+        <w:t xml:space="preserve"> (Jump And Link)</w:t>
       </w:r>
       <w:r>
         <w:rPr>
@@ -31395,33 +30798,19 @@
         <w:rPr>
           <w:lang w:eastAsia="zh-CN"/>
         </w:rPr>
-        <w:t xml:space="preserve">en in this cycle the branch </w:t>
-      </w:r>
-      <w:proofErr w:type="spellStart"/>
+        <w:t>en in this cycle the branch mi</w:t>
+      </w:r>
       <w:r>
         <w:rPr>
           <w:lang w:eastAsia="zh-CN"/>
         </w:rPr>
-        <w:t>mi</w:t>
+        <w:t>s</w:t>
       </w:r>
       <w:r>
         <w:rPr>
           <w:lang w:eastAsia="zh-CN"/>
         </w:rPr>
-        <w:t>s</w:t>
-      </w:r>
-      <w:r>
-        <w:rPr>
-          <w:lang w:eastAsia="zh-CN"/>
-        </w:rPr>
-        <w:t>prediction</w:t>
-      </w:r>
-      <w:proofErr w:type="spellEnd"/>
-      <w:r>
-        <w:rPr>
-          <w:lang w:eastAsia="zh-CN"/>
-        </w:rPr>
-        <w:t xml:space="preserve"> take place. And the recovery operation can be performed at once.</w:t>
+        <w:t>prediction take place. And the recovery operation can be performed at once.</w:t>
       </w:r>
       <w:r>
         <w:rPr>
@@ -31453,21 +30842,7 @@
         <w:rPr>
           <w:lang w:eastAsia="zh-CN"/>
         </w:rPr>
-        <w:t xml:space="preserve">Other unconditional branch like JALR (Jump and Link Register) can only found the </w:t>
-      </w:r>
-      <w:proofErr w:type="spellStart"/>
-      <w:r>
-        <w:rPr>
-          <w:lang w:eastAsia="zh-CN"/>
-        </w:rPr>
-        <w:t>misprediction</w:t>
-      </w:r>
-      <w:proofErr w:type="spellEnd"/>
-      <w:r>
-        <w:rPr>
-          <w:lang w:eastAsia="zh-CN"/>
-        </w:rPr>
-        <w:t xml:space="preserve"> take place, but it still can’t figure out where is the target address, until register read stage.</w:t>
+        <w:t>Other unconditional branch like JALR (Jump and Link Register) can only found the misprediction take place, but it still can’t figure out where is the target address, until register read stage.</w:t>
       </w:r>
     </w:p>
     <w:p>
@@ -31594,115 +30969,73 @@
         <w:rPr>
           <w:lang w:eastAsia="zh-CN"/>
         </w:rPr>
-        <w:t xml:space="preserve"> Of course one instruction </w:t>
-      </w:r>
-      <w:proofErr w:type="spellStart"/>
+        <w:t xml:space="preserve"> Of course one instruction misprediction found in this stage, cost</w:t>
+      </w:r>
       <w:r>
         <w:rPr>
           <w:lang w:eastAsia="zh-CN"/>
         </w:rPr>
-        <w:t>misprediction</w:t>
-      </w:r>
-      <w:proofErr w:type="spellEnd"/>
+        <w:t>s</w:t>
+      </w:r>
       <w:r>
         <w:rPr>
           <w:lang w:eastAsia="zh-CN"/>
         </w:rPr>
-        <w:t xml:space="preserve"> found in this stage, cost</w:t>
+        <w:t xml:space="preserve"> the longest penalty.</w:t>
       </w:r>
       <w:r>
         <w:rPr>
           <w:lang w:eastAsia="zh-CN"/>
         </w:rPr>
-        <w:t>s</w:t>
+        <w:t xml:space="preserve"> </w:t>
       </w:r>
       <w:r>
         <w:rPr>
           <w:lang w:eastAsia="zh-CN"/>
         </w:rPr>
-        <w:t xml:space="preserve"> the longest penalty.</w:t>
+        <w:t>In this superscalar core, the instructions before the branch instruction includes two parts, first, all instructions before issue stage should be flushed</w:t>
       </w:r>
       <w:r>
         <w:rPr>
           <w:lang w:eastAsia="zh-CN"/>
         </w:rPr>
+        <w:t xml:space="preserve">, because all of these instructions </w:t>
+      </w:r>
+      <w:r>
+        <w:rPr>
+          <w:lang w:eastAsia="zh-CN"/>
+        </w:rPr>
+        <w:t xml:space="preserve">must in the misprediction path. </w:t>
+      </w:r>
+      <w:r>
+        <w:rPr>
+          <w:lang w:eastAsia="zh-CN"/>
+        </w:rPr>
         <w:t xml:space="preserve"> </w:t>
       </w:r>
       <w:r>
         <w:rPr>
           <w:lang w:eastAsia="zh-CN"/>
         </w:rPr>
-        <w:t>In this superscalar core, the instructions before the branch instruction includes two parts, first, all instructions before issue stage should be flushed</w:t>
+        <w:t>T</w:t>
       </w:r>
       <w:r>
         <w:rPr>
           <w:lang w:eastAsia="zh-CN"/>
         </w:rPr>
-        <w:t xml:space="preserve">, because all of these instructions </w:t>
+        <w:t>hey can be flushed in one cycle.</w:t>
       </w:r>
       <w:r>
         <w:rPr>
           <w:lang w:eastAsia="zh-CN"/>
         </w:rPr>
-        <w:t xml:space="preserve">must in the </w:t>
-      </w:r>
-      <w:proofErr w:type="spellStart"/>
+        <w:t xml:space="preserve"> Second, the instructions after the issue stage, instruction</w:t>
+      </w:r>
       <w:r>
         <w:rPr>
           <w:lang w:eastAsia="zh-CN"/>
         </w:rPr>
-        <w:t>misprediction</w:t>
-      </w:r>
-      <w:proofErr w:type="spellEnd"/>
-      <w:r>
-        <w:rPr>
-          <w:lang w:eastAsia="zh-CN"/>
-        </w:rPr>
-        <w:t xml:space="preserve"> path. </w:t>
-      </w:r>
-      <w:r>
-        <w:rPr>
-          <w:lang w:eastAsia="zh-CN"/>
-        </w:rPr>
-        <w:t xml:space="preserve"> </w:t>
-      </w:r>
-      <w:r>
-        <w:rPr>
-          <w:lang w:eastAsia="zh-CN"/>
-        </w:rPr>
-        <w:t>T</w:t>
-      </w:r>
-      <w:r>
-        <w:rPr>
-          <w:lang w:eastAsia="zh-CN"/>
-        </w:rPr>
-        <w:t>hey can be flushed in one cycle.</w:t>
-      </w:r>
-      <w:r>
-        <w:rPr>
-          <w:lang w:eastAsia="zh-CN"/>
-        </w:rPr>
-        <w:t xml:space="preserve"> Second, the instructions after the issue stage, instruction</w:t>
-      </w:r>
-      <w:r>
-        <w:rPr>
-          <w:lang w:eastAsia="zh-CN"/>
-        </w:rPr>
-        <w:t xml:space="preserve">s executes in out-of-order mode, some of them may be in the </w:t>
-      </w:r>
-      <w:proofErr w:type="spellStart"/>
-      <w:r>
-        <w:rPr>
-          <w:lang w:eastAsia="zh-CN"/>
-        </w:rPr>
-        <w:t>misprediction</w:t>
-      </w:r>
-      <w:proofErr w:type="spellEnd"/>
-      <w:r>
-        <w:rPr>
-          <w:lang w:eastAsia="zh-CN"/>
-        </w:rPr>
-        <w:t xml:space="preserve"> path, so we need to record the </w:t>
+        <w:t xml:space="preserve">s executes in out-of-order mode, some of them may be in the misprediction path, so we need to record the </w:t>
       </w:r>
       <w:r>
         <w:rPr>
@@ -31986,15 +31319,7 @@
       </w:pict>
     </w:r>
     <w:r>
-      <w:t xml:space="preserve">Author: </w:t>
-    </w:r>
-    <w:proofErr w:type="spellStart"/>
-    <w:r>
-      <w:t>Yijun</w:t>
-    </w:r>
-    <w:proofErr w:type="spellEnd"/>
-    <w:r>
-      <w:t xml:space="preserve"> LI</w:t>
+      <w:t>Author: Yijun LI</w:t>
     </w:r>
     <w:r>
       <w:rPr>
@@ -32038,7 +31363,7 @@
       <w:rPr>
         <w:noProof/>
       </w:rPr>
-      <w:t>9</w:t>
+      <w:t>20</w:t>
     </w:r>
     <w:r>
       <w:rPr>
@@ -32049,14 +31374,27 @@
     <w:r>
       <w:t xml:space="preserve"> of </w:t>
     </w:r>
-    <w:fldSimple w:instr=" NUMPAGES \*Arabic ">
-      <w:r>
-        <w:rPr>
-          <w:noProof/>
-        </w:rPr>
-        <w:t>38</w:t>
-      </w:r>
-    </w:fldSimple>
+    <w:r>
+      <w:fldChar w:fldCharType="begin"/>
+    </w:r>
+    <w:r>
+      <w:instrText xml:space="preserve"> NUMPAGES \*Arabic </w:instrText>
+    </w:r>
+    <w:r>
+      <w:fldChar w:fldCharType="separate"/>
+    </w:r>
+    <w:r>
+      <w:rPr>
+        <w:noProof/>
+      </w:rPr>
+      <w:t>38</w:t>
+    </w:r>
+    <w:r>
+      <w:rPr>
+        <w:noProof/>
+      </w:rPr>
+      <w:fldChar w:fldCharType="end"/>
+    </w:r>
     <w:r>
       <w:rPr>
         <w:lang w:eastAsia="zh-CN"/>
@@ -36094,7 +35432,7 @@
 </file>
 
 <file path=customXml/itemProps1.xml><?xml version="1.0" encoding="utf-8"?>
-<ds:datastoreItem xmlns:ds="http://schemas.openxmlformats.org/officeDocument/2006/customXml" ds:itemID="{EB9CA1A1-41CE-4F09-993C-8D24D1CD0407}">
+<ds:datastoreItem xmlns:ds="http://schemas.openxmlformats.org/officeDocument/2006/customXml" ds:itemID="{A3279250-60AA-4576-8023-3266E393B868}">
   <ds:schemaRefs>
     <ds:schemaRef ds:uri="http://schemas.openxmlformats.org/officeDocument/2006/bibliography"/>
   </ds:schemaRefs>

</xml_diff>

<commit_message>
update branch predictor's pipe stage
</commit_message>
<xml_diff>
--- a/doc/Ace21064_MicroprocessorArchitectureSpecification.docx
+++ b/doc/Ace21064_MicroprocessorArchitectureSpecification.docx
@@ -11434,10 +11434,10 @@
             <v:path o:extrusionok="f" gradientshapeok="t" o:connecttype="rect"/>
             <o:lock v:ext="edit" aspectratio="t"/>
           </v:shapetype>
-          <v:shape id="_x0000_i1025" type="#_x0000_t75" style="width:349.15pt;height:330pt" o:ole="">
+          <v:shape id="_x0000_i1025" type="#_x0000_t75" style="width:349.3pt;height:330.15pt" o:ole="">
             <v:imagedata r:id="rId8" o:title=""/>
           </v:shape>
-          <o:OLEObject Type="Embed" ProgID="Visio.Drawing.15" ShapeID="_x0000_i1025" DrawAspect="Content" ObjectID="_1568107971" r:id="rId9"/>
+          <o:OLEObject Type="Embed" ProgID="Visio.Drawing.15" ShapeID="_x0000_i1025" DrawAspect="Content" ObjectID="_1568144113" r:id="rId9"/>
         </w:object>
       </w:r>
     </w:p>
@@ -11455,51 +11455,25 @@
       <w:r>
         <w:t xml:space="preserve">Figure </w:t>
       </w:r>
-      <w:r>
-        <w:fldChar w:fldCharType="begin"/>
-      </w:r>
-      <w:r>
-        <w:instrText xml:space="preserve"> STYLEREF 1 \s </w:instrText>
-      </w:r>
-      <w:r>
-        <w:fldChar w:fldCharType="separate"/>
-      </w:r>
-      <w:r>
-        <w:rPr>
-          <w:noProof/>
-        </w:rPr>
-        <w:t>1</w:t>
-      </w:r>
-      <w:r>
-        <w:rPr>
-          <w:noProof/>
-        </w:rPr>
-        <w:fldChar w:fldCharType="end"/>
-      </w:r>
+      <w:fldSimple w:instr=" STYLEREF 1 \s ">
+        <w:r>
+          <w:rPr>
+            <w:noProof/>
+          </w:rPr>
+          <w:t>1</w:t>
+        </w:r>
+      </w:fldSimple>
       <w:r>
         <w:noBreakHyphen/>
       </w:r>
-      <w:r>
-        <w:fldChar w:fldCharType="begin"/>
-      </w:r>
-      <w:r>
-        <w:instrText xml:space="preserve"> SEQ Figure \* ARABIC \s 1 </w:instrText>
-      </w:r>
-      <w:r>
-        <w:fldChar w:fldCharType="separate"/>
-      </w:r>
-      <w:r>
-        <w:rPr>
-          <w:noProof/>
-        </w:rPr>
-        <w:t>1</w:t>
-      </w:r>
-      <w:r>
-        <w:rPr>
-          <w:noProof/>
-        </w:rPr>
-        <w:fldChar w:fldCharType="end"/>
-      </w:r>
+      <w:fldSimple w:instr=" SEQ Figure \* ARABIC \s 1 ">
+        <w:r>
+          <w:rPr>
+            <w:noProof/>
+          </w:rPr>
+          <w:t>1</w:t>
+        </w:r>
+      </w:fldSimple>
       <w:bookmarkEnd w:id="2"/>
       <w:r>
         <w:t xml:space="preserve"> </w:t>
@@ -12520,10 +12494,10 @@
       </w:r>
       <w:r>
         <w:object w:dxaOrig="6046" w:dyaOrig="4126">
-          <v:shape id="_x0000_i1026" type="#_x0000_t75" style="width:420.4pt;height:286.9pt" o:ole="">
+          <v:shape id="_x0000_i1026" type="#_x0000_t75" style="width:420.5pt;height:287.25pt" o:ole="">
             <v:imagedata r:id="rId10" o:title=""/>
           </v:shape>
-          <o:OLEObject Type="Embed" ProgID="Visio.Drawing.15" ShapeID="_x0000_i1026" DrawAspect="Content" ObjectID="_1568107972" r:id="rId11"/>
+          <o:OLEObject Type="Embed" ProgID="Visio.Drawing.15" ShapeID="_x0000_i1026" DrawAspect="Content" ObjectID="_1568144114" r:id="rId11"/>
         </w:object>
       </w:r>
     </w:p>
@@ -12536,51 +12510,25 @@
       <w:r>
         <w:t xml:space="preserve">Figure </w:t>
       </w:r>
-      <w:r>
-        <w:fldChar w:fldCharType="begin"/>
-      </w:r>
-      <w:r>
-        <w:instrText xml:space="preserve"> STYLEREF 1 \s </w:instrText>
-      </w:r>
-      <w:r>
-        <w:fldChar w:fldCharType="separate"/>
-      </w:r>
-      <w:r>
-        <w:rPr>
-          <w:noProof/>
-        </w:rPr>
-        <w:t>1</w:t>
-      </w:r>
-      <w:r>
-        <w:rPr>
-          <w:noProof/>
-        </w:rPr>
-        <w:fldChar w:fldCharType="end"/>
-      </w:r>
+      <w:fldSimple w:instr=" STYLEREF 1 \s ">
+        <w:r>
+          <w:rPr>
+            <w:noProof/>
+          </w:rPr>
+          <w:t>1</w:t>
+        </w:r>
+      </w:fldSimple>
       <w:r>
         <w:noBreakHyphen/>
       </w:r>
-      <w:r>
-        <w:fldChar w:fldCharType="begin"/>
-      </w:r>
-      <w:r>
-        <w:instrText xml:space="preserve"> SEQ Figure \* ARABIC \s 1 </w:instrText>
-      </w:r>
-      <w:r>
-        <w:fldChar w:fldCharType="separate"/>
-      </w:r>
-      <w:r>
-        <w:rPr>
-          <w:noProof/>
-        </w:rPr>
-        <w:t>2</w:t>
-      </w:r>
-      <w:r>
-        <w:rPr>
-          <w:noProof/>
-        </w:rPr>
-        <w:fldChar w:fldCharType="end"/>
-      </w:r>
+      <w:fldSimple w:instr=" SEQ Figure \* ARABIC \s 1 ">
+        <w:r>
+          <w:rPr>
+            <w:noProof/>
+          </w:rPr>
+          <w:t>2</w:t>
+        </w:r>
+      </w:fldSimple>
       <w:r>
         <w:t xml:space="preserve"> Ace21064 </w:t>
       </w:r>
@@ -12723,10 +12671,10 @@
       </w:pPr>
       <w:r>
         <w:object w:dxaOrig="7897" w:dyaOrig="5749">
-          <v:shape id="_x0000_i1027" type="#_x0000_t75" style="width:395.65pt;height:4in" o:ole="">
+          <v:shape id="_x0000_i1027" type="#_x0000_t75" style="width:396pt;height:4in" o:ole="">
             <v:imagedata r:id="rId12" o:title=""/>
           </v:shape>
-          <o:OLEObject Type="Embed" ProgID="Visio.Drawing.15" ShapeID="_x0000_i1027" DrawAspect="Content" ObjectID="_1568107973" r:id="rId13"/>
+          <o:OLEObject Type="Embed" ProgID="Visio.Drawing.15" ShapeID="_x0000_i1027" DrawAspect="Content" ObjectID="_1568144115" r:id="rId13"/>
         </w:object>
       </w:r>
     </w:p>
@@ -12739,54 +12687,25 @@
       <w:r>
         <w:t xml:space="preserve">Figure </w:t>
       </w:r>
-      <w:r>
-        <w:fldChar w:fldCharType="begin"/>
-      </w:r>
-      <w:r>
-        <w:instrText xml:space="preserve"> STYLEREF 1 \s </w:instrText>
-      </w:r>
-      <w:r>
-        <w:fldChar w:fldCharType="separate"/>
-      </w:r>
-      <w:r>
-        <w:rPr>
-          <w:noProof/>
-        </w:rPr>
-        <w:t>2</w:t>
-      </w:r>
-      <w:r>
-        <w:rPr>
-          <w:noProof/>
-        </w:rPr>
-        <w:fldChar w:fldCharType="end"/>
-      </w:r>
+      <w:fldSimple w:instr=" STYLEREF 1 \s ">
+        <w:r>
+          <w:rPr>
+            <w:noProof/>
+          </w:rPr>
+          <w:t>2</w:t>
+        </w:r>
+      </w:fldSimple>
       <w:r>
         <w:noBreakHyphen/>
       </w:r>
-      <w:r>
-        <w:fldChar w:fldCharType="begin"/>
-      </w:r>
-      <w:r>
-        <w:instrText xml:space="preserve"> SEQ Figure \* ARABIC </w:instrText>
-      </w:r>
-      <w:r>
-        <w:instrText xml:space="preserve">\s 1 </w:instrText>
-      </w:r>
-      <w:r>
-        <w:fldChar w:fldCharType="separate"/>
-      </w:r>
-      <w:r>
-        <w:rPr>
-          <w:noProof/>
-        </w:rPr>
-        <w:t>1</w:t>
-      </w:r>
-      <w:r>
-        <w:rPr>
-          <w:noProof/>
-        </w:rPr>
-        <w:fldChar w:fldCharType="end"/>
-      </w:r>
+      <w:fldSimple w:instr=" SEQ Figure \* ARABIC \s 1 ">
+        <w:r>
+          <w:rPr>
+            <w:noProof/>
+          </w:rPr>
+          <w:t>1</w:t>
+        </w:r>
+      </w:fldSimple>
       <w:r>
         <w:t xml:space="preserve"> </w:t>
       </w:r>
@@ -12952,51 +12871,25 @@
       <w:r>
         <w:t xml:space="preserve">Figure </w:t>
       </w:r>
-      <w:r>
-        <w:fldChar w:fldCharType="begin"/>
-      </w:r>
-      <w:r>
-        <w:instrText xml:space="preserve"> STYLEREF 1 \s </w:instrText>
-      </w:r>
-      <w:r>
-        <w:fldChar w:fldCharType="separate"/>
-      </w:r>
-      <w:r>
-        <w:rPr>
-          <w:noProof/>
-        </w:rPr>
-        <w:t>2</w:t>
-      </w:r>
-      <w:r>
-        <w:rPr>
-          <w:noProof/>
-        </w:rPr>
-        <w:fldChar w:fldCharType="end"/>
-      </w:r>
+      <w:fldSimple w:instr=" STYLEREF 1 \s ">
+        <w:r>
+          <w:rPr>
+            <w:noProof/>
+          </w:rPr>
+          <w:t>2</w:t>
+        </w:r>
+      </w:fldSimple>
       <w:r>
         <w:noBreakHyphen/>
       </w:r>
-      <w:r>
-        <w:fldChar w:fldCharType="begin"/>
-      </w:r>
-      <w:r>
-        <w:instrText xml:space="preserve"> SEQ Figure \* ARABIC \s 1 </w:instrText>
-      </w:r>
-      <w:r>
-        <w:fldChar w:fldCharType="separate"/>
-      </w:r>
-      <w:r>
-        <w:rPr>
-          <w:noProof/>
-        </w:rPr>
-        <w:t>2</w:t>
-      </w:r>
-      <w:r>
-        <w:rPr>
-          <w:noProof/>
-        </w:rPr>
-        <w:fldChar w:fldCharType="end"/>
-      </w:r>
+      <w:fldSimple w:instr=" SEQ Figure \* ARABIC \s 1 ">
+        <w:r>
+          <w:rPr>
+            <w:noProof/>
+          </w:rPr>
+          <w:t>2</w:t>
+        </w:r>
+      </w:fldSimple>
       <w:r>
         <w:t xml:space="preserve"> ace_icache block d</w:t>
       </w:r>
@@ -14106,7 +13999,6 @@
         <w:ind w:firstLine="420"/>
       </w:pPr>
     </w:p>
-    <w:bookmarkStart w:id="25" w:name="_GoBack"/>
     <w:p>
       <w:pPr>
         <w:keepNext/>
@@ -14114,226 +14006,147 @@
       </w:pPr>
       <w:r>
         <w:object w:dxaOrig="6135" w:dyaOrig="4170">
-          <v:shape id="_x0000_i1035" type="#_x0000_t75" style="width:387.75pt;height:262.9pt" o:ole="">
+          <v:shape id="_x0000_i1028" type="#_x0000_t75" style="width:387.55pt;height:262.7pt" o:ole="">
             <v:imagedata r:id="rId14" o:title=""/>
           </v:shape>
-          <o:OLEObject Type="Embed" ProgID="Visio.Drawing.15" ShapeID="_x0000_i1035" DrawAspect="Content" ObjectID="_1568107974" r:id="rId15"/>
+          <o:OLEObject Type="Embed" ProgID="Visio.Drawing.15" ShapeID="_x0000_i1028" DrawAspect="Content" ObjectID="_1568144116" r:id="rId15"/>
         </w:object>
+      </w:r>
+    </w:p>
+    <w:p>
+      <w:pPr>
+        <w:pStyle w:val="ae"/>
+        <w:jc w:val="center"/>
+      </w:pPr>
+      <w:bookmarkStart w:id="25" w:name="_Toc494311324"/>
+      <w:r>
+        <w:t xml:space="preserve">Figure </w:t>
+      </w:r>
+      <w:fldSimple w:instr=" STYLEREF 1 \s ">
+        <w:r>
+          <w:rPr>
+            <w:noProof/>
+          </w:rPr>
+          <w:t>3</w:t>
+        </w:r>
+      </w:fldSimple>
+      <w:r>
+        <w:noBreakHyphen/>
+      </w:r>
+      <w:fldSimple w:instr=" SEQ Figure \* ARABIC \s 1 ">
+        <w:r>
+          <w:rPr>
+            <w:noProof/>
+          </w:rPr>
+          <w:t>1</w:t>
+        </w:r>
+      </w:fldSimple>
+      <w:r>
+        <w:t xml:space="preserve"> Instruction fetch unit</w:t>
+      </w:r>
+      <w:r>
+        <w:t xml:space="preserve"> pipe</w:t>
+      </w:r>
+      <w:r>
+        <w:t>line stages</w:t>
       </w:r>
       <w:bookmarkEnd w:id="25"/>
     </w:p>
     <w:p>
       <w:pPr>
+        <w:ind w:firstLine="420"/>
+      </w:pPr>
+      <w:r>
+        <w:t>The block diagram is shown below.</w:t>
+      </w:r>
+    </w:p>
+    <w:p/>
+    <w:p>
+      <w:pPr>
+        <w:keepNext/>
+        <w:jc w:val="center"/>
+      </w:pPr>
+      <w:r>
+        <w:object w:dxaOrig="13846" w:dyaOrig="8745">
+          <v:shape id="_x0000_i1029" type="#_x0000_t75" style="width:420.5pt;height:266.55pt" o:ole="">
+            <v:imagedata r:id="rId16" o:title=""/>
+          </v:shape>
+          <o:OLEObject Type="Embed" ProgID="Visio.Drawing.15" ShapeID="_x0000_i1029" DrawAspect="Content" ObjectID="_1568144117" r:id="rId17"/>
+        </w:object>
+      </w:r>
+    </w:p>
+    <w:p>
+      <w:pPr>
         <w:pStyle w:val="ae"/>
         <w:jc w:val="center"/>
       </w:pPr>
-      <w:bookmarkStart w:id="26" w:name="_Toc494311324"/>
+      <w:bookmarkStart w:id="26" w:name="_Toc494311325"/>
       <w:r>
         <w:t xml:space="preserve">Figure </w:t>
       </w:r>
-      <w:r>
-        <w:fldChar w:fldCharType="begin"/>
-      </w:r>
-      <w:r>
-        <w:instrText xml:space="preserve"> STYLEREF 1 \s </w:instrText>
-      </w:r>
-      <w:r>
-        <w:fldChar w:fldCharType="separate"/>
-      </w:r>
-      <w:r>
-        <w:rPr>
-          <w:noProof/>
-        </w:rPr>
-        <w:t>3</w:t>
-      </w:r>
-      <w:r>
-        <w:rPr>
-          <w:noProof/>
-        </w:rPr>
-        <w:fldChar w:fldCharType="end"/>
-      </w:r>
+      <w:fldSimple w:instr=" STYLEREF 1 \s ">
+        <w:r>
+          <w:rPr>
+            <w:noProof/>
+          </w:rPr>
+          <w:t>3</w:t>
+        </w:r>
+      </w:fldSimple>
       <w:r>
         <w:noBreakHyphen/>
       </w:r>
-      <w:r>
-        <w:fldChar w:fldCharType="begin"/>
-      </w:r>
-      <w:r>
-        <w:instrText xml:space="preserve"> SEQ Figure \* ARABIC \s 1 </w:instrText>
-      </w:r>
-      <w:r>
-        <w:fldChar w:fldCharType="separate"/>
-      </w:r>
-      <w:r>
-        <w:rPr>
-          <w:noProof/>
-        </w:rPr>
-        <w:t>1</w:t>
-      </w:r>
-      <w:r>
-        <w:rPr>
-          <w:noProof/>
-        </w:rPr>
-        <w:fldChar w:fldCharType="end"/>
-      </w:r>
-      <w:r>
-        <w:t xml:space="preserve"> Instruction fetch unit</w:t>
-      </w:r>
-      <w:r>
-        <w:t xml:space="preserve"> pipe</w:t>
-      </w:r>
-      <w:r>
-        <w:t>line stages</w:t>
+      <w:fldSimple w:instr=" SEQ Figure \* ARABIC \s 1 ">
+        <w:r>
+          <w:rPr>
+            <w:noProof/>
+          </w:rPr>
+          <w:t>2</w:t>
+        </w:r>
+      </w:fldSimple>
+      <w:r>
+        <w:t xml:space="preserve"> Instruction Fetch Unit block diagram</w:t>
       </w:r>
       <w:bookmarkEnd w:id="26"/>
     </w:p>
     <w:p>
       <w:pPr>
-        <w:ind w:firstLine="420"/>
-      </w:pPr>
-      <w:r>
-        <w:t>The block diagram is shown below.</w:t>
-      </w:r>
-    </w:p>
-    <w:p/>
-    <w:p>
-      <w:pPr>
-        <w:keepNext/>
-        <w:jc w:val="center"/>
-      </w:pPr>
-      <w:r>
-        <w:object w:dxaOrig="13846" w:dyaOrig="8745">
-          <v:shape id="_x0000_i1029" type="#_x0000_t75" style="width:420.4pt;height:266.25pt" o:ole="">
-            <v:imagedata r:id="rId16" o:title=""/>
-          </v:shape>
-          <o:OLEObject Type="Embed" ProgID="Visio.Drawing.15" ShapeID="_x0000_i1029" DrawAspect="Content" ObjectID="_1568107975" r:id="rId17"/>
-        </w:object>
-      </w:r>
-    </w:p>
-    <w:p>
-      <w:pPr>
-        <w:pStyle w:val="ae"/>
-        <w:jc w:val="center"/>
-      </w:pPr>
-      <w:bookmarkStart w:id="27" w:name="_Toc494311325"/>
-      <w:r>
-        <w:t xml:space="preserve">Figure </w:t>
-      </w:r>
-      <w:r>
-        <w:fldChar w:fldCharType="begin"/>
-      </w:r>
-      <w:r>
-        <w:instrText xml:space="preserve"> STYLEREF 1 \s </w:instrText>
-      </w:r>
-      <w:r>
-        <w:fldChar w:fldCharType="separate"/>
-      </w:r>
-      <w:r>
-        <w:rPr>
-          <w:noProof/>
-        </w:rPr>
-        <w:t>3</w:t>
-      </w:r>
-      <w:r>
-        <w:rPr>
-          <w:noProof/>
-        </w:rPr>
-        <w:fldChar w:fldCharType="end"/>
-      </w:r>
-      <w:r>
-        <w:noBreakHyphen/>
-      </w:r>
-      <w:r>
-        <w:fldChar w:fldCharType="begin"/>
-      </w:r>
-      <w:r>
-        <w:instrText xml:space="preserve"> SEQ Figure \* ARABIC \s 1 </w:instrText>
-      </w:r>
-      <w:r>
-        <w:fldChar w:fldCharType="separate"/>
-      </w:r>
-      <w:r>
-        <w:rPr>
-          <w:noProof/>
-        </w:rPr>
-        <w:t>2</w:t>
-      </w:r>
-      <w:r>
-        <w:rPr>
-          <w:noProof/>
-        </w:rPr>
-        <w:fldChar w:fldCharType="end"/>
-      </w:r>
-      <w:r>
-        <w:t xml:space="preserve"> Instruction Fetch Unit block diagram</w:t>
+        <w:pStyle w:val="3"/>
+      </w:pPr>
+      <w:bookmarkStart w:id="27" w:name="_Toc494311250"/>
+      <w:r>
+        <w:t>Signals</w:t>
       </w:r>
       <w:bookmarkEnd w:id="27"/>
     </w:p>
     <w:p>
       <w:pPr>
-        <w:pStyle w:val="3"/>
-      </w:pPr>
-      <w:bookmarkStart w:id="28" w:name="_Toc494311250"/>
-      <w:r>
-        <w:t>Signals</w:t>
-      </w:r>
-      <w:bookmarkEnd w:id="28"/>
-    </w:p>
-    <w:p>
-      <w:pPr>
         <w:pStyle w:val="ae"/>
         <w:keepNext/>
         <w:jc w:val="center"/>
       </w:pPr>
-      <w:bookmarkStart w:id="29" w:name="_Toc494311328"/>
+      <w:bookmarkStart w:id="28" w:name="_Toc494311328"/>
       <w:r>
         <w:t xml:space="preserve">Table </w:t>
       </w:r>
-      <w:r>
-        <w:fldChar w:fldCharType="begin"/>
-      </w:r>
-      <w:r>
-        <w:instrText xml:space="preserve"> STYLEREF 1 \s </w:instrText>
-      </w:r>
-      <w:r>
-        <w:fldChar w:fldCharType="separate"/>
-      </w:r>
-      <w:r>
-        <w:rPr>
-          <w:noProof/>
-        </w:rPr>
-        <w:t>3</w:t>
-      </w:r>
-      <w:r>
-        <w:rPr>
-          <w:noProof/>
-        </w:rPr>
-        <w:fldChar w:fldCharType="end"/>
-      </w:r>
+      <w:fldSimple w:instr=" STYLEREF 1 \s ">
+        <w:r>
+          <w:rPr>
+            <w:noProof/>
+          </w:rPr>
+          <w:t>3</w:t>
+        </w:r>
+      </w:fldSimple>
       <w:r>
         <w:noBreakHyphen/>
       </w:r>
-      <w:r>
-        <w:fldChar w:fldCharType="begin"/>
-      </w:r>
-      <w:r>
-        <w:instrText xml:space="preserve"> SEQ Table \* ARABIC \s 1 </w:instrText>
-      </w:r>
-      <w:r>
-        <w:fldChar w:fldCharType="separate"/>
-      </w:r>
-      <w:r>
-        <w:rPr>
-          <w:noProof/>
-        </w:rPr>
-        <w:t>1</w:t>
-      </w:r>
-      <w:r>
-        <w:rPr>
-          <w:noProof/>
-        </w:rPr>
-        <w:fldChar w:fldCharType="end"/>
-      </w:r>
+      <w:fldSimple w:instr=" SEQ Table \* ARABIC \s 1 ">
+        <w:r>
+          <w:rPr>
+            <w:noProof/>
+          </w:rPr>
+          <w:t>1</w:t>
+        </w:r>
+      </w:fldSimple>
       <w:r>
         <w:t xml:space="preserve"> </w:t>
       </w:r>
@@ -14355,7 +14168,7 @@
       <w:r>
         <w:t xml:space="preserve"> signals</w:t>
       </w:r>
-      <w:bookmarkEnd w:id="29"/>
+      <w:bookmarkEnd w:id="28"/>
     </w:p>
     <w:tbl>
       <w:tblPr>
@@ -17238,7 +17051,7 @@
       <w:pPr>
         <w:pStyle w:val="3"/>
       </w:pPr>
-      <w:bookmarkStart w:id="30" w:name="_Toc494311251"/>
+      <w:bookmarkStart w:id="29" w:name="_Toc494311251"/>
       <w:r>
         <w:t>S</w:t>
       </w:r>
@@ -17251,7 +17064,7 @@
       <w:r>
         <w:t>modules</w:t>
       </w:r>
-      <w:bookmarkEnd w:id="30"/>
+      <w:bookmarkEnd w:id="29"/>
     </w:p>
     <w:p>
       <w:pPr>
@@ -17259,55 +17072,29 @@
         <w:keepNext/>
         <w:jc w:val="center"/>
       </w:pPr>
-      <w:bookmarkStart w:id="31" w:name="_Toc494311329"/>
+      <w:bookmarkStart w:id="30" w:name="_Toc494311329"/>
       <w:r>
         <w:t xml:space="preserve">Table </w:t>
       </w:r>
-      <w:r>
-        <w:fldChar w:fldCharType="begin"/>
-      </w:r>
-      <w:r>
-        <w:instrText xml:space="preserve"> STYLEREF 1 \s </w:instrText>
-      </w:r>
-      <w:r>
-        <w:fldChar w:fldCharType="separate"/>
-      </w:r>
-      <w:r>
-        <w:rPr>
-          <w:noProof/>
-        </w:rPr>
-        <w:t>3</w:t>
-      </w:r>
-      <w:r>
-        <w:rPr>
-          <w:noProof/>
-        </w:rPr>
-        <w:fldChar w:fldCharType="end"/>
-      </w:r>
+      <w:fldSimple w:instr=" STYLEREF 1 \s ">
+        <w:r>
+          <w:rPr>
+            <w:noProof/>
+          </w:rPr>
+          <w:t>3</w:t>
+        </w:r>
+      </w:fldSimple>
       <w:r>
         <w:noBreakHyphen/>
       </w:r>
-      <w:r>
-        <w:fldChar w:fldCharType="begin"/>
-      </w:r>
-      <w:r>
-        <w:instrText xml:space="preserve"> SEQ Table \* ARABIC \s 1 </w:instrText>
-      </w:r>
-      <w:r>
-        <w:fldChar w:fldCharType="separate"/>
-      </w:r>
-      <w:r>
-        <w:rPr>
-          <w:noProof/>
-        </w:rPr>
-        <w:t>2</w:t>
-      </w:r>
-      <w:r>
-        <w:rPr>
-          <w:noProof/>
-        </w:rPr>
-        <w:fldChar w:fldCharType="end"/>
-      </w:r>
+      <w:fldSimple w:instr=" SEQ Table \* ARABIC \s 1 ">
+        <w:r>
+          <w:rPr>
+            <w:noProof/>
+          </w:rPr>
+          <w:t>2</w:t>
+        </w:r>
+      </w:fldSimple>
       <w:r>
         <w:t xml:space="preserve"> </w:t>
       </w:r>
@@ -17320,7 +17107,7 @@
       <w:r>
         <w:t xml:space="preserve"> sub-modules</w:t>
       </w:r>
-      <w:bookmarkEnd w:id="31"/>
+      <w:bookmarkEnd w:id="30"/>
     </w:p>
     <w:tbl>
       <w:tblPr>
@@ -17917,27 +17704,27 @@
       <w:pPr>
         <w:pStyle w:val="2"/>
       </w:pPr>
-      <w:bookmarkStart w:id="32" w:name="_Toc494311252"/>
+      <w:bookmarkStart w:id="31" w:name="_Toc494311252"/>
       <w:r>
         <w:t>Branch decode Unit</w:t>
       </w:r>
       <w:r>
         <w:t xml:space="preserve"> (BrDEC)</w:t>
       </w:r>
-      <w:bookmarkEnd w:id="32"/>
+      <w:bookmarkEnd w:id="31"/>
     </w:p>
     <w:p>
       <w:pPr>
         <w:pStyle w:val="3"/>
       </w:pPr>
-      <w:bookmarkStart w:id="33" w:name="_Toc494311253"/>
+      <w:bookmarkStart w:id="32" w:name="_Toc494311253"/>
       <w:r>
         <w:t>I</w:t>
       </w:r>
       <w:r>
         <w:t>ntroduction</w:t>
       </w:r>
-      <w:bookmarkEnd w:id="33"/>
+      <w:bookmarkEnd w:id="32"/>
     </w:p>
     <w:p>
       <w:pPr>
@@ -18021,114 +17808,88 @@
       <w:pPr>
         <w:pStyle w:val="3"/>
       </w:pPr>
-      <w:bookmarkStart w:id="34" w:name="_Toc494311254"/>
+      <w:bookmarkStart w:id="33" w:name="_Toc494311254"/>
       <w:r>
         <w:t>Architecture</w:t>
+      </w:r>
+      <w:bookmarkEnd w:id="33"/>
+    </w:p>
+    <w:p>
+      <w:pPr>
+        <w:ind w:firstLine="420"/>
+      </w:pPr>
+      <w:r>
+        <w:t>In current implementation, fetch width is 8 words</w:t>
+      </w:r>
+      <w:r>
+        <w:t xml:space="preserve"> (instructions), so we need decode 8 instructions in one cycle (worst case), to get the prediction needed information. </w:t>
+      </w:r>
+      <w:r>
+        <w:t xml:space="preserve">In current design we instance 8 </w:t>
+      </w:r>
+      <w:r>
+        <w:rPr>
+          <w:i/>
+        </w:rPr>
+        <w:t>brdec_way</w:t>
+      </w:r>
+      <w:r>
+        <w:t xml:space="preserve"> modue to decode each instruction concurrently</w:t>
+      </w:r>
+      <w:r>
+        <w:t>.</w:t>
+      </w:r>
+    </w:p>
+    <w:p>
+      <w:pPr>
+        <w:ind w:firstLine="420"/>
+      </w:pPr>
+      <w:r>
+        <w:t>the location of this module is located in fetch stage1</w:t>
+      </w:r>
+      <w:r>
+        <w:t>, because of the cache data is fetched in fetch stage0, after the instruction word flopped out, instruction alignment also located in current stage, so this path will be the most critical path, should pay more attention.</w:t>
+      </w:r>
+    </w:p>
+    <w:p>
+      <w:pPr>
+        <w:pStyle w:val="3"/>
+      </w:pPr>
+      <w:bookmarkStart w:id="34" w:name="_Toc494311255"/>
+      <w:r>
+        <w:t>Ports</w:t>
       </w:r>
       <w:bookmarkEnd w:id="34"/>
     </w:p>
     <w:p>
       <w:pPr>
-        <w:ind w:firstLine="420"/>
-      </w:pPr>
-      <w:r>
-        <w:t>In current implementation, fetch width is 8 words</w:t>
-      </w:r>
-      <w:r>
-        <w:t xml:space="preserve"> (instructions), so we need decode 8 instructions in one cycle (worst case), to get the prediction needed information. </w:t>
-      </w:r>
-      <w:r>
-        <w:t xml:space="preserve">In current design we instance 8 </w:t>
-      </w:r>
-      <w:r>
-        <w:rPr>
-          <w:i/>
-        </w:rPr>
-        <w:t>brdec_way</w:t>
-      </w:r>
-      <w:r>
-        <w:t xml:space="preserve"> modue to decode each instruction concurrently</w:t>
-      </w:r>
-      <w:r>
-        <w:t>.</w:t>
-      </w:r>
-    </w:p>
-    <w:p>
-      <w:pPr>
-        <w:ind w:firstLine="420"/>
-      </w:pPr>
-      <w:r>
-        <w:t>the location of this module is located in fetch stage1</w:t>
-      </w:r>
-      <w:r>
-        <w:t>, because of the cache data is fetched in fetch stage0, after the instruction word flopped out, instruction alignment also located in current stage, so this path will be the most critical path, should pay more attention.</w:t>
-      </w:r>
-    </w:p>
-    <w:p>
-      <w:pPr>
-        <w:pStyle w:val="3"/>
-      </w:pPr>
-      <w:bookmarkStart w:id="35" w:name="_Toc494311255"/>
-      <w:r>
-        <w:t>Ports</w:t>
-      </w:r>
-      <w:bookmarkEnd w:id="35"/>
-    </w:p>
-    <w:p>
-      <w:pPr>
         <w:pStyle w:val="ae"/>
         <w:keepNext/>
         <w:jc w:val="center"/>
       </w:pPr>
-      <w:bookmarkStart w:id="36" w:name="_Toc494311330"/>
+      <w:bookmarkStart w:id="35" w:name="_Toc494311330"/>
       <w:r>
         <w:t xml:space="preserve">Table </w:t>
       </w:r>
-      <w:r>
-        <w:fldChar w:fldCharType="begin"/>
-      </w:r>
-      <w:r>
-        <w:instrText xml:space="preserve"> STYLEREF 1 \s </w:instrText>
-      </w:r>
-      <w:r>
-        <w:fldChar w:fldCharType="separate"/>
-      </w:r>
-      <w:r>
-        <w:rPr>
-          <w:noProof/>
-        </w:rPr>
-        <w:t>3</w:t>
-      </w:r>
-      <w:r>
-        <w:rPr>
-          <w:noProof/>
-        </w:rPr>
-        <w:fldChar w:fldCharType="end"/>
-      </w:r>
+      <w:fldSimple w:instr=" STYLEREF 1 \s ">
+        <w:r>
+          <w:rPr>
+            <w:noProof/>
+          </w:rPr>
+          <w:t>3</w:t>
+        </w:r>
+      </w:fldSimple>
       <w:r>
         <w:noBreakHyphen/>
       </w:r>
-      <w:r>
-        <w:fldChar w:fldCharType="begin"/>
-      </w:r>
-      <w:r>
-        <w:instrText xml:space="preserve"> SEQ Table \* ARABIC \s 1 </w:instrText>
-      </w:r>
-      <w:r>
-        <w:fldChar w:fldCharType="separate"/>
-      </w:r>
-      <w:r>
-        <w:rPr>
-          <w:noProof/>
-        </w:rPr>
-        <w:t>3</w:t>
-      </w:r>
-      <w:r>
-        <w:rPr>
-          <w:noProof/>
-        </w:rPr>
-        <w:fldChar w:fldCharType="end"/>
-      </w:r>
+      <w:fldSimple w:instr=" SEQ Table \* ARABIC \s 1 ">
+        <w:r>
+          <w:rPr>
+            <w:noProof/>
+          </w:rPr>
+          <w:t>3</w:t>
+        </w:r>
+      </w:fldSimple>
       <w:r>
         <w:t xml:space="preserve"> </w:t>
       </w:r>
@@ -18141,7 +17902,7 @@
       <w:r>
         <w:t xml:space="preserve"> module port signals</w:t>
       </w:r>
-      <w:bookmarkEnd w:id="36"/>
+      <w:bookmarkEnd w:id="35"/>
     </w:p>
     <w:tbl>
       <w:tblPr>
@@ -19888,7 +19649,7 @@
       <w:pPr>
         <w:pStyle w:val="3"/>
       </w:pPr>
-      <w:bookmarkStart w:id="37" w:name="_Toc494311256"/>
+      <w:bookmarkStart w:id="36" w:name="_Toc494311256"/>
       <w:r>
         <w:t>B</w:t>
       </w:r>
@@ -19906,36 +19667,36 @@
       </w:r>
       <w:r>
         <w:t>ays(brdec_way)</w:t>
+      </w:r>
+      <w:bookmarkEnd w:id="36"/>
+    </w:p>
+    <w:p>
+      <w:pPr>
+        <w:pStyle w:val="4"/>
+      </w:pPr>
+      <w:bookmarkStart w:id="37" w:name="_Toc494311257"/>
+      <w:r>
+        <w:t>I</w:t>
+      </w:r>
+      <w:r>
+        <w:t>ntroduction</w:t>
       </w:r>
       <w:bookmarkEnd w:id="37"/>
     </w:p>
     <w:p>
-      <w:pPr>
-        <w:pStyle w:val="4"/>
-      </w:pPr>
-      <w:bookmarkStart w:id="38" w:name="_Toc494311257"/>
-      <w:r>
-        <w:t>I</w:t>
-      </w:r>
-      <w:r>
-        <w:t>ntroduction</w:t>
-      </w:r>
-      <w:bookmarkEnd w:id="38"/>
+      <w:r>
+        <w:t>brdec_way receives one instruction from icache alignment module, current implementation follows the encoding of RV32/64IM instruction set according to specification “riscv-spec-2.2.pdf” and “riscv-privileged-v1.10.pdf”.</w:t>
+      </w:r>
     </w:p>
     <w:p>
-      <w:r>
-        <w:t>brdec_way receives one instruction from icache alignment module, current implementation follows the encoding of RV32/64IM instruction set according to specification “riscv-spec-2.2.pdf” and “riscv-privileged-v1.10.pdf”.</w:t>
-      </w:r>
-    </w:p>
-    <w:p>
       <w:pPr>
         <w:pStyle w:val="4"/>
       </w:pPr>
-      <w:bookmarkStart w:id="39" w:name="_Toc494311258"/>
+      <w:bookmarkStart w:id="38" w:name="_Toc494311258"/>
       <w:r>
         <w:t>Ports</w:t>
       </w:r>
-      <w:bookmarkEnd w:id="39"/>
+      <w:bookmarkEnd w:id="38"/>
     </w:p>
     <w:p/>
     <w:p>
@@ -19944,55 +19705,29 @@
         <w:keepNext/>
         <w:jc w:val="center"/>
       </w:pPr>
-      <w:bookmarkStart w:id="40" w:name="_Toc494311331"/>
+      <w:bookmarkStart w:id="39" w:name="_Toc494311331"/>
       <w:r>
         <w:t xml:space="preserve">Table </w:t>
       </w:r>
-      <w:r>
-        <w:fldChar w:fldCharType="begin"/>
-      </w:r>
-      <w:r>
-        <w:instrText xml:space="preserve"> STYLEREF 1 \s </w:instrText>
-      </w:r>
-      <w:r>
-        <w:fldChar w:fldCharType="separate"/>
-      </w:r>
-      <w:r>
-        <w:rPr>
-          <w:noProof/>
-        </w:rPr>
-        <w:t>3</w:t>
-      </w:r>
-      <w:r>
-        <w:rPr>
-          <w:noProof/>
-        </w:rPr>
-        <w:fldChar w:fldCharType="end"/>
-      </w:r>
+      <w:fldSimple w:instr=" STYLEREF 1 \s ">
+        <w:r>
+          <w:rPr>
+            <w:noProof/>
+          </w:rPr>
+          <w:t>3</w:t>
+        </w:r>
+      </w:fldSimple>
       <w:r>
         <w:noBreakHyphen/>
       </w:r>
-      <w:r>
-        <w:fldChar w:fldCharType="begin"/>
-      </w:r>
-      <w:r>
-        <w:instrText xml:space="preserve"> SEQ Table \* ARABIC \s 1 </w:instrText>
-      </w:r>
-      <w:r>
-        <w:fldChar w:fldCharType="separate"/>
-      </w:r>
-      <w:r>
-        <w:rPr>
-          <w:noProof/>
-        </w:rPr>
-        <w:t>4</w:t>
-      </w:r>
-      <w:r>
-        <w:rPr>
-          <w:noProof/>
-        </w:rPr>
-        <w:fldChar w:fldCharType="end"/>
-      </w:r>
+      <w:fldSimple w:instr=" SEQ Table \* ARABIC \s 1 ">
+        <w:r>
+          <w:rPr>
+            <w:noProof/>
+          </w:rPr>
+          <w:t>4</w:t>
+        </w:r>
+      </w:fldSimple>
       <w:r>
         <w:t xml:space="preserve"> </w:t>
       </w:r>
@@ -20011,7 +19746,7 @@
       <w:r>
         <w:t xml:space="preserve"> module port signals</w:t>
       </w:r>
-      <w:bookmarkEnd w:id="40"/>
+      <w:bookmarkEnd w:id="39"/>
     </w:p>
     <w:tbl>
       <w:tblPr>
@@ -21105,149 +20840,150 @@
       <w:pPr>
         <w:pStyle w:val="2"/>
       </w:pPr>
-      <w:bookmarkStart w:id="41" w:name="_Toc494311259"/>
+      <w:bookmarkStart w:id="40" w:name="_Toc494311259"/>
       <w:r>
         <w:t>Branch Prediction Unit</w:t>
       </w:r>
       <w:r>
         <w:t xml:space="preserve"> (BPD)</w:t>
+      </w:r>
+      <w:bookmarkEnd w:id="40"/>
+    </w:p>
+    <w:p>
+      <w:pPr>
+        <w:pStyle w:val="3"/>
+      </w:pPr>
+      <w:bookmarkStart w:id="41" w:name="_Toc494311260"/>
+      <w:r>
+        <w:rPr>
+          <w:rFonts w:hint="cs"/>
+        </w:rPr>
+        <w:t>Introduction</w:t>
       </w:r>
       <w:bookmarkEnd w:id="41"/>
     </w:p>
     <w:p>
       <w:pPr>
-        <w:pStyle w:val="3"/>
-      </w:pPr>
-      <w:bookmarkStart w:id="42" w:name="_Toc494311260"/>
-      <w:r>
-        <w:rPr>
-          <w:rFonts w:hint="cs"/>
-        </w:rPr>
-        <w:t>Introduction</w:t>
-      </w:r>
-      <w:bookmarkEnd w:id="42"/>
+        <w:ind w:firstLine="420"/>
+      </w:pPr>
+      <w:r>
+        <w:t xml:space="preserve">Ace </w:t>
+      </w:r>
+      <w:r>
+        <w:t>21064</w:t>
+      </w:r>
+      <w:r>
+        <w:t xml:space="preserve"> implements</w:t>
+      </w:r>
+      <w:r>
+        <w:t xml:space="preserve"> a</w:t>
+      </w:r>
+      <w:r>
+        <w:t xml:space="preserve"> Tournament predictor</w:t>
+      </w:r>
+      <w:r>
+        <w:t>,</w:t>
+      </w:r>
+      <w:r>
+        <w:t xml:space="preserve"> </w:t>
+      </w:r>
+      <w:r>
+        <w:t xml:space="preserve">hybrid </w:t>
+      </w:r>
+      <w:r>
+        <w:t>with gShare</w:t>
+      </w:r>
+      <w:r>
+        <w:t xml:space="preserve"> (Global)</w:t>
+      </w:r>
+      <w:r>
+        <w:t xml:space="preserve"> and Pap</w:t>
+      </w:r>
+      <w:r>
+        <w:t xml:space="preserve"> (Local)</w:t>
+      </w:r>
+      <w:r>
+        <w:t xml:space="preserve"> </w:t>
+      </w:r>
+      <w:r>
+        <w:t>(named by Yeh and Patt[1993]) predictor</w:t>
+      </w:r>
+      <w:r>
+        <w:t xml:space="preserve">. </w:t>
+      </w:r>
+      <w:r>
+        <w:t>T</w:t>
+      </w:r>
+      <w:r>
+        <w:t xml:space="preserve">he hybrid predictor similar to the one we used was implemented in the Compaq Alpha21264 processor [Kessler,1999] the local history component used a 1024-entry BHT with 10-bit per-branch histories. </w:t>
+      </w:r>
+      <w:r>
+        <w:t>T</w:t>
+      </w:r>
+      <w:r>
+        <w:t xml:space="preserve">his 10-bit history is then used to index into a single 1024-entry PHT (pht_inst0). </w:t>
+      </w:r>
+      <w:r>
+        <w:t>T</w:t>
+      </w:r>
+      <w:r>
+        <w:t>he gl</w:t>
+      </w:r>
+      <w:r>
+        <w:t>o</w:t>
+      </w:r>
+      <w:r>
+        <w:t>bal history component uses a 12-bit history that indexes into a 4096-entry PHT</w:t>
+      </w:r>
+      <w:r>
+        <w:t xml:space="preserve"> (pht_inst1)</w:t>
+      </w:r>
+      <w:r>
+        <w:t xml:space="preserve"> of 2-bit counters.</w:t>
+      </w:r>
+      <w:r>
+        <w:t xml:space="preserve"> </w:t>
+      </w:r>
+      <w:r>
+        <w:t>T</w:t>
+      </w:r>
+      <w:r>
+        <w:t xml:space="preserve">he meta-predictor also uses a </w:t>
+      </w:r>
+      <w:r>
+        <w:t>1024</w:t>
+      </w:r>
+      <w:r>
+        <w:t>-entry table of counters</w:t>
+      </w:r>
+      <w:r>
+        <w:t xml:space="preserve"> (pht_inst2)</w:t>
+      </w:r>
+      <w:r>
+        <w:t xml:space="preserve"> index by the </w:t>
+      </w:r>
+      <w:r>
+        <w:t xml:space="preserve">BHR </w:t>
+      </w:r>
+      <w:r>
+        <w:t>value hashed</w:t>
+      </w:r>
+      <w:r>
+        <w:t xml:space="preserve"> with PC</w:t>
+      </w:r>
+      <w:r>
+        <w:t>.</w:t>
+      </w:r>
     </w:p>
     <w:p>
       <w:pPr>
         <w:ind w:firstLine="420"/>
       </w:pPr>
       <w:r>
-        <w:t xml:space="preserve">Ace </w:t>
-      </w:r>
-      <w:r>
-        <w:t>21064</w:t>
-      </w:r>
-      <w:r>
-        <w:t xml:space="preserve"> implements</w:t>
-      </w:r>
-      <w:r>
-        <w:t xml:space="preserve"> a</w:t>
-      </w:r>
-      <w:r>
-        <w:t xml:space="preserve"> Tournament predictor</w:t>
-      </w:r>
-      <w:r>
-        <w:t>,</w:t>
-      </w:r>
-      <w:r>
-        <w:t xml:space="preserve"> </w:t>
-      </w:r>
-      <w:r>
-        <w:t xml:space="preserve">hybrid </w:t>
-      </w:r>
-      <w:r>
-        <w:t>with gShare</w:t>
-      </w:r>
-      <w:r>
-        <w:t xml:space="preserve"> (Global)</w:t>
-      </w:r>
-      <w:r>
-        <w:t xml:space="preserve"> and Pap</w:t>
-      </w:r>
-      <w:r>
-        <w:t xml:space="preserve"> (Local)</w:t>
-      </w:r>
-      <w:r>
-        <w:t xml:space="preserve"> </w:t>
-      </w:r>
-      <w:r>
-        <w:t>(named by Yeh and Patt[1993]) predictor</w:t>
-      </w:r>
-      <w:r>
-        <w:t xml:space="preserve">. </w:t>
-      </w:r>
-      <w:r>
-        <w:t>T</w:t>
-      </w:r>
-      <w:r>
-        <w:t xml:space="preserve">he hybrid predictor similar to the one we used was implemented in the Compaq Alpha21264 processor [Kessler,1999] the local history component used a 1024-entry BHT with 10-bit per-branch histories. </w:t>
-      </w:r>
-      <w:r>
-        <w:t>T</w:t>
-      </w:r>
-      <w:r>
-        <w:t xml:space="preserve">his 10-bit history is then used to index into a single 1024-entry PHT (pht_inst0). </w:t>
-      </w:r>
-      <w:r>
-        <w:t>T</w:t>
-      </w:r>
-      <w:r>
-        <w:t>he gl</w:t>
-      </w:r>
-      <w:r>
-        <w:t>o</w:t>
-      </w:r>
-      <w:r>
-        <w:t>bal history component uses a 12-bit history that indexes into a 4096-entry PHT</w:t>
-      </w:r>
-      <w:r>
-        <w:t xml:space="preserve"> (pht_inst1)</w:t>
-      </w:r>
-      <w:r>
-        <w:t xml:space="preserve"> of 2-bit counters.</w:t>
-      </w:r>
-      <w:r>
-        <w:t xml:space="preserve"> </w:t>
-      </w:r>
-      <w:r>
-        <w:t>T</w:t>
-      </w:r>
-      <w:r>
-        <w:t xml:space="preserve">he meta-predictor also uses a </w:t>
-      </w:r>
-      <w:r>
-        <w:t>1024</w:t>
-      </w:r>
-      <w:r>
-        <w:t>-entry table of counters</w:t>
-      </w:r>
-      <w:r>
-        <w:t xml:space="preserve"> (pht_inst2)</w:t>
-      </w:r>
-      <w:r>
-        <w:t xml:space="preserve"> index by the </w:t>
-      </w:r>
-      <w:r>
-        <w:t xml:space="preserve">BHR </w:t>
-      </w:r>
-      <w:r>
-        <w:t>value hashed</w:t>
-      </w:r>
-      <w:r>
-        <w:t xml:space="preserve"> with PC</w:t>
-      </w:r>
-      <w:r>
-        <w:t>.</w:t>
+        <w:t>Here is the functional diagram of tournament predictor</w:t>
       </w:r>
     </w:p>
-    <w:p>
-      <w:pPr>
-        <w:ind w:firstLine="420"/>
-      </w:pPr>
-      <w:r>
-        <w:t>Here is the functional diagram of tournament predictor</w:t>
-      </w:r>
-    </w:p>
+    <w:bookmarkStart w:id="42" w:name="_GoBack"/>
     <w:p>
       <w:pPr>
         <w:keepNext/>
@@ -21255,12 +20991,13 @@
       </w:pPr>
       <w:r>
         <w:object w:dxaOrig="8401" w:dyaOrig="6341">
-          <v:shape id="_x0000_i1030" type="#_x0000_t75" style="width:419.65pt;height:319.15pt" o:ole="">
+          <v:shape id="_x0000_i1030" type="#_x0000_t75" style="width:419.75pt;height:319.4pt" o:ole="">
             <v:imagedata r:id="rId18" o:title=""/>
           </v:shape>
-          <o:OLEObject Type="Embed" ProgID="Visio.Drawing.15" ShapeID="_x0000_i1030" DrawAspect="Content" ObjectID="_1568107976" r:id="rId19"/>
+          <o:OLEObject Type="Embed" ProgID="Visio.Drawing.15" ShapeID="_x0000_i1030" DrawAspect="Content" ObjectID="_1568144118" r:id="rId19"/>
         </w:object>
       </w:r>
+      <w:bookmarkEnd w:id="42"/>
     </w:p>
     <w:p>
       <w:pPr>
@@ -21376,6 +21113,52 @@
     </w:p>
     <w:p>
       <w:pPr>
+        <w:keepNext/>
+        <w:ind w:firstLine="420"/>
+        <w:jc w:val="center"/>
+      </w:pPr>
+      <w:r>
+        <w:object w:dxaOrig="7846" w:dyaOrig="6136">
+          <v:shape id="_x0000_i1034" type="#_x0000_t75" style="width:392.15pt;height:307.15pt" o:ole="">
+            <v:imagedata r:id="rId20" o:title=""/>
+          </v:shape>
+          <o:OLEObject Type="Embed" ProgID="Visio.Drawing.15" ShapeID="_x0000_i1034" DrawAspect="Content" ObjectID="_1568144119" r:id="rId21"/>
+        </w:object>
+      </w:r>
+    </w:p>
+    <w:p>
+      <w:pPr>
+        <w:pStyle w:val="ae"/>
+        <w:jc w:val="center"/>
+      </w:pPr>
+      <w:r>
+        <w:t xml:space="preserve">Figure </w:t>
+      </w:r>
+      <w:fldSimple w:instr=" STYLEREF 1 \s ">
+        <w:r>
+          <w:rPr>
+            <w:noProof/>
+          </w:rPr>
+          <w:t>3</w:t>
+        </w:r>
+      </w:fldSimple>
+      <w:r>
+        <w:noBreakHyphen/>
+      </w:r>
+      <w:fldSimple w:instr=" SEQ Figure \* ARABIC \s 1 ">
+        <w:r>
+          <w:rPr>
+            <w:noProof/>
+          </w:rPr>
+          <w:t>4</w:t>
+        </w:r>
+      </w:fldSimple>
+      <w:r>
+        <w:t xml:space="preserve"> pipelined tournament predictor</w:t>
+      </w:r>
+    </w:p>
+    <w:p>
+      <w:pPr>
         <w:pStyle w:val="3"/>
       </w:pPr>
       <w:bookmarkStart w:id="44" w:name="_Toc494311262"/>
@@ -21383,6 +21166,7 @@
         <w:rPr>
           <w:rFonts w:hint="cs"/>
         </w:rPr>
+        <w:lastRenderedPageBreak/>
         <w:t>Ports</w:t>
       </w:r>
       <w:bookmarkEnd w:id="44"/>
@@ -21397,51 +21181,25 @@
       <w:r>
         <w:t xml:space="preserve">Table </w:t>
       </w:r>
-      <w:r>
-        <w:fldChar w:fldCharType="begin"/>
-      </w:r>
-      <w:r>
-        <w:instrText xml:space="preserve"> STYLEREF 1 \s </w:instrText>
-      </w:r>
-      <w:r>
-        <w:fldChar w:fldCharType="separate"/>
-      </w:r>
-      <w:r>
-        <w:rPr>
-          <w:noProof/>
-        </w:rPr>
-        <w:t>3</w:t>
-      </w:r>
-      <w:r>
-        <w:rPr>
-          <w:noProof/>
-        </w:rPr>
-        <w:fldChar w:fldCharType="end"/>
-      </w:r>
+      <w:fldSimple w:instr=" STYLEREF 1 \s ">
+        <w:r>
+          <w:rPr>
+            <w:noProof/>
+          </w:rPr>
+          <w:t>3</w:t>
+        </w:r>
+      </w:fldSimple>
       <w:r>
         <w:noBreakHyphen/>
       </w:r>
-      <w:r>
-        <w:fldChar w:fldCharType="begin"/>
-      </w:r>
-      <w:r>
-        <w:instrText xml:space="preserve"> SEQ Table \* ARABIC \s 1 </w:instrText>
-      </w:r>
-      <w:r>
-        <w:fldChar w:fldCharType="separate"/>
-      </w:r>
-      <w:r>
-        <w:rPr>
-          <w:noProof/>
-        </w:rPr>
-        <w:t>5</w:t>
-      </w:r>
-      <w:r>
-        <w:rPr>
-          <w:noProof/>
-        </w:rPr>
-        <w:fldChar w:fldCharType="end"/>
-      </w:r>
+      <w:fldSimple w:instr=" SEQ Table \* ARABIC \s 1 ">
+        <w:r>
+          <w:rPr>
+            <w:noProof/>
+          </w:rPr>
+          <w:t>5</w:t>
+        </w:r>
+      </w:fldSimple>
       <w:r>
         <w:t xml:space="preserve"> </w:t>
       </w:r>
@@ -22389,7 +22147,6 @@
         <w:rPr>
           <w:rFonts w:hint="cs"/>
         </w:rPr>
-        <w:lastRenderedPageBreak/>
         <w:t>Timing</w:t>
       </w:r>
       <w:bookmarkEnd w:id="46"/>
@@ -22525,7 +22282,11 @@
         <w:t>Write Data: As the definition of BHT (a shifter), the write data is the branch direction of the co</w:t>
       </w:r>
       <w:r>
-        <w:t>nfirmed pc instruction, (bht_cm_br</w:t>
+        <w:t xml:space="preserve">nfirmed pc </w:t>
+      </w:r>
+      <w:r>
+        <w:lastRenderedPageBreak/>
+        <w:t>instruction, (bht_cm_br</w:t>
       </w:r>
       <w:r>
         <w:t>dir_i)</w:t>
@@ -22561,51 +22322,25 @@
       <w:r>
         <w:t xml:space="preserve">Table </w:t>
       </w:r>
-      <w:r>
-        <w:fldChar w:fldCharType="begin"/>
-      </w:r>
-      <w:r>
-        <w:instrText xml:space="preserve"> STYLEREF 1 \s </w:instrText>
-      </w:r>
-      <w:r>
-        <w:fldChar w:fldCharType="separate"/>
-      </w:r>
-      <w:r>
-        <w:rPr>
-          <w:noProof/>
-        </w:rPr>
-        <w:t>3</w:t>
-      </w:r>
-      <w:r>
-        <w:rPr>
-          <w:noProof/>
-        </w:rPr>
-        <w:fldChar w:fldCharType="end"/>
-      </w:r>
+      <w:fldSimple w:instr=" STYLEREF 1 \s ">
+        <w:r>
+          <w:rPr>
+            <w:noProof/>
+          </w:rPr>
+          <w:t>3</w:t>
+        </w:r>
+      </w:fldSimple>
       <w:r>
         <w:noBreakHyphen/>
       </w:r>
-      <w:r>
-        <w:fldChar w:fldCharType="begin"/>
-      </w:r>
-      <w:r>
-        <w:instrText xml:space="preserve"> SEQ Table \* ARABIC \s 1 </w:instrText>
-      </w:r>
-      <w:r>
-        <w:fldChar w:fldCharType="separate"/>
-      </w:r>
-      <w:r>
-        <w:rPr>
-          <w:noProof/>
-        </w:rPr>
-        <w:t>6</w:t>
-      </w:r>
-      <w:r>
-        <w:rPr>
-          <w:noProof/>
-        </w:rPr>
-        <w:fldChar w:fldCharType="end"/>
-      </w:r>
+      <w:fldSimple w:instr=" SEQ Table \* ARABIC \s 1 ">
+        <w:r>
+          <w:rPr>
+            <w:noProof/>
+          </w:rPr>
+          <w:t>6</w:t>
+        </w:r>
+      </w:fldSimple>
       <w:r>
         <w:t xml:space="preserve"> BHT Port List</w:t>
       </w:r>
@@ -23623,51 +23358,25 @@
       <w:r>
         <w:t xml:space="preserve">Table </w:t>
       </w:r>
-      <w:r>
-        <w:fldChar w:fldCharType="begin"/>
-      </w:r>
-      <w:r>
-        <w:instrText xml:space="preserve"> STYLEREF 1 \s </w:instrText>
-      </w:r>
-      <w:r>
-        <w:fldChar w:fldCharType="separate"/>
-      </w:r>
-      <w:r>
-        <w:rPr>
-          <w:noProof/>
-        </w:rPr>
-        <w:t>3</w:t>
-      </w:r>
-      <w:r>
-        <w:rPr>
-          <w:noProof/>
-        </w:rPr>
-        <w:fldChar w:fldCharType="end"/>
-      </w:r>
+      <w:fldSimple w:instr=" STYLEREF 1 \s ">
+        <w:r>
+          <w:rPr>
+            <w:noProof/>
+          </w:rPr>
+          <w:t>3</w:t>
+        </w:r>
+      </w:fldSimple>
       <w:r>
         <w:noBreakHyphen/>
       </w:r>
-      <w:r>
-        <w:fldChar w:fldCharType="begin"/>
-      </w:r>
-      <w:r>
-        <w:instrText xml:space="preserve"> SEQ Table \* ARABIC \s 1 </w:instrText>
-      </w:r>
-      <w:r>
-        <w:fldChar w:fldCharType="separate"/>
-      </w:r>
-      <w:r>
-        <w:rPr>
-          <w:noProof/>
-        </w:rPr>
-        <w:t>7</w:t>
-      </w:r>
-      <w:r>
-        <w:rPr>
-          <w:noProof/>
-        </w:rPr>
-        <w:fldChar w:fldCharType="end"/>
-      </w:r>
+      <w:fldSimple w:instr=" SEQ Table \* ARABIC \s 1 ">
+        <w:r>
+          <w:rPr>
+            <w:noProof/>
+          </w:rPr>
+          <w:t>7</w:t>
+        </w:r>
+      </w:fldSimple>
       <w:r>
         <w:t xml:space="preserve"> BHT Port List</w:t>
       </w:r>
@@ -26828,51 +26537,25 @@
       <w:r>
         <w:t xml:space="preserve">Table </w:t>
       </w:r>
-      <w:r>
-        <w:fldChar w:fldCharType="begin"/>
-      </w:r>
-      <w:r>
-        <w:instrText xml:space="preserve"> STYLEREF 1 \s </w:instrText>
-      </w:r>
-      <w:r>
-        <w:fldChar w:fldCharType="separate"/>
-      </w:r>
-      <w:r>
-        <w:rPr>
-          <w:noProof/>
-        </w:rPr>
-        <w:t>4</w:t>
-      </w:r>
-      <w:r>
-        <w:rPr>
-          <w:noProof/>
-        </w:rPr>
-        <w:fldChar w:fldCharType="end"/>
-      </w:r>
+      <w:fldSimple w:instr=" STYLEREF 1 \s ">
+        <w:r>
+          <w:rPr>
+            <w:noProof/>
+          </w:rPr>
+          <w:t>4</w:t>
+        </w:r>
+      </w:fldSimple>
       <w:r>
         <w:noBreakHyphen/>
       </w:r>
-      <w:r>
-        <w:fldChar w:fldCharType="begin"/>
-      </w:r>
-      <w:r>
-        <w:instrText xml:space="preserve"> SEQ Table \* ARABIC \s 1 </w:instrText>
-      </w:r>
-      <w:r>
-        <w:fldChar w:fldCharType="separate"/>
-      </w:r>
-      <w:r>
-        <w:rPr>
-          <w:noProof/>
-        </w:rPr>
-        <w:t>1</w:t>
-      </w:r>
-      <w:r>
-        <w:rPr>
-          <w:noProof/>
-        </w:rPr>
-        <w:fldChar w:fldCharType="end"/>
-      </w:r>
+      <w:fldSimple w:instr=" SEQ Table \* ARABIC \s 1 ">
+        <w:r>
+          <w:rPr>
+            <w:noProof/>
+          </w:rPr>
+          <w:t>1</w:t>
+        </w:r>
+      </w:fldSimple>
       <w:r>
         <w:t xml:space="preserve"> ace_decode sub-modules</w:t>
       </w:r>
@@ -27299,51 +26982,25 @@
       <w:r>
         <w:t xml:space="preserve">Table </w:t>
       </w:r>
-      <w:r>
-        <w:fldChar w:fldCharType="begin"/>
-      </w:r>
-      <w:r>
-        <w:instrText xml:space="preserve"> STYLEREF 1 \s </w:instrText>
-      </w:r>
-      <w:r>
-        <w:fldChar w:fldCharType="separate"/>
-      </w:r>
-      <w:r>
-        <w:rPr>
-          <w:noProof/>
-        </w:rPr>
-        <w:t>4</w:t>
-      </w:r>
-      <w:r>
-        <w:rPr>
-          <w:noProof/>
-        </w:rPr>
-        <w:fldChar w:fldCharType="end"/>
-      </w:r>
+      <w:fldSimple w:instr=" STYLEREF 1 \s ">
+        <w:r>
+          <w:rPr>
+            <w:noProof/>
+          </w:rPr>
+          <w:t>4</w:t>
+        </w:r>
+      </w:fldSimple>
       <w:r>
         <w:noBreakHyphen/>
       </w:r>
-      <w:r>
-        <w:fldChar w:fldCharType="begin"/>
-      </w:r>
-      <w:r>
-        <w:instrText xml:space="preserve"> SEQ Table \* ARABIC \s 1 </w:instrText>
-      </w:r>
-      <w:r>
-        <w:fldChar w:fldCharType="separate"/>
-      </w:r>
-      <w:r>
-        <w:rPr>
-          <w:noProof/>
-        </w:rPr>
-        <w:t>2</w:t>
-      </w:r>
-      <w:r>
-        <w:rPr>
-          <w:noProof/>
-        </w:rPr>
-        <w:fldChar w:fldCharType="end"/>
-      </w:r>
+      <w:fldSimple w:instr=" SEQ Table \* ARABIC \s 1 ">
+        <w:r>
+          <w:rPr>
+            <w:noProof/>
+          </w:rPr>
+          <w:t>2</w:t>
+        </w:r>
+      </w:fldSimple>
       <w:r>
         <w:t xml:space="preserve"> instruction buffer ports</w:t>
       </w:r>
@@ -28848,10 +28505,10 @@
       </w:pPr>
       <w:r>
         <w:object w:dxaOrig="9121" w:dyaOrig="7261">
-          <v:shape id="_x0000_i1031" type="#_x0000_t75" style="width:455.65pt;height:363.4pt" o:ole="">
-            <v:imagedata r:id="rId20" o:title=""/>
+          <v:shape id="_x0000_i1031" type="#_x0000_t75" style="width:455.75pt;height:363.05pt" o:ole="">
+            <v:imagedata r:id="rId22" o:title=""/>
           </v:shape>
-          <o:OLEObject Type="Embed" ProgID="Visio.Drawing.15" ShapeID="_x0000_i1031" DrawAspect="Content" ObjectID="_1568107977" r:id="rId21"/>
+          <o:OLEObject Type="Embed" ProgID="Visio.Drawing.15" ShapeID="_x0000_i1031" DrawAspect="Content" ObjectID="_1568144120" r:id="rId23"/>
         </w:object>
       </w:r>
     </w:p>
@@ -28864,54 +28521,25 @@
       <w:r>
         <w:t xml:space="preserve">Figure </w:t>
       </w:r>
-      <w:r>
-        <w:fldChar w:fldCharType="begin"/>
-      </w:r>
-      <w:r>
-        <w:instrText xml:space="preserve"> ST</w:instrText>
-      </w:r>
-      <w:r>
-        <w:instrText xml:space="preserve">YLEREF 1 \s </w:instrText>
-      </w:r>
-      <w:r>
-        <w:fldChar w:fldCharType="separate"/>
-      </w:r>
-      <w:r>
-        <w:rPr>
-          <w:noProof/>
-        </w:rPr>
-        <w:t>5</w:t>
-      </w:r>
-      <w:r>
-        <w:rPr>
-          <w:noProof/>
-        </w:rPr>
-        <w:fldChar w:fldCharType="end"/>
-      </w:r>
+      <w:fldSimple w:instr=" STYLEREF 1 \s ">
+        <w:r>
+          <w:rPr>
+            <w:noProof/>
+          </w:rPr>
+          <w:t>5</w:t>
+        </w:r>
+      </w:fldSimple>
       <w:r>
         <w:noBreakHyphen/>
       </w:r>
-      <w:r>
-        <w:fldChar w:fldCharType="begin"/>
-      </w:r>
-      <w:r>
-        <w:instrText xml:space="preserve"> SEQ Figure \* ARABIC \s 1 </w:instrText>
-      </w:r>
-      <w:r>
-        <w:fldChar w:fldCharType="separate"/>
-      </w:r>
-      <w:r>
-        <w:rPr>
-          <w:noProof/>
-        </w:rPr>
-        <w:t>1</w:t>
-      </w:r>
-      <w:r>
-        <w:rPr>
-          <w:noProof/>
-        </w:rPr>
-        <w:fldChar w:fldCharType="end"/>
-      </w:r>
+      <w:fldSimple w:instr=" SEQ Figure \* ARABIC \s 1 ">
+        <w:r>
+          <w:rPr>
+            <w:noProof/>
+          </w:rPr>
+          <w:t>1</w:t>
+        </w:r>
+      </w:fldSimple>
       <w:r>
         <w:t xml:space="preserve"> Register Renaming Unit</w:t>
       </w:r>
@@ -28937,51 +28565,25 @@
       <w:r>
         <w:t xml:space="preserve">Table </w:t>
       </w:r>
-      <w:r>
-        <w:fldChar w:fldCharType="begin"/>
-      </w:r>
-      <w:r>
-        <w:instrText xml:space="preserve"> STYLEREF 1 \s </w:instrText>
-      </w:r>
-      <w:r>
-        <w:fldChar w:fldCharType="separate"/>
-      </w:r>
-      <w:r>
-        <w:rPr>
-          <w:noProof/>
-        </w:rPr>
-        <w:t>5</w:t>
-      </w:r>
-      <w:r>
-        <w:rPr>
-          <w:noProof/>
-        </w:rPr>
-        <w:fldChar w:fldCharType="end"/>
-      </w:r>
+      <w:fldSimple w:instr=" STYLEREF 1 \s ">
+        <w:r>
+          <w:rPr>
+            <w:noProof/>
+          </w:rPr>
+          <w:t>5</w:t>
+        </w:r>
+      </w:fldSimple>
       <w:r>
         <w:noBreakHyphen/>
       </w:r>
-      <w:r>
-        <w:fldChar w:fldCharType="begin"/>
-      </w:r>
-      <w:r>
-        <w:instrText xml:space="preserve"> SEQ Table \* ARABIC \s 1 </w:instrText>
-      </w:r>
-      <w:r>
-        <w:fldChar w:fldCharType="separate"/>
-      </w:r>
-      <w:r>
-        <w:rPr>
-          <w:noProof/>
-        </w:rPr>
-        <w:t>1</w:t>
-      </w:r>
-      <w:r>
-        <w:rPr>
-          <w:noProof/>
-        </w:rPr>
-        <w:fldChar w:fldCharType="end"/>
-      </w:r>
+      <w:fldSimple w:instr=" SEQ Table \* ARABIC \s 1 ">
+        <w:r>
+          <w:rPr>
+            <w:noProof/>
+          </w:rPr>
+          <w:t>1</w:t>
+        </w:r>
+      </w:fldSimple>
       <w:r>
         <w:t xml:space="preserve"> </w:t>
       </w:r>
@@ -29511,51 +29113,25 @@
       <w:r>
         <w:t xml:space="preserve">Table </w:t>
       </w:r>
-      <w:r>
-        <w:fldChar w:fldCharType="begin"/>
-      </w:r>
-      <w:r>
-        <w:instrText xml:space="preserve"> STYLEREF 1 \s </w:instrText>
-      </w:r>
-      <w:r>
-        <w:fldChar w:fldCharType="separate"/>
-      </w:r>
-      <w:r>
-        <w:rPr>
-          <w:noProof/>
-        </w:rPr>
-        <w:t>5</w:t>
-      </w:r>
-      <w:r>
-        <w:rPr>
-          <w:noProof/>
-        </w:rPr>
-        <w:fldChar w:fldCharType="end"/>
-      </w:r>
+      <w:fldSimple w:instr=" STYLEREF 1 \s ">
+        <w:r>
+          <w:rPr>
+            <w:noProof/>
+          </w:rPr>
+          <w:t>5</w:t>
+        </w:r>
+      </w:fldSimple>
       <w:r>
         <w:noBreakHyphen/>
       </w:r>
-      <w:r>
-        <w:fldChar w:fldCharType="begin"/>
-      </w:r>
-      <w:r>
-        <w:instrText xml:space="preserve"> SEQ Table \* ARABIC \s 1 </w:instrText>
-      </w:r>
-      <w:r>
-        <w:fldChar w:fldCharType="separate"/>
-      </w:r>
-      <w:r>
-        <w:rPr>
-          <w:noProof/>
-        </w:rPr>
-        <w:t>2</w:t>
-      </w:r>
-      <w:r>
-        <w:rPr>
-          <w:noProof/>
-        </w:rPr>
-        <w:fldChar w:fldCharType="end"/>
-      </w:r>
+      <w:fldSimple w:instr=" SEQ Table \* ARABIC \s 1 ">
+        <w:r>
+          <w:rPr>
+            <w:noProof/>
+          </w:rPr>
+          <w:t>2</w:t>
+        </w:r>
+      </w:fldSimple>
       <w:r>
         <w:t xml:space="preserve"> ace_rename</w:t>
       </w:r>
@@ -33359,10 +32935,10 @@
       </w:pPr>
       <w:r>
         <w:object w:dxaOrig="9133" w:dyaOrig="7765">
-          <v:shape id="_x0000_i1032" type="#_x0000_t75" style="width:457.15pt;height:388.15pt" o:ole="">
-            <v:imagedata r:id="rId22" o:title=""/>
+          <v:shape id="_x0000_i1032" type="#_x0000_t75" style="width:457.3pt;height:388.35pt" o:ole="">
+            <v:imagedata r:id="rId24" o:title=""/>
           </v:shape>
-          <o:OLEObject Type="Embed" ProgID="Visio.Drawing.15" ShapeID="_x0000_i1032" DrawAspect="Content" ObjectID="_1568107978" r:id="rId23"/>
+          <o:OLEObject Type="Embed" ProgID="Visio.Drawing.15" ShapeID="_x0000_i1032" DrawAspect="Content" ObjectID="_1568144121" r:id="rId25"/>
         </w:object>
       </w:r>
     </w:p>
@@ -33652,51 +33228,25 @@
       <w:r>
         <w:t xml:space="preserve">Table </w:t>
       </w:r>
-      <w:r>
-        <w:fldChar w:fldCharType="begin"/>
-      </w:r>
-      <w:r>
-        <w:instrText xml:space="preserve"> STYLEREF 1 \s </w:instrText>
-      </w:r>
-      <w:r>
-        <w:fldChar w:fldCharType="separate"/>
-      </w:r>
-      <w:r>
-        <w:rPr>
-          <w:noProof/>
-        </w:rPr>
-        <w:t>6</w:t>
-      </w:r>
-      <w:r>
-        <w:rPr>
-          <w:noProof/>
-        </w:rPr>
-        <w:fldChar w:fldCharType="end"/>
-      </w:r>
+      <w:fldSimple w:instr=" STYLEREF 1 \s ">
+        <w:r>
+          <w:rPr>
+            <w:noProof/>
+          </w:rPr>
+          <w:t>6</w:t>
+        </w:r>
+      </w:fldSimple>
       <w:r>
         <w:noBreakHyphen/>
       </w:r>
-      <w:r>
-        <w:fldChar w:fldCharType="begin"/>
-      </w:r>
-      <w:r>
-        <w:instrText xml:space="preserve"> SEQ Table \* ARABIC \s 1 </w:instrText>
-      </w:r>
-      <w:r>
-        <w:fldChar w:fldCharType="separate"/>
-      </w:r>
-      <w:r>
-        <w:rPr>
-          <w:noProof/>
-        </w:rPr>
-        <w:t>1</w:t>
-      </w:r>
-      <w:r>
-        <w:rPr>
-          <w:noProof/>
-        </w:rPr>
-        <w:fldChar w:fldCharType="end"/>
-      </w:r>
+      <w:fldSimple w:instr=" SEQ Table \* ARABIC \s 1 ">
+        <w:r>
+          <w:rPr>
+            <w:noProof/>
+          </w:rPr>
+          <w:t>1</w:t>
+        </w:r>
+      </w:fldSimple>
       <w:r>
         <w:t xml:space="preserve"> </w:t>
       </w:r>
@@ -34801,51 +34351,25 @@
       <w:r>
         <w:t xml:space="preserve">Table </w:t>
       </w:r>
-      <w:r>
-        <w:fldChar w:fldCharType="begin"/>
-      </w:r>
-      <w:r>
-        <w:instrText xml:space="preserve"> STYLEREF 1 \s </w:instrText>
-      </w:r>
-      <w:r>
-        <w:fldChar w:fldCharType="separate"/>
-      </w:r>
-      <w:r>
-        <w:rPr>
-          <w:noProof/>
-        </w:rPr>
-        <w:t>6</w:t>
-      </w:r>
-      <w:r>
-        <w:rPr>
-          <w:noProof/>
-        </w:rPr>
-        <w:fldChar w:fldCharType="end"/>
-      </w:r>
+      <w:fldSimple w:instr=" STYLEREF 1 \s ">
+        <w:r>
+          <w:rPr>
+            <w:noProof/>
+          </w:rPr>
+          <w:t>6</w:t>
+        </w:r>
+      </w:fldSimple>
       <w:r>
         <w:noBreakHyphen/>
       </w:r>
-      <w:r>
-        <w:fldChar w:fldCharType="begin"/>
-      </w:r>
-      <w:r>
-        <w:instrText xml:space="preserve"> SEQ Table \* ARABIC \s 1 </w:instrText>
-      </w:r>
-      <w:r>
-        <w:fldChar w:fldCharType="separate"/>
-      </w:r>
-      <w:r>
-        <w:rPr>
-          <w:noProof/>
-        </w:rPr>
-        <w:t>2</w:t>
-      </w:r>
-      <w:r>
-        <w:rPr>
-          <w:noProof/>
-        </w:rPr>
-        <w:fldChar w:fldCharType="end"/>
-      </w:r>
+      <w:fldSimple w:instr=" SEQ Table \* ARABIC \s 1 ">
+        <w:r>
+          <w:rPr>
+            <w:noProof/>
+          </w:rPr>
+          <w:t>2</w:t>
+        </w:r>
+      </w:fldSimple>
       <w:r>
         <w:t xml:space="preserve"> ace_rename sub-modules</w:t>
       </w:r>
@@ -35690,10 +35214,10 @@
       </w:pPr>
       <w:r>
         <w:object w:dxaOrig="9628" w:dyaOrig="7531">
-          <v:shape id="_x0000_i1033" type="#_x0000_t75" style="width:481.9pt;height:376.15pt" o:ole="">
-            <v:imagedata r:id="rId24" o:title=""/>
+          <v:shape id="_x0000_i1033" type="#_x0000_t75" style="width:481.8pt;height:376.1pt" o:ole="">
+            <v:imagedata r:id="rId26" o:title=""/>
           </v:shape>
-          <o:OLEObject Type="Embed" ProgID="Visio.Drawing.15" ShapeID="_x0000_i1033" DrawAspect="Content" ObjectID="_1568107979" r:id="rId25"/>
+          <o:OLEObject Type="Embed" ProgID="Visio.Drawing.15" ShapeID="_x0000_i1033" DrawAspect="Content" ObjectID="_1568144122" r:id="rId27"/>
         </w:object>
       </w:r>
     </w:p>
@@ -35709,51 +35233,25 @@
       <w:r>
         <w:t xml:space="preserve">Figure </w:t>
       </w:r>
-      <w:r>
-        <w:fldChar w:fldCharType="begin"/>
-      </w:r>
-      <w:r>
-        <w:instrText xml:space="preserve"> STYLEREF 1 \s </w:instrText>
-      </w:r>
-      <w:r>
-        <w:fldChar w:fldCharType="separate"/>
-      </w:r>
-      <w:r>
-        <w:rPr>
-          <w:noProof/>
-        </w:rPr>
-        <w:t>10</w:t>
-      </w:r>
-      <w:r>
-        <w:rPr>
-          <w:noProof/>
-        </w:rPr>
-        <w:fldChar w:fldCharType="end"/>
-      </w:r>
+      <w:fldSimple w:instr=" STYLEREF 1 \s ">
+        <w:r>
+          <w:rPr>
+            <w:noProof/>
+          </w:rPr>
+          <w:t>10</w:t>
+        </w:r>
+      </w:fldSimple>
       <w:r>
         <w:noBreakHyphen/>
       </w:r>
-      <w:r>
-        <w:fldChar w:fldCharType="begin"/>
-      </w:r>
-      <w:r>
-        <w:instrText xml:space="preserve"> SEQ Figure \* ARABIC \s 1 </w:instrText>
-      </w:r>
-      <w:r>
-        <w:fldChar w:fldCharType="separate"/>
-      </w:r>
-      <w:r>
-        <w:rPr>
-          <w:noProof/>
-        </w:rPr>
-        <w:t>1</w:t>
-      </w:r>
-      <w:r>
-        <w:rPr>
-          <w:noProof/>
-        </w:rPr>
-        <w:fldChar w:fldCharType="end"/>
-      </w:r>
+      <w:fldSimple w:instr=" SEQ Figure \* ARABIC \s 1 ">
+        <w:r>
+          <w:rPr>
+            <w:noProof/>
+          </w:rPr>
+          <w:t>1</w:t>
+        </w:r>
+      </w:fldSimple>
       <w:r>
         <w:t xml:space="preserve"> Ace21064 level </w:t>
       </w:r>
@@ -36103,7 +35601,7 @@
                     <pic:cNvPicPr/>
                   </pic:nvPicPr>
                   <pic:blipFill>
-                    <a:blip r:embed="rId26"/>
+                    <a:blip r:embed="rId28"/>
                     <a:stretch>
                       <a:fillRect/>
                     </a:stretch>
@@ -36449,8 +35947,8 @@
     </w:p>
     <w:p/>
     <w:sectPr>
-      <w:headerReference w:type="default" r:id="rId27"/>
-      <w:footerReference w:type="default" r:id="rId28"/>
+      <w:headerReference w:type="default" r:id="rId29"/>
+      <w:footerReference w:type="default" r:id="rId30"/>
       <w:pgSz w:w="11906" w:h="16838"/>
       <w:pgMar w:top="1440" w:right="1080" w:bottom="1440" w:left="1080" w:header="851" w:footer="992" w:gutter="0"/>
       <w:cols w:space="720"/>
@@ -36711,7 +36209,7 @@
       <w:rPr>
         <w:noProof/>
       </w:rPr>
-      <w:t>14</w:t>
+      <w:t>21</w:t>
     </w:r>
     <w:r>
       <w:rPr>
@@ -36722,27 +36220,14 @@
     <w:r>
       <w:t xml:space="preserve"> of </w:t>
     </w:r>
-    <w:r>
-      <w:fldChar w:fldCharType="begin"/>
-    </w:r>
-    <w:r>
-      <w:instrText xml:space="preserve"> NUMPAGES \*Arabic </w:instrText>
-    </w:r>
-    <w:r>
-      <w:fldChar w:fldCharType="separate"/>
-    </w:r>
-    <w:r>
-      <w:rPr>
-        <w:noProof/>
-      </w:rPr>
-      <w:t>42</w:t>
-    </w:r>
-    <w:r>
-      <w:rPr>
-        <w:noProof/>
-      </w:rPr>
-      <w:fldChar w:fldCharType="end"/>
-    </w:r>
+    <w:fldSimple w:instr=" NUMPAGES \*Arabic ">
+      <w:r>
+        <w:rPr>
+          <w:noProof/>
+        </w:rPr>
+        <w:t>42</w:t>
+      </w:r>
+    </w:fldSimple>
     <w:r>
       <w:rPr>
         <w:lang w:eastAsia="zh-CN"/>
@@ -40902,7 +40387,7 @@
 </file>
 
 <file path=customXml/itemProps1.xml><?xml version="1.0" encoding="utf-8"?>
-<ds:datastoreItem xmlns:ds="http://schemas.openxmlformats.org/officeDocument/2006/customXml" ds:itemID="{978BB4D1-9E53-426D-A212-6449FBA2DB0E}">
+<ds:datastoreItem xmlns:ds="http://schemas.openxmlformats.org/officeDocument/2006/customXml" ds:itemID="{4FC8D7AA-8EED-42A5-A086-D53EA5D88C76}">
   <ds:schemaRefs>
     <ds:schemaRef ds:uri="http://schemas.openxmlformats.org/officeDocument/2006/bibliography"/>
   </ds:schemaRefs>

</xml_diff>

<commit_message>
update for memory dep prediction
</commit_message>
<xml_diff>
--- a/doc/Ace21064_MicroprocessorArchitectureSpecification.docx
+++ b/doc/Ace21064_MicroprocessorArchitectureSpecification.docx
@@ -11064,7 +11064,6 @@
           <w:szCs w:val="32"/>
           <w:lang w:eastAsia="zh-CN"/>
         </w:rPr>
-        <w:lastRenderedPageBreak/>
         <w:t>Table of Figures</w:t>
       </w:r>
       <w:r>
@@ -13511,13 +13510,10 @@
         </w:rPr>
       </w:pPr>
       <w:bookmarkStart w:id="0" w:name="_Toc495264679"/>
-      <w:bookmarkStart w:id="1" w:name="_GoBack"/>
-      <w:bookmarkEnd w:id="1"/>
       <w:r>
         <w:rPr>
           <w:lang w:eastAsia="zh-CN"/>
         </w:rPr>
-        <w:lastRenderedPageBreak/>
         <w:t>Ace</w:t>
       </w:r>
       <w:r>
@@ -13547,7 +13543,7 @@
           <w:lang w:eastAsia="zh-CN"/>
         </w:rPr>
       </w:pPr>
-      <w:bookmarkStart w:id="2" w:name="_Toc495264680"/>
+      <w:bookmarkStart w:id="1" w:name="_Toc495264680"/>
       <w:r>
         <w:rPr>
           <w:rFonts w:hint="eastAsia"/>
@@ -13555,7 +13551,7 @@
         </w:rPr>
         <w:t>Overview</w:t>
       </w:r>
-      <w:bookmarkEnd w:id="2"/>
+      <w:bookmarkEnd w:id="1"/>
     </w:p>
     <w:p>
       <w:pPr>
@@ -13617,7 +13613,7 @@
         <w:t>, here is the block diagram:</w:t>
       </w:r>
     </w:p>
-    <w:bookmarkStart w:id="3" w:name="_Ref441168880"/>
+    <w:bookmarkStart w:id="2" w:name="_Ref441168880"/>
     <w:p>
       <w:pPr>
         <w:pStyle w:val="ae"/>
@@ -13644,10 +13640,10 @@
             <v:path o:extrusionok="f" gradientshapeok="t" o:connecttype="rect"/>
             <o:lock v:ext="edit" aspectratio="t"/>
           </v:shapetype>
-          <v:shape id="_x0000_i1026" type="#_x0000_t75" style="width:349pt;height:330.3pt" o:ole="">
+          <v:shape id="_x0000_i1025" type="#_x0000_t75" style="width:349.1pt;height:330.55pt" o:ole="">
             <v:imagedata r:id="rId8" o:title=""/>
           </v:shape>
-          <o:OLEObject Type="Embed" ProgID="Visio.Drawing.15" ShapeID="_x0000_i1026" DrawAspect="Content" ObjectID="_1569006530" r:id="rId9"/>
+          <o:OLEObject Type="Embed" ProgID="Visio.Drawing.15" ShapeID="_x0000_i1025" DrawAspect="Content" ObjectID="_1569442816" r:id="rId9"/>
         </w:object>
       </w:r>
     </w:p>
@@ -13661,7 +13657,7 @@
           <w:lang w:eastAsia="zh-CN"/>
         </w:rPr>
       </w:pPr>
-      <w:bookmarkStart w:id="4" w:name="_Toc495264787"/>
+      <w:bookmarkStart w:id="3" w:name="_Toc495264787"/>
       <w:r>
         <w:t xml:space="preserve">Figure </w:t>
       </w:r>
@@ -13684,14 +13680,14 @@
           <w:t>1</w:t>
         </w:r>
       </w:fldSimple>
+      <w:bookmarkEnd w:id="2"/>
+      <w:r>
+        <w:t xml:space="preserve"> </w:t>
+      </w:r>
+      <w:r>
+        <w:t>Block Diagram of Ace21064</w:t>
+      </w:r>
       <w:bookmarkEnd w:id="3"/>
-      <w:r>
-        <w:t xml:space="preserve"> </w:t>
-      </w:r>
-      <w:r>
-        <w:t>Block Diagram of Ace21064</w:t>
-      </w:r>
-      <w:bookmarkEnd w:id="4"/>
     </w:p>
     <w:p>
       <w:pPr>
@@ -13700,7 +13696,7 @@
           <w:lang w:eastAsia="zh-CN"/>
         </w:rPr>
       </w:pPr>
-      <w:bookmarkStart w:id="5" w:name="_Toc495264681"/>
+      <w:bookmarkStart w:id="4" w:name="_Toc495264681"/>
       <w:r>
         <w:rPr>
           <w:rFonts w:hint="eastAsia"/>
@@ -13715,7 +13711,7 @@
         </w:rPr>
         <w:t>s</w:t>
       </w:r>
-      <w:bookmarkEnd w:id="5"/>
+      <w:bookmarkEnd w:id="4"/>
     </w:p>
     <w:p>
       <w:pPr>
@@ -14017,7 +14013,6 @@
           <w:rFonts w:hint="eastAsia"/>
           <w:lang w:eastAsia="zh-CN"/>
         </w:rPr>
-        <w:lastRenderedPageBreak/>
         <w:t>4-wide rename from 80 physical registers</w:t>
       </w:r>
       <w:r>
@@ -14702,15 +14697,14 @@
       <w:pPr>
         <w:pStyle w:val="2"/>
       </w:pPr>
-      <w:bookmarkStart w:id="6" w:name="_Toc495264682"/>
-      <w:r>
-        <w:lastRenderedPageBreak/>
+      <w:bookmarkStart w:id="5" w:name="_Toc495264682"/>
+      <w:r>
         <w:t>Pipeline architecture of Ace</w:t>
       </w:r>
       <w:r>
         <w:t>21064</w:t>
       </w:r>
-      <w:bookmarkEnd w:id="6"/>
+      <w:bookmarkEnd w:id="5"/>
     </w:p>
     <w:p>
       <w:r>
@@ -14753,10 +14747,10 @@
       </w:pPr>
       <w:r>
         <w:object w:dxaOrig="6046" w:dyaOrig="4126">
-          <v:shape id="_x0000_i1027" type="#_x0000_t75" style="width:421pt;height:286.9pt" o:ole="">
+          <v:shape id="_x0000_i1026" type="#_x0000_t75" style="width:421.1pt;height:286.9pt" o:ole="">
             <v:imagedata r:id="rId10" o:title=""/>
           </v:shape>
-          <o:OLEObject Type="Embed" ProgID="Visio.Drawing.15" ShapeID="_x0000_i1027" DrawAspect="Content" ObjectID="_1569006531" r:id="rId11"/>
+          <o:OLEObject Type="Embed" ProgID="Visio.Drawing.15" ShapeID="_x0000_i1026" DrawAspect="Content" ObjectID="_1569442817" r:id="rId11"/>
         </w:object>
       </w:r>
     </w:p>
@@ -14765,7 +14759,7 @@
         <w:pStyle w:val="ae"/>
         <w:jc w:val="center"/>
       </w:pPr>
-      <w:bookmarkStart w:id="7" w:name="_Toc495264788"/>
+      <w:bookmarkStart w:id="6" w:name="_Toc495264788"/>
       <w:r>
         <w:t xml:space="preserve">Figure </w:t>
       </w:r>
@@ -14797,152 +14791,151 @@
       <w:r>
         <w:t>Pipeline</w:t>
       </w:r>
-      <w:bookmarkEnd w:id="7"/>
+      <w:bookmarkEnd w:id="6"/>
     </w:p>
     <w:p/>
     <w:p>
       <w:pPr>
         <w:pStyle w:val="1"/>
       </w:pPr>
-      <w:bookmarkStart w:id="8" w:name="_Toc495264683"/>
-      <w:r>
-        <w:lastRenderedPageBreak/>
+      <w:bookmarkStart w:id="7" w:name="_Toc495264683"/>
+      <w:r>
         <w:t>Level 1 Instruction Cache</w:t>
       </w:r>
       <w:r>
         <w:t xml:space="preserve"> (iCache)</w:t>
+      </w:r>
+      <w:bookmarkEnd w:id="7"/>
+    </w:p>
+    <w:p>
+      <w:pPr>
+        <w:pStyle w:val="2"/>
+      </w:pPr>
+      <w:bookmarkStart w:id="8" w:name="_Toc495264684"/>
+      <w:r>
+        <w:t>Overview</w:t>
       </w:r>
       <w:bookmarkEnd w:id="8"/>
     </w:p>
     <w:p>
-      <w:pPr>
-        <w:pStyle w:val="2"/>
-      </w:pPr>
-      <w:bookmarkStart w:id="9" w:name="_Toc495264684"/>
-      <w:r>
-        <w:t>Overview</w:t>
+      <w:r>
+        <w:t>Level 1 instruction cache of Ace</w:t>
+      </w:r>
+      <w:r>
+        <w:t xml:space="preserve">21064 is a two way-associative, </w:t>
+      </w:r>
+      <w:r>
+        <w:t>virtual</w:t>
+      </w:r>
+      <w:r>
+        <w:t>ly</w:t>
+      </w:r>
+      <w:r>
+        <w:t xml:space="preserve"> indexed</w:t>
+      </w:r>
+      <w:r>
+        <w:t xml:space="preserve"> </w:t>
+      </w:r>
+      <w:r>
+        <w:t xml:space="preserve">and </w:t>
+      </w:r>
+      <w:r>
+        <w:t>p</w:t>
+      </w:r>
+      <w:r>
+        <w:t>hysical</w:t>
+      </w:r>
+      <w:r>
+        <w:t>ly</w:t>
+      </w:r>
+      <w:r>
+        <w:t xml:space="preserve"> tag</w:t>
+      </w:r>
+      <w:r>
+        <w:t>g</w:t>
+      </w:r>
+      <w:r>
+        <w:t>ed cache</w:t>
+      </w:r>
+      <w:r>
+        <w:t xml:space="preserve">, </w:t>
+      </w:r>
+      <w:r>
+        <w:t>each data block</w:t>
+      </w:r>
+      <w:r>
+        <w:t xml:space="preserve"> has 32 bytes, 128 cache lines in each way</w:t>
+      </w:r>
+      <w:r>
+        <w:t xml:space="preserve">, </w:t>
+      </w:r>
+      <w:r>
+        <w:t xml:space="preserve">40bits physical address is designed for temporary, so 28bits higher address range is kept in tag array of each cache line, </w:t>
+      </w:r>
+      <w:r>
+        <w:t>T</w:t>
+      </w:r>
+      <w:r>
+        <w:t>otal size of l1</w:t>
+      </w:r>
+      <w:r>
+        <w:t>icache is 16</w:t>
+      </w:r>
+      <w:r>
+        <w:t>KB</w:t>
+      </w:r>
+      <w:r>
+        <w:t>, and memory is managed in 4KB page size</w:t>
+      </w:r>
+      <w:r>
+        <w:t>.</w:t>
+      </w:r>
+      <w:r>
+        <w:t xml:space="preserve"> </w:t>
+      </w:r>
+    </w:p>
+    <w:p/>
+    <w:p>
+      <w:pPr>
+        <w:pStyle w:val="3"/>
+      </w:pPr>
+      <w:bookmarkStart w:id="9" w:name="_Toc495264685"/>
+      <w:r>
+        <w:t>Introduction</w:t>
       </w:r>
       <w:bookmarkEnd w:id="9"/>
     </w:p>
     <w:p>
       <w:r>
-        <w:t>Level 1 instruction cache of Ace</w:t>
-      </w:r>
-      <w:r>
-        <w:t xml:space="preserve">21064 is a two way-associative, </w:t>
-      </w:r>
-      <w:r>
-        <w:t>virtual</w:t>
-      </w:r>
-      <w:r>
-        <w:t>ly</w:t>
-      </w:r>
-      <w:r>
-        <w:t xml:space="preserve"> indexed</w:t>
-      </w:r>
-      <w:r>
-        <w:t xml:space="preserve"> </w:t>
-      </w:r>
-      <w:r>
-        <w:t xml:space="preserve">and </w:t>
-      </w:r>
-      <w:r>
-        <w:t>p</w:t>
-      </w:r>
-      <w:r>
-        <w:t>hysical</w:t>
-      </w:r>
-      <w:r>
-        <w:t>ly</w:t>
-      </w:r>
-      <w:r>
-        <w:t xml:space="preserve"> tag</w:t>
-      </w:r>
-      <w:r>
-        <w:t>g</w:t>
-      </w:r>
-      <w:r>
-        <w:t>ed cache</w:t>
-      </w:r>
-      <w:r>
-        <w:t xml:space="preserve">, </w:t>
-      </w:r>
-      <w:r>
-        <w:t>each data block</w:t>
-      </w:r>
-      <w:r>
-        <w:t xml:space="preserve"> has 32 bytes, 128 cache lines in each way</w:t>
-      </w:r>
-      <w:r>
-        <w:t xml:space="preserve">, </w:t>
-      </w:r>
-      <w:r>
-        <w:t xml:space="preserve">40bits physical address is designed for temporary, so 28bits higher address range is kept in tag array of each cache line, </w:t>
-      </w:r>
-      <w:r>
-        <w:t>T</w:t>
-      </w:r>
-      <w:r>
-        <w:t>otal size of l1</w:t>
-      </w:r>
-      <w:r>
-        <w:t>icache is 16</w:t>
-      </w:r>
-      <w:r>
-        <w:t>KB</w:t>
-      </w:r>
-      <w:r>
-        <w:t>, and memory is managed in 4KB page size</w:t>
-      </w:r>
-      <w:r>
-        <w:t>.</w:t>
-      </w:r>
-      <w:r>
-        <w:t xml:space="preserve"> </w:t>
-      </w:r>
-    </w:p>
-    <w:p/>
-    <w:p>
-      <w:pPr>
-        <w:pStyle w:val="3"/>
-      </w:pPr>
-      <w:bookmarkStart w:id="10" w:name="_Toc495264685"/>
-      <w:r>
-        <w:t>Introduction</w:t>
-      </w:r>
-      <w:bookmarkEnd w:id="10"/>
+        <w:t>In order to reduce the hit time of level 1 cache, virtually indexed, physically tagged cache architecture is used, as widely used in mod</w:t>
+      </w:r>
+      <w:r>
+        <w:t xml:space="preserve">ern processor. The overview of instruction </w:t>
+      </w:r>
+      <w:r>
+        <w:t>cache system of Ace21064 is showing below:</w:t>
+      </w:r>
     </w:p>
     <w:p>
-      <w:r>
-        <w:t>In order to reduce the hit time of level 1 cache, virtually indexed, physically tagged cache architecture is used, as widely used in mod</w:t>
-      </w:r>
-      <w:r>
-        <w:t xml:space="preserve">ern processor. The overview of instruction </w:t>
-      </w:r>
-      <w:r>
-        <w:t>cache system of Ace21064 is showing below:</w:t>
+      <w:pPr>
+        <w:keepNext/>
+        <w:jc w:val="center"/>
+      </w:pPr>
+      <w:r>
+        <w:object w:dxaOrig="7897" w:dyaOrig="5749">
+          <v:shape id="_x0000_i1027" type="#_x0000_t75" style="width:396.55pt;height:4in" o:ole="">
+            <v:imagedata r:id="rId12" o:title=""/>
+          </v:shape>
+          <o:OLEObject Type="Embed" ProgID="Visio.Drawing.15" ShapeID="_x0000_i1027" DrawAspect="Content" ObjectID="_1569442818" r:id="rId13"/>
+        </w:object>
       </w:r>
     </w:p>
     <w:p>
       <w:pPr>
-        <w:keepNext/>
-        <w:jc w:val="center"/>
-      </w:pPr>
-      <w:r>
-        <w:object w:dxaOrig="7897" w:dyaOrig="5749">
-          <v:shape id="_x0000_i1028" type="#_x0000_t75" style="width:396.25pt;height:4in" o:ole="">
-            <v:imagedata r:id="rId12" o:title=""/>
-          </v:shape>
-          <o:OLEObject Type="Embed" ProgID="Visio.Drawing.15" ShapeID="_x0000_i1028" DrawAspect="Content" ObjectID="_1569006532" r:id="rId13"/>
-        </w:object>
-      </w:r>
-    </w:p>
-    <w:p>
-      <w:pPr>
         <w:pStyle w:val="ae"/>
         <w:jc w:val="center"/>
       </w:pPr>
-      <w:bookmarkStart w:id="11" w:name="_Toc495264789"/>
+      <w:bookmarkStart w:id="10" w:name="_Toc495264789"/>
       <w:r>
         <w:t xml:space="preserve">Figure </w:t>
       </w:r>
@@ -14983,7 +14976,7 @@
       <w:r>
         <w:t>verview</w:t>
       </w:r>
-      <w:bookmarkEnd w:id="11"/>
+      <w:bookmarkEnd w:id="10"/>
     </w:p>
     <w:p>
       <w:r>
@@ -15093,7 +15086,6 @@
     </w:p>
     <w:p>
       <w:r>
-        <w:lastRenderedPageBreak/>
         <w:t>Or following the page width, 7 bits are left for cache line index, so there are 128 cache line in each way.</w:t>
       </w:r>
     </w:p>
@@ -15109,11 +15101,11 @@
       <w:pPr>
         <w:pStyle w:val="3"/>
       </w:pPr>
-      <w:bookmarkStart w:id="12" w:name="_Toc495264686"/>
+      <w:bookmarkStart w:id="11" w:name="_Toc495264686"/>
       <w:r>
         <w:t>Architecture</w:t>
       </w:r>
-      <w:bookmarkEnd w:id="12"/>
+      <w:bookmarkEnd w:id="11"/>
     </w:p>
     <w:p>
       <w:pPr>
@@ -15126,7 +15118,7 @@
         <w:pStyle w:val="ae"/>
         <w:jc w:val="center"/>
       </w:pPr>
-      <w:bookmarkStart w:id="13" w:name="_Toc495264790"/>
+      <w:bookmarkStart w:id="12" w:name="_Toc495264790"/>
       <w:r>
         <w:t xml:space="preserve">Figure </w:t>
       </w:r>
@@ -15158,17 +15150,17 @@
       <w:r>
         <w:t>agram</w:t>
       </w:r>
-      <w:bookmarkEnd w:id="13"/>
+      <w:bookmarkEnd w:id="12"/>
     </w:p>
     <w:p>
       <w:pPr>
         <w:pStyle w:val="3"/>
       </w:pPr>
-      <w:bookmarkStart w:id="14" w:name="_Toc495264687"/>
+      <w:bookmarkStart w:id="13" w:name="_Toc495264687"/>
       <w:r>
         <w:t>Signals</w:t>
       </w:r>
-      <w:bookmarkEnd w:id="14"/>
+      <w:bookmarkEnd w:id="13"/>
     </w:p>
     <w:tbl>
       <w:tblPr>
@@ -16113,30 +16105,39 @@
       <w:pPr>
         <w:pStyle w:val="3"/>
       </w:pPr>
-      <w:bookmarkStart w:id="15" w:name="_Toc495264688"/>
-      <w:r>
-        <w:lastRenderedPageBreak/>
+      <w:bookmarkStart w:id="14" w:name="_Toc495264688"/>
+      <w:r>
         <w:t>Submodules</w:t>
+      </w:r>
+      <w:bookmarkEnd w:id="14"/>
+    </w:p>
+    <w:p>
+      <w:pPr>
+        <w:pStyle w:val="3"/>
+      </w:pPr>
+      <w:bookmarkStart w:id="15" w:name="_Toc495264689"/>
+      <w:r>
+        <w:t>Timing</w:t>
       </w:r>
       <w:bookmarkEnd w:id="15"/>
     </w:p>
     <w:p>
       <w:pPr>
-        <w:pStyle w:val="3"/>
-      </w:pPr>
-      <w:bookmarkStart w:id="16" w:name="_Toc495264689"/>
-      <w:r>
-        <w:t>Timing</w:t>
+        <w:pStyle w:val="2"/>
+      </w:pPr>
+      <w:bookmarkStart w:id="16" w:name="_Toc495264690"/>
+      <w:r>
+        <w:t>Instruction Alignment Unit</w:t>
       </w:r>
       <w:bookmarkEnd w:id="16"/>
     </w:p>
     <w:p>
       <w:pPr>
-        <w:pStyle w:val="2"/>
-      </w:pPr>
-      <w:bookmarkStart w:id="17" w:name="_Toc495264690"/>
-      <w:r>
-        <w:t>Instruction Alignment Unit</w:t>
+        <w:pStyle w:val="3"/>
+      </w:pPr>
+      <w:bookmarkStart w:id="17" w:name="_Toc495264691"/>
+      <w:r>
+        <w:t>Introduction</w:t>
       </w:r>
       <w:bookmarkEnd w:id="17"/>
     </w:p>
@@ -16144,9 +16145,9 @@
       <w:pPr>
         <w:pStyle w:val="3"/>
       </w:pPr>
-      <w:bookmarkStart w:id="18" w:name="_Toc495264691"/>
-      <w:r>
-        <w:t>Introduction</w:t>
+      <w:bookmarkStart w:id="18" w:name="_Toc495264692"/>
+      <w:r>
+        <w:t>Architecture</w:t>
       </w:r>
       <w:bookmarkEnd w:id="18"/>
     </w:p>
@@ -16154,9 +16155,9 @@
       <w:pPr>
         <w:pStyle w:val="3"/>
       </w:pPr>
-      <w:bookmarkStart w:id="19" w:name="_Toc495264692"/>
-      <w:r>
-        <w:t>Architecture</w:t>
+      <w:bookmarkStart w:id="19" w:name="_Toc495264693"/>
+      <w:r>
+        <w:t>Signals</w:t>
       </w:r>
       <w:bookmarkEnd w:id="19"/>
     </w:p>
@@ -16164,9 +16165,9 @@
       <w:pPr>
         <w:pStyle w:val="3"/>
       </w:pPr>
-      <w:bookmarkStart w:id="20" w:name="_Toc495264693"/>
-      <w:r>
-        <w:t>Signals</w:t>
+      <w:bookmarkStart w:id="20" w:name="_Toc495264694"/>
+      <w:r>
+        <w:t>Submodules</w:t>
       </w:r>
       <w:bookmarkEnd w:id="20"/>
     </w:p>
@@ -16174,66 +16175,76 @@
       <w:pPr>
         <w:pStyle w:val="3"/>
       </w:pPr>
-      <w:bookmarkStart w:id="21" w:name="_Toc495264694"/>
-      <w:r>
-        <w:t>Submodules</w:t>
+      <w:bookmarkStart w:id="21" w:name="_Toc495264695"/>
+      <w:r>
+        <w:t>Timing</w:t>
       </w:r>
       <w:bookmarkEnd w:id="21"/>
-    </w:p>
-    <w:p>
-      <w:pPr>
-        <w:pStyle w:val="3"/>
-      </w:pPr>
-      <w:bookmarkStart w:id="22" w:name="_Toc495264695"/>
-      <w:r>
-        <w:t>Timing</w:t>
-      </w:r>
-      <w:bookmarkEnd w:id="22"/>
     </w:p>
     <w:p/>
     <w:p>
       <w:pPr>
         <w:pStyle w:val="1"/>
       </w:pPr>
-      <w:bookmarkStart w:id="23" w:name="_Toc495264696"/>
-      <w:r>
-        <w:lastRenderedPageBreak/>
+      <w:bookmarkStart w:id="22" w:name="_Toc495264696"/>
+      <w:r>
         <w:t>Instruction Fetch Unit (IFU)</w:t>
+      </w:r>
+      <w:bookmarkEnd w:id="22"/>
+    </w:p>
+    <w:p>
+      <w:pPr>
+        <w:pStyle w:val="2"/>
+      </w:pPr>
+      <w:bookmarkStart w:id="23" w:name="_Toc495264697"/>
+      <w:r>
+        <w:t>Overvie</w:t>
+      </w:r>
+      <w:r>
+        <w:t>w</w:t>
       </w:r>
       <w:bookmarkEnd w:id="23"/>
     </w:p>
     <w:p>
       <w:pPr>
-        <w:pStyle w:val="2"/>
-      </w:pPr>
-      <w:bookmarkStart w:id="24" w:name="_Toc495264697"/>
-      <w:r>
-        <w:t>Overvie</w:t>
-      </w:r>
-      <w:r>
-        <w:t>w</w:t>
-      </w:r>
-      <w:bookmarkEnd w:id="24"/>
+        <w:ind w:firstLine="420"/>
+      </w:pPr>
+      <w:r>
+        <w:t>Instruction fetch is responsible for providing a continuous instruction stream to the rest of the pipeline, fetch stage achieves a fetch bandwidth of 8 instructions from level1 instruction cache. And a dynamic branch predictor to speculate on the outcome of a branch instruction. The branch prediction mechanism is composed of four major hardware structures: branch predictor (BPD), branch target buffer (BTB), return address stack (RAS), and branch ordering buffer (BOB) etc.</w:t>
+      </w:r>
     </w:p>
     <w:p>
       <w:pPr>
-        <w:ind w:firstLine="420"/>
-      </w:pPr>
-      <w:r>
-        <w:t>Instruction fetch is responsible for providing a continuous instruction stream to the rest of the pipeline, fetch stage achieves a fetch bandwidth of 8 instructions from level1 instruction cache. And a dynamic branch predictor to speculate on the outcome of a branch instruction. The branch prediction mechanism is composed of four major hardware structures: branch predictor (BPD), branch target buffer (BTB), return address stack (RAS), and branch ordering buffer (BOB) etc.</w:t>
-      </w:r>
-    </w:p>
-    <w:p>
-      <w:pPr>
         <w:pStyle w:val="3"/>
       </w:pPr>
-      <w:bookmarkStart w:id="25" w:name="_Toc495264698"/>
+      <w:bookmarkStart w:id="24" w:name="_Toc495264698"/>
       <w:r>
         <w:rPr>
           <w:rFonts w:hint="cs"/>
         </w:rPr>
         <w:t>Introduction</w:t>
       </w:r>
+      <w:bookmarkEnd w:id="24"/>
+    </w:p>
+    <w:p>
+      <w:pPr>
+        <w:ind w:firstLine="420"/>
+      </w:pPr>
+      <w:r>
+        <w:t>The IFU is one of the most performance related part in whole design, in current implementation 2 pipeline stages are designed to improve the system frequency.</w:t>
+      </w:r>
+      <w:r>
+        <w:t xml:space="preserve"> </w:t>
+      </w:r>
+    </w:p>
+    <w:p>
+      <w:pPr>
+        <w:pStyle w:val="3"/>
+      </w:pPr>
+      <w:bookmarkStart w:id="25" w:name="_Toc495264699"/>
+      <w:r>
+        <w:t>Architecture</w:t>
+      </w:r>
       <w:bookmarkEnd w:id="25"/>
     </w:p>
     <w:p>
@@ -16241,27 +16252,6 @@
         <w:ind w:firstLine="420"/>
       </w:pPr>
       <w:r>
-        <w:t>The IFU is one of the most performance related part in whole design, in current implementation 2 pipeline stages are designed to improve the system frequency.</w:t>
-      </w:r>
-      <w:r>
-        <w:t xml:space="preserve"> </w:t>
-      </w:r>
-    </w:p>
-    <w:p>
-      <w:pPr>
-        <w:pStyle w:val="3"/>
-      </w:pPr>
-      <w:bookmarkStart w:id="26" w:name="_Toc495264699"/>
-      <w:r>
-        <w:t>Architecture</w:t>
-      </w:r>
-      <w:bookmarkEnd w:id="26"/>
-    </w:p>
-    <w:p>
-      <w:pPr>
-        <w:ind w:firstLine="420"/>
-      </w:pPr>
-      <w:r>
         <w:t>The basic function of the fetch unit is to produce an address every cycle to fetch instructions from the instruction cache and t</w:t>
       </w:r>
       <w:r>
@@ -16335,10 +16325,10 @@
       </w:pPr>
       <w:r>
         <w:object w:dxaOrig="6135" w:dyaOrig="4005">
-          <v:shape id="_x0000_i1029" type="#_x0000_t75" style="width:388.05pt;height:253.9pt" o:ole="">
+          <v:shape id="_x0000_i1028" type="#_x0000_t75" style="width:387.8pt;height:254.2pt" o:ole="">
             <v:imagedata r:id="rId14" o:title=""/>
           </v:shape>
-          <o:OLEObject Type="Embed" ProgID="Visio.Drawing.15" ShapeID="_x0000_i1029" DrawAspect="Content" ObjectID="_1569006533" r:id="rId15"/>
+          <o:OLEObject Type="Embed" ProgID="Visio.Drawing.15" ShapeID="_x0000_i1028" DrawAspect="Content" ObjectID="_1569442819" r:id="rId15"/>
         </w:object>
       </w:r>
     </w:p>
@@ -16347,7 +16337,7 @@
         <w:pStyle w:val="ae"/>
         <w:jc w:val="center"/>
       </w:pPr>
-      <w:bookmarkStart w:id="27" w:name="_Toc495264791"/>
+      <w:bookmarkStart w:id="26" w:name="_Toc495264791"/>
       <w:r>
         <w:t xml:space="preserve">Figure </w:t>
       </w:r>
@@ -16373,14 +16363,13 @@
       <w:r>
         <w:t xml:space="preserve"> Instruction Fetch Unit block diagram</w:t>
       </w:r>
-      <w:bookmarkEnd w:id="27"/>
+      <w:bookmarkEnd w:id="26"/>
     </w:p>
     <w:p>
       <w:pPr>
         <w:ind w:firstLine="420"/>
       </w:pPr>
       <w:r>
-        <w:lastRenderedPageBreak/>
         <w:t xml:space="preserve">As we </w:t>
       </w:r>
       <w:r>
@@ -16773,10 +16762,10 @@
       </w:pPr>
       <w:r>
         <w:object w:dxaOrig="12090" w:dyaOrig="7621">
-          <v:shape id="_x0000_i3628" type="#_x0000_t75" style="width:486.95pt;height:307.25pt" o:ole="">
+          <v:shape id="_x0000_i1029" type="#_x0000_t75" style="width:487.1pt;height:307.1pt" o:ole="">
             <v:imagedata r:id="rId16" o:title=""/>
           </v:shape>
-          <o:OLEObject Type="Embed" ProgID="Visio.Drawing.15" ShapeID="_x0000_i3628" DrawAspect="Content" ObjectID="_1569006534" r:id="rId17"/>
+          <o:OLEObject Type="Embed" ProgID="Visio.Drawing.15" ShapeID="_x0000_i1029" DrawAspect="Content" ObjectID="_1569442820" r:id="rId17"/>
         </w:object>
       </w:r>
     </w:p>
@@ -16788,7 +16777,7 @@
           <w:i/>
         </w:rPr>
       </w:pPr>
-      <w:bookmarkStart w:id="28" w:name="_Toc495264792"/>
+      <w:bookmarkStart w:id="27" w:name="_Toc495264792"/>
       <w:r>
         <w:t xml:space="preserve">Figure </w:t>
       </w:r>
@@ -16814,25 +16803,25 @@
       <w:r>
         <w:t xml:space="preserve"> PC geneerator</w:t>
       </w:r>
+      <w:bookmarkEnd w:id="27"/>
+    </w:p>
+    <w:p>
+      <w:pPr>
+        <w:pStyle w:val="3"/>
+      </w:pPr>
+      <w:bookmarkStart w:id="28" w:name="_Toc495264700"/>
+      <w:r>
+        <w:t>Ports</w:t>
+      </w:r>
       <w:bookmarkEnd w:id="28"/>
     </w:p>
     <w:p>
       <w:pPr>
-        <w:pStyle w:val="3"/>
-      </w:pPr>
-      <w:bookmarkStart w:id="29" w:name="_Toc495264700"/>
-      <w:r>
-        <w:t>Ports</w:t>
-      </w:r>
-      <w:bookmarkEnd w:id="29"/>
-    </w:p>
-    <w:p>
-      <w:pPr>
         <w:pStyle w:val="ae"/>
         <w:keepNext/>
         <w:jc w:val="center"/>
       </w:pPr>
-      <w:bookmarkStart w:id="30" w:name="_Toc495264799"/>
+      <w:bookmarkStart w:id="29" w:name="_Toc495264799"/>
       <w:r>
         <w:t xml:space="preserve">Table </w:t>
       </w:r>
@@ -16876,7 +16865,7 @@
       <w:r>
         <w:t xml:space="preserve"> signals</w:t>
       </w:r>
-      <w:bookmarkEnd w:id="30"/>
+      <w:bookmarkEnd w:id="29"/>
     </w:p>
     <w:tbl>
       <w:tblPr>
@@ -18103,7 +18092,6 @@
               <w:rPr>
                 <w:lang w:eastAsia="zh-CN"/>
               </w:rPr>
-              <w:lastRenderedPageBreak/>
               <w:t>Temporary</w:t>
             </w:r>
           </w:p>
@@ -19759,7 +19747,7 @@
       <w:pPr>
         <w:pStyle w:val="3"/>
       </w:pPr>
-      <w:bookmarkStart w:id="31" w:name="_Toc495264701"/>
+      <w:bookmarkStart w:id="30" w:name="_Toc495264701"/>
       <w:r>
         <w:t>S</w:t>
       </w:r>
@@ -19772,7 +19760,7 @@
       <w:r>
         <w:t>modules</w:t>
       </w:r>
-      <w:bookmarkEnd w:id="31"/>
+      <w:bookmarkEnd w:id="30"/>
     </w:p>
     <w:p>
       <w:pPr>
@@ -19780,7 +19768,7 @@
         <w:keepNext/>
         <w:jc w:val="center"/>
       </w:pPr>
-      <w:bookmarkStart w:id="32" w:name="_Toc495264800"/>
+      <w:bookmarkStart w:id="31" w:name="_Toc495264800"/>
       <w:r>
         <w:t xml:space="preserve">Table </w:t>
       </w:r>
@@ -19815,7 +19803,7 @@
       <w:r>
         <w:t xml:space="preserve"> sub-modules</w:t>
       </w:r>
-      <w:bookmarkEnd w:id="32"/>
+      <w:bookmarkEnd w:id="31"/>
     </w:p>
     <w:tbl>
       <w:tblPr>
@@ -20313,7 +20301,6 @@
         <w:jc w:val="left"/>
       </w:pPr>
       <w:r>
-        <w:lastRenderedPageBreak/>
         <w:br w:type="page"/>
       </w:r>
     </w:p>
@@ -20329,27 +20316,27 @@
       <w:pPr>
         <w:pStyle w:val="2"/>
       </w:pPr>
-      <w:bookmarkStart w:id="33" w:name="_Toc495264702"/>
+      <w:bookmarkStart w:id="32" w:name="_Toc495264702"/>
       <w:r>
         <w:t>Branch decode Unit</w:t>
       </w:r>
       <w:r>
         <w:t xml:space="preserve"> (BrDEC)</w:t>
       </w:r>
-      <w:bookmarkEnd w:id="33"/>
+      <w:bookmarkEnd w:id="32"/>
     </w:p>
     <w:p>
       <w:pPr>
         <w:pStyle w:val="3"/>
       </w:pPr>
-      <w:bookmarkStart w:id="34" w:name="_Toc495264703"/>
+      <w:bookmarkStart w:id="33" w:name="_Toc495264703"/>
       <w:r>
         <w:t>I</w:t>
       </w:r>
       <w:r>
         <w:t>ntroduction</w:t>
       </w:r>
-      <w:bookmarkEnd w:id="34"/>
+      <w:bookmarkEnd w:id="33"/>
     </w:p>
     <w:p>
       <w:pPr>
@@ -20433,11 +20420,11 @@
       <w:pPr>
         <w:pStyle w:val="3"/>
       </w:pPr>
-      <w:bookmarkStart w:id="35" w:name="_Toc495264704"/>
+      <w:bookmarkStart w:id="34" w:name="_Toc495264704"/>
       <w:r>
         <w:t>Architecture</w:t>
       </w:r>
-      <w:bookmarkEnd w:id="35"/>
+      <w:bookmarkEnd w:id="34"/>
     </w:p>
     <w:p>
       <w:pPr>
@@ -20480,11 +20467,11 @@
       <w:pPr>
         <w:pStyle w:val="3"/>
       </w:pPr>
-      <w:bookmarkStart w:id="36" w:name="_Toc495264705"/>
+      <w:bookmarkStart w:id="35" w:name="_Toc495264705"/>
       <w:r>
         <w:t>Ports</w:t>
       </w:r>
-      <w:bookmarkEnd w:id="36"/>
+      <w:bookmarkEnd w:id="35"/>
     </w:p>
     <w:p>
       <w:pPr>
@@ -20492,7 +20479,7 @@
         <w:keepNext/>
         <w:jc w:val="center"/>
       </w:pPr>
-      <w:bookmarkStart w:id="37" w:name="_Toc495264801"/>
+      <w:bookmarkStart w:id="36" w:name="_Toc495264801"/>
       <w:r>
         <w:t xml:space="preserve">Table </w:t>
       </w:r>
@@ -20527,7 +20514,7 @@
       <w:r>
         <w:t xml:space="preserve"> module port signals</w:t>
       </w:r>
-      <w:bookmarkEnd w:id="37"/>
+      <w:bookmarkEnd w:id="36"/>
     </w:p>
     <w:tbl>
       <w:tblPr>
@@ -21656,7 +21643,6 @@
                 <w:b w:val="0"/>
                 <w:lang w:eastAsia="zh-CN"/>
               </w:rPr>
-              <w:lastRenderedPageBreak/>
               <w:t>ras_data_o</w:t>
             </w:r>
           </w:p>
@@ -22274,7 +22260,7 @@
       <w:pPr>
         <w:pStyle w:val="3"/>
       </w:pPr>
-      <w:bookmarkStart w:id="38" w:name="_Toc495264706"/>
+      <w:bookmarkStart w:id="37" w:name="_Toc495264706"/>
       <w:r>
         <w:t>B</w:t>
       </w:r>
@@ -22292,39 +22278,39 @@
       </w:r>
       <w:r>
         <w:t>ays(brdec_way)</w:t>
+      </w:r>
+      <w:bookmarkEnd w:id="37"/>
+    </w:p>
+    <w:p>
+      <w:pPr>
+        <w:pStyle w:val="4"/>
+      </w:pPr>
+      <w:bookmarkStart w:id="38" w:name="_Toc495264707"/>
+      <w:r>
+        <w:t>I</w:t>
+      </w:r>
+      <w:r>
+        <w:t>ntroduction</w:t>
       </w:r>
       <w:bookmarkEnd w:id="38"/>
     </w:p>
     <w:p>
       <w:pPr>
-        <w:pStyle w:val="4"/>
-      </w:pPr>
-      <w:bookmarkStart w:id="39" w:name="_Toc495264707"/>
-      <w:r>
-        <w:t>I</w:t>
-      </w:r>
-      <w:r>
-        <w:t>ntroduction</w:t>
-      </w:r>
-      <w:bookmarkEnd w:id="39"/>
+        <w:ind w:firstLine="420"/>
+      </w:pPr>
+      <w:r>
+        <w:t>brdec_way receives one instruction from icache alignment module, current implementation follows the encoding of RV32/64IM instruction set according to specification “riscv-spec-2.2.pdf” and “riscv-privileged-v1.10.pdf”.</w:t>
+      </w:r>
     </w:p>
     <w:p>
       <w:pPr>
-        <w:ind w:firstLine="420"/>
-      </w:pPr>
-      <w:r>
-        <w:t>brdec_way receives one instruction from icache alignment module, current implementation follows the encoding of RV32/64IM instruction set according to specification “riscv-spec-2.2.pdf” and “riscv-privileged-v1.10.pdf”.</w:t>
-      </w:r>
-    </w:p>
-    <w:p>
-      <w:pPr>
         <w:pStyle w:val="4"/>
       </w:pPr>
-      <w:bookmarkStart w:id="40" w:name="_Toc495264708"/>
+      <w:bookmarkStart w:id="39" w:name="_Toc495264708"/>
       <w:r>
         <w:t>Ports</w:t>
       </w:r>
-      <w:bookmarkEnd w:id="40"/>
+      <w:bookmarkEnd w:id="39"/>
     </w:p>
     <w:p/>
     <w:p>
@@ -22333,7 +22319,7 @@
         <w:keepNext/>
         <w:jc w:val="center"/>
       </w:pPr>
-      <w:bookmarkStart w:id="41" w:name="_Toc495264802"/>
+      <w:bookmarkStart w:id="40" w:name="_Toc495264802"/>
       <w:r>
         <w:t xml:space="preserve">Table </w:t>
       </w:r>
@@ -22374,7 +22360,7 @@
       <w:r>
         <w:t xml:space="preserve"> module port signals</w:t>
       </w:r>
-      <w:bookmarkEnd w:id="41"/>
+      <w:bookmarkEnd w:id="40"/>
     </w:p>
     <w:tbl>
       <w:tblPr>
@@ -23496,7 +23482,6 @@
         <w:ind w:firstLineChars="0"/>
       </w:pPr>
       <w:r>
-        <w:lastRenderedPageBreak/>
         <w:t>BR_COND: conditional branch</w:t>
       </w:r>
       <w:r>
@@ -23633,27 +23618,27 @@
       <w:pPr>
         <w:pStyle w:val="2"/>
       </w:pPr>
-      <w:bookmarkStart w:id="42" w:name="_Toc495264709"/>
+      <w:bookmarkStart w:id="41" w:name="_Toc495264709"/>
       <w:r>
         <w:t>Branch Prediction Unit</w:t>
       </w:r>
       <w:r>
         <w:t xml:space="preserve"> (BPD)</w:t>
       </w:r>
-      <w:bookmarkEnd w:id="42"/>
+      <w:bookmarkEnd w:id="41"/>
     </w:p>
     <w:p>
       <w:pPr>
         <w:pStyle w:val="3"/>
       </w:pPr>
-      <w:bookmarkStart w:id="43" w:name="_Toc495264710"/>
+      <w:bookmarkStart w:id="42" w:name="_Toc495264710"/>
       <w:r>
         <w:rPr>
           <w:rFonts w:hint="cs"/>
         </w:rPr>
         <w:t>Introduction</w:t>
       </w:r>
-      <w:bookmarkEnd w:id="43"/>
+      <w:bookmarkEnd w:id="42"/>
     </w:p>
     <w:p>
       <w:pPr>
@@ -23783,10 +23768,10 @@
       </w:pPr>
       <w:r>
         <w:object w:dxaOrig="8401" w:dyaOrig="6341">
-          <v:shape id="_x0000_i1031" type="#_x0000_t75" style="width:419.35pt;height:318.8pt" o:ole="">
+          <v:shape id="_x0000_i1030" type="#_x0000_t75" style="width:419.45pt;height:319.1pt" o:ole="">
             <v:imagedata r:id="rId18" o:title=""/>
           </v:shape>
-          <o:OLEObject Type="Embed" ProgID="Visio.Drawing.15" ShapeID="_x0000_i1031" DrawAspect="Content" ObjectID="_1569006535" r:id="rId19"/>
+          <o:OLEObject Type="Embed" ProgID="Visio.Drawing.15" ShapeID="_x0000_i1030" DrawAspect="Content" ObjectID="_1569442821" r:id="rId19"/>
         </w:object>
       </w:r>
     </w:p>
@@ -23795,7 +23780,7 @@
         <w:pStyle w:val="ae"/>
         <w:jc w:val="center"/>
       </w:pPr>
-      <w:bookmarkStart w:id="44" w:name="_Toc495264793"/>
+      <w:bookmarkStart w:id="43" w:name="_Toc495264793"/>
       <w:r>
         <w:t xml:space="preserve">Figure </w:t>
       </w:r>
@@ -23821,33 +23806,29 @@
       <w:r>
         <w:t xml:space="preserve"> Tournament predictor functional diagram</w:t>
       </w:r>
+      <w:bookmarkEnd w:id="43"/>
+    </w:p>
+    <w:p>
+      <w:pPr>
+        <w:ind w:firstLine="420"/>
+      </w:pPr>
+    </w:p>
+    <w:p>
+      <w:pPr>
+        <w:pStyle w:val="3"/>
+      </w:pPr>
+      <w:bookmarkStart w:id="44" w:name="_Toc495264711"/>
+      <w:r>
+        <w:t>Architecture</w:t>
+      </w:r>
       <w:bookmarkEnd w:id="44"/>
     </w:p>
     <w:p>
       <w:pPr>
         <w:ind w:firstLine="420"/>
       </w:pPr>
-    </w:p>
-    <w:p>
-      <w:pPr>
-        <w:pStyle w:val="3"/>
-      </w:pPr>
-      <w:bookmarkStart w:id="45" w:name="_Toc495264711"/>
-      <w:r>
-        <w:t>Architecture</w:t>
-      </w:r>
-      <w:bookmarkEnd w:id="45"/>
-    </w:p>
-    <w:p>
-      <w:pPr>
-        <w:ind w:firstLine="420"/>
-      </w:pPr>
-      <w:r>
-        <w:t xml:space="preserve">Current implementation is aimed to achieve high performance design, as introduced previous, fetch stage is divided into two pipeline stages to enable greater increases to the processor clock frequency. A faster clock speed means that there is less time to perform a branch prediction. To achieve a single cycle prediction, the sizes of the </w:t>
-      </w:r>
-      <w:r>
-        <w:lastRenderedPageBreak/>
-        <w:t>branch predictor tables, such as the PHT, must be reduced. Smaller branch prediction structures lead to more capacity and conflict aliasing and, therefore, to more branch mispredictions.</w:t>
+      <w:r>
+        <w:t>Current implementation is aimed to achieve high performance design, as introduced previous, fetch stage is divided into two pipeline stages to enable greater increases to the processor clock frequency. A faster clock speed means that there is less time to perform a branch prediction. To achieve a single cycle prediction, the sizes of the branch predictor tables, such as the PHT, must be reduced. Smaller branch prediction structures lead to more capacity and conflict aliasing and, therefore, to more branch mispredictions.</w:t>
       </w:r>
       <w:r>
         <w:t xml:space="preserve"> The branch misprediction penalty has also increased because the number of pipe stages has increased.</w:t>
@@ -23912,10 +23893,10 @@
       </w:pPr>
       <w:r>
         <w:object w:dxaOrig="7846" w:dyaOrig="6136">
-          <v:shape id="_x0000_i1032" type="#_x0000_t75" style="width:391.35pt;height:307.25pt" o:ole="">
+          <v:shape id="_x0000_i1031" type="#_x0000_t75" style="width:391.65pt;height:307.1pt" o:ole="">
             <v:imagedata r:id="rId20" o:title=""/>
           </v:shape>
-          <o:OLEObject Type="Embed" ProgID="Visio.Drawing.15" ShapeID="_x0000_i1032" DrawAspect="Content" ObjectID="_1569006536" r:id="rId21"/>
+          <o:OLEObject Type="Embed" ProgID="Visio.Drawing.15" ShapeID="_x0000_i1031" DrawAspect="Content" ObjectID="_1569442822" r:id="rId21"/>
         </w:object>
       </w:r>
     </w:p>
@@ -23924,7 +23905,7 @@
         <w:pStyle w:val="ae"/>
         <w:jc w:val="center"/>
       </w:pPr>
-      <w:bookmarkStart w:id="46" w:name="_Toc495264794"/>
+      <w:bookmarkStart w:id="45" w:name="_Toc495264794"/>
       <w:r>
         <w:t xml:space="preserve">Figure </w:t>
       </w:r>
@@ -23950,20 +23931,20 @@
       <w:r>
         <w:t xml:space="preserve"> pipelined tournament predictor</w:t>
       </w:r>
-      <w:bookmarkEnd w:id="46"/>
+      <w:bookmarkEnd w:id="45"/>
     </w:p>
     <w:p>
       <w:pPr>
         <w:pStyle w:val="3"/>
       </w:pPr>
-      <w:bookmarkStart w:id="47" w:name="_Toc495264712"/>
+      <w:bookmarkStart w:id="46" w:name="_Toc495264712"/>
       <w:r>
         <w:rPr>
           <w:rFonts w:hint="cs"/>
         </w:rPr>
         <w:t>Ports</w:t>
       </w:r>
-      <w:bookmarkEnd w:id="47"/>
+      <w:bookmarkEnd w:id="46"/>
     </w:p>
     <w:p>
       <w:r>
@@ -23982,9 +23963,8 @@
         <w:keepNext/>
         <w:jc w:val="center"/>
       </w:pPr>
-      <w:bookmarkStart w:id="48" w:name="_Toc495264803"/>
-      <w:r>
-        <w:lastRenderedPageBreak/>
+      <w:bookmarkStart w:id="47" w:name="_Toc495264803"/>
+      <w:r>
         <w:t xml:space="preserve">Table </w:t>
       </w:r>
       <w:fldSimple w:instr=" STYLEREF 1 \s ">
@@ -24015,7 +23995,7 @@
       <w:r>
         <w:t>ports</w:t>
       </w:r>
-      <w:bookmarkEnd w:id="48"/>
+      <w:bookmarkEnd w:id="47"/>
     </w:p>
     <w:tbl>
       <w:tblPr>
@@ -24988,7 +24968,7 @@
       <w:pPr>
         <w:pStyle w:val="3"/>
       </w:pPr>
-      <w:bookmarkStart w:id="49" w:name="_Toc495264713"/>
+      <w:bookmarkStart w:id="48" w:name="_Toc495264713"/>
       <w:r>
         <w:t>S</w:t>
       </w:r>
@@ -25001,7 +24981,7 @@
       <w:r>
         <w:t>modules</w:t>
       </w:r>
-      <w:bookmarkEnd w:id="49"/>
+      <w:bookmarkEnd w:id="48"/>
     </w:p>
     <w:p>
       <w:pPr>
@@ -25009,7 +24989,7 @@
         <w:keepNext/>
         <w:jc w:val="center"/>
       </w:pPr>
-      <w:bookmarkStart w:id="50" w:name="_Toc495264804"/>
+      <w:bookmarkStart w:id="49" w:name="_Toc495264804"/>
       <w:r>
         <w:t xml:space="preserve">Table </w:t>
       </w:r>
@@ -25044,7 +25024,7 @@
       <w:r>
         <w:t xml:space="preserve"> sub-modules</w:t>
       </w:r>
-      <w:bookmarkEnd w:id="50"/>
+      <w:bookmarkEnd w:id="49"/>
     </w:p>
     <w:tbl>
       <w:tblPr>
@@ -25416,9 +25396,8 @@
       <w:pPr>
         <w:pStyle w:val="3"/>
       </w:pPr>
-      <w:bookmarkStart w:id="51" w:name="_Toc495264714"/>
-      <w:r>
-        <w:lastRenderedPageBreak/>
+      <w:bookmarkStart w:id="50" w:name="_Toc495264714"/>
+      <w:r>
         <w:t>Branch History Table (</w:t>
       </w:r>
       <w:r>
@@ -25430,7 +25409,7 @@
       <w:r>
         <w:t>)</w:t>
       </w:r>
-      <w:bookmarkEnd w:id="51"/>
+      <w:bookmarkEnd w:id="50"/>
     </w:p>
     <w:p>
       <w:r>
@@ -25571,7 +25550,7 @@
         <w:keepNext/>
         <w:jc w:val="center"/>
       </w:pPr>
-      <w:bookmarkStart w:id="52" w:name="_Toc495264805"/>
+      <w:bookmarkStart w:id="51" w:name="_Toc495264805"/>
       <w:r>
         <w:t xml:space="preserve">Table </w:t>
       </w:r>
@@ -25597,7 +25576,7 @@
       <w:r>
         <w:t xml:space="preserve"> BHT Port List</w:t>
       </w:r>
-      <w:bookmarkEnd w:id="52"/>
+      <w:bookmarkEnd w:id="51"/>
     </w:p>
     <w:tbl>
       <w:tblPr>
@@ -26539,9 +26518,8 @@
       <w:r>
         <w:br w:type="page"/>
       </w:r>
-      <w:bookmarkStart w:id="53" w:name="_Toc495264715"/>
-      <w:r>
-        <w:lastRenderedPageBreak/>
+      <w:bookmarkStart w:id="52" w:name="_Toc495264715"/>
+      <w:r>
         <w:t>Pattern History Table (P</w:t>
       </w:r>
       <w:r>
@@ -26553,7 +26531,7 @@
       <w:r>
         <w:t>)</w:t>
       </w:r>
-      <w:bookmarkEnd w:id="53"/>
+      <w:bookmarkEnd w:id="52"/>
     </w:p>
     <w:p>
       <w:r>
@@ -26607,7 +26585,7 @@
         <w:keepNext/>
         <w:jc w:val="center"/>
       </w:pPr>
-      <w:bookmarkStart w:id="54" w:name="_Toc495264806"/>
+      <w:bookmarkStart w:id="53" w:name="_Toc495264806"/>
       <w:r>
         <w:t xml:space="preserve">Table </w:t>
       </w:r>
@@ -26633,7 +26611,7 @@
       <w:r>
         <w:t xml:space="preserve"> BHT Port List</w:t>
       </w:r>
-      <w:bookmarkEnd w:id="54"/>
+      <w:bookmarkEnd w:id="53"/>
     </w:p>
     <w:tbl>
       <w:tblPr>
@@ -27517,62 +27495,62 @@
       <w:pPr>
         <w:pStyle w:val="3"/>
       </w:pPr>
-      <w:bookmarkStart w:id="55" w:name="_Toc495264716"/>
-      <w:bookmarkEnd w:id="55"/>
+      <w:bookmarkStart w:id="54" w:name="_Toc495264716"/>
+      <w:bookmarkEnd w:id="54"/>
     </w:p>
     <w:p/>
     <w:p>
       <w:pPr>
         <w:pStyle w:val="2"/>
       </w:pPr>
-      <w:bookmarkStart w:id="56" w:name="_Toc495264717"/>
+      <w:bookmarkStart w:id="55" w:name="_Toc495264717"/>
       <w:r>
         <w:t>Return Address Stack</w:t>
       </w:r>
       <w:r>
         <w:t xml:space="preserve"> (RAS)</w:t>
+      </w:r>
+      <w:bookmarkEnd w:id="55"/>
+    </w:p>
+    <w:p>
+      <w:pPr>
+        <w:pStyle w:val="3"/>
+      </w:pPr>
+      <w:bookmarkStart w:id="56" w:name="_Toc495264718"/>
+      <w:r>
+        <w:t>Introduction</w:t>
       </w:r>
       <w:bookmarkEnd w:id="56"/>
     </w:p>
     <w:p>
       <w:pPr>
-        <w:pStyle w:val="3"/>
-      </w:pPr>
-      <w:bookmarkStart w:id="57" w:name="_Toc495264718"/>
-      <w:r>
-        <w:t>Introduction</w:t>
-      </w:r>
-      <w:bookmarkEnd w:id="57"/>
+        <w:ind w:firstLine="420"/>
+      </w:pPr>
+      <w:r>
+        <w:t>The RAS is the stack that used to predict the targets of returns. A routine can be called from many call sites and the branch prediction logic has to produce the return site corresponding to the call. Calls and returns follow a simple last-in-first-out (LIFO) behavior. Thus, we employ a small stack</w:t>
+      </w:r>
+      <w:r>
+        <w:t xml:space="preserve"> (16 entries in current implementation)</w:t>
+      </w:r>
+      <w:r>
+        <w:t xml:space="preserve"> structure named as return a</w:t>
+      </w:r>
+      <w:r>
+        <w:t>ddress stack (RAS). Calls push</w:t>
+      </w:r>
+      <w:r>
+        <w:t xml:space="preserve"> the address of the return site onto the stack and returns pop them out. When the BTB signals that the instruction being fetched is a return, it takes the target provided by the RAS</w:t>
+      </w:r>
     </w:p>
     <w:p>
       <w:pPr>
-        <w:ind w:firstLine="420"/>
-      </w:pPr>
-      <w:r>
-        <w:t>The RAS is the stack that used to predict the targets of returns. A routine can be called from many call sites and the branch prediction logic has to produce the return site corresponding to the call. Calls and returns follow a simple last-in-first-out (LIFO) behavior. Thus, we employ a small stack</w:t>
-      </w:r>
-      <w:r>
-        <w:t xml:space="preserve"> (16 entries in current implementation)</w:t>
-      </w:r>
-      <w:r>
-        <w:t xml:space="preserve"> structure named as return a</w:t>
-      </w:r>
-      <w:r>
-        <w:t>ddress stack (RAS). Calls push</w:t>
-      </w:r>
-      <w:r>
-        <w:t xml:space="preserve"> the address of the return site onto the stack and returns pop them out. When the BTB signals that the instruction being fetched is a return, it takes the target provided by the RAS</w:t>
-      </w:r>
-    </w:p>
-    <w:p>
-      <w:pPr>
         <w:pStyle w:val="3"/>
       </w:pPr>
-      <w:bookmarkStart w:id="58" w:name="_Toc495264719"/>
+      <w:bookmarkStart w:id="57" w:name="_Toc495264719"/>
       <w:r>
         <w:t>Architecture</w:t>
       </w:r>
-      <w:bookmarkEnd w:id="58"/>
+      <w:bookmarkEnd w:id="57"/>
     </w:p>
     <w:p>
       <w:r>
@@ -27800,11 +27778,11 @@
       <w:pPr>
         <w:pStyle w:val="3"/>
       </w:pPr>
-      <w:bookmarkStart w:id="59" w:name="_Toc495264720"/>
+      <w:bookmarkStart w:id="58" w:name="_Toc495264720"/>
       <w:r>
         <w:t>Ports</w:t>
       </w:r>
-      <w:bookmarkEnd w:id="59"/>
+      <w:bookmarkEnd w:id="58"/>
     </w:p>
     <w:tbl>
       <w:tblPr>
@@ -28199,7 +28177,6 @@
           </w:tcPr>
           <w:p>
             <w:r>
-              <w:lastRenderedPageBreak/>
               <w:t>signals from module BrDEC</w:t>
             </w:r>
           </w:p>
@@ -29039,24 +29016,24 @@
       <w:pPr>
         <w:pStyle w:val="2"/>
       </w:pPr>
-      <w:bookmarkStart w:id="60" w:name="_Toc495264721"/>
+      <w:bookmarkStart w:id="59" w:name="_Toc495264721"/>
       <w:r>
         <w:t>Branch Target Buffer (BTB)</w:t>
+      </w:r>
+      <w:bookmarkEnd w:id="59"/>
+    </w:p>
+    <w:p>
+      <w:pPr>
+        <w:pStyle w:val="3"/>
+      </w:pPr>
+      <w:bookmarkStart w:id="60" w:name="_Toc495264722"/>
+      <w:r>
+        <w:t>Introduction</w:t>
       </w:r>
       <w:bookmarkEnd w:id="60"/>
     </w:p>
     <w:p>
       <w:pPr>
-        <w:pStyle w:val="3"/>
-      </w:pPr>
-      <w:bookmarkStart w:id="61" w:name="_Toc495264722"/>
-      <w:r>
-        <w:t>Introduction</w:t>
-      </w:r>
-      <w:bookmarkEnd w:id="61"/>
-    </w:p>
-    <w:p>
-      <w:pPr>
         <w:ind w:firstLine="420"/>
       </w:pPr>
       <w:r>
@@ -29146,10 +29123,10 @@
       </w:pPr>
       <w:r>
         <w:object w:dxaOrig="7591" w:dyaOrig="7050">
-          <v:shape id="_x0000_i1033" type="#_x0000_t75" style="width:379.8pt;height:352.3pt" o:ole="">
+          <v:shape id="_x0000_i1032" type="#_x0000_t75" style="width:380.2pt;height:352.35pt" o:ole="">
             <v:imagedata r:id="rId22" o:title=""/>
           </v:shape>
-          <o:OLEObject Type="Embed" ProgID="Visio.Drawing.15" ShapeID="_x0000_i1033" DrawAspect="Content" ObjectID="_1569006537" r:id="rId23"/>
+          <o:OLEObject Type="Embed" ProgID="Visio.Drawing.15" ShapeID="_x0000_i1032" DrawAspect="Content" ObjectID="_1569442823" r:id="rId23"/>
         </w:object>
       </w:r>
     </w:p>
@@ -29158,7 +29135,7 @@
         <w:pStyle w:val="ae"/>
         <w:jc w:val="center"/>
       </w:pPr>
-      <w:bookmarkStart w:id="62" w:name="_Toc495264795"/>
+      <w:bookmarkStart w:id="61" w:name="_Toc495264795"/>
       <w:r>
         <w:t xml:space="preserve">Figure </w:t>
       </w:r>
@@ -29184,7 +29161,7 @@
       <w:r>
         <w:t xml:space="preserve"> branch target buffer microarchitecture</w:t>
       </w:r>
-      <w:bookmarkEnd w:id="62"/>
+      <w:bookmarkEnd w:id="61"/>
     </w:p>
     <w:p>
       <w:pPr>
@@ -29220,14 +29197,14 @@
           <w:numId w:val="35"/>
         </w:numPr>
       </w:pPr>
-      <w:bookmarkStart w:id="63" w:name="_Toc495264723"/>
+      <w:bookmarkStart w:id="62" w:name="_Toc495264723"/>
       <w:r>
         <w:rPr>
           <w:rFonts w:hint="cs"/>
         </w:rPr>
         <w:t>Ports</w:t>
       </w:r>
-      <w:bookmarkEnd w:id="63"/>
+      <w:bookmarkEnd w:id="62"/>
     </w:p>
     <w:p>
       <w:r>
@@ -29240,7 +29217,7 @@
         <w:keepNext/>
         <w:jc w:val="center"/>
       </w:pPr>
-      <w:bookmarkStart w:id="64" w:name="_Toc495264807"/>
+      <w:bookmarkStart w:id="63" w:name="_Toc495264807"/>
       <w:r>
         <w:t xml:space="preserve">Table </w:t>
       </w:r>
@@ -29266,7 +29243,7 @@
       <w:r>
         <w:t xml:space="preserve"> branch prediction unit ports</w:t>
       </w:r>
-      <w:bookmarkEnd w:id="64"/>
+      <w:bookmarkEnd w:id="63"/>
     </w:p>
     <w:tbl>
       <w:tblPr>
@@ -30019,7 +29996,6 @@
               <w:rPr>
                 <w:b w:val="0"/>
               </w:rPr>
-              <w:lastRenderedPageBreak/>
               <w:t>brdec_brtar_f1_i</w:t>
             </w:r>
           </w:p>
@@ -30982,11 +30958,11 @@
       <w:pPr>
         <w:pStyle w:val="3"/>
       </w:pPr>
-      <w:bookmarkStart w:id="65" w:name="_Toc495264724"/>
+      <w:bookmarkStart w:id="64" w:name="_Toc495264724"/>
       <w:r>
         <w:t>BTB Way</w:t>
       </w:r>
-      <w:bookmarkEnd w:id="65"/>
+      <w:bookmarkEnd w:id="64"/>
     </w:p>
     <w:p>
       <w:r>
@@ -31532,11 +31508,7 @@
         <w:t>When a branch is predicted to be taken, but the BTB miss occurred, Ace21064 choose to fetch instructions from continued instructions</w:t>
       </w:r>
       <w:r>
-        <w:t xml:space="preserve">. If the branch is computed, and if it is not equal with the continued address (this </w:t>
-      </w:r>
-      <w:r>
-        <w:lastRenderedPageBreak/>
-        <w:t xml:space="preserve">situation is quite often), the instructions in the pipeline after the branch instruction will be flushed, and re-fetch from the computed branch target address. </w:t>
+        <w:t xml:space="preserve">. If the branch is computed, and if it is not equal with the continued address (this situation is quite often), the instructions in the pipeline after the branch instruction will be flushed, and re-fetch from the computed branch target address. </w:t>
       </w:r>
       <w:r>
         <w:t xml:space="preserve">And if the branch is an indirect branch, there may be need a lot cycles to get the target address. </w:t>
@@ -31555,11 +31527,11 @@
       <w:pPr>
         <w:pStyle w:val="3"/>
       </w:pPr>
-      <w:bookmarkStart w:id="66" w:name="_Toc495264725"/>
+      <w:bookmarkStart w:id="65" w:name="_Toc495264725"/>
       <w:r>
         <w:t>Ports</w:t>
       </w:r>
-      <w:bookmarkEnd w:id="66"/>
+      <w:bookmarkEnd w:id="65"/>
     </w:p>
     <w:p/>
     <w:tbl>
@@ -33220,59 +33192,55 @@
       <w:pPr>
         <w:pStyle w:val="2"/>
       </w:pPr>
-      <w:bookmarkStart w:id="67" w:name="_Toc495264726"/>
+      <w:bookmarkStart w:id="66" w:name="_Toc495264726"/>
       <w:r>
         <w:t>Branch Ordering Buffer (BOB)</w:t>
+      </w:r>
+      <w:bookmarkEnd w:id="66"/>
+    </w:p>
+    <w:p>
+      <w:pPr>
+        <w:pStyle w:val="3"/>
+      </w:pPr>
+      <w:bookmarkStart w:id="67" w:name="_Toc495264727"/>
+      <w:r>
+        <w:t>Introduction</w:t>
       </w:r>
       <w:bookmarkEnd w:id="67"/>
     </w:p>
     <w:p>
       <w:pPr>
+        <w:ind w:firstLine="420"/>
+      </w:pPr>
+      <w:r>
+        <w:t>Branch ordering Buffer (BOB)</w:t>
+      </w:r>
+      <w:r>
+        <w:t xml:space="preserve"> is a FIFO like buffer</w:t>
+      </w:r>
+      <w:r>
+        <w:t>, which has all the in-flight branches in the processor for updating the BPD non-speculatively in program order and rolling back BPD state such as the branch history register (BHR) used by the branch prediction algorithm. It also maintains a checkpointed copy of the Return Address Stack (RAS). It is required to correct the RAS when there is a BTB miss on a call or return. It sends the required instruction block down the pipeline.</w:t>
+      </w:r>
+    </w:p>
+    <w:p>
+      <w:pPr>
         <w:pStyle w:val="3"/>
       </w:pPr>
-      <w:bookmarkStart w:id="68" w:name="_Toc495264727"/>
-      <w:r>
-        <w:t>Introduction</w:t>
+      <w:bookmarkStart w:id="68" w:name="_Toc495264728"/>
+      <w:r>
+        <w:t>Architecture</w:t>
       </w:r>
       <w:bookmarkEnd w:id="68"/>
     </w:p>
     <w:p>
       <w:pPr>
-        <w:ind w:firstLine="420"/>
-      </w:pPr>
-      <w:r>
-        <w:t>Branch ordering Buffer (BOB)</w:t>
-      </w:r>
-      <w:r>
-        <w:t xml:space="preserve"> is a FIFO like buffer</w:t>
-      </w:r>
-      <w:r>
-        <w:t xml:space="preserve">, which has all the in-flight branches in the processor for updating the BPD non-speculatively in program order and rolling back BPD state such as the branch history </w:t>
-      </w:r>
-      <w:r>
-        <w:lastRenderedPageBreak/>
-        <w:t>register (BHR) used by the branch prediction algorithm. It also maintains a checkpointed copy of the Return Address Stack (RAS). It is required to correct the RAS when there is a BTB miss on a call or return. It sends the required instruction block down the pipeline.</w:t>
-      </w:r>
-    </w:p>
-    <w:p>
-      <w:pPr>
         <w:pStyle w:val="3"/>
       </w:pPr>
-      <w:bookmarkStart w:id="69" w:name="_Toc495264728"/>
-      <w:r>
-        <w:t>Architecture</w:t>
+      <w:bookmarkStart w:id="69" w:name="_Toc495264729"/>
+      <w:r>
+        <w:t>Ports</w:t>
       </w:r>
       <w:bookmarkEnd w:id="69"/>
-    </w:p>
-    <w:p>
-      <w:pPr>
-        <w:pStyle w:val="3"/>
-      </w:pPr>
-      <w:bookmarkStart w:id="70" w:name="_Toc495264729"/>
-      <w:r>
-        <w:t>Ports</w:t>
-      </w:r>
-      <w:bookmarkEnd w:id="70"/>
     </w:p>
     <w:tbl>
       <w:tblPr>
@@ -33876,35 +33844,34 @@
       <w:pPr>
         <w:pStyle w:val="1"/>
       </w:pPr>
-      <w:bookmarkStart w:id="71" w:name="_Toc495264730"/>
-      <w:r>
-        <w:lastRenderedPageBreak/>
+      <w:bookmarkStart w:id="70" w:name="_Toc495264730"/>
+      <w:r>
         <w:t>Instruction Decoder Unit(IDU)</w:t>
+      </w:r>
+      <w:bookmarkEnd w:id="70"/>
+    </w:p>
+    <w:p>
+      <w:pPr>
+        <w:pStyle w:val="2"/>
+      </w:pPr>
+      <w:bookmarkStart w:id="71" w:name="_Toc495264731"/>
+      <w:r>
+        <w:t>Overview</w:t>
       </w:r>
       <w:bookmarkEnd w:id="71"/>
     </w:p>
     <w:p>
       <w:pPr>
-        <w:pStyle w:val="2"/>
-      </w:pPr>
-      <w:bookmarkStart w:id="72" w:name="_Toc495264731"/>
-      <w:r>
-        <w:t>Overview</w:t>
-      </w:r>
-      <w:bookmarkEnd w:id="72"/>
-    </w:p>
-    <w:p>
-      <w:pPr>
         <w:pStyle w:val="3"/>
       </w:pPr>
-      <w:bookmarkStart w:id="73" w:name="_Toc495264732"/>
+      <w:bookmarkStart w:id="72" w:name="_Toc495264732"/>
       <w:r>
         <w:rPr>
           <w:rFonts w:hint="cs"/>
         </w:rPr>
         <w:t>Introduction</w:t>
       </w:r>
-      <w:bookmarkEnd w:id="73"/>
+      <w:bookmarkEnd w:id="72"/>
     </w:p>
     <w:p>
       <w:pPr>
@@ -33969,7 +33936,7 @@
       <w:pPr>
         <w:pStyle w:val="3"/>
       </w:pPr>
-      <w:bookmarkStart w:id="74" w:name="_Toc495264733"/>
+      <w:bookmarkStart w:id="73" w:name="_Toc495264733"/>
       <w:r>
         <w:t>S</w:t>
       </w:r>
@@ -33982,7 +33949,7 @@
       <w:r>
         <w:t>modules</w:t>
       </w:r>
-      <w:bookmarkEnd w:id="74"/>
+      <w:bookmarkEnd w:id="73"/>
     </w:p>
     <w:p>
       <w:pPr>
@@ -33990,7 +33957,7 @@
         <w:keepNext/>
         <w:jc w:val="center"/>
       </w:pPr>
-      <w:bookmarkStart w:id="75" w:name="_Toc495264808"/>
+      <w:bookmarkStart w:id="74" w:name="_Toc495264808"/>
       <w:r>
         <w:t xml:space="preserve">Table </w:t>
       </w:r>
@@ -34016,7 +33983,7 @@
       <w:r>
         <w:t xml:space="preserve"> ace_decode sub-modules</w:t>
       </w:r>
-      <w:bookmarkEnd w:id="75"/>
+      <w:bookmarkEnd w:id="74"/>
     </w:p>
     <w:tbl>
       <w:tblPr>
@@ -34342,21 +34309,21 @@
       <w:pPr>
         <w:pStyle w:val="2"/>
       </w:pPr>
-      <w:bookmarkStart w:id="76" w:name="_Toc495264734"/>
+      <w:bookmarkStart w:id="75" w:name="_Toc495264734"/>
       <w:r>
         <w:t>Instruction Buffer</w:t>
       </w:r>
-      <w:bookmarkEnd w:id="76"/>
+      <w:bookmarkEnd w:id="75"/>
     </w:p>
     <w:p>
       <w:pPr>
         <w:pStyle w:val="3"/>
       </w:pPr>
-      <w:bookmarkStart w:id="77" w:name="_Toc495264735"/>
+      <w:bookmarkStart w:id="76" w:name="_Toc495264735"/>
       <w:r>
         <w:t>Introduction</w:t>
       </w:r>
-      <w:bookmarkEnd w:id="77"/>
+      <w:bookmarkEnd w:id="76"/>
     </w:p>
     <w:p>
       <w:r>
@@ -34408,26 +34375,25 @@
       <w:pPr>
         <w:pStyle w:val="3"/>
       </w:pPr>
-      <w:bookmarkStart w:id="78" w:name="_Toc495264736"/>
-      <w:r>
-        <w:lastRenderedPageBreak/>
+      <w:bookmarkStart w:id="77" w:name="_Toc495264736"/>
+      <w:r>
         <w:t>Architecture</w:t>
       </w:r>
-      <w:bookmarkEnd w:id="78"/>
+      <w:bookmarkEnd w:id="77"/>
     </w:p>
     <w:p/>
     <w:p>
       <w:pPr>
         <w:pStyle w:val="3"/>
       </w:pPr>
-      <w:bookmarkStart w:id="79" w:name="_Toc495264737"/>
+      <w:bookmarkStart w:id="78" w:name="_Toc495264737"/>
       <w:r>
         <w:rPr>
           <w:rFonts w:hint="cs"/>
         </w:rPr>
         <w:t>Ports</w:t>
       </w:r>
-      <w:bookmarkEnd w:id="79"/>
+      <w:bookmarkEnd w:id="78"/>
     </w:p>
     <w:p>
       <w:pPr>
@@ -34435,7 +34401,7 @@
         <w:keepNext/>
         <w:jc w:val="center"/>
       </w:pPr>
-      <w:bookmarkStart w:id="80" w:name="_Toc495264809"/>
+      <w:bookmarkStart w:id="79" w:name="_Toc495264809"/>
       <w:r>
         <w:t xml:space="preserve">Table </w:t>
       </w:r>
@@ -34461,7 +34427,7 @@
       <w:r>
         <w:t xml:space="preserve"> instruction buffer ports</w:t>
       </w:r>
-      <w:bookmarkEnd w:id="80"/>
+      <w:bookmarkEnd w:id="79"/>
     </w:p>
     <w:tbl>
       <w:tblPr>
@@ -35415,21 +35381,21 @@
       <w:pPr>
         <w:pStyle w:val="2"/>
       </w:pPr>
-      <w:bookmarkStart w:id="81" w:name="_Toc495264738"/>
+      <w:bookmarkStart w:id="80" w:name="_Toc495264738"/>
       <w:r>
         <w:t>Instruction Decoder</w:t>
       </w:r>
-      <w:bookmarkEnd w:id="81"/>
+      <w:bookmarkEnd w:id="80"/>
     </w:p>
     <w:p>
       <w:pPr>
         <w:pStyle w:val="3"/>
       </w:pPr>
-      <w:bookmarkStart w:id="82" w:name="_Toc495264739"/>
+      <w:bookmarkStart w:id="81" w:name="_Toc495264739"/>
       <w:r>
         <w:t>Introduction</w:t>
       </w:r>
-      <w:bookmarkEnd w:id="82"/>
+      <w:bookmarkEnd w:id="81"/>
     </w:p>
     <w:p>
       <w:pPr>
@@ -35497,44 +35463,43 @@
       <w:pPr>
         <w:pStyle w:val="3"/>
       </w:pPr>
-      <w:bookmarkStart w:id="83" w:name="_Toc495264740"/>
+      <w:bookmarkStart w:id="82" w:name="_Toc495264740"/>
       <w:r>
         <w:t>Architecture</w:t>
+      </w:r>
+      <w:bookmarkEnd w:id="82"/>
+    </w:p>
+    <w:p>
+      <w:pPr>
+        <w:pStyle w:val="1"/>
+      </w:pPr>
+      <w:bookmarkStart w:id="83" w:name="_Toc495264741"/>
+      <w:r>
+        <w:t xml:space="preserve">Register </w:t>
+      </w:r>
+      <w:r>
+        <w:t>Renaming Unit</w:t>
+      </w:r>
+      <w:r>
+        <w:t xml:space="preserve"> (</w:t>
+      </w:r>
+      <w:r>
+        <w:t>R</w:t>
+      </w:r>
+      <w:r>
+        <w:t>RU)</w:t>
       </w:r>
       <w:bookmarkEnd w:id="83"/>
     </w:p>
     <w:p>
       <w:pPr>
-        <w:pStyle w:val="1"/>
-      </w:pPr>
-      <w:bookmarkStart w:id="84" w:name="_Toc495264741"/>
-      <w:r>
-        <w:lastRenderedPageBreak/>
-        <w:t xml:space="preserve">Register </w:t>
-      </w:r>
-      <w:r>
-        <w:t>Renaming Unit</w:t>
-      </w:r>
-      <w:r>
-        <w:t xml:space="preserve"> (</w:t>
-      </w:r>
-      <w:r>
-        <w:t>R</w:t>
-      </w:r>
-      <w:r>
-        <w:t>RU)</w:t>
+        <w:pStyle w:val="2"/>
+      </w:pPr>
+      <w:bookmarkStart w:id="84" w:name="_Toc495264742"/>
+      <w:r>
+        <w:t>Overview</w:t>
       </w:r>
       <w:bookmarkEnd w:id="84"/>
-    </w:p>
-    <w:p>
-      <w:pPr>
-        <w:pStyle w:val="2"/>
-      </w:pPr>
-      <w:bookmarkStart w:id="85" w:name="_Toc495264742"/>
-      <w:r>
-        <w:t>Overview</w:t>
-      </w:r>
-      <w:bookmarkEnd w:id="85"/>
     </w:p>
     <w:p>
       <w:pPr>
@@ -35674,14 +35639,14 @@
       <w:pPr>
         <w:pStyle w:val="3"/>
       </w:pPr>
-      <w:bookmarkStart w:id="86" w:name="_Toc495264743"/>
+      <w:bookmarkStart w:id="85" w:name="_Toc495264743"/>
       <w:r>
         <w:rPr>
           <w:rFonts w:hint="cs"/>
         </w:rPr>
         <w:t>Introduction</w:t>
       </w:r>
-      <w:bookmarkEnd w:id="86"/>
+      <w:bookmarkEnd w:id="85"/>
     </w:p>
     <w:p>
       <w:pPr>
@@ -35950,11 +35915,13 @@
       </w:pPr>
     </w:p>
     <w:p>
-      <w:r>
-        <w:t>Memory dependence prediction using store sets.</w:t>
+      <w:pPr>
+        <w:ind w:firstLine="420"/>
+      </w:pPr>
+      <w:r>
+        <w:t>To improve performance, the out-of-order machine should issue load instructions as early as possible, In order to avoid memory-order violations with prior store instructions that write to the same memory location. Ace21064 use memory dependence prediction to identify the stores upon which a load depends.</w:t>
       </w:r>
     </w:p>
-    <w:p/>
     <w:p>
       <w:pPr>
         <w:keepNext/>
@@ -35962,10 +35929,10 @@
       </w:pPr>
       <w:r>
         <w:object w:dxaOrig="9121" w:dyaOrig="7261">
-          <v:shape id="_x0000_i1034" type="#_x0000_t75" style="width:455.65pt;height:363.85pt" o:ole="">
+          <v:shape id="_x0000_i1033" type="#_x0000_t75" style="width:455.45pt;height:363.8pt" o:ole="">
             <v:imagedata r:id="rId24" o:title=""/>
           </v:shape>
-          <o:OLEObject Type="Embed" ProgID="Visio.Drawing.15" ShapeID="_x0000_i1034" DrawAspect="Content" ObjectID="_1569006538" r:id="rId25"/>
+          <o:OLEObject Type="Embed" ProgID="Visio.Drawing.15" ShapeID="_x0000_i1033" DrawAspect="Content" ObjectID="_1569442824" r:id="rId25"/>
         </w:object>
       </w:r>
     </w:p>
@@ -35974,7 +35941,7 @@
         <w:pStyle w:val="ae"/>
         <w:jc w:val="center"/>
       </w:pPr>
-      <w:bookmarkStart w:id="87" w:name="_Toc495264796"/>
+      <w:bookmarkStart w:id="86" w:name="_Toc495264796"/>
       <w:r>
         <w:t xml:space="preserve">Figure </w:t>
       </w:r>
@@ -36000,25 +35967,25 @@
       <w:r>
         <w:t xml:space="preserve"> Register Renaming Unit</w:t>
       </w:r>
+      <w:bookmarkEnd w:id="86"/>
+    </w:p>
+    <w:p>
+      <w:pPr>
+        <w:pStyle w:val="3"/>
+      </w:pPr>
+      <w:bookmarkStart w:id="87" w:name="_Toc495264744"/>
+      <w:r>
+        <w:t>Signals</w:t>
+      </w:r>
       <w:bookmarkEnd w:id="87"/>
     </w:p>
     <w:p>
       <w:pPr>
-        <w:pStyle w:val="3"/>
-      </w:pPr>
-      <w:bookmarkStart w:id="88" w:name="_Toc495264744"/>
-      <w:r>
-        <w:t>Signals</w:t>
-      </w:r>
-      <w:bookmarkEnd w:id="88"/>
-    </w:p>
-    <w:p>
-      <w:pPr>
         <w:pStyle w:val="ae"/>
         <w:keepNext/>
         <w:jc w:val="center"/>
       </w:pPr>
-      <w:bookmarkStart w:id="89" w:name="_Toc495264810"/>
+      <w:bookmarkStart w:id="88" w:name="_Toc495264810"/>
       <w:r>
         <w:t xml:space="preserve">Table </w:t>
       </w:r>
@@ -36053,7 +36020,7 @@
       <w:r>
         <w:t xml:space="preserve"> port signals</w:t>
       </w:r>
-      <w:bookmarkEnd w:id="89"/>
+      <w:bookmarkEnd w:id="88"/>
     </w:p>
     <w:tbl>
       <w:tblPr>
@@ -36545,7 +36512,7 @@
       <w:pPr>
         <w:pStyle w:val="3"/>
       </w:pPr>
-      <w:bookmarkStart w:id="90" w:name="_Toc495264745"/>
+      <w:bookmarkStart w:id="89" w:name="_Toc495264745"/>
       <w:r>
         <w:t>S</w:t>
       </w:r>
@@ -36558,7 +36525,7 @@
       <w:r>
         <w:t>modules</w:t>
       </w:r>
-      <w:bookmarkEnd w:id="90"/>
+      <w:bookmarkEnd w:id="89"/>
     </w:p>
     <w:p>
       <w:pPr>
@@ -36566,7 +36533,7 @@
         <w:keepNext/>
         <w:jc w:val="center"/>
       </w:pPr>
-      <w:bookmarkStart w:id="91" w:name="_Toc495264811"/>
+      <w:bookmarkStart w:id="90" w:name="_Toc495264811"/>
       <w:r>
         <w:t xml:space="preserve">Table </w:t>
       </w:r>
@@ -36595,7 +36562,7 @@
       <w:r>
         <w:t xml:space="preserve"> sub-modules</w:t>
       </w:r>
-      <w:bookmarkEnd w:id="91"/>
+      <w:bookmarkEnd w:id="90"/>
     </w:p>
     <w:tbl>
       <w:tblPr>
@@ -36695,7 +36662,6 @@
                 <w:b w:val="0"/>
                 <w:lang w:eastAsia="zh-CN"/>
               </w:rPr>
-              <w:lastRenderedPageBreak/>
               <w:t>spec_rat</w:t>
             </w:r>
           </w:p>
@@ -36716,7 +36682,13 @@
               <w:rPr>
                 <w:lang w:eastAsia="zh-CN"/>
               </w:rPr>
-              <w:t xml:space="preserve">speculative RAT with 12 </w:t>
+              <w:t>S</w:t>
+            </w:r>
+            <w:r>
+              <w:rPr>
+                <w:lang w:eastAsia="zh-CN"/>
+              </w:rPr>
+              <w:t xml:space="preserve">peculative RAT with 12 </w:t>
             </w:r>
             <w:r>
               <w:rPr>
@@ -36778,7 +36750,37 @@
               <w:rPr>
                 <w:lang w:eastAsia="zh-CN"/>
               </w:rPr>
-              <w:t>speculative FreeList with 4 read ports(four-wide renaming per cycle), 8 write ports (eight wide retire per cycle)</w:t>
+              <w:t>S</w:t>
+            </w:r>
+            <w:r>
+              <w:rPr>
+                <w:lang w:eastAsia="zh-CN"/>
+              </w:rPr>
+              <w:t xml:space="preserve">peculative </w:t>
+            </w:r>
+            <w:r>
+              <w:rPr>
+                <w:lang w:eastAsia="zh-CN"/>
+              </w:rPr>
+              <w:t>register f</w:t>
+            </w:r>
+            <w:r>
+              <w:rPr>
+                <w:lang w:eastAsia="zh-CN"/>
+              </w:rPr>
+              <w:t>ree</w:t>
+            </w:r>
+            <w:r>
+              <w:rPr>
+                <w:lang w:eastAsia="zh-CN"/>
+              </w:rPr>
+              <w:t xml:space="preserve"> l</w:t>
+            </w:r>
+            <w:r>
+              <w:rPr>
+                <w:lang w:eastAsia="zh-CN"/>
+              </w:rPr>
+              <w:t>ist with 4 read ports(four-wide renaming per cycle), 8 write ports (eight wide retire per cycle)</w:t>
             </w:r>
             <w:r>
               <w:rPr>
@@ -36811,7 +36813,7 @@
                 <w:b w:val="0"/>
                 <w:lang w:eastAsia="zh-CN"/>
               </w:rPr>
-              <w:t>mdp_ssit</w:t>
+              <w:t>ssit</w:t>
             </w:r>
           </w:p>
         </w:tc>
@@ -36852,7 +36854,7 @@
               <w:rPr>
                 <w:b w:val="0"/>
               </w:rPr>
-              <w:t>mdp_ssit_dpd_chk</w:t>
+              <w:t>dep_chk_ssit</w:t>
             </w:r>
           </w:p>
         </w:tc>
@@ -36896,7 +36898,7 @@
               <w:rPr>
                 <w:b w:val="0"/>
               </w:rPr>
-              <w:t>mdp_lfst</w:t>
+              <w:t>lfst</w:t>
             </w:r>
           </w:p>
         </w:tc>
@@ -36937,7 +36939,7 @@
               <w:rPr>
                 <w:b w:val="0"/>
               </w:rPr>
-              <w:t>mdp_dpd_chk</w:t>
+              <w:t>dep_chk</w:t>
             </w:r>
           </w:p>
         </w:tc>
@@ -36983,6 +36985,12 @@
                 <w:b w:val="0"/>
               </w:rPr>
             </w:pPr>
+            <w:r>
+              <w:rPr>
+                <w:b w:val="0"/>
+              </w:rPr>
+              <w:t>map</w:t>
+            </w:r>
           </w:p>
         </w:tc>
         <w:tc>
@@ -37066,7 +37074,10 @@
       <w:pPr>
         <w:pStyle w:val="2"/>
       </w:pPr>
-      <w:bookmarkStart w:id="92" w:name="_Toc495264746"/>
+      <w:bookmarkStart w:id="91" w:name="_Toc495264746"/>
+      <w:r>
+        <w:t xml:space="preserve">Speculative </w:t>
+      </w:r>
       <w:r>
         <w:t xml:space="preserve">Register Alias Table </w:t>
       </w:r>
@@ -37074,12 +37085,15 @@
         <w:t>(</w:t>
       </w:r>
       <w:r>
+        <w:t>Spec</w:t>
+      </w:r>
+      <w:r>
         <w:t>RAT</w:t>
       </w:r>
       <w:r>
         <w:t>)</w:t>
       </w:r>
-      <w:bookmarkEnd w:id="92"/>
+      <w:bookmarkEnd w:id="91"/>
     </w:p>
     <w:p>
       <w:pPr>
@@ -37329,14 +37343,32 @@
           <w:lang w:eastAsia="zh-CN"/>
         </w:rPr>
       </w:pPr>
-      <w:bookmarkStart w:id="93" w:name="_Toc495264747"/>
+      <w:bookmarkStart w:id="92" w:name="_Toc495264747"/>
       <w:r>
         <w:rPr>
           <w:lang w:eastAsia="zh-CN"/>
         </w:rPr>
-        <w:t>Register Free List (RFL)</w:t>
-      </w:r>
-      <w:bookmarkEnd w:id="93"/>
+        <w:t xml:space="preserve">Speculative </w:t>
+      </w:r>
+      <w:r>
+        <w:rPr>
+          <w:lang w:eastAsia="zh-CN"/>
+        </w:rPr>
+        <w:t>Register Free List (</w:t>
+      </w:r>
+      <w:r>
+        <w:rPr>
+          <w:lang w:eastAsia="zh-CN"/>
+        </w:rPr>
+        <w:t>Spec</w:t>
+      </w:r>
+      <w:r>
+        <w:rPr>
+          <w:lang w:eastAsia="zh-CN"/>
+        </w:rPr>
+        <w:t>RFL)</w:t>
+      </w:r>
+      <w:bookmarkEnd w:id="92"/>
     </w:p>
     <w:p>
       <w:pPr>
@@ -37450,7 +37482,6 @@
         <w:rPr>
           <w:lang w:eastAsia="zh-CN"/>
         </w:rPr>
-        <w:lastRenderedPageBreak/>
         <w:t>48 entries (physical register count)</w:t>
       </w:r>
     </w:p>
@@ -37484,11 +37515,11 @@
       <w:pPr>
         <w:pStyle w:val="3"/>
       </w:pPr>
-      <w:bookmarkStart w:id="94" w:name="_Toc495264748"/>
+      <w:bookmarkStart w:id="93" w:name="_Toc495264748"/>
       <w:r>
         <w:t>Ports</w:t>
       </w:r>
-      <w:bookmarkEnd w:id="94"/>
+      <w:bookmarkEnd w:id="93"/>
     </w:p>
     <w:tbl>
       <w:tblPr>
@@ -39897,12 +39928,12 @@
                 <w:lang w:eastAsia="zh-CN"/>
               </w:rPr>
             </w:pPr>
+            <w:bookmarkStart w:id="94" w:name="_GoBack"/>
             <w:r>
               <w:rPr>
                 <w:b w:val="0"/>
                 <w:lang w:eastAsia="zh-CN"/>
               </w:rPr>
-              <w:lastRenderedPageBreak/>
               <w:t>inst1_vld_r</w:t>
             </w:r>
           </w:p>
@@ -39960,6 +39991,7 @@
           </w:p>
         </w:tc>
       </w:tr>
+      <w:bookmarkEnd w:id="94"/>
       <w:tr>
         <w:tc>
           <w:tcPr>
@@ -40038,75 +40070,67 @@
       </w:tr>
     </w:tbl>
     <w:p/>
+    <w:p/>
     <w:p>
       <w:pPr>
         <w:pStyle w:val="2"/>
       </w:pPr>
-      <w:bookmarkStart w:id="95" w:name="_Toc495264749"/>
-      <w:r>
-        <w:t>Data dependency Checker</w:t>
+      <w:bookmarkStart w:id="95" w:name="_Toc495264750"/>
+      <w:r>
+        <w:t>Memory dependence</w:t>
+      </w:r>
+      <w:r>
+        <w:t xml:space="preserve"> predictor</w:t>
       </w:r>
       <w:bookmarkEnd w:id="95"/>
+    </w:p>
+    <w:p>
+      <w:pPr>
+        <w:pStyle w:val="3"/>
+      </w:pPr>
+      <w:bookmarkStart w:id="96" w:name="_Toc495264751"/>
+      <w:r>
+        <w:t>Introduction</w:t>
+      </w:r>
+      <w:bookmarkEnd w:id="96"/>
     </w:p>
     <w:p/>
     <w:p>
       <w:pPr>
-        <w:pStyle w:val="2"/>
-      </w:pPr>
-      <w:bookmarkStart w:id="96" w:name="_Toc495264750"/>
-      <w:r>
-        <w:t>Memory dependency predictor</w:t>
-      </w:r>
-      <w:bookmarkEnd w:id="96"/>
-    </w:p>
-    <w:p>
-      <w:pPr>
         <w:pStyle w:val="3"/>
       </w:pPr>
-      <w:bookmarkStart w:id="97" w:name="_Toc495264751"/>
-      <w:r>
-        <w:t>Introduction</w:t>
+      <w:bookmarkStart w:id="97" w:name="_Toc495264752"/>
+      <w:r>
+        <w:t>Architecture</w:t>
       </w:r>
       <w:bookmarkEnd w:id="97"/>
     </w:p>
     <w:p/>
     <w:p>
       <w:pPr>
-        <w:pStyle w:val="3"/>
-      </w:pPr>
-      <w:bookmarkStart w:id="98" w:name="_Toc495264752"/>
-      <w:r>
-        <w:t>Architecture</w:t>
+        <w:pStyle w:val="1"/>
+      </w:pPr>
+      <w:bookmarkStart w:id="98" w:name="_Toc495264753"/>
+      <w:r>
+        <w:t>Instruction Schedule Unit</w:t>
+      </w:r>
+      <w:r>
+        <w:t xml:space="preserve"> </w:t>
+      </w:r>
+      <w:r>
+        <w:t>(ISU)</w:t>
       </w:r>
       <w:bookmarkEnd w:id="98"/>
     </w:p>
-    <w:p/>
     <w:p>
       <w:pPr>
-        <w:pStyle w:val="1"/>
-      </w:pPr>
-      <w:bookmarkStart w:id="99" w:name="_Toc495264753"/>
-      <w:r>
-        <w:lastRenderedPageBreak/>
-        <w:t>Instruction Schedule Unit</w:t>
-      </w:r>
-      <w:r>
-        <w:t xml:space="preserve"> </w:t>
-      </w:r>
-      <w:r>
-        <w:t>(ISU)</w:t>
+        <w:pStyle w:val="2"/>
+      </w:pPr>
+      <w:bookmarkStart w:id="99" w:name="_Toc495264754"/>
+      <w:r>
+        <w:t>Overview</w:t>
       </w:r>
       <w:bookmarkEnd w:id="99"/>
-    </w:p>
-    <w:p>
-      <w:pPr>
-        <w:pStyle w:val="2"/>
-      </w:pPr>
-      <w:bookmarkStart w:id="100" w:name="_Toc495264754"/>
-      <w:r>
-        <w:t>Overview</w:t>
-      </w:r>
-      <w:bookmarkEnd w:id="100"/>
     </w:p>
     <w:p>
       <w:pPr>
@@ -40194,7 +40218,7 @@
       <w:pPr>
         <w:pStyle w:val="3"/>
       </w:pPr>
-      <w:bookmarkStart w:id="101" w:name="_Toc495264755"/>
+      <w:bookmarkStart w:id="100" w:name="_Toc495264755"/>
       <w:r>
         <w:rPr>
           <w:rFonts w:hint="cs"/>
@@ -40207,7 +40231,7 @@
         </w:rPr>
         <w:t>n</w:t>
       </w:r>
-      <w:bookmarkEnd w:id="101"/>
+      <w:bookmarkEnd w:id="100"/>
     </w:p>
     <w:p>
       <w:pPr>
@@ -40392,10 +40416,10 @@
       </w:pPr>
       <w:r>
         <w:object w:dxaOrig="9133" w:dyaOrig="7765">
-          <v:shape id="_x0000_i1035" type="#_x0000_t75" style="width:457.3pt;height:388.05pt" o:ole="">
+          <v:shape id="_x0000_i1034" type="#_x0000_t75" style="width:457.1pt;height:387.8pt" o:ole="">
             <v:imagedata r:id="rId26" o:title=""/>
           </v:shape>
-          <o:OLEObject Type="Embed" ProgID="Visio.Drawing.15" ShapeID="_x0000_i1035" DrawAspect="Content" ObjectID="_1569006539" r:id="rId27"/>
+          <o:OLEObject Type="Embed" ProgID="Visio.Drawing.15" ShapeID="_x0000_i1034" DrawAspect="Content" ObjectID="_1569442825" r:id="rId27"/>
         </w:object>
       </w:r>
     </w:p>
@@ -40403,14 +40427,14 @@
       <w:pPr>
         <w:pStyle w:val="3"/>
       </w:pPr>
-      <w:bookmarkStart w:id="102" w:name="_Toc495264756"/>
+      <w:bookmarkStart w:id="101" w:name="_Toc495264756"/>
       <w:r>
         <w:t>Feature</w:t>
       </w:r>
       <w:r>
         <w:t>s</w:t>
       </w:r>
-      <w:bookmarkEnd w:id="102"/>
+      <w:bookmarkEnd w:id="101"/>
     </w:p>
     <w:p>
       <w:r>
@@ -40599,11 +40623,11 @@
       <w:r>
         <w:t xml:space="preserve"> </w:t>
       </w:r>
-      <w:bookmarkStart w:id="103" w:name="_Toc495264757"/>
+      <w:bookmarkStart w:id="102" w:name="_Toc495264757"/>
       <w:r>
         <w:t>Reservation Station</w:t>
       </w:r>
-      <w:bookmarkEnd w:id="103"/>
+      <w:bookmarkEnd w:id="102"/>
     </w:p>
     <w:p>
       <w:pPr>
@@ -40655,11 +40679,7 @@
         <w:t xml:space="preserve">. In dispatch stage, the dispatch (allocation) logic </w:t>
       </w:r>
       <w:r>
-        <w:t xml:space="preserve">receives the information of 4 </w:t>
-      </w:r>
-      <w:r>
-        <w:lastRenderedPageBreak/>
-        <w:t xml:space="preserve">instructions from register renaming stage, </w:t>
+        <w:t xml:space="preserve">receives the information of 4 instructions from register renaming stage, </w:t>
       </w:r>
       <w:r>
         <w:t>write instruction data (source register index, and some control information, see RS entry consistence details) into different RSs by different instruction type.</w:t>
@@ -40669,11 +40689,11 @@
       <w:pPr>
         <w:pStyle w:val="3"/>
       </w:pPr>
-      <w:bookmarkStart w:id="104" w:name="_Toc495264758"/>
+      <w:bookmarkStart w:id="103" w:name="_Toc495264758"/>
       <w:r>
         <w:t>Signals</w:t>
       </w:r>
-      <w:bookmarkEnd w:id="104"/>
+      <w:bookmarkEnd w:id="103"/>
     </w:p>
     <w:p>
       <w:pPr>
@@ -40681,7 +40701,7 @@
         <w:keepNext/>
         <w:jc w:val="center"/>
       </w:pPr>
-      <w:bookmarkStart w:id="105" w:name="_Toc495264812"/>
+      <w:bookmarkStart w:id="104" w:name="_Toc495264812"/>
       <w:r>
         <w:t xml:space="preserve">Table </w:t>
       </w:r>
@@ -40716,7 +40736,7 @@
       <w:r>
         <w:t xml:space="preserve"> port signals</w:t>
       </w:r>
-      <w:bookmarkEnd w:id="105"/>
+      <w:bookmarkEnd w:id="104"/>
     </w:p>
     <w:tbl>
       <w:tblPr>
@@ -41783,7 +41803,7 @@
       <w:pPr>
         <w:pStyle w:val="3"/>
       </w:pPr>
-      <w:bookmarkStart w:id="106" w:name="_Toc495264759"/>
+      <w:bookmarkStart w:id="105" w:name="_Toc495264759"/>
       <w:r>
         <w:t>S</w:t>
       </w:r>
@@ -41796,7 +41816,7 @@
       <w:r>
         <w:t>modules</w:t>
       </w:r>
-      <w:bookmarkEnd w:id="106"/>
+      <w:bookmarkEnd w:id="105"/>
     </w:p>
     <w:p>
       <w:pPr>
@@ -41804,7 +41824,7 @@
         <w:keepNext/>
         <w:jc w:val="center"/>
       </w:pPr>
-      <w:bookmarkStart w:id="107" w:name="_Toc495264813"/>
+      <w:bookmarkStart w:id="106" w:name="_Toc495264813"/>
       <w:r>
         <w:t xml:space="preserve">Table </w:t>
       </w:r>
@@ -41830,7 +41850,7 @@
       <w:r>
         <w:t xml:space="preserve"> ace_rename sub-modules</w:t>
       </w:r>
-      <w:bookmarkEnd w:id="107"/>
+      <w:bookmarkEnd w:id="106"/>
     </w:p>
     <w:tbl>
       <w:tblPr>
@@ -42202,62 +42222,61 @@
       <w:pPr>
         <w:pStyle w:val="1"/>
       </w:pPr>
-      <w:bookmarkStart w:id="108" w:name="_Toc495264760"/>
-      <w:r>
-        <w:lastRenderedPageBreak/>
+      <w:bookmarkStart w:id="107" w:name="_Toc495264760"/>
+      <w:r>
         <w:t>Physical Register File (PRF)</w:t>
+      </w:r>
+      <w:bookmarkEnd w:id="107"/>
+    </w:p>
+    <w:p>
+      <w:pPr>
+        <w:pStyle w:val="2"/>
+      </w:pPr>
+      <w:bookmarkStart w:id="108" w:name="_Toc495264761"/>
+      <w:r>
+        <w:t>Overview</w:t>
       </w:r>
       <w:bookmarkEnd w:id="108"/>
     </w:p>
     <w:p>
       <w:pPr>
-        <w:pStyle w:val="2"/>
-      </w:pPr>
-      <w:bookmarkStart w:id="109" w:name="_Toc495264761"/>
-      <w:r>
-        <w:t>Overview</w:t>
-      </w:r>
-      <w:bookmarkEnd w:id="109"/>
+        <w:ind w:firstLine="420"/>
+      </w:pPr>
+      <w:r>
+        <w:t>As mentioned before, Non-Data-Capture architecture is used in current design, Physical Register File (PRF) will be accessed after the instruction was issued.</w:t>
+      </w:r>
+      <w:r>
+        <w:t xml:space="preserve"> In such structure, the PRF read port is twice of issue width. So read port of PRF in current implementation is 6*2, 12 read port needed.</w:t>
+      </w:r>
     </w:p>
     <w:p>
-      <w:pPr>
-        <w:ind w:firstLine="420"/>
-      </w:pPr>
-      <w:r>
-        <w:t>As mentioned before, Non-Data-Capture architecture is used in current design, Physical Register File (PRF) will be accessed after the instruction was issued.</w:t>
-      </w:r>
-      <w:r>
-        <w:t xml:space="preserve"> In such structure, the PRF read port is twice of issue width. So read port of PRF in current implementation is 6*2, 12 read port needed.</w:t>
+      <w:r>
+        <w:t>PRF is the register file which holds all the committed and non</w:t>
+      </w:r>
+      <w:r>
+        <w:t xml:space="preserve">-committed instruction results. The source register </w:t>
+      </w:r>
+      <w:r>
+        <w:t>specifiers of an issued instruction, reads the corresponding values of PRF. At the same time, the source register specifier also compared with the destination register specifier of the previous instruction, to determine if the source operator needs to be captured from the bypass logic.</w:t>
       </w:r>
     </w:p>
     <w:p>
       <w:r>
-        <w:t>PRF is the register file which holds all the committed and non</w:t>
-      </w:r>
-      <w:r>
-        <w:t xml:space="preserve">-committed instruction results. The source register </w:t>
-      </w:r>
-      <w:r>
-        <w:t>specifiers of an issued instruction, reads the corresponding values of PRF. At the same time, the source register specifier also compared with the destination register specifier of the previous instruction, to determine if the source operator needs to be captured from the bypass logic.</w:t>
+        <w:t>In current design, PRF is implemented with RAM, due to the 6-wide issue, 12-read and 6-write ports are required</w:t>
       </w:r>
     </w:p>
     <w:p>
-      <w:r>
-        <w:t>In current design, PRF is implemented with RAM, due to the 6-wide issue, 12-read and 6-write ports are required</w:t>
-      </w:r>
-    </w:p>
-    <w:p>
       <w:pPr>
         <w:pStyle w:val="3"/>
       </w:pPr>
-      <w:bookmarkStart w:id="110" w:name="_Toc495264762"/>
+      <w:bookmarkStart w:id="109" w:name="_Toc495264762"/>
       <w:r>
         <w:rPr>
           <w:rFonts w:hint="cs"/>
         </w:rPr>
         <w:t>Introduction</w:t>
       </w:r>
-      <w:bookmarkEnd w:id="110"/>
+      <w:bookmarkEnd w:id="109"/>
     </w:p>
     <w:p>
       <w:r>
@@ -42278,22 +42297,21 @@
       <w:pPr>
         <w:pStyle w:val="1"/>
       </w:pPr>
-      <w:bookmarkStart w:id="111" w:name="_Toc495264763"/>
-      <w:r>
-        <w:lastRenderedPageBreak/>
+      <w:bookmarkStart w:id="110" w:name="_Toc495264763"/>
+      <w:r>
         <w:t>Execution Unit</w:t>
       </w:r>
-      <w:bookmarkEnd w:id="111"/>
+      <w:bookmarkEnd w:id="110"/>
     </w:p>
     <w:p>
       <w:pPr>
         <w:pStyle w:val="2"/>
       </w:pPr>
-      <w:bookmarkStart w:id="112" w:name="_Toc495264764"/>
+      <w:bookmarkStart w:id="111" w:name="_Toc495264764"/>
       <w:r>
         <w:t>Overview</w:t>
       </w:r>
-      <w:bookmarkEnd w:id="112"/>
+      <w:bookmarkEnd w:id="111"/>
     </w:p>
     <w:p>
       <w:r>
@@ -42399,14 +42417,14 @@
       <w:pPr>
         <w:pStyle w:val="3"/>
       </w:pPr>
-      <w:bookmarkStart w:id="113" w:name="_Toc495264765"/>
+      <w:bookmarkStart w:id="112" w:name="_Toc495264765"/>
       <w:r>
         <w:rPr>
           <w:rFonts w:hint="cs"/>
         </w:rPr>
         <w:t>Introduction</w:t>
       </w:r>
-      <w:bookmarkEnd w:id="113"/>
+      <w:bookmarkEnd w:id="112"/>
     </w:p>
     <w:p>
       <w:pPr>
@@ -42427,9 +42445,8 @@
       <w:pPr>
         <w:pStyle w:val="1"/>
       </w:pPr>
-      <w:bookmarkStart w:id="114" w:name="_Toc495264766"/>
-      <w:r>
-        <w:lastRenderedPageBreak/>
+      <w:bookmarkStart w:id="113" w:name="_Toc495264766"/>
+      <w:r>
         <w:t>Load Store Unit</w:t>
       </w:r>
       <w:r>
@@ -42437,104 +42454,103 @@
       </w:r>
       <w:r>
         <w:t>(LSU)</w:t>
+      </w:r>
+      <w:bookmarkEnd w:id="113"/>
+    </w:p>
+    <w:p>
+      <w:pPr>
+        <w:pStyle w:val="3"/>
+      </w:pPr>
+      <w:bookmarkStart w:id="114" w:name="_Toc495264767"/>
+      <w:r>
+        <w:t>Overview</w:t>
       </w:r>
       <w:bookmarkEnd w:id="114"/>
     </w:p>
     <w:p>
-      <w:pPr>
-        <w:pStyle w:val="3"/>
-      </w:pPr>
-      <w:bookmarkStart w:id="115" w:name="_Toc495264767"/>
-      <w:r>
-        <w:t>Overview</w:t>
-      </w:r>
-      <w:bookmarkEnd w:id="115"/>
+      <w:r>
+        <w:t>Load and store instructions typically use register operands to calculate their address</w:t>
+      </w:r>
+      <w:r>
+        <w:t xml:space="preserve">, </w:t>
+      </w:r>
+      <w:r>
+        <w:t>dependence of load and store usually</w:t>
+      </w:r>
+      <w:r>
+        <w:t xml:space="preserve"> unreachable until they are execute</w:t>
+      </w:r>
+      <w:r>
+        <w:t>d</w:t>
+      </w:r>
+      <w:r>
+        <w:t xml:space="preserve">. </w:t>
+      </w:r>
+      <w:r>
+        <w:t>Memory dependence prediction is implemented in current design for load and store to be execute out of order.</w:t>
+      </w:r>
     </w:p>
     <w:p>
       <w:r>
-        <w:t>Load and store instructions typically use register operands to calculate their address</w:t>
-      </w:r>
-      <w:r>
-        <w:t xml:space="preserve">, </w:t>
-      </w:r>
-      <w:r>
-        <w:t>dependence of load and store usually</w:t>
-      </w:r>
-      <w:r>
-        <w:t xml:space="preserve"> unreachable until they are execute</w:t>
-      </w:r>
-      <w:r>
-        <w:t>d</w:t>
-      </w:r>
-      <w:r>
-        <w:t xml:space="preserve">. </w:t>
-      </w:r>
-      <w:r>
-        <w:t>Memory dependence prediction is implemented in current design for load and store to be execute out of order.</w:t>
+        <w:t>By the way, a load instruction compares its address with all un-committed store operation which is older in program order. In case the address matches the store address, the data in store operation will be forward</w:t>
+      </w:r>
+      <w:r>
+        <w:t>ed</w:t>
+      </w:r>
+      <w:r>
+        <w:t xml:space="preserve"> to load instruction, moreover, all store</w:t>
+      </w:r>
+      <w:r>
+        <w:t xml:space="preserve"> operations should update the architectural memory data in program order.</w:t>
       </w:r>
     </w:p>
     <w:p>
       <w:r>
-        <w:t>By the way, a load instruction compares its address with all un-committed store operation which is older in program order. In case the address matches the store address, the data in store operation will be forward</w:t>
-      </w:r>
-      <w:r>
-        <w:t>ed</w:t>
-      </w:r>
-      <w:r>
-        <w:t xml:space="preserve"> to load instruction, moreover, all store</w:t>
-      </w:r>
-      <w:r>
-        <w:t xml:space="preserve"> operations should update the architectural memory data in program order.</w:t>
+        <w:t>Load queue (LQ) and store queue (SQ) are designed to maintain the uncommitted memory operations in program order.</w:t>
+      </w:r>
+      <w:r>
+        <w:t xml:space="preserve"> In current design, an issued load operation takes at least two cycles to execute</w:t>
+      </w:r>
+      <w:r>
+        <w:t>: first cycle, the AGEN unit calculate the load address, in second cycle it goes through an address dependency check.</w:t>
+      </w:r>
+      <w:r>
+        <w:t xml:space="preserve"> The load operation might get its data from data cache or the store queue. And the access to data cache happens in parallel with the checking of store queue.</w:t>
       </w:r>
     </w:p>
     <w:p>
-      <w:r>
-        <w:t>Load queue (LQ) and store queue (SQ) are designed to maintain the uncommitted memory operations in program order.</w:t>
-      </w:r>
-      <w:r>
-        <w:t xml:space="preserve"> In current design, an issued load operation takes at least two cycles to execute</w:t>
-      </w:r>
-      <w:r>
-        <w:t>: first cycle, the AGEN unit calculate the load address, in second cycle it goes through an address dependency check.</w:t>
-      </w:r>
-      <w:r>
-        <w:t xml:space="preserve"> The load operation might get its data from data cache or the store queue. And the access to data cache happens in parallel with the checking of store queue.</w:t>
-      </w:r>
-    </w:p>
-    <w:p>
       <w:pPr>
         <w:pStyle w:val="3"/>
       </w:pPr>
-      <w:bookmarkStart w:id="116" w:name="_Toc495264768"/>
+      <w:bookmarkStart w:id="115" w:name="_Toc495264768"/>
       <w:r>
         <w:t>Introduction</w:t>
       </w:r>
-      <w:bookmarkEnd w:id="116"/>
+      <w:bookmarkEnd w:id="115"/>
     </w:p>
     <w:p/>
     <w:p>
       <w:pPr>
         <w:pStyle w:val="1"/>
       </w:pPr>
-      <w:bookmarkStart w:id="117" w:name="_Toc495264769"/>
-      <w:r>
-        <w:lastRenderedPageBreak/>
+      <w:bookmarkStart w:id="116" w:name="_Toc495264769"/>
+      <w:r>
         <w:t>Level 1 data Cache</w:t>
       </w:r>
       <w:r>
         <w:t xml:space="preserve"> (dCache)</w:t>
       </w:r>
-      <w:bookmarkEnd w:id="117"/>
+      <w:bookmarkEnd w:id="116"/>
     </w:p>
     <w:p>
       <w:pPr>
         <w:pStyle w:val="3"/>
       </w:pPr>
-      <w:bookmarkStart w:id="118" w:name="_Toc495264770"/>
+      <w:bookmarkStart w:id="117" w:name="_Toc495264770"/>
       <w:r>
         <w:t>Overview</w:t>
       </w:r>
-      <w:bookmarkEnd w:id="118"/>
+      <w:bookmarkEnd w:id="117"/>
     </w:p>
     <w:p>
       <w:pPr>
@@ -42651,11 +42667,11 @@
           <w:lang w:eastAsia="zh-CN"/>
         </w:rPr>
       </w:pPr>
-      <w:bookmarkStart w:id="119" w:name="_Toc495264771"/>
+      <w:bookmarkStart w:id="118" w:name="_Toc495264771"/>
       <w:r>
         <w:t>Introduction</w:t>
       </w:r>
-      <w:bookmarkEnd w:id="119"/>
+      <w:bookmarkEnd w:id="118"/>
     </w:p>
     <w:p>
       <w:pPr>
@@ -42671,10 +42687,10 @@
       </w:pPr>
       <w:r>
         <w:object w:dxaOrig="9628" w:dyaOrig="7531">
-          <v:shape id="_x0000_i1036" type="#_x0000_t75" style="width:482pt;height:375.95pt" o:ole="">
+          <v:shape id="_x0000_i1035" type="#_x0000_t75" style="width:481.65pt;height:375.8pt" o:ole="">
             <v:imagedata r:id="rId28" o:title=""/>
           </v:shape>
-          <o:OLEObject Type="Embed" ProgID="Visio.Drawing.15" ShapeID="_x0000_i1036" DrawAspect="Content" ObjectID="_1569006540" r:id="rId29"/>
+          <o:OLEObject Type="Embed" ProgID="Visio.Drawing.15" ShapeID="_x0000_i1035" DrawAspect="Content" ObjectID="_1569442826" r:id="rId29"/>
         </w:object>
       </w:r>
     </w:p>
@@ -42686,7 +42702,7 @@
           <w:lang w:eastAsia="zh-CN"/>
         </w:rPr>
       </w:pPr>
-      <w:bookmarkStart w:id="120" w:name="_Toc495264797"/>
+      <w:bookmarkStart w:id="119" w:name="_Toc495264797"/>
       <w:r>
         <w:t xml:space="preserve">Figure </w:t>
       </w:r>
@@ -42721,29 +42737,28 @@
       <w:r>
         <w:t xml:space="preserve"> overview</w:t>
       </w:r>
-      <w:bookmarkEnd w:id="120"/>
+      <w:bookmarkEnd w:id="119"/>
     </w:p>
     <w:p/>
     <w:p>
       <w:pPr>
         <w:pStyle w:val="1"/>
       </w:pPr>
-      <w:bookmarkStart w:id="121" w:name="_Toc495264772"/>
-      <w:r>
-        <w:lastRenderedPageBreak/>
+      <w:bookmarkStart w:id="120" w:name="_Toc495264772"/>
+      <w:r>
         <w:t>Retire Unit</w:t>
       </w:r>
-      <w:bookmarkEnd w:id="121"/>
+      <w:bookmarkEnd w:id="120"/>
     </w:p>
     <w:p>
       <w:pPr>
         <w:pStyle w:val="2"/>
       </w:pPr>
-      <w:bookmarkStart w:id="122" w:name="_Toc495264773"/>
+      <w:bookmarkStart w:id="121" w:name="_Toc495264773"/>
       <w:r>
         <w:t>Overview</w:t>
       </w:r>
-      <w:bookmarkEnd w:id="122"/>
+      <w:bookmarkEnd w:id="121"/>
     </w:p>
     <w:p>
       <w:r>
@@ -42828,11 +42843,11 @@
       <w:pPr>
         <w:pStyle w:val="3"/>
       </w:pPr>
-      <w:bookmarkStart w:id="123" w:name="_Toc495264774"/>
+      <w:bookmarkStart w:id="122" w:name="_Toc495264774"/>
       <w:r>
         <w:t>Introduction</w:t>
       </w:r>
-      <w:bookmarkEnd w:id="123"/>
+      <w:bookmarkEnd w:id="122"/>
     </w:p>
     <w:p>
       <w:r>
@@ -42924,11 +42939,11 @@
           <w:lang w:eastAsia="zh-CN"/>
         </w:rPr>
       </w:pPr>
-      <w:bookmarkStart w:id="124" w:name="_Toc495264775"/>
+      <w:bookmarkStart w:id="123" w:name="_Toc495264775"/>
       <w:r>
         <w:t>Interrupt</w:t>
       </w:r>
-      <w:bookmarkEnd w:id="124"/>
+      <w:bookmarkEnd w:id="123"/>
     </w:p>
     <w:p>
       <w:pPr>
@@ -42937,7 +42952,7 @@
           <w:lang w:eastAsia="zh-CN"/>
         </w:rPr>
       </w:pPr>
-      <w:bookmarkStart w:id="125" w:name="_Toc495264776"/>
+      <w:bookmarkStart w:id="124" w:name="_Toc495264776"/>
       <w:r>
         <w:rPr>
           <w:rFonts w:hint="eastAsia"/>
@@ -42971,7 +42986,7 @@
         </w:rPr>
         <w:t>ecovery</w:t>
       </w:r>
-      <w:bookmarkEnd w:id="125"/>
+      <w:bookmarkEnd w:id="124"/>
     </w:p>
     <w:p>
       <w:pPr>
@@ -43382,94 +43397,93 @@
       <w:pPr>
         <w:pStyle w:val="1"/>
       </w:pPr>
-      <w:bookmarkStart w:id="126" w:name="_Toc495264777"/>
-      <w:r>
-        <w:lastRenderedPageBreak/>
+      <w:bookmarkStart w:id="125" w:name="_Toc495264777"/>
+      <w:r>
         <w:t>C</w:t>
       </w:r>
       <w:r>
         <w:t>oprocessor</w:t>
+      </w:r>
+      <w:bookmarkEnd w:id="125"/>
+    </w:p>
+    <w:p>
+      <w:pPr>
+        <w:pStyle w:val="2"/>
+      </w:pPr>
+      <w:bookmarkStart w:id="126" w:name="_Toc495264778"/>
+      <w:r>
+        <w:t>Overview</w:t>
       </w:r>
       <w:bookmarkEnd w:id="126"/>
     </w:p>
     <w:p>
+      <w:r>
+        <w:t>Coprocessor of Ace21064 implements PC generator; power management;</w:t>
+      </w:r>
+    </w:p>
+    <w:p>
       <w:pPr>
         <w:pStyle w:val="2"/>
       </w:pPr>
-      <w:bookmarkStart w:id="127" w:name="_Toc495264778"/>
-      <w:r>
-        <w:t>Overview</w:t>
+      <w:bookmarkStart w:id="127" w:name="_Toc495264779"/>
+      <w:r>
+        <w:t>Program Counter Generator (PCGen)</w:t>
       </w:r>
       <w:bookmarkEnd w:id="127"/>
     </w:p>
     <w:p>
-      <w:r>
-        <w:t>Coprocessor of Ace21064 implements PC generator; power management;</w:t>
-      </w:r>
-    </w:p>
-    <w:p>
-      <w:pPr>
-        <w:pStyle w:val="2"/>
-      </w:pPr>
-      <w:bookmarkStart w:id="128" w:name="_Toc495264779"/>
-      <w:r>
-        <w:t>Program Counter Generator (PCGen)</w:t>
+      <w:pPr>
+        <w:pStyle w:val="3"/>
+      </w:pPr>
+      <w:bookmarkStart w:id="128" w:name="_Toc495264780"/>
+      <w:r>
+        <w:t>Introduction</w:t>
       </w:r>
       <w:bookmarkEnd w:id="128"/>
     </w:p>
     <w:p>
       <w:pPr>
+        <w:ind w:firstLine="420"/>
+      </w:pPr>
+      <w:r>
+        <w:t xml:space="preserve">Program counter generator generates the PC for every stage in ace pipeline, and there is several sources for next PC in a superscalar design. </w:t>
+      </w:r>
+    </w:p>
+    <w:p>
+      <w:pPr>
         <w:pStyle w:val="3"/>
       </w:pPr>
-      <w:bookmarkStart w:id="129" w:name="_Toc495264780"/>
-      <w:r>
-        <w:t>Introduction</w:t>
+      <w:bookmarkStart w:id="129" w:name="_Toc495264781"/>
+      <w:r>
+        <w:t>Architecture</w:t>
       </w:r>
       <w:bookmarkEnd w:id="129"/>
     </w:p>
     <w:p>
-      <w:pPr>
-        <w:ind w:firstLine="420"/>
-      </w:pPr>
-      <w:r>
-        <w:t xml:space="preserve">Program counter generator generates the PC for every stage in ace pipeline, and there is several sources for next PC in a superscalar design. </w:t>
+      <w:r>
+        <w:t>Here is the PC generator architecture diagram, which details the next PC comes from.</w:t>
       </w:r>
     </w:p>
     <w:p>
       <w:pPr>
-        <w:pStyle w:val="3"/>
-      </w:pPr>
-      <w:bookmarkStart w:id="130" w:name="_Toc495264781"/>
-      <w:r>
-        <w:t>Architecture</w:t>
-      </w:r>
-      <w:bookmarkEnd w:id="130"/>
+        <w:keepNext/>
+        <w:jc w:val="center"/>
+      </w:pPr>
+      <w:r>
+        <w:object w:dxaOrig="12090" w:dyaOrig="7621">
+          <v:shape id="_x0000_i1036" type="#_x0000_t75" style="width:487.1pt;height:307.1pt" o:ole="">
+            <v:imagedata r:id="rId16" o:title=""/>
+          </v:shape>
+          <o:OLEObject Type="Embed" ProgID="Visio.Drawing.15" ShapeID="_x0000_i1036" DrawAspect="Content" ObjectID="_1569442827" r:id="rId31"/>
+        </w:object>
+      </w:r>
     </w:p>
     <w:p>
-      <w:r>
-        <w:t>Here is the PC generator architecture diagram, which details the next PC comes from.</w:t>
-      </w:r>
-    </w:p>
-    <w:p>
-      <w:pPr>
-        <w:keepNext/>
-        <w:jc w:val="center"/>
-      </w:pPr>
-      <w:r>
-        <w:object w:dxaOrig="12090" w:dyaOrig="7621">
-          <v:shape id="_x0000_i1037" type="#_x0000_t75" style="width:486.95pt;height:307.25pt" o:ole="">
-            <v:imagedata r:id="rId16" o:title=""/>
-          </v:shape>
-          <o:OLEObject Type="Embed" ProgID="Visio.Drawing.15" ShapeID="_x0000_i1037" DrawAspect="Content" ObjectID="_1569006541" r:id="rId31"/>
-        </w:object>
-      </w:r>
-    </w:p>
-    <w:p>
       <w:pPr>
         <w:pStyle w:val="ae"/>
         <w:jc w:val="center"/>
       </w:pPr>
-      <w:bookmarkStart w:id="131" w:name="_Toc495264798"/>
+      <w:bookmarkStart w:id="130" w:name="_Toc495264798"/>
       <w:r>
         <w:t xml:space="preserve">Figure </w:t>
       </w:r>
@@ -43495,26 +43509,25 @@
       <w:r>
         <w:t xml:space="preserve"> PC generate logic</w:t>
       </w:r>
-      <w:bookmarkEnd w:id="131"/>
+      <w:bookmarkEnd w:id="130"/>
     </w:p>
     <w:p>
       <w:pPr>
         <w:pStyle w:val="3"/>
       </w:pPr>
-      <w:bookmarkStart w:id="132" w:name="_Toc495264782"/>
+      <w:bookmarkStart w:id="131" w:name="_Toc495264782"/>
       <w:r>
         <w:t>Ports</w:t>
       </w:r>
-      <w:bookmarkEnd w:id="132"/>
+      <w:bookmarkEnd w:id="131"/>
     </w:p>
     <w:p/>
     <w:p>
       <w:pPr>
         <w:pStyle w:val="2"/>
       </w:pPr>
-      <w:bookmarkStart w:id="133" w:name="_Toc495264783"/>
-      <w:r>
-        <w:lastRenderedPageBreak/>
+      <w:bookmarkStart w:id="132" w:name="_Toc495264783"/>
+      <w:r>
         <w:t>Power M</w:t>
       </w:r>
       <w:r>
@@ -43522,6 +43535,16 @@
       </w:r>
       <w:r>
         <w:t xml:space="preserve"> (PowerM)</w:t>
+      </w:r>
+      <w:bookmarkEnd w:id="132"/>
+    </w:p>
+    <w:p>
+      <w:pPr>
+        <w:pStyle w:val="3"/>
+      </w:pPr>
+      <w:bookmarkStart w:id="133" w:name="_Toc495264784"/>
+      <w:r>
+        <w:t>Introduction</w:t>
       </w:r>
       <w:bookmarkEnd w:id="133"/>
     </w:p>
@@ -43529,9 +43552,9 @@
       <w:pPr>
         <w:pStyle w:val="3"/>
       </w:pPr>
-      <w:bookmarkStart w:id="134" w:name="_Toc495264784"/>
-      <w:r>
-        <w:t>Introduction</w:t>
+      <w:bookmarkStart w:id="134" w:name="_Toc495264785"/>
+      <w:r>
+        <w:t>Architecture</w:t>
       </w:r>
       <w:bookmarkEnd w:id="134"/>
     </w:p>
@@ -43539,21 +43562,11 @@
       <w:pPr>
         <w:pStyle w:val="3"/>
       </w:pPr>
-      <w:bookmarkStart w:id="135" w:name="_Toc495264785"/>
-      <w:r>
-        <w:t>Architecture</w:t>
+      <w:bookmarkStart w:id="135" w:name="_Toc495264786"/>
+      <w:r>
+        <w:t>Ports</w:t>
       </w:r>
       <w:bookmarkEnd w:id="135"/>
-    </w:p>
-    <w:p>
-      <w:pPr>
-        <w:pStyle w:val="3"/>
-      </w:pPr>
-      <w:bookmarkStart w:id="136" w:name="_Toc495264786"/>
-      <w:r>
-        <w:t>Ports</w:t>
-      </w:r>
-      <w:bookmarkEnd w:id="136"/>
     </w:p>
     <w:p/>
     <w:p/>
@@ -43820,7 +43833,7 @@
       <w:rPr>
         <w:noProof/>
       </w:rPr>
-      <w:t>4</w:t>
+      <w:t>46</w:t>
     </w:r>
     <w:r>
       <w:rPr>
@@ -48376,7 +48389,7 @@
 </file>
 
 <file path=customXml/itemProps1.xml><?xml version="1.0" encoding="utf-8"?>
-<ds:datastoreItem xmlns:ds="http://schemas.openxmlformats.org/officeDocument/2006/customXml" ds:itemID="{C80F61EC-5E1E-49F6-86DA-923E128075C2}">
+<ds:datastoreItem xmlns:ds="http://schemas.openxmlformats.org/officeDocument/2006/customXml" ds:itemID="{B7E09847-7F20-4E86-A24A-13C3CA10C99E}">
   <ds:schemaRefs>
     <ds:schemaRef ds:uri="http://schemas.openxmlformats.org/officeDocument/2006/bibliography"/>
   </ds:schemaRefs>

</xml_diff>